<commit_message>
up phần 2.3 và phần mô tả cho 2.3, vài thông tin về 2.5 và 2.6
</commit_message>
<xml_diff>
--- a/Requirement Management/Software Requirement Specification/[HRM]RE_SRS.docx
+++ b/Requirement Management/Software Requirement Specification/[HRM]RE_SRS.docx
@@ -3240,17 +3240,7 @@
           <w:i/>
           <w:iCs/>
         </w:rPr>
-        <w:t xml:space="preserve">documents, or a vision and scope document. Provide enough information so that the reader </w:t>
-      </w:r>
-      <w:bookmarkStart w:id="7" w:name="_GoBack"/>
-      <w:bookmarkEnd w:id="7"/>
-      <w:r>
-        <w:rPr>
-          <w:rFonts w:ascii="Arial" w:hAnsi="Arial" w:cs="Arial"/>
-          <w:i/>
-          <w:iCs/>
-        </w:rPr>
-        <w:t>could</w:t>
+        <w:t>documents, or a vision and scope document. Provide enough information so that the reader could</w:t>
       </w:r>
       <w:r>
         <w:rPr>
@@ -3304,7 +3294,7 @@
           <w:szCs w:val="44"/>
         </w:rPr>
       </w:pPr>
-      <w:bookmarkStart w:id="8" w:name="_Toc300928275"/>
+      <w:bookmarkStart w:id="7" w:name="_Toc300928275"/>
       <w:r>
         <w:rPr>
           <w:sz w:val="44"/>
@@ -3312,20 +3302,20 @@
         </w:rPr>
         <w:t>Overall Description</w:t>
       </w:r>
+      <w:bookmarkEnd w:id="7"/>
+    </w:p>
+    <w:p>
+      <w:pPr>
+        <w:pStyle w:val="Heading2"/>
+      </w:pPr>
+      <w:bookmarkStart w:id="8" w:name="_Toc300928276"/>
+      <w:r>
+        <w:t xml:space="preserve">2.1 </w:t>
+      </w:r>
+      <w:r>
+        <w:t>Product Perspective</w:t>
+      </w:r>
       <w:bookmarkEnd w:id="8"/>
-    </w:p>
-    <w:p>
-      <w:pPr>
-        <w:pStyle w:val="Heading2"/>
-      </w:pPr>
-      <w:bookmarkStart w:id="9" w:name="_Toc300928276"/>
-      <w:r>
-        <w:t xml:space="preserve">2.1 </w:t>
-      </w:r>
-      <w:r>
-        <w:t>Product Perspective</w:t>
-      </w:r>
-      <w:bookmarkEnd w:id="9"/>
     </w:p>
     <w:p>
       <w:pPr>
@@ -3368,7 +3358,7 @@
           <w:szCs w:val="20"/>
         </w:rPr>
       </w:pPr>
-      <w:bookmarkStart w:id="10" w:name="_Toc300928277"/>
+      <w:bookmarkStart w:id="9" w:name="_Toc300928277"/>
       <w:r>
         <w:lastRenderedPageBreak/>
         <w:t xml:space="preserve">2.2 </w:t>
@@ -3376,7 +3366,7 @@
       <w:r>
         <w:t>Product Features</w:t>
       </w:r>
-      <w:bookmarkEnd w:id="10"/>
+      <w:bookmarkEnd w:id="9"/>
     </w:p>
     <w:p>
       <w:pPr>
@@ -4809,14 +4799,14 @@
           <w:szCs w:val="20"/>
         </w:rPr>
       </w:pPr>
-      <w:bookmarkStart w:id="11" w:name="_Toc300928278"/>
+      <w:bookmarkStart w:id="10" w:name="_Toc300928278"/>
       <w:r>
         <w:t xml:space="preserve">2.3 </w:t>
       </w:r>
       <w:r>
         <w:t>User Classes and Characteristics</w:t>
       </w:r>
-      <w:bookmarkEnd w:id="11"/>
+      <w:bookmarkEnd w:id="10"/>
     </w:p>
     <w:p>
       <w:pPr>
@@ -4853,6 +4843,486 @@
         </w:rPr>
         <w:t>]</w:t>
       </w:r>
+    </w:p>
+    <w:p>
+      <w:pPr>
+        <w:autoSpaceDE w:val="0"/>
+        <w:autoSpaceDN w:val="0"/>
+        <w:adjustRightInd w:val="0"/>
+        <w:spacing w:after="0" w:line="240" w:lineRule="auto"/>
+        <w:jc w:val="both"/>
+        <w:rPr>
+          <w:rFonts w:ascii="Arial" w:hAnsi="Arial" w:cs="Arial"/>
+          <w:iCs/>
+        </w:rPr>
+      </w:pPr>
+    </w:p>
+    <w:p>
+      <w:pPr>
+        <w:autoSpaceDE w:val="0"/>
+        <w:autoSpaceDN w:val="0"/>
+        <w:adjustRightInd w:val="0"/>
+        <w:spacing w:after="0" w:line="240" w:lineRule="auto"/>
+        <w:jc w:val="both"/>
+        <w:rPr>
+          <w:rFonts w:ascii="Arial" w:hAnsi="Arial" w:cs="Arial"/>
+          <w:iCs/>
+        </w:rPr>
+      </w:pPr>
+    </w:p>
+    <w:p>
+      <w:pPr>
+        <w:autoSpaceDE w:val="0"/>
+        <w:autoSpaceDN w:val="0"/>
+        <w:adjustRightInd w:val="0"/>
+        <w:spacing w:after="0" w:line="240" w:lineRule="auto"/>
+        <w:jc w:val="both"/>
+        <w:rPr>
+          <w:rFonts w:ascii="Arial" w:hAnsi="Arial" w:cs="Arial"/>
+          <w:iCs/>
+        </w:rPr>
+      </w:pPr>
+    </w:p>
+    <w:p>
+      <w:pPr>
+        <w:autoSpaceDE w:val="0"/>
+        <w:autoSpaceDN w:val="0"/>
+        <w:adjustRightInd w:val="0"/>
+        <w:spacing w:after="0" w:line="240" w:lineRule="auto"/>
+        <w:jc w:val="both"/>
+        <w:rPr>
+          <w:rFonts w:ascii="Arial" w:hAnsi="Arial" w:cs="Arial"/>
+          <w:iCs/>
+        </w:rPr>
+      </w:pPr>
+    </w:p>
+    <w:p>
+      <w:pPr>
+        <w:autoSpaceDE w:val="0"/>
+        <w:autoSpaceDN w:val="0"/>
+        <w:adjustRightInd w:val="0"/>
+        <w:spacing w:after="0" w:line="240" w:lineRule="auto"/>
+        <w:jc w:val="both"/>
+        <w:rPr>
+          <w:rFonts w:ascii="Arial" w:hAnsi="Arial" w:cs="Arial"/>
+          <w:iCs/>
+        </w:rPr>
+      </w:pPr>
+    </w:p>
+    <w:p>
+      <w:pPr>
+        <w:autoSpaceDE w:val="0"/>
+        <w:autoSpaceDN w:val="0"/>
+        <w:adjustRightInd w:val="0"/>
+        <w:spacing w:after="0" w:line="240" w:lineRule="auto"/>
+        <w:jc w:val="both"/>
+        <w:rPr>
+          <w:rFonts w:ascii="Arial" w:hAnsi="Arial" w:cs="Arial"/>
+          <w:iCs/>
+        </w:rPr>
+      </w:pPr>
+    </w:p>
+    <w:p>
+      <w:pPr>
+        <w:autoSpaceDE w:val="0"/>
+        <w:autoSpaceDN w:val="0"/>
+        <w:adjustRightInd w:val="0"/>
+        <w:spacing w:after="0" w:line="240" w:lineRule="auto"/>
+        <w:jc w:val="both"/>
+        <w:rPr>
+          <w:rFonts w:ascii="Arial" w:hAnsi="Arial" w:cs="Arial"/>
+          <w:iCs/>
+        </w:rPr>
+      </w:pPr>
+    </w:p>
+    <w:p>
+      <w:pPr>
+        <w:autoSpaceDE w:val="0"/>
+        <w:autoSpaceDN w:val="0"/>
+        <w:adjustRightInd w:val="0"/>
+        <w:spacing w:after="0" w:line="240" w:lineRule="auto"/>
+        <w:jc w:val="both"/>
+        <w:rPr>
+          <w:rFonts w:ascii="Arial" w:hAnsi="Arial" w:cs="Arial"/>
+          <w:iCs/>
+        </w:rPr>
+      </w:pPr>
+    </w:p>
+    <w:p>
+      <w:pPr>
+        <w:autoSpaceDE w:val="0"/>
+        <w:autoSpaceDN w:val="0"/>
+        <w:adjustRightInd w:val="0"/>
+        <w:spacing w:after="0" w:line="240" w:lineRule="auto"/>
+        <w:jc w:val="both"/>
+        <w:rPr>
+          <w:rFonts w:ascii="Arial" w:hAnsi="Arial" w:cs="Arial"/>
+          <w:iCs/>
+        </w:rPr>
+      </w:pPr>
+    </w:p>
+    <w:p>
+      <w:pPr>
+        <w:autoSpaceDE w:val="0"/>
+        <w:autoSpaceDN w:val="0"/>
+        <w:adjustRightInd w:val="0"/>
+        <w:spacing w:after="0" w:line="240" w:lineRule="auto"/>
+        <w:jc w:val="both"/>
+        <w:rPr>
+          <w:rFonts w:ascii="Arial" w:hAnsi="Arial" w:cs="Arial"/>
+          <w:iCs/>
+        </w:rPr>
+      </w:pPr>
+    </w:p>
+    <w:p>
+      <w:pPr>
+        <w:autoSpaceDE w:val="0"/>
+        <w:autoSpaceDN w:val="0"/>
+        <w:adjustRightInd w:val="0"/>
+        <w:spacing w:after="0" w:line="240" w:lineRule="auto"/>
+        <w:jc w:val="both"/>
+        <w:rPr>
+          <w:rFonts w:ascii="Arial" w:hAnsi="Arial" w:cs="Arial"/>
+          <w:iCs/>
+        </w:rPr>
+      </w:pPr>
+    </w:p>
+    <w:p>
+      <w:pPr>
+        <w:autoSpaceDE w:val="0"/>
+        <w:autoSpaceDN w:val="0"/>
+        <w:adjustRightInd w:val="0"/>
+        <w:spacing w:after="0" w:line="240" w:lineRule="auto"/>
+        <w:jc w:val="both"/>
+        <w:rPr>
+          <w:rFonts w:ascii="Arial" w:hAnsi="Arial" w:cs="Arial"/>
+          <w:iCs/>
+        </w:rPr>
+      </w:pPr>
+    </w:p>
+    <w:p>
+      <w:pPr>
+        <w:autoSpaceDE w:val="0"/>
+        <w:autoSpaceDN w:val="0"/>
+        <w:adjustRightInd w:val="0"/>
+        <w:spacing w:after="0" w:line="240" w:lineRule="auto"/>
+        <w:jc w:val="both"/>
+        <w:rPr>
+          <w:rFonts w:ascii="Arial" w:hAnsi="Arial" w:cs="Arial"/>
+          <w:iCs/>
+        </w:rPr>
+      </w:pPr>
+    </w:p>
+    <w:p>
+      <w:pPr>
+        <w:autoSpaceDE w:val="0"/>
+        <w:autoSpaceDN w:val="0"/>
+        <w:adjustRightInd w:val="0"/>
+        <w:spacing w:after="0" w:line="240" w:lineRule="auto"/>
+        <w:jc w:val="both"/>
+        <w:rPr>
+          <w:rFonts w:ascii="Arial" w:hAnsi="Arial" w:cs="Arial"/>
+          <w:iCs/>
+        </w:rPr>
+      </w:pPr>
+    </w:p>
+    <w:p>
+      <w:pPr>
+        <w:autoSpaceDE w:val="0"/>
+        <w:autoSpaceDN w:val="0"/>
+        <w:adjustRightInd w:val="0"/>
+        <w:spacing w:after="0" w:line="240" w:lineRule="auto"/>
+        <w:jc w:val="both"/>
+        <w:rPr>
+          <w:rFonts w:ascii="Arial" w:hAnsi="Arial" w:cs="Arial"/>
+          <w:iCs/>
+        </w:rPr>
+      </w:pPr>
+    </w:p>
+    <w:p>
+      <w:pPr>
+        <w:autoSpaceDE w:val="0"/>
+        <w:autoSpaceDN w:val="0"/>
+        <w:adjustRightInd w:val="0"/>
+        <w:spacing w:after="0" w:line="240" w:lineRule="auto"/>
+        <w:jc w:val="both"/>
+        <w:rPr>
+          <w:rFonts w:ascii="Arial" w:hAnsi="Arial" w:cs="Arial"/>
+          <w:iCs/>
+        </w:rPr>
+      </w:pPr>
+    </w:p>
+    <w:p>
+      <w:pPr>
+        <w:autoSpaceDE w:val="0"/>
+        <w:autoSpaceDN w:val="0"/>
+        <w:adjustRightInd w:val="0"/>
+        <w:spacing w:after="0" w:line="240" w:lineRule="auto"/>
+        <w:jc w:val="both"/>
+        <w:rPr>
+          <w:rFonts w:ascii="Arial" w:hAnsi="Arial" w:cs="Arial"/>
+          <w:iCs/>
+        </w:rPr>
+      </w:pPr>
+    </w:p>
+    <w:p>
+      <w:pPr>
+        <w:autoSpaceDE w:val="0"/>
+        <w:autoSpaceDN w:val="0"/>
+        <w:adjustRightInd w:val="0"/>
+        <w:spacing w:after="0" w:line="240" w:lineRule="auto"/>
+        <w:jc w:val="both"/>
+        <w:rPr>
+          <w:rFonts w:ascii="Arial" w:hAnsi="Arial" w:cs="Arial"/>
+          <w:iCs/>
+        </w:rPr>
+      </w:pPr>
+    </w:p>
+    <w:p>
+      <w:pPr>
+        <w:autoSpaceDE w:val="0"/>
+        <w:autoSpaceDN w:val="0"/>
+        <w:adjustRightInd w:val="0"/>
+        <w:spacing w:after="0" w:line="240" w:lineRule="auto"/>
+        <w:jc w:val="both"/>
+        <w:rPr>
+          <w:rFonts w:ascii="Arial" w:hAnsi="Arial" w:cs="Arial"/>
+          <w:iCs/>
+        </w:rPr>
+      </w:pPr>
+    </w:p>
+    <w:p>
+      <w:pPr>
+        <w:autoSpaceDE w:val="0"/>
+        <w:autoSpaceDN w:val="0"/>
+        <w:adjustRightInd w:val="0"/>
+        <w:spacing w:after="0" w:line="240" w:lineRule="auto"/>
+        <w:jc w:val="both"/>
+        <w:rPr>
+          <w:rFonts w:ascii="Arial" w:hAnsi="Arial" w:cs="Arial"/>
+          <w:iCs/>
+        </w:rPr>
+      </w:pPr>
+    </w:p>
+    <w:p>
+      <w:pPr>
+        <w:autoSpaceDE w:val="0"/>
+        <w:autoSpaceDN w:val="0"/>
+        <w:adjustRightInd w:val="0"/>
+        <w:spacing w:after="0" w:line="240" w:lineRule="auto"/>
+        <w:jc w:val="both"/>
+        <w:rPr>
+          <w:rFonts w:ascii="Arial" w:hAnsi="Arial" w:cs="Arial"/>
+          <w:iCs/>
+        </w:rPr>
+      </w:pPr>
+    </w:p>
+    <w:p>
+      <w:pPr>
+        <w:autoSpaceDE w:val="0"/>
+        <w:autoSpaceDN w:val="0"/>
+        <w:adjustRightInd w:val="0"/>
+        <w:spacing w:after="0" w:line="240" w:lineRule="auto"/>
+        <w:jc w:val="both"/>
+        <w:rPr>
+          <w:rFonts w:ascii="Arial" w:hAnsi="Arial" w:cs="Arial"/>
+          <w:iCs/>
+        </w:rPr>
+      </w:pPr>
+    </w:p>
+    <w:p>
+      <w:pPr>
+        <w:autoSpaceDE w:val="0"/>
+        <w:autoSpaceDN w:val="0"/>
+        <w:adjustRightInd w:val="0"/>
+        <w:spacing w:after="0" w:line="240" w:lineRule="auto"/>
+        <w:jc w:val="both"/>
+        <w:rPr>
+          <w:rFonts w:ascii="Arial" w:hAnsi="Arial" w:cs="Arial"/>
+          <w:iCs/>
+        </w:rPr>
+      </w:pPr>
+      <w:r>
+        <w:rPr>
+          <w:noProof/>
+        </w:rPr>
+        <w:pict>
+          <v:shape id="_x0000_s1029" type="#_x0000_t75" style="position:absolute;left:0;text-align:left;margin-left:-9.55pt;margin-top:45.6pt;width:480.25pt;height:481.6pt;z-index:251659264;mso-position-horizontal-relative:text;mso-position-vertical-relative:text">
+            <v:imagedata r:id="rId7" o:title=""/>
+            <w10:wrap type="square"/>
+          </v:shape>
+          <o:OLEObject Type="Embed" ProgID="Visio.Drawing.11" ShapeID="_x0000_s1029" DrawAspect="Content" ObjectID="_1382446041" r:id="rId8"/>
+        </w:pict>
+      </w:r>
+    </w:p>
+    <w:p>
+      <w:pPr>
+        <w:autoSpaceDE w:val="0"/>
+        <w:autoSpaceDN w:val="0"/>
+        <w:adjustRightInd w:val="0"/>
+        <w:spacing w:after="0" w:line="240" w:lineRule="auto"/>
+        <w:jc w:val="both"/>
+        <w:rPr>
+          <w:rFonts w:ascii="Arial" w:hAnsi="Arial" w:cs="Arial"/>
+          <w:iCs/>
+        </w:rPr>
+      </w:pPr>
+    </w:p>
+    <w:p>
+      <w:pPr>
+        <w:autoSpaceDE w:val="0"/>
+        <w:autoSpaceDN w:val="0"/>
+        <w:adjustRightInd w:val="0"/>
+        <w:spacing w:after="0" w:line="240" w:lineRule="auto"/>
+        <w:jc w:val="both"/>
+        <w:rPr>
+          <w:rFonts w:ascii="Arial" w:hAnsi="Arial" w:cs="Arial"/>
+          <w:iCs/>
+        </w:rPr>
+      </w:pPr>
+    </w:p>
+    <w:p>
+      <w:pPr>
+        <w:autoSpaceDE w:val="0"/>
+        <w:autoSpaceDN w:val="0"/>
+        <w:adjustRightInd w:val="0"/>
+        <w:spacing w:after="0" w:line="240" w:lineRule="auto"/>
+        <w:jc w:val="both"/>
+        <w:rPr>
+          <w:rFonts w:ascii="Arial" w:hAnsi="Arial" w:cs="Arial"/>
+          <w:iCs/>
+        </w:rPr>
+      </w:pPr>
+    </w:p>
+    <w:p>
+      <w:pPr>
+        <w:autoSpaceDE w:val="0"/>
+        <w:autoSpaceDN w:val="0"/>
+        <w:adjustRightInd w:val="0"/>
+        <w:spacing w:after="0" w:line="240" w:lineRule="auto"/>
+        <w:jc w:val="both"/>
+        <w:rPr>
+          <w:rFonts w:ascii="Arial" w:hAnsi="Arial" w:cs="Arial"/>
+          <w:iCs/>
+        </w:rPr>
+      </w:pPr>
+    </w:p>
+    <w:p>
+      <w:pPr>
+        <w:autoSpaceDE w:val="0"/>
+        <w:autoSpaceDN w:val="0"/>
+        <w:adjustRightInd w:val="0"/>
+        <w:spacing w:after="0" w:line="240" w:lineRule="auto"/>
+        <w:jc w:val="both"/>
+        <w:rPr>
+          <w:rFonts w:ascii="Arial" w:hAnsi="Arial" w:cs="Arial"/>
+          <w:iCs/>
+        </w:rPr>
+      </w:pPr>
+    </w:p>
+    <w:p>
+      <w:pPr>
+        <w:autoSpaceDE w:val="0"/>
+        <w:autoSpaceDN w:val="0"/>
+        <w:adjustRightInd w:val="0"/>
+        <w:spacing w:after="0" w:line="240" w:lineRule="auto"/>
+        <w:jc w:val="both"/>
+        <w:rPr>
+          <w:rFonts w:ascii="Arial" w:hAnsi="Arial" w:cs="Arial"/>
+          <w:iCs/>
+        </w:rPr>
+      </w:pPr>
+    </w:p>
+    <w:p>
+      <w:pPr>
+        <w:autoSpaceDE w:val="0"/>
+        <w:autoSpaceDN w:val="0"/>
+        <w:adjustRightInd w:val="0"/>
+        <w:spacing w:after="0" w:line="240" w:lineRule="auto"/>
+        <w:jc w:val="both"/>
+        <w:rPr>
+          <w:rFonts w:ascii="Arial" w:hAnsi="Arial" w:cs="Arial"/>
+          <w:iCs/>
+        </w:rPr>
+      </w:pPr>
+    </w:p>
+    <w:p>
+      <w:pPr>
+        <w:autoSpaceDE w:val="0"/>
+        <w:autoSpaceDN w:val="0"/>
+        <w:adjustRightInd w:val="0"/>
+        <w:spacing w:after="0" w:line="240" w:lineRule="auto"/>
+        <w:jc w:val="both"/>
+        <w:rPr>
+          <w:rFonts w:ascii="Arial" w:hAnsi="Arial" w:cs="Arial"/>
+          <w:iCs/>
+        </w:rPr>
+      </w:pPr>
+    </w:p>
+    <w:p>
+      <w:pPr>
+        <w:autoSpaceDE w:val="0"/>
+        <w:autoSpaceDN w:val="0"/>
+        <w:adjustRightInd w:val="0"/>
+        <w:spacing w:after="0" w:line="240" w:lineRule="auto"/>
+        <w:jc w:val="both"/>
+        <w:rPr>
+          <w:rFonts w:ascii="Arial" w:hAnsi="Arial" w:cs="Arial"/>
+          <w:iCs/>
+        </w:rPr>
+      </w:pPr>
+    </w:p>
+    <w:p>
+      <w:pPr>
+        <w:autoSpaceDE w:val="0"/>
+        <w:autoSpaceDN w:val="0"/>
+        <w:adjustRightInd w:val="0"/>
+        <w:spacing w:after="0" w:line="240" w:lineRule="auto"/>
+        <w:jc w:val="both"/>
+        <w:rPr>
+          <w:rFonts w:ascii="Arial" w:hAnsi="Arial" w:cs="Arial"/>
+          <w:iCs/>
+        </w:rPr>
+      </w:pPr>
+    </w:p>
+    <w:p>
+      <w:pPr>
+        <w:autoSpaceDE w:val="0"/>
+        <w:autoSpaceDN w:val="0"/>
+        <w:adjustRightInd w:val="0"/>
+        <w:spacing w:after="0" w:line="240" w:lineRule="auto"/>
+        <w:jc w:val="both"/>
+        <w:rPr>
+          <w:rFonts w:ascii="Arial" w:hAnsi="Arial" w:cs="Arial"/>
+          <w:iCs/>
+        </w:rPr>
+      </w:pPr>
+    </w:p>
+    <w:p>
+      <w:pPr>
+        <w:autoSpaceDE w:val="0"/>
+        <w:autoSpaceDN w:val="0"/>
+        <w:adjustRightInd w:val="0"/>
+        <w:spacing w:after="0" w:line="240" w:lineRule="auto"/>
+        <w:jc w:val="both"/>
+        <w:rPr>
+          <w:rFonts w:ascii="Arial" w:hAnsi="Arial" w:cs="Arial"/>
+          <w:iCs/>
+        </w:rPr>
+      </w:pPr>
+    </w:p>
+    <w:p>
+      <w:pPr>
+        <w:autoSpaceDE w:val="0"/>
+        <w:autoSpaceDN w:val="0"/>
+        <w:adjustRightInd w:val="0"/>
+        <w:spacing w:after="0" w:line="240" w:lineRule="auto"/>
+        <w:jc w:val="both"/>
+        <w:rPr>
+          <w:rFonts w:ascii="Arial" w:hAnsi="Arial" w:cs="Arial"/>
+          <w:iCs/>
+        </w:rPr>
+      </w:pPr>
     </w:p>
     <w:tbl>
       <w:tblPr>
@@ -4861,9 +5331,9 @@
         <w:tblLook w:val="04A0" w:firstRow="1" w:lastRow="0" w:firstColumn="1" w:lastColumn="0" w:noHBand="0" w:noVBand="1"/>
       </w:tblPr>
       <w:tblGrid>
-        <w:gridCol w:w="738"/>
-        <w:gridCol w:w="3060"/>
-        <w:gridCol w:w="5778"/>
+        <w:gridCol w:w="999"/>
+        <w:gridCol w:w="2986"/>
+        <w:gridCol w:w="5591"/>
       </w:tblGrid>
       <w:tr>
         <w:trPr>
@@ -4884,7 +5354,7 @@
               <w:rPr>
                 <w:rFonts w:ascii="Arial" w:hAnsi="Arial" w:cs="Arial"/>
               </w:rPr>
-              <w:t>STT</w:t>
+              <w:t>Number</w:t>
             </w:r>
           </w:p>
         </w:tc>
@@ -4936,6 +5406,16 @@
               </w:rPr>
               <w:t>Roles and Responsibilities</w:t>
             </w:r>
+            <w:r>
+              <w:rPr>
+                <w:rFonts w:ascii="Arial" w:hAnsi="Arial" w:cs="Arial"/>
+                <w:b w:val="0"/>
+                <w:color w:val="auto"/>
+                <w:sz w:val="22"/>
+                <w:szCs w:val="22"/>
+              </w:rPr>
+              <w:t>, description</w:t>
+            </w:r>
           </w:p>
         </w:tc>
       </w:tr>
@@ -4956,7 +5436,7 @@
               <w:rPr>
                 <w:rFonts w:ascii="Arial" w:hAnsi="Arial" w:cs="Arial"/>
               </w:rPr>
-              <w:t>2</w:t>
+              <w:t>1</w:t>
             </w:r>
           </w:p>
         </w:tc>
@@ -4977,7 +5457,7 @@
                 <w:bCs/>
                 <w:lang w:eastAsia="en-US"/>
               </w:rPr>
-              <w:t>Nhân viên Phòng Nhân Lực</w:t>
+              <w:t>Department</w:t>
             </w:r>
           </w:p>
         </w:tc>
@@ -4987,6 +5467,12 @@
           </w:tcPr>
           <w:p>
             <w:pPr>
+              <w:pStyle w:val="ListParagraph"/>
+              <w:numPr>
+                <w:ilvl w:val="0"/>
+                <w:numId w:val="29"/>
+              </w:numPr>
+              <w:ind w:left="339" w:hanging="339"/>
               <w:jc w:val="both"/>
               <w:rPr>
                 <w:rFonts w:ascii="Arial" w:eastAsia="Times New Roman" w:hAnsi="Arial" w:cs="Arial"/>
@@ -4998,15 +5484,31 @@
                 <w:rFonts w:ascii="Arial" w:eastAsia="Times New Roman" w:hAnsi="Arial" w:cs="Arial"/>
                 <w:lang w:eastAsia="en-US"/>
               </w:rPr>
-              <w:t>Những tính năng của hệ thống cho phép nhân viên phòng nhân lực thực hiện các công việc:</w:t>
+              <w:t>Supply</w:t>
+            </w:r>
+            <w:r>
+              <w:rPr>
+                <w:rFonts w:ascii="Arial" w:eastAsia="Times New Roman" w:hAnsi="Arial" w:cs="Arial"/>
+                <w:lang w:eastAsia="en-US"/>
+              </w:rPr>
+              <w:t xml:space="preserve"> working days</w:t>
+            </w:r>
+            <w:r>
+              <w:rPr>
+                <w:rFonts w:ascii="Arial" w:eastAsia="Times New Roman" w:hAnsi="Arial" w:cs="Arial"/>
+                <w:lang w:eastAsia="en-US"/>
+              </w:rPr>
+              <w:t>: staff of department will summarize information about working days and provide for system.</w:t>
             </w:r>
           </w:p>
           <w:p>
             <w:pPr>
+              <w:pStyle w:val="ListParagraph"/>
               <w:numPr>
                 <w:ilvl w:val="0"/>
-                <w:numId w:val="24"/>
+                <w:numId w:val="29"/>
               </w:numPr>
+              <w:ind w:left="339" w:hanging="339"/>
               <w:jc w:val="both"/>
               <w:rPr>
                 <w:rFonts w:ascii="Arial" w:eastAsia="Times New Roman" w:hAnsi="Arial" w:cs="Arial"/>
@@ -5018,15 +5520,38 @@
                 <w:rFonts w:ascii="Arial" w:eastAsia="Times New Roman" w:hAnsi="Arial" w:cs="Arial"/>
                 <w:lang w:eastAsia="en-US"/>
               </w:rPr>
-              <w:t>Lập kế hoạch tuyển dụng</w:t>
+              <w:t xml:space="preserve">Recruitment management: </w:t>
+            </w:r>
+            <w:r>
+              <w:rPr>
+                <w:rFonts w:ascii="Arial" w:eastAsia="Times New Roman" w:hAnsi="Arial" w:cs="Arial"/>
+                <w:lang w:eastAsia="en-US"/>
+              </w:rPr>
+              <w:t>staff provides</w:t>
+            </w:r>
+            <w:r>
+              <w:rPr>
+                <w:rFonts w:ascii="Arial" w:eastAsia="Times New Roman" w:hAnsi="Arial" w:cs="Arial"/>
+                <w:lang w:eastAsia="en-US"/>
+              </w:rPr>
+              <w:t xml:space="preserve"> information about </w:t>
+            </w:r>
+            <w:r>
+              <w:rPr>
+                <w:rFonts w:ascii="Arial" w:eastAsia="Times New Roman" w:hAnsi="Arial" w:cs="Arial"/>
+                <w:lang w:eastAsia="en-US"/>
+              </w:rPr>
+              <w:t>recruitment, recruitment form, promotion paper.</w:t>
             </w:r>
           </w:p>
           <w:p>
             <w:pPr>
+              <w:pStyle w:val="ListParagraph"/>
               <w:numPr>
                 <w:ilvl w:val="0"/>
-                <w:numId w:val="24"/>
+                <w:numId w:val="29"/>
               </w:numPr>
+              <w:ind w:left="339" w:hanging="339"/>
               <w:jc w:val="both"/>
               <w:rPr>
                 <w:rFonts w:ascii="Arial" w:eastAsia="Times New Roman" w:hAnsi="Arial" w:cs="Arial"/>
@@ -5038,15 +5563,17 @@
                 <w:rFonts w:ascii="Arial" w:eastAsia="Times New Roman" w:hAnsi="Arial" w:cs="Arial"/>
                 <w:lang w:eastAsia="en-US"/>
               </w:rPr>
-              <w:t>Quản lý lao động, đánh giá nhân viên</w:t>
+              <w:t>Update profile, training plan: Staff, lectures can update information in this field and manager of department can accept this info.</w:t>
             </w:r>
           </w:p>
           <w:p>
             <w:pPr>
+              <w:pStyle w:val="ListParagraph"/>
               <w:numPr>
                 <w:ilvl w:val="0"/>
-                <w:numId w:val="24"/>
+                <w:numId w:val="29"/>
               </w:numPr>
+              <w:ind w:left="339" w:hanging="339"/>
               <w:jc w:val="both"/>
               <w:rPr>
                 <w:rFonts w:ascii="Arial" w:eastAsia="Times New Roman" w:hAnsi="Arial" w:cs="Arial"/>
@@ -5058,15 +5585,17 @@
                 <w:rFonts w:ascii="Arial" w:eastAsia="Times New Roman" w:hAnsi="Arial" w:cs="Arial"/>
                 <w:lang w:eastAsia="en-US"/>
               </w:rPr>
-              <w:t>Xem, cập nhật các chức năng quản lý hồ sơ nhân lực</w:t>
+              <w:t>Supply rivalry result: staff collects information and then summits it to system.</w:t>
             </w:r>
           </w:p>
           <w:p>
             <w:pPr>
+              <w:pStyle w:val="ListParagraph"/>
               <w:numPr>
                 <w:ilvl w:val="0"/>
-                <w:numId w:val="24"/>
+                <w:numId w:val="29"/>
               </w:numPr>
+              <w:ind w:left="339" w:hanging="339"/>
               <w:jc w:val="both"/>
               <w:rPr>
                 <w:rFonts w:ascii="Arial" w:eastAsia="Times New Roman" w:hAnsi="Arial" w:cs="Arial"/>
@@ -5078,27 +5607,7 @@
                 <w:rFonts w:ascii="Arial" w:eastAsia="Times New Roman" w:hAnsi="Arial" w:cs="Arial"/>
                 <w:lang w:eastAsia="en-US"/>
               </w:rPr>
-              <w:t>Thống kê, báo cáo thông tin nhân lực của nhà trường</w:t>
-            </w:r>
-          </w:p>
-          <w:p>
-            <w:pPr>
-              <w:numPr>
-                <w:ilvl w:val="0"/>
-                <w:numId w:val="24"/>
-              </w:numPr>
-              <w:jc w:val="both"/>
-              <w:rPr>
-                <w:rFonts w:ascii="Arial" w:eastAsia="Times New Roman" w:hAnsi="Arial" w:cs="Arial"/>
-                <w:lang w:eastAsia="en-US"/>
-              </w:rPr>
-            </w:pPr>
-            <w:r>
-              <w:rPr>
-                <w:rFonts w:ascii="Arial" w:eastAsia="Times New Roman" w:hAnsi="Arial" w:cs="Arial"/>
-                <w:lang w:eastAsia="en-US"/>
-              </w:rPr>
-              <w:t>Quản lí thu nhập</w:t>
+              <w:t>System provide information about official lectures, outside lectures and personal salary to department</w:t>
             </w:r>
           </w:p>
         </w:tc>
@@ -5120,7 +5629,7 @@
               <w:rPr>
                 <w:rFonts w:ascii="Arial" w:hAnsi="Arial" w:cs="Arial"/>
               </w:rPr>
-              <w:t>3</w:t>
+              <w:t>2</w:t>
             </w:r>
           </w:p>
         </w:tc>
@@ -5141,7 +5650,7 @@
                 <w:bCs/>
                 <w:lang w:eastAsia="en-US"/>
               </w:rPr>
-              <w:t>Nhân viên khoa, ban</w:t>
+              <w:t>Educated Department</w:t>
             </w:r>
           </w:p>
         </w:tc>
@@ -5151,6 +5660,10 @@
           </w:tcPr>
           <w:p>
             <w:pPr>
+              <w:numPr>
+                <w:ilvl w:val="0"/>
+                <w:numId w:val="24"/>
+              </w:numPr>
               <w:jc w:val="both"/>
               <w:rPr>
                 <w:rFonts w:ascii="Arial" w:eastAsia="Times New Roman" w:hAnsi="Arial" w:cs="Arial"/>
@@ -5160,9 +5673,17 @@
             <w:r>
               <w:rPr>
                 <w:rFonts w:ascii="Arial" w:eastAsia="Times New Roman" w:hAnsi="Arial" w:cs="Arial"/>
+                <w:bCs/>
                 <w:lang w:eastAsia="en-US"/>
               </w:rPr>
-              <w:t>Những tính năng của hệ thống cho phép nhân viên khoa ,ban thực hiện các công việc:</w:t>
+              <w:t>Educated Department</w:t>
+            </w:r>
+            <w:r>
+              <w:rPr>
+                <w:rFonts w:ascii="Arial" w:eastAsia="Times New Roman" w:hAnsi="Arial" w:cs="Arial"/>
+                <w:lang w:eastAsia="en-US"/>
+              </w:rPr>
+              <w:t xml:space="preserve"> is part of department.</w:t>
             </w:r>
           </w:p>
           <w:p>
@@ -5182,111 +5703,28 @@
                 <w:rFonts w:ascii="Arial" w:eastAsia="Times New Roman" w:hAnsi="Arial" w:cs="Arial"/>
                 <w:lang w:eastAsia="en-US"/>
               </w:rPr>
-              <w:t>Lập kế hoạch tuyển dụng</w:t>
-            </w:r>
-          </w:p>
-          <w:p>
-            <w:pPr>
-              <w:numPr>
-                <w:ilvl w:val="0"/>
-                <w:numId w:val="24"/>
-              </w:numPr>
-              <w:jc w:val="both"/>
+              <w:t>Besides, system provide</w:t>
+            </w:r>
+            <w:r>
               <w:rPr>
                 <w:rFonts w:ascii="Arial" w:eastAsia="Times New Roman" w:hAnsi="Arial" w:cs="Arial"/>
                 <w:lang w:eastAsia="en-US"/>
               </w:rPr>
-            </w:pPr>
+              <w:t xml:space="preserve"> information official lectures, outside </w:t>
+            </w:r>
             <w:r>
               <w:rPr>
                 <w:rFonts w:ascii="Arial" w:eastAsia="Times New Roman" w:hAnsi="Arial" w:cs="Arial"/>
                 <w:lang w:eastAsia="en-US"/>
               </w:rPr>
-              <w:t>Quản lý lao động, đánh giá nhân viên</w:t>
-            </w:r>
-          </w:p>
-          <w:p>
-            <w:pPr>
-              <w:pStyle w:val="ListParagraph"/>
-              <w:numPr>
-                <w:ilvl w:val="0"/>
-                <w:numId w:val="24"/>
-              </w:numPr>
-              <w:jc w:val="both"/>
+              <w:t>lectures, personal salary table</w:t>
+            </w:r>
+            <w:r>
               <w:rPr>
                 <w:rFonts w:ascii="Arial" w:eastAsia="Times New Roman" w:hAnsi="Arial" w:cs="Arial"/>
                 <w:lang w:eastAsia="en-US"/>
               </w:rPr>
-            </w:pPr>
-            <w:r>
-              <w:rPr>
-                <w:rFonts w:ascii="Arial" w:eastAsia="Times New Roman" w:hAnsi="Arial" w:cs="Arial"/>
-                <w:lang w:eastAsia="en-US"/>
-              </w:rPr>
-              <w:t>Đề tài nghiên cứu</w:t>
-            </w:r>
-          </w:p>
-          <w:p>
-            <w:pPr>
-              <w:pStyle w:val="ListParagraph"/>
-              <w:numPr>
-                <w:ilvl w:val="0"/>
-                <w:numId w:val="24"/>
-              </w:numPr>
-              <w:jc w:val="both"/>
-              <w:rPr>
-                <w:rFonts w:ascii="Arial" w:eastAsia="Times New Roman" w:hAnsi="Arial" w:cs="Arial"/>
-                <w:lang w:eastAsia="en-US"/>
-              </w:rPr>
-            </w:pPr>
-            <w:r>
-              <w:rPr>
-                <w:rFonts w:ascii="Arial" w:eastAsia="Times New Roman" w:hAnsi="Arial" w:cs="Arial"/>
-                <w:lang w:eastAsia="en-US"/>
-              </w:rPr>
-              <w:t>Bài báo được đăng tải</w:t>
-            </w:r>
-          </w:p>
-          <w:p>
-            <w:pPr>
-              <w:pStyle w:val="ListParagraph"/>
-              <w:numPr>
-                <w:ilvl w:val="0"/>
-                <w:numId w:val="24"/>
-              </w:numPr>
-              <w:jc w:val="both"/>
-              <w:rPr>
-                <w:rFonts w:ascii="Arial" w:eastAsia="Times New Roman" w:hAnsi="Arial" w:cs="Arial"/>
-                <w:lang w:eastAsia="en-US"/>
-              </w:rPr>
-            </w:pPr>
-            <w:r>
-              <w:rPr>
-                <w:rFonts w:ascii="Arial" w:eastAsia="Times New Roman" w:hAnsi="Arial" w:cs="Arial"/>
-                <w:lang w:eastAsia="en-US"/>
-              </w:rPr>
-              <w:t>Giáo trình, tài liệu</w:t>
-            </w:r>
-          </w:p>
-          <w:p>
-            <w:pPr>
-              <w:numPr>
-                <w:ilvl w:val="0"/>
-                <w:numId w:val="24"/>
-              </w:numPr>
-              <w:jc w:val="both"/>
-              <w:rPr>
-                <w:rFonts w:ascii="Arial" w:eastAsia="Times New Roman" w:hAnsi="Arial" w:cs="Arial"/>
-                <w:lang w:eastAsia="en-US"/>
-              </w:rPr>
-            </w:pPr>
-            <w:r>
-              <w:rPr>
-                <w:rFonts w:ascii="Arial" w:eastAsia="Times New Roman" w:hAnsi="Arial" w:cs="Arial"/>
-                <w:lang w:eastAsia="en-US"/>
-              </w:rPr>
-              <w:lastRenderedPageBreak/>
-              <w:t>Hướng dẫn luận văn Thạc sĩ, Tiến sĩ.</w:t>
+              <w:t xml:space="preserve"> for it.</w:t>
             </w:r>
           </w:p>
         </w:tc>
@@ -5308,8 +5746,7 @@
               <w:rPr>
                 <w:rFonts w:ascii="Arial" w:hAnsi="Arial" w:cs="Arial"/>
               </w:rPr>
-              <w:lastRenderedPageBreak/>
-              <w:t>4</w:t>
+              <w:t>3</w:t>
             </w:r>
           </w:p>
         </w:tc>
@@ -5330,7 +5767,7 @@
                 <w:bCs/>
                 <w:lang w:eastAsia="en-US"/>
               </w:rPr>
-              <w:t>Người quản trị hệ thống</w:t>
+              <w:t>Account department</w:t>
             </w:r>
           </w:p>
         </w:tc>
@@ -5340,6 +5777,10 @@
           </w:tcPr>
           <w:p>
             <w:pPr>
+              <w:numPr>
+                <w:ilvl w:val="0"/>
+                <w:numId w:val="24"/>
+              </w:numPr>
               <w:jc w:val="both"/>
               <w:rPr>
                 <w:rFonts w:ascii="Arial" w:eastAsia="Times New Roman" w:hAnsi="Arial" w:cs="Arial"/>
@@ -5349,11 +5790,115 @@
             <w:r>
               <w:rPr>
                 <w:rFonts w:ascii="Arial" w:eastAsia="Times New Roman" w:hAnsi="Arial" w:cs="Arial"/>
+                <w:bCs/>
                 <w:lang w:eastAsia="en-US"/>
               </w:rPr>
-              <w:t>Những tính năng của hệ thống cho phép người Quản trị hệ thống:</w:t>
+              <w:t>Account department</w:t>
+            </w:r>
+            <w:r>
+              <w:rPr>
+                <w:rFonts w:ascii="Arial" w:eastAsia="Times New Roman" w:hAnsi="Arial" w:cs="Arial"/>
+                <w:lang w:eastAsia="en-US"/>
+              </w:rPr>
+              <w:t xml:space="preserve"> is part of</w:t>
+            </w:r>
+            <w:r>
+              <w:rPr>
+                <w:rFonts w:ascii="Arial" w:eastAsia="Times New Roman" w:hAnsi="Arial" w:cs="Arial"/>
+                <w:lang w:eastAsia="en-US"/>
+              </w:rPr>
+              <w:t xml:space="preserve"> department</w:t>
+            </w:r>
+            <w:r>
+              <w:rPr>
+                <w:rFonts w:ascii="Arial" w:eastAsia="Times New Roman" w:hAnsi="Arial" w:cs="Arial"/>
+                <w:lang w:eastAsia="en-US"/>
+              </w:rPr>
+              <w:t>.</w:t>
             </w:r>
           </w:p>
+          <w:p>
+            <w:pPr>
+              <w:numPr>
+                <w:ilvl w:val="0"/>
+                <w:numId w:val="24"/>
+              </w:numPr>
+              <w:jc w:val="both"/>
+              <w:rPr>
+                <w:rFonts w:ascii="Arial" w:eastAsia="Times New Roman" w:hAnsi="Arial" w:cs="Arial"/>
+                <w:lang w:eastAsia="en-US"/>
+              </w:rPr>
+            </w:pPr>
+            <w:r>
+              <w:rPr>
+                <w:rFonts w:ascii="Arial" w:eastAsia="Times New Roman" w:hAnsi="Arial" w:cs="Arial"/>
+                <w:lang w:eastAsia="en-US"/>
+              </w:rPr>
+              <w:t>Besides, s</w:t>
+            </w:r>
+            <w:r>
+              <w:rPr>
+                <w:rFonts w:ascii="Arial" w:eastAsia="Times New Roman" w:hAnsi="Arial" w:cs="Arial"/>
+                <w:lang w:eastAsia="en-US"/>
+              </w:rPr>
+              <w:t>ystem provide salary table</w:t>
+            </w:r>
+            <w:r>
+              <w:rPr>
+                <w:rFonts w:ascii="Arial" w:eastAsia="Times New Roman" w:hAnsi="Arial" w:cs="Arial"/>
+                <w:lang w:eastAsia="en-US"/>
+              </w:rPr>
+              <w:t>.</w:t>
+            </w:r>
+          </w:p>
+        </w:tc>
+      </w:tr>
+      <w:tr>
+        <w:tc>
+          <w:tcPr>
+            <w:tcW w:w="738" w:type="dxa"/>
+          </w:tcPr>
+          <w:p>
+            <w:pPr>
+              <w:spacing w:before="240"/>
+              <w:jc w:val="center"/>
+              <w:rPr>
+                <w:rFonts w:ascii="Arial" w:hAnsi="Arial" w:cs="Arial"/>
+              </w:rPr>
+            </w:pPr>
+            <w:r>
+              <w:rPr>
+                <w:rFonts w:ascii="Arial" w:hAnsi="Arial" w:cs="Arial"/>
+              </w:rPr>
+              <w:t>4</w:t>
+            </w:r>
+          </w:p>
+        </w:tc>
+        <w:tc>
+          <w:tcPr>
+            <w:tcW w:w="3060" w:type="dxa"/>
+          </w:tcPr>
+          <w:p>
+            <w:pPr>
+              <w:spacing w:before="240"/>
+              <w:rPr>
+                <w:rFonts w:ascii="Arial" w:hAnsi="Arial" w:cs="Arial"/>
+              </w:rPr>
+            </w:pPr>
+            <w:r>
+              <w:rPr>
+                <w:rFonts w:ascii="Arial" w:eastAsia="Times New Roman" w:hAnsi="Arial" w:cs="Arial"/>
+                <w:bCs/>
+                <w:lang w:eastAsia="en-US"/>
+              </w:rPr>
+              <w:t>HR group</w:t>
+            </w:r>
+          </w:p>
+        </w:tc>
+        <w:tc>
+          <w:tcPr>
+            <w:tcW w:w="5778" w:type="dxa"/>
+          </w:tcPr>
           <w:p>
             <w:pPr>
               <w:numPr>
@@ -5371,9 +5916,64 @@
                 <w:rFonts w:ascii="Arial" w:eastAsia="Times New Roman" w:hAnsi="Arial" w:cs="Arial"/>
                 <w:lang w:eastAsia="en-US"/>
               </w:rPr>
-              <w:t>Thiết lập tài khoản</w:t>
+              <w:t xml:space="preserve">Use all feature of system except </w:t>
+            </w:r>
+            <w:r>
+              <w:rPr>
+                <w:rFonts w:ascii="Arial" w:eastAsia="Times New Roman" w:hAnsi="Arial" w:cs="Arial"/>
+                <w:lang w:eastAsia="en-US"/>
+              </w:rPr>
+              <w:t>income feature, Employee labor management.</w:t>
             </w:r>
           </w:p>
+        </w:tc>
+      </w:tr>
+      <w:tr>
+        <w:tc>
+          <w:tcPr>
+            <w:tcW w:w="738" w:type="dxa"/>
+          </w:tcPr>
+          <w:p>
+            <w:pPr>
+              <w:spacing w:before="240"/>
+              <w:jc w:val="center"/>
+              <w:rPr>
+                <w:rFonts w:ascii="Arial" w:hAnsi="Arial" w:cs="Arial"/>
+              </w:rPr>
+            </w:pPr>
+            <w:r>
+              <w:rPr>
+                <w:rFonts w:ascii="Arial" w:hAnsi="Arial" w:cs="Arial"/>
+              </w:rPr>
+              <w:t>5</w:t>
+            </w:r>
+          </w:p>
+        </w:tc>
+        <w:tc>
+          <w:tcPr>
+            <w:tcW w:w="3060" w:type="dxa"/>
+          </w:tcPr>
+          <w:p>
+            <w:pPr>
+              <w:spacing w:before="240"/>
+              <w:rPr>
+                <w:rFonts w:ascii="Arial" w:hAnsi="Arial" w:cs="Arial"/>
+              </w:rPr>
+            </w:pPr>
+            <w:r>
+              <w:rPr>
+                <w:rFonts w:ascii="Arial" w:eastAsia="Times New Roman" w:hAnsi="Arial" w:cs="Arial"/>
+                <w:bCs/>
+                <w:lang w:eastAsia="en-US"/>
+              </w:rPr>
+              <w:t>Salary group</w:t>
+            </w:r>
+          </w:p>
+        </w:tc>
+        <w:tc>
+          <w:tcPr>
+            <w:tcW w:w="5778" w:type="dxa"/>
+          </w:tcPr>
           <w:p>
             <w:pPr>
               <w:numPr>
@@ -5391,7 +5991,78 @@
                 <w:rFonts w:ascii="Arial" w:eastAsia="Times New Roman" w:hAnsi="Arial" w:cs="Arial"/>
                 <w:lang w:eastAsia="en-US"/>
               </w:rPr>
-              <w:t>Phân quyền người dùng</w:t>
+              <w:t xml:space="preserve">Staff of salary group is responsible for payroll management and employee management. </w:t>
+            </w:r>
+          </w:p>
+        </w:tc>
+      </w:tr>
+      <w:tr>
+        <w:trPr>
+          <w:trHeight w:val="377"/>
+        </w:trPr>
+        <w:tc>
+          <w:tcPr>
+            <w:tcW w:w="738" w:type="dxa"/>
+          </w:tcPr>
+          <w:p>
+            <w:pPr>
+              <w:spacing w:before="240"/>
+              <w:jc w:val="center"/>
+              <w:rPr>
+                <w:rFonts w:ascii="Arial" w:hAnsi="Arial" w:cs="Arial"/>
+              </w:rPr>
+            </w:pPr>
+            <w:r>
+              <w:rPr>
+                <w:rFonts w:ascii="Arial" w:hAnsi="Arial" w:cs="Arial"/>
+              </w:rPr>
+              <w:t>6</w:t>
+            </w:r>
+          </w:p>
+        </w:tc>
+        <w:tc>
+          <w:tcPr>
+            <w:tcW w:w="3060" w:type="dxa"/>
+          </w:tcPr>
+          <w:p>
+            <w:pPr>
+              <w:spacing w:before="240"/>
+              <w:rPr>
+                <w:rFonts w:ascii="Arial" w:hAnsi="Arial" w:cs="Arial"/>
+              </w:rPr>
+            </w:pPr>
+            <w:r>
+              <w:rPr>
+                <w:rFonts w:ascii="Arial" w:eastAsia="Times New Roman" w:hAnsi="Arial" w:cs="Arial"/>
+                <w:bCs/>
+                <w:lang w:eastAsia="en-US"/>
+              </w:rPr>
+              <w:t>Administrator</w:t>
+            </w:r>
+          </w:p>
+        </w:tc>
+        <w:tc>
+          <w:tcPr>
+            <w:tcW w:w="5778" w:type="dxa"/>
+          </w:tcPr>
+          <w:p>
+            <w:pPr>
+              <w:numPr>
+                <w:ilvl w:val="0"/>
+                <w:numId w:val="25"/>
+              </w:numPr>
+              <w:jc w:val="both"/>
+              <w:rPr>
+                <w:rFonts w:ascii="Arial" w:eastAsia="Times New Roman" w:hAnsi="Arial" w:cs="Arial"/>
+                <w:lang w:eastAsia="en-US"/>
+              </w:rPr>
+            </w:pPr>
+            <w:r>
+              <w:rPr>
+                <w:rFonts w:ascii="Arial" w:eastAsia="Times New Roman" w:hAnsi="Arial" w:cs="Arial"/>
+                <w:lang w:eastAsia="en-US"/>
+              </w:rPr>
+              <w:t>Administrator can create account, and assign mission to staff.</w:t>
             </w:r>
           </w:p>
         </w:tc>
@@ -5418,14 +6089,14 @@
           <w:szCs w:val="20"/>
         </w:rPr>
       </w:pPr>
-      <w:bookmarkStart w:id="12" w:name="_Toc300928279"/>
+      <w:bookmarkStart w:id="11" w:name="_Toc300928279"/>
       <w:r>
         <w:t xml:space="preserve">2.4 </w:t>
       </w:r>
       <w:r>
         <w:t>Operating Environment</w:t>
       </w:r>
-      <w:bookmarkEnd w:id="12"/>
+      <w:bookmarkEnd w:id="11"/>
     </w:p>
     <w:p>
       <w:pPr>
@@ -5478,12 +6149,53 @@
           <w:szCs w:val="24"/>
         </w:rPr>
       </w:pPr>
+      <w:proofErr w:type="spellStart"/>
       <w:r>
         <w:rPr>
           <w:rFonts w:ascii="Arial" w:hAnsi="Arial" w:cs="Arial"/>
           <w:szCs w:val="24"/>
         </w:rPr>
-        <w:t xml:space="preserve">Máy tính: Bộ </w:t>
+        <w:t>Máy</w:t>
+      </w:r>
+      <w:proofErr w:type="spellEnd"/>
+      <w:r>
+        <w:rPr>
+          <w:rFonts w:ascii="Arial" w:hAnsi="Arial" w:cs="Arial"/>
+          <w:szCs w:val="24"/>
+        </w:rPr>
+        <w:t xml:space="preserve"> </w:t>
+      </w:r>
+      <w:proofErr w:type="spellStart"/>
+      <w:r>
+        <w:rPr>
+          <w:rFonts w:ascii="Arial" w:hAnsi="Arial" w:cs="Arial"/>
+          <w:szCs w:val="24"/>
+        </w:rPr>
+        <w:t>tính</w:t>
+      </w:r>
+      <w:proofErr w:type="spellEnd"/>
+      <w:r>
+        <w:rPr>
+          <w:rFonts w:ascii="Arial" w:hAnsi="Arial" w:cs="Arial"/>
+          <w:szCs w:val="24"/>
+        </w:rPr>
+        <w:t xml:space="preserve">: </w:t>
+      </w:r>
+      <w:proofErr w:type="spellStart"/>
+      <w:r>
+        <w:rPr>
+          <w:rFonts w:ascii="Arial" w:hAnsi="Arial" w:cs="Arial"/>
+          <w:szCs w:val="24"/>
+        </w:rPr>
+        <w:t>Bộ</w:t>
+      </w:r>
+      <w:proofErr w:type="spellEnd"/>
+      <w:r>
+        <w:rPr>
+          <w:rFonts w:ascii="Arial" w:hAnsi="Arial" w:cs="Arial"/>
+          <w:szCs w:val="24"/>
+        </w:rPr>
+        <w:t xml:space="preserve"> </w:t>
       </w:r>
       <w:proofErr w:type="gramStart"/>
       <w:r>
@@ -5499,7 +6211,87 @@
           <w:rFonts w:ascii="Arial" w:hAnsi="Arial" w:cs="Arial"/>
           <w:szCs w:val="24"/>
         </w:rPr>
-        <w:t xml:space="preserve"> xử lý Intel Dual Core hoặc cao hơn.</w:t>
+        <w:t xml:space="preserve"> </w:t>
+      </w:r>
+      <w:proofErr w:type="spellStart"/>
+      <w:r>
+        <w:rPr>
+          <w:rFonts w:ascii="Arial" w:hAnsi="Arial" w:cs="Arial"/>
+          <w:szCs w:val="24"/>
+        </w:rPr>
+        <w:t>xử</w:t>
+      </w:r>
+      <w:proofErr w:type="spellEnd"/>
+      <w:r>
+        <w:rPr>
+          <w:rFonts w:ascii="Arial" w:hAnsi="Arial" w:cs="Arial"/>
+          <w:szCs w:val="24"/>
+        </w:rPr>
+        <w:t xml:space="preserve"> </w:t>
+      </w:r>
+      <w:proofErr w:type="spellStart"/>
+      <w:r>
+        <w:rPr>
+          <w:rFonts w:ascii="Arial" w:hAnsi="Arial" w:cs="Arial"/>
+          <w:szCs w:val="24"/>
+        </w:rPr>
+        <w:t>lý</w:t>
+      </w:r>
+      <w:proofErr w:type="spellEnd"/>
+      <w:r>
+        <w:rPr>
+          <w:rFonts w:ascii="Arial" w:hAnsi="Arial" w:cs="Arial"/>
+          <w:szCs w:val="24"/>
+        </w:rPr>
+        <w:t xml:space="preserve"> Intel Dual Core </w:t>
+      </w:r>
+      <w:proofErr w:type="spellStart"/>
+      <w:r>
+        <w:rPr>
+          <w:rFonts w:ascii="Arial" w:hAnsi="Arial" w:cs="Arial"/>
+          <w:szCs w:val="24"/>
+        </w:rPr>
+        <w:t>hoặc</w:t>
+      </w:r>
+      <w:proofErr w:type="spellEnd"/>
+      <w:r>
+        <w:rPr>
+          <w:rFonts w:ascii="Arial" w:hAnsi="Arial" w:cs="Arial"/>
+          <w:szCs w:val="24"/>
+        </w:rPr>
+        <w:t xml:space="preserve"> </w:t>
+      </w:r>
+      <w:proofErr w:type="spellStart"/>
+      <w:r>
+        <w:rPr>
+          <w:rFonts w:ascii="Arial" w:hAnsi="Arial" w:cs="Arial"/>
+          <w:szCs w:val="24"/>
+        </w:rPr>
+        <w:t>cao</w:t>
+      </w:r>
+      <w:proofErr w:type="spellEnd"/>
+      <w:r>
+        <w:rPr>
+          <w:rFonts w:ascii="Arial" w:hAnsi="Arial" w:cs="Arial"/>
+          <w:szCs w:val="24"/>
+        </w:rPr>
+        <w:t xml:space="preserve"> </w:t>
+      </w:r>
+      <w:proofErr w:type="spellStart"/>
+      <w:r>
+        <w:rPr>
+          <w:rFonts w:ascii="Arial" w:hAnsi="Arial" w:cs="Arial"/>
+          <w:szCs w:val="24"/>
+        </w:rPr>
+        <w:t>hơn</w:t>
+      </w:r>
+      <w:proofErr w:type="spellEnd"/>
+      <w:r>
+        <w:rPr>
+          <w:rFonts w:ascii="Arial" w:hAnsi="Arial" w:cs="Arial"/>
+          <w:szCs w:val="24"/>
+        </w:rPr>
+        <w:t>.</w:t>
       </w:r>
     </w:p>
     <w:p>
@@ -5515,12 +6307,85 @@
           <w:szCs w:val="24"/>
         </w:rPr>
       </w:pPr>
+      <w:proofErr w:type="spellStart"/>
       <w:r>
         <w:rPr>
           <w:rFonts w:ascii="Arial" w:hAnsi="Arial" w:cs="Arial"/>
           <w:szCs w:val="24"/>
         </w:rPr>
-        <w:t>Bộ nhớ trong (RAM): 1GB trở lên.</w:t>
+        <w:t>Bộ</w:t>
+      </w:r>
+      <w:proofErr w:type="spellEnd"/>
+      <w:r>
+        <w:rPr>
+          <w:rFonts w:ascii="Arial" w:hAnsi="Arial" w:cs="Arial"/>
+          <w:szCs w:val="24"/>
+        </w:rPr>
+        <w:t xml:space="preserve"> </w:t>
+      </w:r>
+      <w:proofErr w:type="spellStart"/>
+      <w:r>
+        <w:rPr>
+          <w:rFonts w:ascii="Arial" w:hAnsi="Arial" w:cs="Arial"/>
+          <w:szCs w:val="24"/>
+        </w:rPr>
+        <w:t>nhớ</w:t>
+      </w:r>
+      <w:proofErr w:type="spellEnd"/>
+      <w:r>
+        <w:rPr>
+          <w:rFonts w:ascii="Arial" w:hAnsi="Arial" w:cs="Arial"/>
+          <w:szCs w:val="24"/>
+        </w:rPr>
+        <w:t xml:space="preserve"> </w:t>
+      </w:r>
+      <w:proofErr w:type="spellStart"/>
+      <w:r>
+        <w:rPr>
+          <w:rFonts w:ascii="Arial" w:hAnsi="Arial" w:cs="Arial"/>
+          <w:szCs w:val="24"/>
+        </w:rPr>
+        <w:t>trong</w:t>
+      </w:r>
+      <w:proofErr w:type="spellEnd"/>
+      <w:r>
+        <w:rPr>
+          <w:rFonts w:ascii="Arial" w:hAnsi="Arial" w:cs="Arial"/>
+          <w:szCs w:val="24"/>
+        </w:rPr>
+        <w:t xml:space="preserve"> (RAM): 1GB </w:t>
+      </w:r>
+      <w:proofErr w:type="spellStart"/>
+      <w:r>
+        <w:rPr>
+          <w:rFonts w:ascii="Arial" w:hAnsi="Arial" w:cs="Arial"/>
+          <w:szCs w:val="24"/>
+        </w:rPr>
+        <w:t>trở</w:t>
+      </w:r>
+      <w:proofErr w:type="spellEnd"/>
+      <w:r>
+        <w:rPr>
+          <w:rFonts w:ascii="Arial" w:hAnsi="Arial" w:cs="Arial"/>
+          <w:szCs w:val="24"/>
+        </w:rPr>
+        <w:t xml:space="preserve"> </w:t>
+      </w:r>
+      <w:proofErr w:type="spellStart"/>
+      <w:r>
+        <w:rPr>
+          <w:rFonts w:ascii="Arial" w:hAnsi="Arial" w:cs="Arial"/>
+          <w:szCs w:val="24"/>
+        </w:rPr>
+        <w:t>lên</w:t>
+      </w:r>
+      <w:proofErr w:type="spellEnd"/>
+      <w:r>
+        <w:rPr>
+          <w:rFonts w:ascii="Arial" w:hAnsi="Arial" w:cs="Arial"/>
+          <w:szCs w:val="24"/>
+        </w:rPr>
+        <w:t>.</w:t>
       </w:r>
     </w:p>
     <w:p>
@@ -5541,7 +6406,87 @@
           <w:rFonts w:ascii="Arial" w:hAnsi="Arial" w:cs="Arial"/>
           <w:szCs w:val="24"/>
         </w:rPr>
-        <w:t>Ổ cứng: 1GB trống hoặc nhiều hơn.</w:t>
+        <w:t xml:space="preserve">Ổ </w:t>
+      </w:r>
+      <w:proofErr w:type="spellStart"/>
+      <w:r>
+        <w:rPr>
+          <w:rFonts w:ascii="Arial" w:hAnsi="Arial" w:cs="Arial"/>
+          <w:szCs w:val="24"/>
+        </w:rPr>
+        <w:t>cứng</w:t>
+      </w:r>
+      <w:proofErr w:type="spellEnd"/>
+      <w:r>
+        <w:rPr>
+          <w:rFonts w:ascii="Arial" w:hAnsi="Arial" w:cs="Arial"/>
+          <w:szCs w:val="24"/>
+        </w:rPr>
+        <w:t xml:space="preserve">: 1GB </w:t>
+      </w:r>
+      <w:proofErr w:type="spellStart"/>
+      <w:r>
+        <w:rPr>
+          <w:rFonts w:ascii="Arial" w:hAnsi="Arial" w:cs="Arial"/>
+          <w:szCs w:val="24"/>
+        </w:rPr>
+        <w:t>trống</w:t>
+      </w:r>
+      <w:proofErr w:type="spellEnd"/>
+      <w:r>
+        <w:rPr>
+          <w:rFonts w:ascii="Arial" w:hAnsi="Arial" w:cs="Arial"/>
+          <w:szCs w:val="24"/>
+        </w:rPr>
+        <w:t xml:space="preserve"> </w:t>
+      </w:r>
+      <w:proofErr w:type="spellStart"/>
+      <w:r>
+        <w:rPr>
+          <w:rFonts w:ascii="Arial" w:hAnsi="Arial" w:cs="Arial"/>
+          <w:szCs w:val="24"/>
+        </w:rPr>
+        <w:t>hoặc</w:t>
+      </w:r>
+      <w:proofErr w:type="spellEnd"/>
+      <w:r>
+        <w:rPr>
+          <w:rFonts w:ascii="Arial" w:hAnsi="Arial" w:cs="Arial"/>
+          <w:szCs w:val="24"/>
+        </w:rPr>
+        <w:t xml:space="preserve"> </w:t>
+      </w:r>
+      <w:proofErr w:type="spellStart"/>
+      <w:r>
+        <w:rPr>
+          <w:rFonts w:ascii="Arial" w:hAnsi="Arial" w:cs="Arial"/>
+          <w:szCs w:val="24"/>
+        </w:rPr>
+        <w:t>nhiều</w:t>
+      </w:r>
+      <w:proofErr w:type="spellEnd"/>
+      <w:r>
+        <w:rPr>
+          <w:rFonts w:ascii="Arial" w:hAnsi="Arial" w:cs="Arial"/>
+          <w:szCs w:val="24"/>
+        </w:rPr>
+        <w:t xml:space="preserve"> </w:t>
+      </w:r>
+      <w:proofErr w:type="spellStart"/>
+      <w:r>
+        <w:rPr>
+          <w:rFonts w:ascii="Arial" w:hAnsi="Arial" w:cs="Arial"/>
+          <w:szCs w:val="24"/>
+        </w:rPr>
+        <w:t>hơn</w:t>
+      </w:r>
+      <w:proofErr w:type="spellEnd"/>
+      <w:r>
+        <w:rPr>
+          <w:rFonts w:ascii="Arial" w:hAnsi="Arial" w:cs="Arial"/>
+          <w:szCs w:val="24"/>
+        </w:rPr>
+        <w:t>.</w:t>
       </w:r>
     </w:p>
     <w:p>
@@ -5557,12 +6502,133 @@
           <w:szCs w:val="24"/>
         </w:rPr>
       </w:pPr>
+      <w:proofErr w:type="spellStart"/>
       <w:r>
         <w:rPr>
           <w:rFonts w:ascii="Arial" w:hAnsi="Arial" w:cs="Arial"/>
           <w:szCs w:val="24"/>
         </w:rPr>
-        <w:t>Màn hình: Độ phân giải 1024x768 hoặc tốt hơn.</w:t>
+        <w:t>Màn</w:t>
+      </w:r>
+      <w:proofErr w:type="spellEnd"/>
+      <w:r>
+        <w:rPr>
+          <w:rFonts w:ascii="Arial" w:hAnsi="Arial" w:cs="Arial"/>
+          <w:szCs w:val="24"/>
+        </w:rPr>
+        <w:t xml:space="preserve"> </w:t>
+      </w:r>
+      <w:proofErr w:type="spellStart"/>
+      <w:r>
+        <w:rPr>
+          <w:rFonts w:ascii="Arial" w:hAnsi="Arial" w:cs="Arial"/>
+          <w:szCs w:val="24"/>
+        </w:rPr>
+        <w:t>hình</w:t>
+      </w:r>
+      <w:proofErr w:type="spellEnd"/>
+      <w:r>
+        <w:rPr>
+          <w:rFonts w:ascii="Arial" w:hAnsi="Arial" w:cs="Arial"/>
+          <w:szCs w:val="24"/>
+        </w:rPr>
+        <w:t xml:space="preserve">: </w:t>
+      </w:r>
+      <w:proofErr w:type="spellStart"/>
+      <w:r>
+        <w:rPr>
+          <w:rFonts w:ascii="Arial" w:hAnsi="Arial" w:cs="Arial"/>
+          <w:szCs w:val="24"/>
+        </w:rPr>
+        <w:t>Độ</w:t>
+      </w:r>
+      <w:proofErr w:type="spellEnd"/>
+      <w:r>
+        <w:rPr>
+          <w:rFonts w:ascii="Arial" w:hAnsi="Arial" w:cs="Arial"/>
+          <w:szCs w:val="24"/>
+        </w:rPr>
+        <w:t xml:space="preserve"> </w:t>
+      </w:r>
+      <w:proofErr w:type="spellStart"/>
+      <w:r>
+        <w:rPr>
+          <w:rFonts w:ascii="Arial" w:hAnsi="Arial" w:cs="Arial"/>
+          <w:szCs w:val="24"/>
+        </w:rPr>
+        <w:t>phân</w:t>
+      </w:r>
+      <w:proofErr w:type="spellEnd"/>
+      <w:r>
+        <w:rPr>
+          <w:rFonts w:ascii="Arial" w:hAnsi="Arial" w:cs="Arial"/>
+          <w:szCs w:val="24"/>
+        </w:rPr>
+        <w:t xml:space="preserve"> </w:t>
+      </w:r>
+      <w:proofErr w:type="spellStart"/>
+      <w:r>
+        <w:rPr>
+          <w:rFonts w:ascii="Arial" w:hAnsi="Arial" w:cs="Arial"/>
+          <w:szCs w:val="24"/>
+        </w:rPr>
+        <w:t>giải</w:t>
+      </w:r>
+      <w:proofErr w:type="spellEnd"/>
+      <w:r>
+        <w:rPr>
+          <w:rFonts w:ascii="Arial" w:hAnsi="Arial" w:cs="Arial"/>
+          <w:szCs w:val="24"/>
+        </w:rPr>
+        <w:t xml:space="preserve"> 1024x768 </w:t>
+      </w:r>
+      <w:proofErr w:type="spellStart"/>
+      <w:r>
+        <w:rPr>
+          <w:rFonts w:ascii="Arial" w:hAnsi="Arial" w:cs="Arial"/>
+          <w:szCs w:val="24"/>
+        </w:rPr>
+        <w:t>hoặc</w:t>
+      </w:r>
+      <w:proofErr w:type="spellEnd"/>
+      <w:r>
+        <w:rPr>
+          <w:rFonts w:ascii="Arial" w:hAnsi="Arial" w:cs="Arial"/>
+          <w:szCs w:val="24"/>
+        </w:rPr>
+        <w:t xml:space="preserve"> </w:t>
+      </w:r>
+      <w:proofErr w:type="spellStart"/>
+      <w:r>
+        <w:rPr>
+          <w:rFonts w:ascii="Arial" w:hAnsi="Arial" w:cs="Arial"/>
+          <w:szCs w:val="24"/>
+        </w:rPr>
+        <w:t>tốt</w:t>
+      </w:r>
+      <w:proofErr w:type="spellEnd"/>
+      <w:r>
+        <w:rPr>
+          <w:rFonts w:ascii="Arial" w:hAnsi="Arial" w:cs="Arial"/>
+          <w:szCs w:val="24"/>
+        </w:rPr>
+        <w:t xml:space="preserve"> </w:t>
+      </w:r>
+      <w:proofErr w:type="spellStart"/>
+      <w:r>
+        <w:rPr>
+          <w:rFonts w:ascii="Arial" w:hAnsi="Arial" w:cs="Arial"/>
+          <w:szCs w:val="24"/>
+        </w:rPr>
+        <w:t>hơn</w:t>
+      </w:r>
+      <w:proofErr w:type="spellEnd"/>
+      <w:r>
+        <w:rPr>
+          <w:rFonts w:ascii="Arial" w:hAnsi="Arial" w:cs="Arial"/>
+          <w:szCs w:val="24"/>
+        </w:rPr>
+        <w:t>.</w:t>
       </w:r>
     </w:p>
     <w:p>
@@ -5583,7 +6649,39 @@
           <w:rFonts w:ascii="Arial" w:hAnsi="Arial" w:cs="Arial"/>
           <w:szCs w:val="24"/>
         </w:rPr>
-        <w:t>Ổ đọc đĩa DVD.</w:t>
+        <w:t xml:space="preserve">Ổ </w:t>
+      </w:r>
+      <w:proofErr w:type="spellStart"/>
+      <w:r>
+        <w:rPr>
+          <w:rFonts w:ascii="Arial" w:hAnsi="Arial" w:cs="Arial"/>
+          <w:szCs w:val="24"/>
+        </w:rPr>
+        <w:t>đọc</w:t>
+      </w:r>
+      <w:proofErr w:type="spellEnd"/>
+      <w:r>
+        <w:rPr>
+          <w:rFonts w:ascii="Arial" w:hAnsi="Arial" w:cs="Arial"/>
+          <w:szCs w:val="24"/>
+        </w:rPr>
+        <w:t xml:space="preserve"> </w:t>
+      </w:r>
+      <w:proofErr w:type="spellStart"/>
+      <w:r>
+        <w:rPr>
+          <w:rFonts w:ascii="Arial" w:hAnsi="Arial" w:cs="Arial"/>
+          <w:szCs w:val="24"/>
+        </w:rPr>
+        <w:t>đĩa</w:t>
+      </w:r>
+      <w:proofErr w:type="spellEnd"/>
+      <w:r>
+        <w:rPr>
+          <w:rFonts w:ascii="Arial" w:hAnsi="Arial" w:cs="Arial"/>
+          <w:szCs w:val="24"/>
+        </w:rPr>
+        <w:t xml:space="preserve"> DVD.</w:t>
       </w:r>
     </w:p>
     <w:p>
@@ -5599,19 +6697,60 @@
           <w:szCs w:val="24"/>
         </w:rPr>
       </w:pPr>
+      <w:proofErr w:type="spellStart"/>
       <w:r>
         <w:rPr>
           <w:rFonts w:ascii="Arial" w:hAnsi="Arial" w:cs="Arial"/>
           <w:szCs w:val="24"/>
         </w:rPr>
-        <w:t>Hệ điề</w:t>
-      </w:r>
+        <w:t>Hệ</w:t>
+      </w:r>
+      <w:proofErr w:type="spellEnd"/>
       <w:r>
         <w:rPr>
           <w:rFonts w:ascii="Arial" w:hAnsi="Arial" w:cs="Arial"/>
           <w:szCs w:val="24"/>
         </w:rPr>
-        <w:t>u hành: Windows XP/Vista/7</w:t>
+        <w:t xml:space="preserve"> </w:t>
+      </w:r>
+      <w:proofErr w:type="spellStart"/>
+      <w:r>
+        <w:rPr>
+          <w:rFonts w:ascii="Arial" w:hAnsi="Arial" w:cs="Arial"/>
+          <w:szCs w:val="24"/>
+        </w:rPr>
+        <w:t>điề</w:t>
+      </w:r>
+      <w:r>
+        <w:rPr>
+          <w:rFonts w:ascii="Arial" w:hAnsi="Arial" w:cs="Arial"/>
+          <w:szCs w:val="24"/>
+        </w:rPr>
+        <w:t>u</w:t>
+      </w:r>
+      <w:proofErr w:type="spellEnd"/>
+      <w:r>
+        <w:rPr>
+          <w:rFonts w:ascii="Arial" w:hAnsi="Arial" w:cs="Arial"/>
+          <w:szCs w:val="24"/>
+        </w:rPr>
+        <w:t xml:space="preserve"> </w:t>
+      </w:r>
+      <w:proofErr w:type="spellStart"/>
+      <w:r>
+        <w:rPr>
+          <w:rFonts w:ascii="Arial" w:hAnsi="Arial" w:cs="Arial"/>
+          <w:szCs w:val="24"/>
+        </w:rPr>
+        <w:t>hành</w:t>
+      </w:r>
+      <w:proofErr w:type="spellEnd"/>
+      <w:r>
+        <w:rPr>
+          <w:rFonts w:ascii="Arial" w:hAnsi="Arial" w:cs="Arial"/>
+          <w:szCs w:val="24"/>
+        </w:rPr>
+        <w:t>: Windows XP/Vista/7</w:t>
       </w:r>
     </w:p>
     <w:p>
@@ -5627,12 +6766,69 @@
           <w:szCs w:val="24"/>
         </w:rPr>
       </w:pPr>
+      <w:proofErr w:type="spellStart"/>
       <w:r>
         <w:rPr>
           <w:rFonts w:ascii="Arial" w:hAnsi="Arial" w:cs="Arial"/>
           <w:szCs w:val="24"/>
         </w:rPr>
-        <w:t>Bộ gõ tiếng Việt: Unicode.</w:t>
+        <w:t>Bộ</w:t>
+      </w:r>
+      <w:proofErr w:type="spellEnd"/>
+      <w:r>
+        <w:rPr>
+          <w:rFonts w:ascii="Arial" w:hAnsi="Arial" w:cs="Arial"/>
+          <w:szCs w:val="24"/>
+        </w:rPr>
+        <w:t xml:space="preserve"> </w:t>
+      </w:r>
+      <w:proofErr w:type="spellStart"/>
+      <w:r>
+        <w:rPr>
+          <w:rFonts w:ascii="Arial" w:hAnsi="Arial" w:cs="Arial"/>
+          <w:szCs w:val="24"/>
+        </w:rPr>
+        <w:t>gõ</w:t>
+      </w:r>
+      <w:proofErr w:type="spellEnd"/>
+      <w:r>
+        <w:rPr>
+          <w:rFonts w:ascii="Arial" w:hAnsi="Arial" w:cs="Arial"/>
+          <w:szCs w:val="24"/>
+        </w:rPr>
+        <w:t xml:space="preserve"> </w:t>
+      </w:r>
+      <w:proofErr w:type="spellStart"/>
+      <w:r>
+        <w:rPr>
+          <w:rFonts w:ascii="Arial" w:hAnsi="Arial" w:cs="Arial"/>
+          <w:szCs w:val="24"/>
+        </w:rPr>
+        <w:t>tiếng</w:t>
+      </w:r>
+      <w:proofErr w:type="spellEnd"/>
+      <w:r>
+        <w:rPr>
+          <w:rFonts w:ascii="Arial" w:hAnsi="Arial" w:cs="Arial"/>
+          <w:szCs w:val="24"/>
+        </w:rPr>
+        <w:t xml:space="preserve"> </w:t>
+      </w:r>
+      <w:proofErr w:type="spellStart"/>
+      <w:r>
+        <w:rPr>
+          <w:rFonts w:ascii="Arial" w:hAnsi="Arial" w:cs="Arial"/>
+          <w:szCs w:val="24"/>
+        </w:rPr>
+        <w:t>Việt</w:t>
+      </w:r>
+      <w:proofErr w:type="spellEnd"/>
+      <w:r>
+        <w:rPr>
+          <w:rFonts w:ascii="Arial" w:hAnsi="Arial" w:cs="Arial"/>
+          <w:szCs w:val="24"/>
+        </w:rPr>
+        <w:t>: Unicode.</w:t>
       </w:r>
     </w:p>
     <w:p>
@@ -5653,21 +6849,102 @@
           <w:rFonts w:ascii="Arial" w:hAnsi="Arial" w:cs="Arial"/>
           <w:szCs w:val="24"/>
         </w:rPr>
-        <w:t>Server hoạt động trên nền tảng .Net.</w:t>
+        <w:t xml:space="preserve">Server </w:t>
+      </w:r>
+      <w:proofErr w:type="spellStart"/>
+      <w:r>
+        <w:rPr>
+          <w:rFonts w:ascii="Arial" w:hAnsi="Arial" w:cs="Arial"/>
+          <w:szCs w:val="24"/>
+        </w:rPr>
+        <w:t>hoạt</w:t>
+      </w:r>
+      <w:proofErr w:type="spellEnd"/>
+      <w:r>
+        <w:rPr>
+          <w:rFonts w:ascii="Arial" w:hAnsi="Arial" w:cs="Arial"/>
+          <w:szCs w:val="24"/>
+        </w:rPr>
+        <w:t xml:space="preserve"> </w:t>
+      </w:r>
+      <w:proofErr w:type="spellStart"/>
+      <w:r>
+        <w:rPr>
+          <w:rFonts w:ascii="Arial" w:hAnsi="Arial" w:cs="Arial"/>
+          <w:szCs w:val="24"/>
+        </w:rPr>
+        <w:t>động</w:t>
+      </w:r>
+      <w:proofErr w:type="spellEnd"/>
+      <w:r>
+        <w:rPr>
+          <w:rFonts w:ascii="Arial" w:hAnsi="Arial" w:cs="Arial"/>
+          <w:szCs w:val="24"/>
+        </w:rPr>
+        <w:t xml:space="preserve"> </w:t>
+      </w:r>
+      <w:proofErr w:type="spellStart"/>
+      <w:r>
+        <w:rPr>
+          <w:rFonts w:ascii="Arial" w:hAnsi="Arial" w:cs="Arial"/>
+          <w:szCs w:val="24"/>
+        </w:rPr>
+        <w:t>trên</w:t>
+      </w:r>
+      <w:proofErr w:type="spellEnd"/>
+      <w:r>
+        <w:rPr>
+          <w:rFonts w:ascii="Arial" w:hAnsi="Arial" w:cs="Arial"/>
+          <w:szCs w:val="24"/>
+        </w:rPr>
+        <w:t xml:space="preserve"> </w:t>
+      </w:r>
+      <w:proofErr w:type="spellStart"/>
+      <w:r>
+        <w:rPr>
+          <w:rFonts w:ascii="Arial" w:hAnsi="Arial" w:cs="Arial"/>
+          <w:szCs w:val="24"/>
+        </w:rPr>
+        <w:t>nền</w:t>
+      </w:r>
+      <w:proofErr w:type="spellEnd"/>
+      <w:r>
+        <w:rPr>
+          <w:rFonts w:ascii="Arial" w:hAnsi="Arial" w:cs="Arial"/>
+          <w:szCs w:val="24"/>
+        </w:rPr>
+        <w:t xml:space="preserve"> </w:t>
+      </w:r>
+      <w:proofErr w:type="spellStart"/>
+      <w:r>
+        <w:rPr>
+          <w:rFonts w:ascii="Arial" w:hAnsi="Arial" w:cs="Arial"/>
+          <w:szCs w:val="24"/>
+        </w:rPr>
+        <w:t>tảng</w:t>
+      </w:r>
+      <w:proofErr w:type="spellEnd"/>
+      <w:r>
+        <w:rPr>
+          <w:rFonts w:ascii="Arial" w:hAnsi="Arial" w:cs="Arial"/>
+          <w:szCs w:val="24"/>
+        </w:rPr>
+        <w:t xml:space="preserve"> .Net.</w:t>
       </w:r>
     </w:p>
     <w:p>
       <w:pPr>
         <w:pStyle w:val="Heading2"/>
       </w:pPr>
-      <w:bookmarkStart w:id="13" w:name="_Toc300928280"/>
-      <w:r>
+      <w:bookmarkStart w:id="12" w:name="_Toc300928280"/>
+      <w:r>
+        <w:lastRenderedPageBreak/>
         <w:t xml:space="preserve">2.5 </w:t>
       </w:r>
       <w:r>
         <w:t>Design and Implementation Constraints</w:t>
       </w:r>
-      <w:bookmarkEnd w:id="13"/>
+      <w:bookmarkEnd w:id="12"/>
     </w:p>
     <w:p>
       <w:pPr>
@@ -5695,7 +6972,17 @@
           <w:i/>
           <w:iCs/>
         </w:rPr>
-        <w:t>Describe any items or issues that will limit the options available to the developers. These might include: corporate or regulatory policies; hardware limitations (timing requirements, memory requirements); interfaces to other applications; specific technologies, tools, and databases to be used; parallel operations; language requirements; communications protocols; security considerations; design conventions or programming standards (for example, if the customer’s organization will be responsible for maintaining the delivered software).</w:t>
+        <w:t>Describe any items or issues that will limit the options available to the developers. These might include: corporate or regulatory policies; hardware limitations (timing requirements, memory requirements); interfaces to other applications; specific technologies, tools, and databases to be used; parallel operations; language requirements; communications protocols; security considerations; design conventions or programming standards (for example, if the customer’s organization will be responsible for</w:t>
+      </w:r>
+      <w:bookmarkStart w:id="13" w:name="_GoBack"/>
+      <w:bookmarkEnd w:id="13"/>
+      <w:r>
+        <w:rPr>
+          <w:rFonts w:ascii="Arial" w:hAnsi="Arial" w:cs="Arial"/>
+          <w:i/>
+          <w:iCs/>
+        </w:rPr>
+        <w:t xml:space="preserve"> maintaining the delivered software).</w:t>
       </w:r>
       <w:r>
         <w:rPr>
@@ -5704,6 +6991,47 @@
           <w:szCs w:val="20"/>
         </w:rPr>
         <w:t>]</w:t>
+      </w:r>
+    </w:p>
+    <w:p>
+      <w:pPr>
+        <w:spacing w:after="0" w:line="240" w:lineRule="auto"/>
+      </w:pPr>
+      <w:r>
+        <w:t>- The system will use database of SQL server.</w:t>
+      </w:r>
+    </w:p>
+    <w:p>
+      <w:pPr>
+        <w:spacing w:after="0" w:line="240" w:lineRule="auto"/>
+      </w:pPr>
+      <w:r>
+        <w:t>- Implement</w:t>
+      </w:r>
+      <w:r>
+        <w:t xml:space="preserve"> base on silver light and </w:t>
+      </w:r>
+      <w:proofErr w:type="spellStart"/>
+      <w:r>
+        <w:t>telerik</w:t>
+      </w:r>
+      <w:proofErr w:type="spellEnd"/>
+      <w:r>
+        <w:t>, WCF (</w:t>
+      </w:r>
+      <w:r>
+        <w:t>Window Communication Foundation</w:t>
+      </w:r>
+      <w:r>
+        <w:t>).</w:t>
+      </w:r>
+    </w:p>
+    <w:p>
+      <w:pPr>
+        <w:spacing w:after="0" w:line="240" w:lineRule="auto"/>
+      </w:pPr>
+      <w:r>
+        <w:t>- Program and fix code on XML file or properties of XML file.</w:t>
       </w:r>
     </w:p>
     <w:p>
@@ -5762,18 +7090,24 @@
     </w:p>
     <w:p>
       <w:pPr>
-        <w:pStyle w:val="Heading2"/>
-        <w:rPr>
-          <w:sz w:val="20"/>
-          <w:szCs w:val="20"/>
-        </w:rPr>
-      </w:pPr>
-      <w:bookmarkStart w:id="15" w:name="_Toc300928282"/>
-      <w:r>
-        <w:t xml:space="preserve">2.7 </w:t>
-      </w:r>
-      <w:r>
-        <w:t>Assumptions and Dependencies</w:t>
+        <w:rPr>
+          <w:rFonts w:cs="Times New Roman"/>
+        </w:rPr>
+      </w:pPr>
+      <w:r>
+        <w:t xml:space="preserve">- The system will provide description file about system and user-guide in text file. </w:t>
+      </w:r>
+    </w:p>
+    <w:p>
+      <w:pPr>
+        <w:pStyle w:val="Heading1"/>
+      </w:pPr>
+      <w:bookmarkStart w:id="15" w:name="_Toc300928283"/>
+      <w:r>
+        <w:t xml:space="preserve">2.8 </w:t>
+      </w:r>
+      <w:r>
+        <w:t>System Features</w:t>
       </w:r>
       <w:bookmarkEnd w:id="15"/>
     </w:p>
@@ -5786,118 +7120,48 @@
         <w:jc w:val="both"/>
         <w:rPr>
           <w:rFonts w:ascii="Arial" w:hAnsi="Arial" w:cs="Arial"/>
+          <w:i/>
+          <w:iCs/>
+        </w:rPr>
+      </w:pPr>
+      <w:r>
+        <w:rPr>
+          <w:rFonts w:ascii="Arial" w:hAnsi="Arial" w:cs="Arial"/>
           <w:sz w:val="20"/>
           <w:szCs w:val="20"/>
         </w:rPr>
-      </w:pPr>
+        <w:t>[</w:t>
+      </w:r>
+      <w:r>
+        <w:rPr>
+          <w:rFonts w:ascii="Arial" w:hAnsi="Arial" w:cs="Arial"/>
+          <w:i/>
+          <w:iCs/>
+        </w:rPr>
+        <w:t>This template illustrates organizing the functional requirements for the product by system features, the major services provided by the product. You may prefer to organize this section by use case, mode of operation, user class, object class, functional hierarchy, or combinations of these, whatever makes the most logical sense for your product.</w:t>
+      </w:r>
       <w:r>
         <w:rPr>
           <w:rFonts w:ascii="Arial" w:hAnsi="Arial" w:cs="Arial"/>
           <w:sz w:val="20"/>
           <w:szCs w:val="20"/>
         </w:rPr>
-        <w:t>[</w:t>
-      </w:r>
-      <w:r>
-        <w:rPr>
-          <w:rFonts w:ascii="Arial" w:hAnsi="Arial" w:cs="Arial"/>
-          <w:i/>
-          <w:iCs/>
-        </w:rPr>
-        <w:t xml:space="preserve">List any assumed factors (as opposed to known facts) that could affect the requirements stated in the SRS. These could include third-party or commercial components that you plan to </w:t>
-      </w:r>
-      <w:proofErr w:type="gramStart"/>
-      <w:r>
-        <w:rPr>
-          <w:rFonts w:ascii="Arial" w:hAnsi="Arial" w:cs="Arial"/>
-          <w:i/>
-          <w:iCs/>
-        </w:rPr>
-        <w:t>use,</w:t>
-      </w:r>
-      <w:proofErr w:type="gramEnd"/>
-      <w:r>
-        <w:rPr>
-          <w:rFonts w:ascii="Arial" w:hAnsi="Arial" w:cs="Arial"/>
-          <w:i/>
-          <w:iCs/>
-        </w:rPr>
-        <w:t xml:space="preserve"> issues around the development or operating environment, or constraints. The project could be affected if these assumptions are incorrect, are not shared, or change. Also identify any dependencies the project has on external factors, such as software components that you intend to reuse from another project, unless they are already documented elsewhere (for example, in the vision and scope document or the project plan).</w:t>
-      </w:r>
-      <w:r>
-        <w:rPr>
-          <w:rFonts w:ascii="Arial" w:hAnsi="Arial" w:cs="Arial"/>
+        <w:t>]</w:t>
+      </w:r>
+    </w:p>
+    <w:p>
+      <w:pPr>
+        <w:pStyle w:val="Heading2"/>
+        <w:rPr>
           <w:sz w:val="20"/>
           <w:szCs w:val="20"/>
         </w:rPr>
-        <w:t>]</w:t>
-      </w:r>
-    </w:p>
-    <w:p>
-      <w:pPr>
-        <w:pStyle w:val="Heading1"/>
-      </w:pPr>
-      <w:bookmarkStart w:id="16" w:name="_Toc300928283"/>
-      <w:r>
-        <w:t xml:space="preserve">2.8 </w:t>
-      </w:r>
-      <w:r>
-        <w:t>System Features</w:t>
+      </w:pPr>
+      <w:bookmarkStart w:id="16" w:name="_Toc300928284"/>
+      <w:r>
+        <w:t>System Feature 1</w:t>
       </w:r>
       <w:bookmarkEnd w:id="16"/>
-    </w:p>
-    <w:p>
-      <w:pPr>
-        <w:autoSpaceDE w:val="0"/>
-        <w:autoSpaceDN w:val="0"/>
-        <w:adjustRightInd w:val="0"/>
-        <w:spacing w:after="0" w:line="240" w:lineRule="auto"/>
-        <w:jc w:val="both"/>
-        <w:rPr>
-          <w:rFonts w:ascii="Arial" w:hAnsi="Arial" w:cs="Arial"/>
-          <w:i/>
-          <w:iCs/>
-        </w:rPr>
-      </w:pPr>
-      <w:r>
-        <w:rPr>
-          <w:rFonts w:ascii="Arial" w:hAnsi="Arial" w:cs="Arial"/>
-          <w:sz w:val="20"/>
-          <w:szCs w:val="20"/>
-        </w:rPr>
-        <w:t>[</w:t>
-      </w:r>
-      <w:r>
-        <w:rPr>
-          <w:rFonts w:ascii="Arial" w:hAnsi="Arial" w:cs="Arial"/>
-          <w:i/>
-          <w:iCs/>
-        </w:rPr>
-        <w:t>This template illustrates organizing the functional requirements for the product by system features, the major services provided by the product. You may prefer to organize this section by use case, mode of operation, user class, object class, functional hierarchy, or combinations of these, whatever makes the most logical sense for your product.</w:t>
-      </w:r>
-      <w:r>
-        <w:rPr>
-          <w:rFonts w:ascii="Arial" w:hAnsi="Arial" w:cs="Arial"/>
-          <w:sz w:val="20"/>
-          <w:szCs w:val="20"/>
-        </w:rPr>
-        <w:t>]</w:t>
-      </w:r>
-    </w:p>
-    <w:p>
-      <w:pPr>
-        <w:pStyle w:val="Heading2"/>
-        <w:rPr>
-          <w:sz w:val="20"/>
-          <w:szCs w:val="20"/>
-        </w:rPr>
-      </w:pPr>
-      <w:bookmarkStart w:id="17" w:name="_Toc300928284"/>
-      <w:r>
-        <w:lastRenderedPageBreak/>
-        <w:t>System Feature 1</w:t>
-      </w:r>
-      <w:bookmarkEnd w:id="17"/>
     </w:p>
     <w:p>
       <w:pPr>
@@ -6218,7 +7482,27 @@
           <w:iCs/>
           <w:sz w:val="20"/>
         </w:rPr>
-        <w:t>Requirements should be concise, complete, unambiguous, verifiable, and necessary.Use “TBD” as a placeholder to indicate when necessary information is not yet</w:t>
+        <w:t xml:space="preserve">Requirements should be concise, complete, unambiguous, verifiable, and </w:t>
+      </w:r>
+      <w:proofErr w:type="spellStart"/>
+      <w:r>
+        <w:rPr>
+          <w:rFonts w:ascii="Arial" w:hAnsi="Arial" w:cs="Arial"/>
+          <w:i/>
+          <w:iCs/>
+          <w:sz w:val="20"/>
+        </w:rPr>
+        <w:t>necessary.Use</w:t>
+      </w:r>
+      <w:proofErr w:type="spellEnd"/>
+      <w:r>
+        <w:rPr>
+          <w:rFonts w:ascii="Arial" w:hAnsi="Arial" w:cs="Arial"/>
+          <w:i/>
+          <w:iCs/>
+          <w:sz w:val="20"/>
+        </w:rPr>
+        <w:t xml:space="preserve"> “TBD” as a placeholder to indicate when necessary information is not yet</w:t>
       </w:r>
       <w:r>
         <w:rPr>
@@ -6363,11 +7647,12 @@
       <w:pPr>
         <w:pStyle w:val="Heading2"/>
       </w:pPr>
-      <w:bookmarkStart w:id="18" w:name="_Toc300928285"/>
-      <w:r>
+      <w:bookmarkStart w:id="17" w:name="_Toc300928285"/>
+      <w:r>
+        <w:lastRenderedPageBreak/>
         <w:t>System Feature 2 (and so on)</w:t>
       </w:r>
-      <w:bookmarkEnd w:id="18"/>
+      <w:bookmarkEnd w:id="17"/>
     </w:p>
     <w:p>
       <w:pPr>
@@ -6381,7 +7666,7 @@
           <w:szCs w:val="44"/>
         </w:rPr>
       </w:pPr>
-      <w:bookmarkStart w:id="19" w:name="_Toc300928286"/>
+      <w:bookmarkStart w:id="18" w:name="_Toc300928286"/>
       <w:r>
         <w:rPr>
           <w:sz w:val="44"/>
@@ -6389,20 +7674,20 @@
         </w:rPr>
         <w:t>External Interface Requirements</w:t>
       </w:r>
+      <w:bookmarkEnd w:id="18"/>
+    </w:p>
+    <w:p>
+      <w:pPr>
+        <w:pStyle w:val="Heading2"/>
+      </w:pPr>
+      <w:bookmarkStart w:id="19" w:name="_Toc300928287"/>
+      <w:r>
+        <w:t xml:space="preserve">3.1 </w:t>
+      </w:r>
+      <w:r>
+        <w:t>User Interfaces</w:t>
+      </w:r>
       <w:bookmarkEnd w:id="19"/>
-    </w:p>
-    <w:p>
-      <w:pPr>
-        <w:pStyle w:val="Heading2"/>
-      </w:pPr>
-      <w:bookmarkStart w:id="20" w:name="_Toc300928287"/>
-      <w:r>
-        <w:t xml:space="preserve">3.1 </w:t>
-      </w:r>
-      <w:r>
-        <w:t>User Interfaces</w:t>
-      </w:r>
-      <w:bookmarkEnd w:id="20"/>
     </w:p>
     <w:p>
       <w:pPr>
@@ -6445,14 +7730,14 @@
           <w:szCs w:val="20"/>
         </w:rPr>
       </w:pPr>
-      <w:bookmarkStart w:id="21" w:name="_Toc300928288"/>
+      <w:bookmarkStart w:id="20" w:name="_Toc300928288"/>
       <w:r>
         <w:t xml:space="preserve">3.2 </w:t>
       </w:r>
       <w:r>
         <w:t>Hardware Interfaces</w:t>
       </w:r>
-      <w:bookmarkEnd w:id="21"/>
+      <w:bookmarkEnd w:id="20"/>
     </w:p>
     <w:p>
       <w:pPr>
@@ -6495,14 +7780,14 @@
           <w:szCs w:val="20"/>
         </w:rPr>
       </w:pPr>
-      <w:bookmarkStart w:id="22" w:name="_Toc300928289"/>
+      <w:bookmarkStart w:id="21" w:name="_Toc300928289"/>
       <w:r>
         <w:t xml:space="preserve">3.3 </w:t>
       </w:r>
       <w:r>
         <w:t>Software Interfaces</w:t>
       </w:r>
-      <w:bookmarkEnd w:id="22"/>
+      <w:bookmarkEnd w:id="21"/>
     </w:p>
     <w:p>
       <w:pPr>
@@ -6525,16 +7810,7 @@
           <w:i/>
           <w:iCs/>
         </w:rPr>
-        <w:t xml:space="preserve">Describe the connections between this product and other specific software components (name and version), including databases, operating systems, tools, libraries, and integrated commercial components. Identify the data items or messages coming into the system and going out and describe the purpose of each. Describe the services needed and the nature of communications. Refer to documents that describe detailed application programming interface protocols. Identify data that will be shared across software components. If the data sharing </w:t>
-      </w:r>
-      <w:r>
-        <w:rPr>
-          <w:rFonts w:ascii="Arial" w:hAnsi="Arial" w:cs="Arial"/>
-          <w:i/>
-          <w:iCs/>
-        </w:rPr>
-        <w:lastRenderedPageBreak/>
-        <w:t>mechanism must be implemented in a specific way (for example, use of a global data area in a multitasking operating system), specify this as an implementation constraint.</w:t>
+        <w:t>Describe the connections between this product and other specific software components (name and version), including databases, operating systems, tools, libraries, and integrated commercial components. Identify the data items or messages coming into the system and going out and describe the purpose of each. Describe the services needed and the nature of communications. Refer to documents that describe detailed application programming interface protocols. Identify data that will be shared across software components. If the data sharing mechanism must be implemented in a specific way (for example, use of a global data area in a multitasking operating system), specify this as an implementation constraint.</w:t>
       </w:r>
       <w:r>
         <w:rPr>
@@ -6552,14 +7828,14 @@
           <w:szCs w:val="20"/>
         </w:rPr>
       </w:pPr>
-      <w:bookmarkStart w:id="23" w:name="_Toc300928290"/>
+      <w:bookmarkStart w:id="22" w:name="_Toc300928290"/>
       <w:r>
         <w:t xml:space="preserve">3.4 </w:t>
       </w:r>
       <w:r>
         <w:t>Communications Interfaces</w:t>
       </w:r>
-      <w:bookmarkEnd w:id="23"/>
+      <w:bookmarkEnd w:id="22"/>
     </w:p>
     <w:p>
       <w:pPr>
@@ -6611,7 +7887,7 @@
           <w:szCs w:val="44"/>
         </w:rPr>
       </w:pPr>
-      <w:bookmarkStart w:id="24" w:name="_Toc300928291"/>
+      <w:bookmarkStart w:id="23" w:name="_Toc300928291"/>
       <w:r>
         <w:rPr>
           <w:sz w:val="44"/>
@@ -6619,7 +7895,7 @@
         </w:rPr>
         <w:t>Other Nonfunctional Requirements</w:t>
       </w:r>
-      <w:bookmarkEnd w:id="24"/>
+      <w:bookmarkEnd w:id="23"/>
     </w:p>
     <w:p>
       <w:pPr>
@@ -6629,14 +7905,14 @@
           <w:szCs w:val="20"/>
         </w:rPr>
       </w:pPr>
-      <w:bookmarkStart w:id="25" w:name="_Toc300928292"/>
+      <w:bookmarkStart w:id="24" w:name="_Toc300928292"/>
       <w:r>
         <w:t xml:space="preserve">4.1 </w:t>
       </w:r>
       <w:r>
         <w:t>Performance Requirements</w:t>
       </w:r>
-      <w:bookmarkEnd w:id="25"/>
+      <w:bookmarkEnd w:id="24"/>
     </w:p>
     <w:p>
       <w:pPr>
@@ -6684,14 +7960,15 @@
           <w:szCs w:val="20"/>
         </w:rPr>
       </w:pPr>
-      <w:bookmarkStart w:id="26" w:name="_Toc300928293"/>
-      <w:r>
+      <w:bookmarkStart w:id="25" w:name="_Toc300928293"/>
+      <w:r>
+        <w:lastRenderedPageBreak/>
         <w:t xml:space="preserve">4.2 </w:t>
       </w:r>
       <w:r>
         <w:t>Safety Requirements</w:t>
       </w:r>
-      <w:bookmarkEnd w:id="26"/>
+      <w:bookmarkEnd w:id="25"/>
     </w:p>
     <w:p>
       <w:pPr>
@@ -6737,14 +8014,14 @@
           <w:szCs w:val="20"/>
         </w:rPr>
       </w:pPr>
-      <w:bookmarkStart w:id="27" w:name="_Toc300928294"/>
+      <w:bookmarkStart w:id="26" w:name="_Toc300928294"/>
       <w:r>
         <w:t xml:space="preserve">4.3 </w:t>
       </w:r>
       <w:r>
         <w:t>Security Requirements</w:t>
       </w:r>
-      <w:bookmarkEnd w:id="27"/>
+      <w:bookmarkEnd w:id="26"/>
     </w:p>
     <w:p>
       <w:pPr>
@@ -6791,14 +8068,14 @@
           <w:szCs w:val="20"/>
         </w:rPr>
       </w:pPr>
-      <w:bookmarkStart w:id="28" w:name="_Toc300928295"/>
+      <w:bookmarkStart w:id="27" w:name="_Toc300928295"/>
       <w:r>
         <w:t xml:space="preserve">4.5 </w:t>
       </w:r>
       <w:r>
         <w:t>Software Quality Attributes</w:t>
       </w:r>
-      <w:bookmarkEnd w:id="28"/>
+      <w:bookmarkEnd w:id="27"/>
     </w:p>
     <w:p>
       <w:pPr>
@@ -6845,14 +8122,14 @@
           <w:szCs w:val="20"/>
         </w:rPr>
       </w:pPr>
-      <w:bookmarkStart w:id="29" w:name="_Toc300928296"/>
+      <w:bookmarkStart w:id="28" w:name="_Toc300928296"/>
       <w:r>
         <w:t xml:space="preserve">4.6 </w:t>
       </w:r>
       <w:r>
         <w:t>Other Requirements</w:t>
       </w:r>
-      <w:bookmarkEnd w:id="29"/>
+      <w:bookmarkEnd w:id="28"/>
     </w:p>
     <w:p>
       <w:pPr>
@@ -6896,15 +8173,14 @@
       <w:pPr>
         <w:pStyle w:val="Heading1"/>
       </w:pPr>
-      <w:bookmarkStart w:id="30" w:name="_Toc300928297"/>
-      <w:r>
-        <w:lastRenderedPageBreak/>
+      <w:bookmarkStart w:id="29" w:name="_Toc300928297"/>
+      <w:r>
         <w:t xml:space="preserve">4.7 </w:t>
       </w:r>
       <w:r>
         <w:t>Appendix A: Glossary</w:t>
       </w:r>
-      <w:bookmarkEnd w:id="30"/>
+      <w:bookmarkEnd w:id="29"/>
     </w:p>
     <w:p>
       <w:pPr>
@@ -6943,14 +8219,14 @@
       <w:pPr>
         <w:pStyle w:val="Heading1"/>
       </w:pPr>
-      <w:bookmarkStart w:id="31" w:name="_Toc300928298"/>
+      <w:bookmarkStart w:id="30" w:name="_Toc300928298"/>
       <w:r>
         <w:t xml:space="preserve">4.8 </w:t>
       </w:r>
       <w:r>
         <w:t>Appendix B: Analysis Models</w:t>
       </w:r>
-      <w:bookmarkEnd w:id="31"/>
+      <w:bookmarkEnd w:id="30"/>
     </w:p>
     <w:p>
       <w:pPr>
@@ -6997,14 +8273,14 @@
           <w:szCs w:val="20"/>
         </w:rPr>
       </w:pPr>
-      <w:bookmarkStart w:id="32" w:name="_Toc300928299"/>
+      <w:bookmarkStart w:id="31" w:name="_Toc300928299"/>
       <w:r>
         <w:t xml:space="preserve">4.9 </w:t>
       </w:r>
       <w:r>
         <w:t>Appendix C: Issues List</w:t>
       </w:r>
-      <w:bookmarkEnd w:id="32"/>
+      <w:bookmarkEnd w:id="31"/>
     </w:p>
     <w:p>
       <w:pPr>
@@ -7078,7 +8354,7 @@
         <v:path o:extrusionok="f" gradientshapeok="t" o:connecttype="rect"/>
         <o:lock v:ext="edit" aspectratio="t"/>
       </v:shapetype>
-      <v:shape id="_x0000_i1029" type="#_x0000_t75" style="width:11.25pt;height:11.25pt" o:bullet="t">
+      <v:shape id="_x0000_i1055" type="#_x0000_t75" style="width:11.55pt;height:11.55pt" o:bullet="t">
         <v:imagedata r:id="rId1" o:title="mso78CA"/>
       </v:shape>
     </w:pict>
@@ -9177,6 +10453,119 @@
     </w:lvl>
   </w:abstractNum>
   <w:abstractNum w:abstractNumId="19">
+    <w:nsid w:val="5077301B"/>
+    <w:multiLevelType w:val="hybridMultilevel"/>
+    <w:tmpl w:val="60E23580"/>
+    <w:lvl w:ilvl="0" w:tplc="04090005">
+      <w:start w:val="1"/>
+      <w:numFmt w:val="bullet"/>
+      <w:lvlText w:val=""/>
+      <w:lvlJc w:val="left"/>
+      <w:pPr>
+        <w:ind w:left="720" w:hanging="360"/>
+      </w:pPr>
+      <w:rPr>
+        <w:rFonts w:ascii="Wingdings" w:hAnsi="Wingdings" w:hint="default"/>
+      </w:rPr>
+    </w:lvl>
+    <w:lvl w:ilvl="1" w:tplc="04090003" w:tentative="1">
+      <w:start w:val="1"/>
+      <w:numFmt w:val="bullet"/>
+      <w:lvlText w:val="o"/>
+      <w:lvlJc w:val="left"/>
+      <w:pPr>
+        <w:ind w:left="1440" w:hanging="360"/>
+      </w:pPr>
+      <w:rPr>
+        <w:rFonts w:ascii="Courier New" w:hAnsi="Courier New" w:cs="Courier New" w:hint="default"/>
+      </w:rPr>
+    </w:lvl>
+    <w:lvl w:ilvl="2" w:tplc="04090005" w:tentative="1">
+      <w:start w:val="1"/>
+      <w:numFmt w:val="bullet"/>
+      <w:lvlText w:val=""/>
+      <w:lvlJc w:val="left"/>
+      <w:pPr>
+        <w:ind w:left="2160" w:hanging="360"/>
+      </w:pPr>
+      <w:rPr>
+        <w:rFonts w:ascii="Wingdings" w:hAnsi="Wingdings" w:hint="default"/>
+      </w:rPr>
+    </w:lvl>
+    <w:lvl w:ilvl="3" w:tplc="04090001" w:tentative="1">
+      <w:start w:val="1"/>
+      <w:numFmt w:val="bullet"/>
+      <w:lvlText w:val=""/>
+      <w:lvlJc w:val="left"/>
+      <w:pPr>
+        <w:ind w:left="2880" w:hanging="360"/>
+      </w:pPr>
+      <w:rPr>
+        <w:rFonts w:ascii="Symbol" w:hAnsi="Symbol" w:hint="default"/>
+      </w:rPr>
+    </w:lvl>
+    <w:lvl w:ilvl="4" w:tplc="04090003" w:tentative="1">
+      <w:start w:val="1"/>
+      <w:numFmt w:val="bullet"/>
+      <w:lvlText w:val="o"/>
+      <w:lvlJc w:val="left"/>
+      <w:pPr>
+        <w:ind w:left="3600" w:hanging="360"/>
+      </w:pPr>
+      <w:rPr>
+        <w:rFonts w:ascii="Courier New" w:hAnsi="Courier New" w:cs="Courier New" w:hint="default"/>
+      </w:rPr>
+    </w:lvl>
+    <w:lvl w:ilvl="5" w:tplc="04090005" w:tentative="1">
+      <w:start w:val="1"/>
+      <w:numFmt w:val="bullet"/>
+      <w:lvlText w:val=""/>
+      <w:lvlJc w:val="left"/>
+      <w:pPr>
+        <w:ind w:left="4320" w:hanging="360"/>
+      </w:pPr>
+      <w:rPr>
+        <w:rFonts w:ascii="Wingdings" w:hAnsi="Wingdings" w:hint="default"/>
+      </w:rPr>
+    </w:lvl>
+    <w:lvl w:ilvl="6" w:tplc="04090001" w:tentative="1">
+      <w:start w:val="1"/>
+      <w:numFmt w:val="bullet"/>
+      <w:lvlText w:val=""/>
+      <w:lvlJc w:val="left"/>
+      <w:pPr>
+        <w:ind w:left="5040" w:hanging="360"/>
+      </w:pPr>
+      <w:rPr>
+        <w:rFonts w:ascii="Symbol" w:hAnsi="Symbol" w:hint="default"/>
+      </w:rPr>
+    </w:lvl>
+    <w:lvl w:ilvl="7" w:tplc="04090003" w:tentative="1">
+      <w:start w:val="1"/>
+      <w:numFmt w:val="bullet"/>
+      <w:lvlText w:val="o"/>
+      <w:lvlJc w:val="left"/>
+      <w:pPr>
+        <w:ind w:left="5760" w:hanging="360"/>
+      </w:pPr>
+      <w:rPr>
+        <w:rFonts w:ascii="Courier New" w:hAnsi="Courier New" w:cs="Courier New" w:hint="default"/>
+      </w:rPr>
+    </w:lvl>
+    <w:lvl w:ilvl="8" w:tplc="04090005" w:tentative="1">
+      <w:start w:val="1"/>
+      <w:numFmt w:val="bullet"/>
+      <w:lvlText w:val=""/>
+      <w:lvlJc w:val="left"/>
+      <w:pPr>
+        <w:ind w:left="6480" w:hanging="360"/>
+      </w:pPr>
+      <w:rPr>
+        <w:rFonts w:ascii="Wingdings" w:hAnsi="Wingdings" w:hint="default"/>
+      </w:rPr>
+    </w:lvl>
+  </w:abstractNum>
+  <w:abstractNum w:abstractNumId="20">
     <w:nsid w:val="56183007"/>
     <w:multiLevelType w:val="hybridMultilevel"/>
     <w:tmpl w:val="68FE535A"/>
@@ -9290,7 +10679,7 @@
       </w:rPr>
     </w:lvl>
   </w:abstractNum>
-  <w:abstractNum w:abstractNumId="20">
+  <w:abstractNum w:abstractNumId="21">
     <w:nsid w:val="5AA36B00"/>
     <w:multiLevelType w:val="hybridMultilevel"/>
     <w:tmpl w:val="EDBE3D24"/>
@@ -9379,7 +10768,7 @@
       </w:pPr>
     </w:lvl>
   </w:abstractNum>
-  <w:abstractNum w:abstractNumId="21">
+  <w:abstractNum w:abstractNumId="22">
     <w:nsid w:val="69035686"/>
     <w:multiLevelType w:val="multilevel"/>
     <w:tmpl w:val="040E0390"/>
@@ -9500,7 +10889,7 @@
       </w:rPr>
     </w:lvl>
   </w:abstractNum>
-  <w:abstractNum w:abstractNumId="22">
+  <w:abstractNum w:abstractNumId="23">
     <w:nsid w:val="6AAA4592"/>
     <w:multiLevelType w:val="multilevel"/>
     <w:tmpl w:val="8C04FCB4"/>
@@ -9617,7 +11006,120 @@
       </w:rPr>
     </w:lvl>
   </w:abstractNum>
-  <w:abstractNum w:abstractNumId="23">
+  <w:abstractNum w:abstractNumId="24">
+    <w:nsid w:val="6FC77BB5"/>
+    <w:multiLevelType w:val="hybridMultilevel"/>
+    <w:tmpl w:val="241EF71E"/>
+    <w:lvl w:ilvl="0" w:tplc="04090001">
+      <w:start w:val="1"/>
+      <w:numFmt w:val="bullet"/>
+      <w:lvlText w:val=""/>
+      <w:lvlJc w:val="left"/>
+      <w:pPr>
+        <w:ind w:left="720" w:hanging="360"/>
+      </w:pPr>
+      <w:rPr>
+        <w:rFonts w:ascii="Symbol" w:hAnsi="Symbol" w:hint="default"/>
+      </w:rPr>
+    </w:lvl>
+    <w:lvl w:ilvl="1" w:tplc="04090003" w:tentative="1">
+      <w:start w:val="1"/>
+      <w:numFmt w:val="bullet"/>
+      <w:lvlText w:val="o"/>
+      <w:lvlJc w:val="left"/>
+      <w:pPr>
+        <w:ind w:left="1440" w:hanging="360"/>
+      </w:pPr>
+      <w:rPr>
+        <w:rFonts w:ascii="Courier New" w:hAnsi="Courier New" w:cs="Courier New" w:hint="default"/>
+      </w:rPr>
+    </w:lvl>
+    <w:lvl w:ilvl="2" w:tplc="04090005" w:tentative="1">
+      <w:start w:val="1"/>
+      <w:numFmt w:val="bullet"/>
+      <w:lvlText w:val=""/>
+      <w:lvlJc w:val="left"/>
+      <w:pPr>
+        <w:ind w:left="2160" w:hanging="360"/>
+      </w:pPr>
+      <w:rPr>
+        <w:rFonts w:ascii="Wingdings" w:hAnsi="Wingdings" w:hint="default"/>
+      </w:rPr>
+    </w:lvl>
+    <w:lvl w:ilvl="3" w:tplc="04090001" w:tentative="1">
+      <w:start w:val="1"/>
+      <w:numFmt w:val="bullet"/>
+      <w:lvlText w:val=""/>
+      <w:lvlJc w:val="left"/>
+      <w:pPr>
+        <w:ind w:left="2880" w:hanging="360"/>
+      </w:pPr>
+      <w:rPr>
+        <w:rFonts w:ascii="Symbol" w:hAnsi="Symbol" w:hint="default"/>
+      </w:rPr>
+    </w:lvl>
+    <w:lvl w:ilvl="4" w:tplc="04090003" w:tentative="1">
+      <w:start w:val="1"/>
+      <w:numFmt w:val="bullet"/>
+      <w:lvlText w:val="o"/>
+      <w:lvlJc w:val="left"/>
+      <w:pPr>
+        <w:ind w:left="3600" w:hanging="360"/>
+      </w:pPr>
+      <w:rPr>
+        <w:rFonts w:ascii="Courier New" w:hAnsi="Courier New" w:cs="Courier New" w:hint="default"/>
+      </w:rPr>
+    </w:lvl>
+    <w:lvl w:ilvl="5" w:tplc="04090005" w:tentative="1">
+      <w:start w:val="1"/>
+      <w:numFmt w:val="bullet"/>
+      <w:lvlText w:val=""/>
+      <w:lvlJc w:val="left"/>
+      <w:pPr>
+        <w:ind w:left="4320" w:hanging="360"/>
+      </w:pPr>
+      <w:rPr>
+        <w:rFonts w:ascii="Wingdings" w:hAnsi="Wingdings" w:hint="default"/>
+      </w:rPr>
+    </w:lvl>
+    <w:lvl w:ilvl="6" w:tplc="04090001" w:tentative="1">
+      <w:start w:val="1"/>
+      <w:numFmt w:val="bullet"/>
+      <w:lvlText w:val=""/>
+      <w:lvlJc w:val="left"/>
+      <w:pPr>
+        <w:ind w:left="5040" w:hanging="360"/>
+      </w:pPr>
+      <w:rPr>
+        <w:rFonts w:ascii="Symbol" w:hAnsi="Symbol" w:hint="default"/>
+      </w:rPr>
+    </w:lvl>
+    <w:lvl w:ilvl="7" w:tplc="04090003" w:tentative="1">
+      <w:start w:val="1"/>
+      <w:numFmt w:val="bullet"/>
+      <w:lvlText w:val="o"/>
+      <w:lvlJc w:val="left"/>
+      <w:pPr>
+        <w:ind w:left="5760" w:hanging="360"/>
+      </w:pPr>
+      <w:rPr>
+        <w:rFonts w:ascii="Courier New" w:hAnsi="Courier New" w:cs="Courier New" w:hint="default"/>
+      </w:rPr>
+    </w:lvl>
+    <w:lvl w:ilvl="8" w:tplc="04090005" w:tentative="1">
+      <w:start w:val="1"/>
+      <w:numFmt w:val="bullet"/>
+      <w:lvlText w:val=""/>
+      <w:lvlJc w:val="left"/>
+      <w:pPr>
+        <w:ind w:left="6480" w:hanging="360"/>
+      </w:pPr>
+      <w:rPr>
+        <w:rFonts w:ascii="Wingdings" w:hAnsi="Wingdings" w:hint="default"/>
+      </w:rPr>
+    </w:lvl>
+  </w:abstractNum>
+  <w:abstractNum w:abstractNumId="25">
     <w:nsid w:val="6FCE784B"/>
     <w:multiLevelType w:val="multilevel"/>
     <w:tmpl w:val="4B4046A8"/>
@@ -9730,13 +11232,13 @@
       </w:rPr>
     </w:lvl>
   </w:abstractNum>
-  <w:abstractNum w:abstractNumId="24">
+  <w:abstractNum w:abstractNumId="26">
     <w:nsid w:val="6FE628DB"/>
     <w:multiLevelType w:val="multilevel"/>
     <w:tmpl w:val="EFA2C2D2"/>
     <w:numStyleLink w:val="Style1"/>
   </w:abstractNum>
-  <w:abstractNum w:abstractNumId="25">
+  <w:abstractNum w:abstractNumId="27">
     <w:nsid w:val="75F349D3"/>
     <w:multiLevelType w:val="hybridMultilevel"/>
     <w:tmpl w:val="ABEAA5B0"/>
@@ -9826,7 +11328,7 @@
       </w:pPr>
     </w:lvl>
   </w:abstractNum>
-  <w:abstractNum w:abstractNumId="26">
+  <w:abstractNum w:abstractNumId="28">
     <w:nsid w:val="792C6B34"/>
     <w:multiLevelType w:val="hybridMultilevel"/>
     <w:tmpl w:val="134E1CA0"/>
@@ -9941,7 +11443,7 @@
     </w:lvl>
   </w:abstractNum>
   <w:num w:numId="1">
-    <w:abstractNumId w:val="24"/>
+    <w:abstractNumId w:val="26"/>
   </w:num>
   <w:num w:numId="2">
     <w:abstractNumId w:val="13"/>
@@ -9950,16 +11452,16 @@
     <w:abstractNumId w:val="16"/>
   </w:num>
   <w:num w:numId="4">
-    <w:abstractNumId w:val="22"/>
+    <w:abstractNumId w:val="23"/>
   </w:num>
   <w:num w:numId="5">
     <w:abstractNumId w:val="15"/>
   </w:num>
   <w:num w:numId="6">
-    <w:abstractNumId w:val="21"/>
+    <w:abstractNumId w:val="22"/>
   </w:num>
   <w:num w:numId="7">
-    <w:abstractNumId w:val="20"/>
+    <w:abstractNumId w:val="21"/>
   </w:num>
   <w:num w:numId="8">
     <w:abstractNumId w:val="5"/>
@@ -9968,10 +11470,10 @@
     <w:abstractNumId w:val="10"/>
   </w:num>
   <w:num w:numId="10">
-    <w:abstractNumId w:val="23"/>
+    <w:abstractNumId w:val="25"/>
   </w:num>
   <w:num w:numId="11">
-    <w:abstractNumId w:val="25"/>
+    <w:abstractNumId w:val="27"/>
   </w:num>
   <w:num w:numId="12">
     <w:abstractNumId w:val="18"/>
@@ -9980,13 +11482,13 @@
     <w:abstractNumId w:val="3"/>
   </w:num>
   <w:num w:numId="14">
-    <w:abstractNumId w:val="19"/>
+    <w:abstractNumId w:val="20"/>
   </w:num>
   <w:num w:numId="15">
     <w:abstractNumId w:val="0"/>
   </w:num>
   <w:num w:numId="16">
-    <w:abstractNumId w:val="26"/>
+    <w:abstractNumId w:val="28"/>
   </w:num>
   <w:num w:numId="17">
     <w:abstractNumId w:val="2"/>
@@ -10020,6 +11522,12 @@
   </w:num>
   <w:num w:numId="27">
     <w:abstractNumId w:val="4"/>
+  </w:num>
+  <w:num w:numId="28">
+    <w:abstractNumId w:val="24"/>
+  </w:num>
+  <w:num w:numId="29">
+    <w:abstractNumId w:val="19"/>
   </w:num>
 </w:numbering>
 </file>
@@ -11720,7 +13228,7 @@
 </file>
 
 <file path=customXml/itemProps1.xml><?xml version="1.0" encoding="utf-8"?>
-<ds:datastoreItem xmlns:ds="http://schemas.openxmlformats.org/officeDocument/2006/customXml" ds:itemID="{05D194F1-46D8-4F9F-BFBB-7AAF40E62471}">
+<ds:datastoreItem xmlns:ds="http://schemas.openxmlformats.org/officeDocument/2006/customXml" ds:itemID="{59F9E2C4-2EBB-4A49-B6F9-40AC59769DC2}">
   <ds:schemaRefs>
     <ds:schemaRef ds:uri="http://schemas.openxmlformats.org/officeDocument/2006/bibliography"/>
   </ds:schemaRefs>

</xml_diff>

<commit_message>
update phan 4: non-Functional note: phần 2: có xuất hiện tiếng việt
</commit_message>
<xml_diff>
--- a/Requirement Management/Software Requirement Specification/[HRM]RE_SRS.docx
+++ b/Requirement Management/Software Requirement Specification/[HRM]RE_SRS.docx
@@ -5457,7 +5457,7 @@
             <v:imagedata r:id="rId7" o:title=""/>
             <w10:wrap type="square"/>
           </v:shape>
-          <o:OLEObject Type="Embed" ProgID="Visio.Drawing.11" ShapeID="_x0000_s1029" DrawAspect="Content" ObjectID="_1382447996" r:id="rId8"/>
+          <o:OLEObject Type="Embed" ProgID="Visio.Drawing.11" ShapeID="_x0000_s1029" DrawAspect="Content" ObjectID="_1382638305" r:id="rId8"/>
         </w:pict>
       </w:r>
     </w:p>
@@ -8399,6 +8399,7 @@
         <w:autoSpaceDN w:val="0"/>
         <w:adjustRightInd w:val="0"/>
         <w:spacing w:after="0" w:line="240" w:lineRule="auto"/>
+        <w:ind w:firstLine="720"/>
         <w:jc w:val="both"/>
         <w:rPr>
           <w:rFonts w:ascii="Arial" w:hAnsi="Arial" w:cs="Arial"/>
@@ -8408,28 +8409,972 @@
       </w:pPr>
       <w:r>
         <w:rPr>
-          <w:rFonts w:ascii="Arial" w:hAnsi="Arial" w:cs="Arial"/>
+          <w:rFonts w:ascii="Times New Roman" w:eastAsia="Times New Roman" w:hAnsi="Times New Roman" w:cs="Times New Roman"/>
+          <w:color w:val="1F497D"/>
+          <w:sz w:val="26"/>
+          <w:szCs w:val="26"/>
+          <w:lang w:eastAsia="en-US"/>
+        </w:rPr>
+        <w:t xml:space="preserve">The system will run with high performance, </w:t>
+      </w:r>
+      <w:r>
+        <w:rPr>
+          <w:rFonts w:ascii="Times New Roman" w:eastAsia="Times New Roman" w:hAnsi="Times New Roman" w:cs="Times New Roman"/>
+          <w:color w:val="1F497D"/>
+          <w:sz w:val="26"/>
+          <w:szCs w:val="26"/>
+          <w:lang w:eastAsia="en-US"/>
+        </w:rPr>
+        <w:t>e</w:t>
+      </w:r>
+      <w:r>
+        <w:rPr>
+          <w:rFonts w:ascii="Times New Roman" w:eastAsia="Times New Roman" w:hAnsi="Times New Roman" w:cs="Times New Roman"/>
+          <w:color w:val="1F497D"/>
+          <w:sz w:val="26"/>
+          <w:szCs w:val="26"/>
+          <w:lang w:eastAsia="en-US"/>
+        </w:rPr>
+        <w:t xml:space="preserve">vents occur and the system must respond in a timely fashion from </w:t>
+      </w:r>
+      <w:proofErr w:type="gramStart"/>
+      <w:r>
+        <w:rPr>
+          <w:rFonts w:ascii="Times New Roman" w:eastAsia="Times New Roman" w:hAnsi="Times New Roman" w:cs="Times New Roman"/>
+          <w:color w:val="1F497D"/>
+          <w:sz w:val="26"/>
+          <w:szCs w:val="26"/>
+          <w:lang w:eastAsia="en-US"/>
+        </w:rPr>
+        <w:t>2</w:t>
+      </w:r>
+      <w:proofErr w:type="gramEnd"/>
+      <w:r>
+        <w:rPr>
+          <w:rFonts w:ascii="Times New Roman" w:eastAsia="Times New Roman" w:hAnsi="Times New Roman" w:cs="Times New Roman"/>
+          <w:color w:val="1F497D"/>
+          <w:sz w:val="26"/>
+          <w:szCs w:val="26"/>
+          <w:lang w:eastAsia="en-US"/>
+        </w:rPr>
+        <w:t xml:space="preserve"> to 4 seconds.</w:t>
+      </w:r>
+    </w:p>
+    <w:p>
+      <w:pPr>
+        <w:pStyle w:val="Heading2"/>
+      </w:pPr>
+      <w:bookmarkStart w:id="24" w:name="_Toc300928293"/>
+      <w:r>
+        <w:lastRenderedPageBreak/>
+        <w:t xml:space="preserve">4.2 </w:t>
+      </w:r>
+      <w:r>
+        <w:t>S</w:t>
+      </w:r>
+      <w:r>
+        <w:t>ecurity</w:t>
+      </w:r>
+      <w:r>
+        <w:t xml:space="preserve"> Requirements</w:t>
+      </w:r>
+      <w:bookmarkEnd w:id="24"/>
+    </w:p>
+    <w:p>
+      <w:pPr>
+        <w:spacing w:after="0" w:line="240" w:lineRule="auto"/>
+        <w:ind w:firstLine="360"/>
+        <w:rPr>
+          <w:rFonts w:ascii="Times New Roman" w:eastAsia="Times New Roman" w:hAnsi="Times New Roman" w:cs="Times New Roman"/>
+          <w:color w:val="1F497D"/>
+          <w:sz w:val="26"/>
+          <w:szCs w:val="26"/>
+          <w:lang w:eastAsia="en-US"/>
+        </w:rPr>
+      </w:pPr>
+      <w:r>
+        <w:rPr>
+          <w:rFonts w:ascii="Times New Roman" w:eastAsia="Times New Roman" w:hAnsi="Times New Roman" w:cs="Times New Roman"/>
+          <w:color w:val="1F497D"/>
+          <w:sz w:val="26"/>
+          <w:szCs w:val="26"/>
+          <w:lang w:eastAsia="en-US"/>
+        </w:rPr>
+        <w:t xml:space="preserve">This quality is very important for system because it will help the system to prevent or resist unauthorized access while providing access to legitimate users. That </w:t>
+      </w:r>
+      <w:proofErr w:type="gramStart"/>
+      <w:r>
+        <w:rPr>
+          <w:rFonts w:ascii="Times New Roman" w:eastAsia="Times New Roman" w:hAnsi="Times New Roman" w:cs="Times New Roman"/>
+          <w:color w:val="1F497D"/>
+          <w:sz w:val="26"/>
+          <w:szCs w:val="26"/>
+          <w:lang w:eastAsia="en-US"/>
+        </w:rPr>
+        <w:t>is presented</w:t>
+      </w:r>
+      <w:proofErr w:type="gramEnd"/>
+      <w:r>
+        <w:rPr>
+          <w:rFonts w:ascii="Times New Roman" w:eastAsia="Times New Roman" w:hAnsi="Times New Roman" w:cs="Times New Roman"/>
+          <w:color w:val="1F497D"/>
+          <w:sz w:val="26"/>
+          <w:szCs w:val="26"/>
+          <w:lang w:eastAsia="en-US"/>
+        </w:rPr>
+        <w:t xml:space="preserve"> two points of view as encode information, data and prevent hacker.</w:t>
+      </w:r>
+    </w:p>
+    <w:p>
+      <w:pPr>
+        <w:spacing w:after="0" w:line="240" w:lineRule="auto"/>
+        <w:ind w:firstLine="360"/>
+        <w:rPr>
+          <w:rFonts w:ascii="Times New Roman" w:eastAsia="Times New Roman" w:hAnsi="Times New Roman" w:cs="Times New Roman"/>
+          <w:color w:val="1F497D"/>
+          <w:sz w:val="26"/>
+          <w:szCs w:val="26"/>
+          <w:lang w:eastAsia="en-US"/>
+        </w:rPr>
+      </w:pPr>
+      <w:r>
+        <w:rPr>
+          <w:rFonts w:ascii="Times New Roman" w:eastAsia="Times New Roman" w:hAnsi="Times New Roman" w:cs="Times New Roman"/>
+          <w:color w:val="1F497D"/>
+          <w:sz w:val="26"/>
+          <w:szCs w:val="26"/>
+          <w:lang w:eastAsia="en-US"/>
+        </w:rPr>
+        <w:t xml:space="preserve">That all </w:t>
+      </w:r>
+      <w:proofErr w:type="gramStart"/>
+      <w:r>
+        <w:rPr>
+          <w:rFonts w:ascii="Times New Roman" w:eastAsia="Times New Roman" w:hAnsi="Times New Roman" w:cs="Times New Roman"/>
+          <w:color w:val="1F497D"/>
+          <w:sz w:val="26"/>
+          <w:szCs w:val="26"/>
+          <w:lang w:eastAsia="en-US"/>
+        </w:rPr>
+        <w:t>is showed</w:t>
+      </w:r>
+      <w:proofErr w:type="gramEnd"/>
+      <w:r>
+        <w:rPr>
+          <w:rFonts w:ascii="Times New Roman" w:eastAsia="Times New Roman" w:hAnsi="Times New Roman" w:cs="Times New Roman"/>
+          <w:color w:val="1F497D"/>
+          <w:sz w:val="26"/>
+          <w:szCs w:val="26"/>
+          <w:lang w:eastAsia="en-US"/>
+        </w:rPr>
+        <w:t xml:space="preserve"> in the product:</w:t>
+      </w:r>
+    </w:p>
+    <w:p>
+      <w:pPr>
+        <w:numPr>
+          <w:ilvl w:val="0"/>
+          <w:numId w:val="30"/>
+        </w:numPr>
+        <w:spacing w:after="0" w:line="240" w:lineRule="auto"/>
+        <w:ind w:left="810"/>
+        <w:contextualSpacing/>
+        <w:rPr>
+          <w:rFonts w:ascii="Times New Roman" w:eastAsia="Times New Roman" w:hAnsi="Times New Roman" w:cs="Times New Roman"/>
+          <w:color w:val="1F497D"/>
+          <w:sz w:val="26"/>
+          <w:szCs w:val="26"/>
+          <w:lang w:eastAsia="en-US"/>
+        </w:rPr>
+      </w:pPr>
+      <w:r>
+        <w:rPr>
+          <w:rFonts w:ascii="Times New Roman" w:eastAsia="Times New Roman" w:hAnsi="Times New Roman" w:cs="Times New Roman"/>
+          <w:color w:val="1F497D"/>
+          <w:sz w:val="26"/>
+          <w:szCs w:val="26"/>
+          <w:lang w:eastAsia="en-US"/>
+        </w:rPr>
+        <w:t xml:space="preserve">Using newest information encode </w:t>
+      </w:r>
+      <w:bookmarkStart w:id="25" w:name="_Hlk308702112"/>
+      <w:r>
+        <w:rPr>
+          <w:rFonts w:ascii="Times New Roman" w:eastAsia="Times New Roman" w:hAnsi="Times New Roman" w:cs="Times New Roman"/>
+          <w:color w:val="1F497D"/>
+          <w:sz w:val="26"/>
+          <w:szCs w:val="26"/>
+          <w:lang w:eastAsia="en-US"/>
+        </w:rPr>
+        <w:t>t</w:t>
+      </w:r>
+      <w:bookmarkEnd w:id="25"/>
+      <w:r>
+        <w:rPr>
+          <w:rFonts w:ascii="Times New Roman" w:eastAsia="Times New Roman" w:hAnsi="Times New Roman" w:cs="Times New Roman"/>
+          <w:color w:val="1F497D"/>
+          <w:sz w:val="26"/>
+          <w:szCs w:val="26"/>
+          <w:lang w:eastAsia="en-US"/>
+        </w:rPr>
+        <w:t>echnology (encode information: username, password, data current between client and server)</w:t>
+      </w:r>
+    </w:p>
+    <w:p>
+      <w:pPr>
+        <w:numPr>
+          <w:ilvl w:val="0"/>
+          <w:numId w:val="30"/>
+        </w:numPr>
+        <w:spacing w:after="0" w:line="240" w:lineRule="auto"/>
+        <w:ind w:left="810"/>
+        <w:contextualSpacing/>
+        <w:rPr>
+          <w:rFonts w:ascii="Times New Roman" w:eastAsia="Times New Roman" w:hAnsi="Times New Roman" w:cs="Times New Roman"/>
+          <w:color w:val="1F497D"/>
+          <w:sz w:val="26"/>
+          <w:szCs w:val="26"/>
+          <w:lang w:eastAsia="en-US"/>
+        </w:rPr>
+      </w:pPr>
+      <w:r>
+        <w:rPr>
+          <w:rFonts w:ascii="Times New Roman" w:eastAsia="Times New Roman" w:hAnsi="Times New Roman" w:cs="Times New Roman"/>
+          <w:color w:val="1F497D"/>
+          <w:sz w:val="26"/>
+          <w:szCs w:val="26"/>
+          <w:lang w:eastAsia="en-US"/>
+        </w:rPr>
+        <w:t>The product will release free defect to avoid lose information by hacker.</w:t>
+      </w:r>
+    </w:p>
+    <w:p>
+      <w:pPr>
+        <w:pStyle w:val="Heading2"/>
+        <w:numPr>
+          <w:ilvl w:val="1"/>
+          <w:numId w:val="11"/>
+        </w:numPr>
+      </w:pPr>
+      <w:bookmarkStart w:id="26" w:name="_Toc300928295"/>
+      <w:r>
+        <w:t>Software Quality Attributes</w:t>
+      </w:r>
+      <w:bookmarkEnd w:id="26"/>
+    </w:p>
+    <w:p>
+      <w:pPr>
+        <w:pStyle w:val="ListParagraph"/>
+        <w:numPr>
+          <w:ilvl w:val="2"/>
+          <w:numId w:val="11"/>
+        </w:numPr>
+        <w:spacing w:after="0"/>
+        <w:rPr>
+          <w:rFonts w:asciiTheme="majorHAnsi" w:hAnsiTheme="majorHAnsi"/>
+          <w:b/>
+          <w:color w:val="4F81BD" w:themeColor="accent1"/>
+          <w:sz w:val="26"/>
+          <w:szCs w:val="26"/>
+        </w:rPr>
+      </w:pPr>
+      <w:r>
+        <w:rPr>
+          <w:rFonts w:asciiTheme="majorHAnsi" w:hAnsiTheme="majorHAnsi"/>
+          <w:b/>
+          <w:color w:val="4F81BD" w:themeColor="accent1"/>
+          <w:sz w:val="26"/>
+          <w:szCs w:val="26"/>
+        </w:rPr>
+        <w:t>Usability</w:t>
+      </w:r>
+    </w:p>
+    <w:p>
+      <w:pPr>
+        <w:spacing w:after="0" w:line="240" w:lineRule="auto"/>
+        <w:ind w:left="360" w:firstLine="360"/>
+        <w:rPr>
+          <w:rFonts w:ascii="Times New Roman" w:eastAsia="Times New Roman" w:hAnsi="Times New Roman" w:cs="Times New Roman"/>
+          <w:color w:val="1F497D" w:themeColor="text2"/>
+          <w:sz w:val="26"/>
+          <w:szCs w:val="26"/>
+        </w:rPr>
+      </w:pPr>
+      <w:bookmarkStart w:id="27" w:name="_Hlk308893888"/>
+      <w:r>
+        <w:rPr>
+          <w:rFonts w:ascii="Times New Roman" w:eastAsia="Times New Roman" w:hAnsi="Times New Roman" w:cs="Times New Roman"/>
+          <w:color w:val="1F497D" w:themeColor="text2"/>
+          <w:sz w:val="26"/>
+          <w:szCs w:val="26"/>
+        </w:rPr>
+        <w:t xml:space="preserve">The </w:t>
+      </w:r>
+      <w:r>
+        <w:rPr>
+          <w:rFonts w:ascii="Times New Roman" w:eastAsia="Times New Roman" w:hAnsi="Times New Roman" w:cs="Times New Roman"/>
+          <w:color w:val="1F497D" w:themeColor="text2"/>
+          <w:sz w:val="26"/>
+          <w:szCs w:val="26"/>
+        </w:rPr>
+        <w:t>interface</w:t>
+      </w:r>
+      <w:r>
+        <w:rPr>
+          <w:rFonts w:ascii="Times New Roman" w:eastAsia="Times New Roman" w:hAnsi="Times New Roman" w:cs="Times New Roman"/>
+          <w:color w:val="1F497D" w:themeColor="text2"/>
+          <w:sz w:val="26"/>
+          <w:szCs w:val="26"/>
+        </w:rPr>
+        <w:t xml:space="preserve"> will show clearly, easy to understand, and visually. The information is expressed science to create a favorable environment for user.</w:t>
+      </w:r>
+    </w:p>
+    <w:p>
+      <w:pPr>
+        <w:spacing w:after="0" w:line="240" w:lineRule="auto"/>
+        <w:ind w:left="360" w:firstLine="360"/>
+        <w:rPr>
+          <w:rFonts w:ascii="Times New Roman" w:eastAsia="Times New Roman" w:hAnsi="Times New Roman" w:cs="Times New Roman"/>
+          <w:color w:val="1F497D" w:themeColor="text2"/>
+          <w:sz w:val="26"/>
+          <w:szCs w:val="26"/>
+        </w:rPr>
+      </w:pPr>
+      <w:r>
+        <w:rPr>
+          <w:rFonts w:ascii="Times New Roman" w:eastAsia="Times New Roman" w:hAnsi="Times New Roman" w:cs="Times New Roman"/>
+          <w:color w:val="1F497D" w:themeColor="text2"/>
+          <w:sz w:val="26"/>
+          <w:szCs w:val="26"/>
+        </w:rPr>
+        <w:t xml:space="preserve">That all </w:t>
+      </w:r>
+      <w:proofErr w:type="gramStart"/>
+      <w:r>
+        <w:rPr>
+          <w:rFonts w:ascii="Times New Roman" w:eastAsia="Times New Roman" w:hAnsi="Times New Roman" w:cs="Times New Roman"/>
+          <w:color w:val="1F497D" w:themeColor="text2"/>
+          <w:sz w:val="26"/>
+          <w:szCs w:val="26"/>
+        </w:rPr>
+        <w:t>is showed</w:t>
+      </w:r>
+      <w:proofErr w:type="gramEnd"/>
+      <w:r>
+        <w:rPr>
+          <w:rFonts w:ascii="Times New Roman" w:eastAsia="Times New Roman" w:hAnsi="Times New Roman" w:cs="Times New Roman"/>
+          <w:color w:val="1F497D" w:themeColor="text2"/>
+          <w:sz w:val="26"/>
+          <w:szCs w:val="26"/>
+        </w:rPr>
+        <w:t xml:space="preserve"> in the product.</w:t>
+      </w:r>
+    </w:p>
+    <w:p>
+      <w:pPr>
+        <w:pStyle w:val="ListParagraph"/>
+        <w:numPr>
+          <w:ilvl w:val="0"/>
+          <w:numId w:val="31"/>
+        </w:numPr>
+        <w:spacing w:after="0" w:line="240" w:lineRule="auto"/>
+        <w:rPr>
+          <w:rFonts w:ascii="Times New Roman" w:eastAsia="Times New Roman" w:hAnsi="Times New Roman" w:cs="Times New Roman"/>
+          <w:color w:val="1F497D" w:themeColor="text2"/>
+          <w:sz w:val="26"/>
+          <w:szCs w:val="26"/>
+        </w:rPr>
+      </w:pPr>
+      <w:r>
+        <w:rPr>
+          <w:rFonts w:ascii="Times New Roman" w:eastAsia="Times New Roman" w:hAnsi="Times New Roman" w:cs="Times New Roman"/>
+          <w:color w:val="1F497D" w:themeColor="text2"/>
+          <w:sz w:val="26"/>
+          <w:szCs w:val="26"/>
+        </w:rPr>
+        <w:t>To learn</w:t>
+      </w:r>
+    </w:p>
+    <w:p>
+      <w:pPr>
+        <w:pStyle w:val="ListParagraph"/>
+        <w:numPr>
+          <w:ilvl w:val="1"/>
+          <w:numId w:val="31"/>
+        </w:numPr>
+        <w:spacing w:after="0" w:line="240" w:lineRule="auto"/>
+        <w:rPr>
+          <w:rFonts w:ascii="Times New Roman" w:eastAsia="Times New Roman" w:hAnsi="Times New Roman" w:cs="Times New Roman"/>
+          <w:color w:val="1F497D" w:themeColor="text2"/>
+          <w:sz w:val="26"/>
+          <w:szCs w:val="26"/>
+        </w:rPr>
+      </w:pPr>
+      <w:r>
+        <w:rPr>
+          <w:rFonts w:ascii="Times New Roman" w:eastAsia="Times New Roman" w:hAnsi="Times New Roman" w:cs="Times New Roman"/>
+          <w:color w:val="1F497D" w:themeColor="text2"/>
+          <w:sz w:val="26"/>
+          <w:szCs w:val="26"/>
+        </w:rPr>
+        <w:t>Interface familiar, consistent</w:t>
+      </w:r>
+    </w:p>
+    <w:p>
+      <w:pPr>
+        <w:pStyle w:val="ListParagraph"/>
+        <w:numPr>
+          <w:ilvl w:val="1"/>
+          <w:numId w:val="31"/>
+        </w:numPr>
+        <w:spacing w:after="0" w:line="240" w:lineRule="auto"/>
+        <w:rPr>
+          <w:rFonts w:ascii="Times New Roman" w:eastAsia="Times New Roman" w:hAnsi="Times New Roman" w:cs="Times New Roman"/>
+          <w:color w:val="1F497D" w:themeColor="text2"/>
+          <w:sz w:val="26"/>
+          <w:szCs w:val="26"/>
+        </w:rPr>
+      </w:pPr>
+      <w:r>
+        <w:rPr>
+          <w:rFonts w:ascii="Times New Roman" w:eastAsia="Times New Roman" w:hAnsi="Times New Roman" w:cs="Times New Roman"/>
+          <w:color w:val="1F497D" w:themeColor="text2"/>
+          <w:sz w:val="26"/>
+          <w:szCs w:val="26"/>
+        </w:rPr>
+        <w:t>Clearly, science</w:t>
+      </w:r>
+    </w:p>
+    <w:p>
+      <w:pPr>
+        <w:pStyle w:val="ListParagraph"/>
+        <w:numPr>
+          <w:ilvl w:val="1"/>
+          <w:numId w:val="31"/>
+        </w:numPr>
+        <w:spacing w:after="0" w:line="240" w:lineRule="auto"/>
+        <w:rPr>
+          <w:rFonts w:ascii="Times New Roman" w:eastAsia="Times New Roman" w:hAnsi="Times New Roman" w:cs="Times New Roman"/>
+          <w:color w:val="1F497D" w:themeColor="text2"/>
+          <w:sz w:val="26"/>
+          <w:szCs w:val="26"/>
+        </w:rPr>
+      </w:pPr>
+      <w:r>
+        <w:rPr>
+          <w:rFonts w:ascii="Times New Roman" w:eastAsia="Times New Roman" w:hAnsi="Times New Roman" w:cs="Times New Roman"/>
+          <w:color w:val="1F497D" w:themeColor="text2"/>
+          <w:sz w:val="26"/>
+          <w:szCs w:val="26"/>
+        </w:rPr>
+        <w:t>The Menu and Button are placed suitable for user’ habit too easy to execute</w:t>
+      </w:r>
+      <w:bookmarkEnd w:id="27"/>
+    </w:p>
+    <w:p>
+      <w:pPr>
+        <w:pStyle w:val="ListParagraph"/>
+        <w:numPr>
+          <w:ilvl w:val="0"/>
+          <w:numId w:val="31"/>
+        </w:numPr>
+        <w:spacing w:after="0" w:line="240" w:lineRule="auto"/>
+        <w:rPr>
+          <w:rFonts w:ascii="Times New Roman" w:eastAsia="Times New Roman" w:hAnsi="Times New Roman" w:cs="Times New Roman"/>
+          <w:color w:val="1F497D" w:themeColor="text2"/>
+          <w:sz w:val="26"/>
+          <w:szCs w:val="26"/>
+        </w:rPr>
+      </w:pPr>
+      <w:r>
+        <w:rPr>
+          <w:rFonts w:ascii="Times New Roman" w:eastAsia="Times New Roman" w:hAnsi="Times New Roman" w:cs="Times New Roman"/>
+          <w:color w:val="1F497D" w:themeColor="text2"/>
+          <w:sz w:val="26"/>
+          <w:szCs w:val="26"/>
+        </w:rPr>
+        <w:t>To use system effective</w:t>
+      </w:r>
+    </w:p>
+    <w:p>
+      <w:pPr>
+        <w:pStyle w:val="ListParagraph"/>
+        <w:numPr>
+          <w:ilvl w:val="1"/>
+          <w:numId w:val="31"/>
+        </w:numPr>
+        <w:spacing w:after="0" w:line="240" w:lineRule="auto"/>
+        <w:rPr>
+          <w:rFonts w:ascii="Times New Roman" w:eastAsia="Times New Roman" w:hAnsi="Times New Roman" w:cs="Times New Roman"/>
+          <w:color w:val="1F497D" w:themeColor="text2"/>
+          <w:sz w:val="26"/>
+          <w:szCs w:val="26"/>
+        </w:rPr>
+      </w:pPr>
+      <w:r>
+        <w:rPr>
+          <w:rFonts w:ascii="Times New Roman" w:eastAsia="Times New Roman" w:hAnsi="Times New Roman" w:cs="Times New Roman"/>
+          <w:color w:val="1F497D" w:themeColor="text2"/>
+          <w:sz w:val="26"/>
+          <w:szCs w:val="26"/>
+        </w:rPr>
+        <w:t>Reuse command or data already entered</w:t>
+      </w:r>
+    </w:p>
+    <w:p>
+      <w:pPr>
+        <w:pStyle w:val="ListParagraph"/>
+        <w:numPr>
+          <w:ilvl w:val="1"/>
+          <w:numId w:val="31"/>
+        </w:numPr>
+        <w:spacing w:after="0" w:line="240" w:lineRule="auto"/>
+        <w:rPr>
+          <w:rFonts w:ascii="Times New Roman" w:eastAsia="Times New Roman" w:hAnsi="Times New Roman" w:cs="Times New Roman"/>
+          <w:color w:val="1F497D" w:themeColor="text2"/>
+          <w:sz w:val="26"/>
+          <w:szCs w:val="26"/>
+        </w:rPr>
+      </w:pPr>
+      <w:r>
+        <w:rPr>
+          <w:rFonts w:ascii="Times New Roman" w:eastAsia="Times New Roman" w:hAnsi="Times New Roman" w:cs="Times New Roman"/>
+          <w:color w:val="1F497D" w:themeColor="text2"/>
+          <w:sz w:val="26"/>
+          <w:szCs w:val="26"/>
+        </w:rPr>
+        <w:t>Navigation support, comprehensive searching</w:t>
+      </w:r>
+    </w:p>
+    <w:p>
+      <w:pPr>
+        <w:pStyle w:val="ListParagraph"/>
+        <w:numPr>
+          <w:ilvl w:val="0"/>
+          <w:numId w:val="31"/>
+        </w:numPr>
+        <w:spacing w:after="0" w:line="240" w:lineRule="auto"/>
+        <w:rPr>
+          <w:rFonts w:ascii="Times New Roman" w:eastAsia="Times New Roman" w:hAnsi="Times New Roman" w:cs="Times New Roman"/>
+          <w:color w:val="1F497D" w:themeColor="text2"/>
+          <w:sz w:val="26"/>
+          <w:szCs w:val="26"/>
+        </w:rPr>
+      </w:pPr>
+      <w:r>
+        <w:rPr>
+          <w:rFonts w:ascii="Times New Roman" w:eastAsia="Times New Roman" w:hAnsi="Times New Roman" w:cs="Times New Roman"/>
+          <w:color w:val="1F497D" w:themeColor="text2"/>
+          <w:sz w:val="26"/>
+          <w:szCs w:val="26"/>
+        </w:rPr>
+        <w:t>To recover from errors</w:t>
+      </w:r>
+    </w:p>
+    <w:p>
+      <w:pPr>
+        <w:pStyle w:val="ListParagraph"/>
+        <w:numPr>
+          <w:ilvl w:val="1"/>
+          <w:numId w:val="31"/>
+        </w:numPr>
+        <w:spacing w:after="0" w:line="240" w:lineRule="auto"/>
+        <w:rPr>
+          <w:rFonts w:ascii="Times New Roman" w:eastAsia="Times New Roman" w:hAnsi="Times New Roman" w:cs="Times New Roman"/>
+          <w:color w:val="1F497D" w:themeColor="text2"/>
+          <w:sz w:val="26"/>
+          <w:szCs w:val="26"/>
+        </w:rPr>
+      </w:pPr>
+      <w:r>
+        <w:rPr>
+          <w:rFonts w:ascii="Times New Roman" w:eastAsia="Times New Roman" w:hAnsi="Times New Roman" w:cs="Times New Roman"/>
+          <w:color w:val="1F497D" w:themeColor="text2"/>
+          <w:sz w:val="26"/>
+          <w:szCs w:val="26"/>
+        </w:rPr>
+        <w:t>Undo, cancel, recover from system failures</w:t>
+      </w:r>
+    </w:p>
+    <w:p>
+      <w:pPr>
+        <w:pStyle w:val="ListParagraph"/>
+        <w:spacing w:after="0"/>
+        <w:ind w:left="1080"/>
+        <w:rPr>
+          <w:rFonts w:asciiTheme="majorHAnsi" w:hAnsiTheme="majorHAnsi"/>
+          <w:sz w:val="26"/>
+          <w:szCs w:val="26"/>
+        </w:rPr>
+      </w:pPr>
+      <w:r>
+        <w:rPr>
+          <w:rFonts w:ascii="Times New Roman" w:eastAsia="Times New Roman" w:hAnsi="Times New Roman" w:cs="Times New Roman"/>
+          <w:color w:val="1F497D" w:themeColor="text2"/>
+          <w:sz w:val="26"/>
+          <w:szCs w:val="26"/>
+        </w:rPr>
+        <w:t>F</w:t>
+      </w:r>
+      <w:r>
+        <w:rPr>
+          <w:rFonts w:ascii="Times New Roman" w:eastAsia="Times New Roman" w:hAnsi="Times New Roman" w:cs="Times New Roman"/>
+          <w:color w:val="1F497D" w:themeColor="text2"/>
+          <w:sz w:val="26"/>
+          <w:szCs w:val="26"/>
+        </w:rPr>
+        <w:t>orgotten passwords</w:t>
+      </w:r>
+    </w:p>
+    <w:p>
+      <w:pPr>
+        <w:pStyle w:val="ListParagraph"/>
+        <w:numPr>
+          <w:ilvl w:val="2"/>
+          <w:numId w:val="11"/>
+        </w:numPr>
+        <w:spacing w:after="0"/>
+        <w:rPr>
+          <w:rFonts w:asciiTheme="majorHAnsi" w:hAnsiTheme="majorHAnsi"/>
+          <w:sz w:val="26"/>
+          <w:szCs w:val="26"/>
+        </w:rPr>
+      </w:pPr>
+      <w:r>
+        <w:rPr>
+          <w:rFonts w:asciiTheme="majorHAnsi" w:hAnsiTheme="majorHAnsi"/>
+          <w:sz w:val="26"/>
+          <w:szCs w:val="26"/>
+        </w:rPr>
+        <w:t>Scalability</w:t>
+      </w:r>
+    </w:p>
+    <w:p>
+      <w:pPr>
+        <w:spacing w:after="0"/>
+        <w:ind w:left="360" w:firstLine="360"/>
+        <w:rPr>
+          <w:rFonts w:ascii="Times New Roman" w:hAnsi="Times New Roman" w:cs="Times New Roman"/>
+          <w:color w:val="1F497D" w:themeColor="text2"/>
+          <w:sz w:val="26"/>
+          <w:szCs w:val="26"/>
+        </w:rPr>
+      </w:pPr>
+      <w:r>
+        <w:rPr>
+          <w:rFonts w:ascii="Times New Roman" w:hAnsi="Times New Roman" w:cs="Times New Roman"/>
+          <w:color w:val="1F497D" w:themeColor="text2"/>
+          <w:sz w:val="26"/>
+          <w:szCs w:val="26"/>
+        </w:rPr>
+        <w:t>The system will be easy to upgrade</w:t>
+      </w:r>
+      <w:r>
+        <w:rPr>
+          <w:rFonts w:ascii="Times New Roman" w:hAnsi="Times New Roman" w:cs="Times New Roman"/>
+          <w:color w:val="1F497D" w:themeColor="text2"/>
+          <w:sz w:val="26"/>
+          <w:szCs w:val="26"/>
+        </w:rPr>
+        <w:t>d</w:t>
+      </w:r>
+      <w:r>
+        <w:rPr>
+          <w:rFonts w:ascii="Times New Roman" w:hAnsi="Times New Roman" w:cs="Times New Roman"/>
+          <w:color w:val="1F497D" w:themeColor="text2"/>
+          <w:sz w:val="26"/>
+          <w:szCs w:val="26"/>
+        </w:rPr>
+        <w:t xml:space="preserve"> or add</w:t>
+      </w:r>
+      <w:r>
+        <w:rPr>
+          <w:rFonts w:ascii="Times New Roman" w:hAnsi="Times New Roman" w:cs="Times New Roman"/>
+          <w:color w:val="1F497D" w:themeColor="text2"/>
+          <w:sz w:val="26"/>
+          <w:szCs w:val="26"/>
+        </w:rPr>
+        <w:t>ed new module to the system.</w:t>
+      </w:r>
+    </w:p>
+    <w:p>
+      <w:pPr>
+        <w:pStyle w:val="ListParagraph"/>
+        <w:numPr>
+          <w:ilvl w:val="2"/>
+          <w:numId w:val="11"/>
+        </w:numPr>
+        <w:spacing w:after="0"/>
+        <w:rPr>
+          <w:rFonts w:asciiTheme="majorHAnsi" w:hAnsiTheme="majorHAnsi"/>
+          <w:sz w:val="26"/>
+          <w:szCs w:val="26"/>
+        </w:rPr>
+      </w:pPr>
+      <w:r>
+        <w:rPr>
+          <w:rFonts w:asciiTheme="majorHAnsi" w:hAnsiTheme="majorHAnsi"/>
+          <w:sz w:val="26"/>
+          <w:szCs w:val="26"/>
+        </w:rPr>
+        <w:t>Modifiability</w:t>
+      </w:r>
+    </w:p>
+    <w:p>
+      <w:pPr>
+        <w:spacing w:after="0"/>
+        <w:ind w:left="360" w:firstLine="360"/>
+        <w:rPr>
+          <w:rFonts w:asciiTheme="majorHAnsi" w:hAnsiTheme="majorHAnsi"/>
+          <w:sz w:val="26"/>
+          <w:szCs w:val="26"/>
+        </w:rPr>
+      </w:pPr>
+      <w:r>
+        <w:rPr>
+          <w:rFonts w:ascii="Times New Roman" w:eastAsia="Calibri" w:hAnsi="Times New Roman" w:cs="Times New Roman"/>
+          <w:color w:val="1F497D"/>
+          <w:sz w:val="26"/>
+          <w:szCs w:val="26"/>
+          <w:lang w:eastAsia="en-US"/>
+        </w:rPr>
+        <w:t>The system will be easy to</w:t>
+      </w:r>
+      <w:r>
+        <w:rPr>
+          <w:rFonts w:ascii="Times New Roman" w:eastAsia="Calibri" w:hAnsi="Times New Roman" w:cs="Times New Roman"/>
+          <w:color w:val="1F497D"/>
+          <w:sz w:val="26"/>
+          <w:szCs w:val="26"/>
+          <w:lang w:eastAsia="en-US"/>
+        </w:rPr>
+        <w:t xml:space="preserve"> </w:t>
+      </w:r>
+      <w:r>
+        <w:rPr>
+          <w:rFonts w:ascii="Times New Roman" w:eastAsia="Calibri" w:hAnsi="Times New Roman" w:cs="Times New Roman"/>
+          <w:color w:val="1F497D"/>
+          <w:sz w:val="26"/>
+          <w:szCs w:val="26"/>
+          <w:lang w:eastAsia="en-US"/>
+        </w:rPr>
+        <w:t>added, deleted and modified function.</w:t>
+      </w:r>
+    </w:p>
+    <w:p>
+      <w:pPr>
+        <w:pStyle w:val="ListParagraph"/>
+        <w:numPr>
+          <w:ilvl w:val="2"/>
+          <w:numId w:val="11"/>
+        </w:numPr>
+        <w:spacing w:after="0"/>
+        <w:rPr>
+          <w:rFonts w:asciiTheme="majorHAnsi" w:hAnsiTheme="majorHAnsi"/>
+          <w:sz w:val="26"/>
+          <w:szCs w:val="26"/>
+        </w:rPr>
+      </w:pPr>
+      <w:r>
+        <w:rPr>
+          <w:rFonts w:asciiTheme="majorHAnsi" w:hAnsiTheme="majorHAnsi"/>
+          <w:sz w:val="26"/>
+          <w:szCs w:val="26"/>
+        </w:rPr>
+        <w:t>Availability</w:t>
+      </w:r>
+    </w:p>
+    <w:p>
+      <w:pPr>
+        <w:spacing w:after="0"/>
+        <w:ind w:left="360" w:firstLine="360"/>
+        <w:rPr>
+          <w:rFonts w:ascii="Times New Roman" w:eastAsia="Calibri" w:hAnsi="Times New Roman" w:cs="Times New Roman"/>
+          <w:color w:val="1F497D"/>
+          <w:sz w:val="24"/>
+          <w:szCs w:val="24"/>
+          <w:lang w:eastAsia="en-US"/>
+        </w:rPr>
+      </w:pPr>
+      <w:r>
+        <w:rPr>
+          <w:rFonts w:ascii="Times New Roman" w:eastAsia="Calibri" w:hAnsi="Times New Roman" w:cs="Times New Roman"/>
+          <w:color w:val="1F497D"/>
+          <w:sz w:val="24"/>
+          <w:szCs w:val="24"/>
+          <w:lang w:eastAsia="en-US"/>
+        </w:rPr>
+        <w:t xml:space="preserve">The </w:t>
+      </w:r>
+      <w:bookmarkStart w:id="28" w:name="_Hlk308703659"/>
+      <w:r>
+        <w:rPr>
+          <w:rFonts w:ascii="Times New Roman" w:eastAsia="Calibri" w:hAnsi="Times New Roman" w:cs="Times New Roman"/>
+          <w:color w:val="1F497D"/>
+          <w:sz w:val="24"/>
+          <w:szCs w:val="24"/>
+          <w:lang w:eastAsia="en-US"/>
+        </w:rPr>
+        <w:t xml:space="preserve">system </w:t>
+      </w:r>
+      <w:bookmarkEnd w:id="28"/>
+      <w:r>
+        <w:rPr>
+          <w:rFonts w:ascii="Times New Roman" w:eastAsia="Calibri" w:hAnsi="Times New Roman" w:cs="Times New Roman"/>
+          <w:color w:val="1F497D"/>
+          <w:sz w:val="24"/>
+          <w:szCs w:val="24"/>
+          <w:lang w:eastAsia="en-US"/>
+        </w:rPr>
+        <w:t>will provide 12/24</w:t>
+      </w:r>
+      <w:r>
+        <w:rPr>
+          <w:rFonts w:ascii="Times New Roman" w:eastAsia="Calibri" w:hAnsi="Times New Roman" w:cs="Times New Roman"/>
+          <w:color w:val="1F497D"/>
+          <w:sz w:val="24"/>
+          <w:szCs w:val="24"/>
+          <w:lang w:eastAsia="en-US"/>
+        </w:rPr>
+        <w:t xml:space="preserve"> </w:t>
+      </w:r>
+      <w:r>
+        <w:rPr>
+          <w:rFonts w:ascii="Times New Roman" w:eastAsia="Calibri" w:hAnsi="Times New Roman" w:cs="Times New Roman"/>
+          <w:color w:val="1F497D"/>
+          <w:sz w:val="24"/>
+          <w:szCs w:val="24"/>
+          <w:lang w:eastAsia="en-US"/>
+        </w:rPr>
+        <w:t>availability from 7:00 AM to 19:00 PM</w:t>
+      </w:r>
+      <w:r>
+        <w:rPr>
+          <w:rFonts w:ascii="Times New Roman" w:eastAsia="Calibri" w:hAnsi="Times New Roman" w:cs="Times New Roman"/>
+          <w:color w:val="1F497D"/>
+          <w:sz w:val="24"/>
+          <w:szCs w:val="24"/>
+          <w:lang w:eastAsia="en-US"/>
+        </w:rPr>
+        <w:t xml:space="preserve"> to ensure data for working</w:t>
+      </w:r>
+      <w:r>
+        <w:rPr>
+          <w:rFonts w:ascii="Times New Roman" w:eastAsia="Calibri" w:hAnsi="Times New Roman" w:cs="Times New Roman"/>
+          <w:color w:val="1F497D"/>
+          <w:sz w:val="24"/>
+          <w:szCs w:val="24"/>
+          <w:lang w:eastAsia="en-US"/>
+        </w:rPr>
+        <w:t xml:space="preserve"> </w:t>
+      </w:r>
+      <w:r>
+        <w:rPr>
+          <w:rFonts w:ascii="Times New Roman" w:eastAsia="Calibri" w:hAnsi="Times New Roman" w:cs="Times New Roman"/>
+          <w:color w:val="1F497D"/>
+          <w:sz w:val="24"/>
+          <w:szCs w:val="24"/>
+          <w:lang w:eastAsia="en-US"/>
+        </w:rPr>
+        <w:t xml:space="preserve">if it </w:t>
+      </w:r>
+      <w:proofErr w:type="gramStart"/>
+      <w:r>
+        <w:rPr>
+          <w:rFonts w:ascii="Times New Roman" w:eastAsia="Calibri" w:hAnsi="Times New Roman" w:cs="Times New Roman"/>
+          <w:color w:val="1F497D"/>
+          <w:sz w:val="24"/>
+          <w:szCs w:val="24"/>
+          <w:lang w:eastAsia="en-US"/>
+        </w:rPr>
+        <w:t>is impacted</w:t>
+      </w:r>
+      <w:proofErr w:type="gramEnd"/>
+      <w:r>
+        <w:rPr>
+          <w:rFonts w:ascii="Times New Roman" w:eastAsia="Calibri" w:hAnsi="Times New Roman" w:cs="Times New Roman"/>
+          <w:color w:val="1F497D"/>
+          <w:sz w:val="24"/>
+          <w:szCs w:val="24"/>
+          <w:lang w:eastAsia="en-US"/>
+        </w:rPr>
+        <w:t xml:space="preserve"> from internal or external as </w:t>
+      </w:r>
+      <w:r>
+        <w:rPr>
+          <w:rFonts w:ascii="Times New Roman" w:eastAsia="Calibri" w:hAnsi="Times New Roman" w:cs="Times New Roman"/>
+          <w:color w:val="1F497D"/>
+          <w:sz w:val="24"/>
+          <w:szCs w:val="24"/>
+          <w:lang w:eastAsia="en-US"/>
+        </w:rPr>
+        <w:t>c</w:t>
+      </w:r>
+      <w:r>
+        <w:rPr>
+          <w:rFonts w:ascii="Times New Roman" w:eastAsia="Calibri" w:hAnsi="Times New Roman" w:cs="Times New Roman"/>
+          <w:color w:val="1F497D"/>
+          <w:sz w:val="24"/>
+          <w:szCs w:val="24"/>
+          <w:lang w:eastAsia="en-US"/>
+        </w:rPr>
+        <w:t>rash</w:t>
+      </w:r>
+      <w:r>
+        <w:rPr>
+          <w:rFonts w:ascii="Times New Roman" w:eastAsia="Calibri" w:hAnsi="Times New Roman" w:cs="Times New Roman"/>
+          <w:color w:val="1F497D"/>
+          <w:sz w:val="24"/>
+          <w:szCs w:val="24"/>
+          <w:lang w:eastAsia="en-US"/>
+        </w:rPr>
+        <w:t>ed</w:t>
+      </w:r>
+      <w:r>
+        <w:rPr>
+          <w:rFonts w:ascii="Times New Roman" w:eastAsia="Calibri" w:hAnsi="Times New Roman" w:cs="Times New Roman"/>
+          <w:color w:val="1F497D"/>
+          <w:sz w:val="24"/>
+          <w:szCs w:val="24"/>
+          <w:lang w:eastAsia="en-US"/>
+        </w:rPr>
+        <w:t>, omission, timing, no response, incorrect response</w:t>
+      </w:r>
+      <w:r>
+        <w:rPr>
+          <w:rFonts w:ascii="Times New Roman" w:eastAsia="Calibri" w:hAnsi="Times New Roman" w:cs="Times New Roman"/>
+          <w:color w:val="1F497D"/>
+          <w:sz w:val="24"/>
+          <w:szCs w:val="24"/>
+          <w:lang w:eastAsia="en-US"/>
+        </w:rPr>
+        <w:t>.</w:t>
+      </w:r>
+    </w:p>
+    <w:p>
+      <w:pPr>
+        <w:pStyle w:val="Heading1"/>
+        <w:rPr>
           <w:sz w:val="20"/>
           <w:szCs w:val="20"/>
         </w:rPr>
-        <w:t>[</w:t>
-      </w:r>
-      <w:r>
-        <w:rPr>
-          <w:rFonts w:ascii="Arial" w:hAnsi="Arial" w:cs="Arial"/>
-          <w:i/>
-          <w:iCs/>
-        </w:rPr>
-        <w:t>If there are performance requirements for the product under various circumstances, state them here and explain their rationale, to help the developers understand the intent and make suitable design choices. Specify the timing relationships for real time systems. Make such requirements as specific as possible. You may need to state performance requirements for individual functional requirements or features</w:t>
-      </w:r>
-      <w:r>
-        <w:rPr>
-          <w:rFonts w:ascii="Arial" w:hAnsi="Arial" w:cs="Arial"/>
-          <w:sz w:val="20"/>
-          <w:szCs w:val="20"/>
-        </w:rPr>
-        <w:t>]]]</w:t>
-      </w:r>
+      </w:pPr>
+      <w:bookmarkStart w:id="29" w:name="_Toc300928296"/>
+      <w:r>
+        <w:t>4.4</w:t>
+      </w:r>
+      <w:r>
+        <w:t xml:space="preserve"> </w:t>
+      </w:r>
+      <w:r>
+        <w:t>Oth</w:t>
+      </w:r>
+      <w:bookmarkStart w:id="30" w:name="_GoBack"/>
+      <w:bookmarkEnd w:id="30"/>
+      <w:r>
+        <w:t>er Requirements</w:t>
+      </w:r>
+      <w:bookmarkEnd w:id="29"/>
     </w:p>
     <w:p>
       <w:pPr>
@@ -8444,97 +9389,47 @@
           <w:szCs w:val="20"/>
         </w:rPr>
       </w:pPr>
-      <w:bookmarkStart w:id="24" w:name="_GoBack"/>
-      <w:bookmarkEnd w:id="24"/>
-    </w:p>
-    <w:p>
-      <w:pPr>
-        <w:pStyle w:val="Heading2"/>
-        <w:rPr>
+      <w:r>
+        <w:rPr>
+          <w:rFonts w:ascii="Arial" w:hAnsi="Arial" w:cs="Arial"/>
+          <w:iCs/>
+          <w:sz w:val="20"/>
+        </w:rPr>
+        <w:t>[</w:t>
+      </w:r>
+      <w:r>
+        <w:rPr>
+          <w:rFonts w:ascii="Arial" w:hAnsi="Arial" w:cs="Arial"/>
+          <w:i/>
+          <w:iCs/>
+        </w:rPr>
+        <w:t>Define any other requirements not covered elsewhere in the SRS. This might include database requirements, internationalization requirements, legal requirements, reuse objectives for the project, and so on. Add any new sections that are pertinent to the project.</w:t>
+      </w:r>
+      <w:r>
+        <w:rPr>
+          <w:rFonts w:ascii="Arial" w:hAnsi="Arial" w:cs="Arial"/>
           <w:sz w:val="20"/>
           <w:szCs w:val="20"/>
         </w:rPr>
-      </w:pPr>
-      <w:bookmarkStart w:id="25" w:name="_Toc300928293"/>
+        <w:t>]</w:t>
+      </w:r>
+    </w:p>
+    <w:p>
+      <w:pPr>
+        <w:pStyle w:val="Heading1"/>
+      </w:pPr>
+      <w:bookmarkStart w:id="31" w:name="_Toc300928297"/>
       <w:r>
         <w:lastRenderedPageBreak/>
-        <w:t xml:space="preserve">4.2 </w:t>
-      </w:r>
-      <w:r>
-        <w:t>Safety Requirements</w:t>
-      </w:r>
-      <w:bookmarkEnd w:id="25"/>
-    </w:p>
-    <w:p>
-      <w:pPr>
-        <w:autoSpaceDE w:val="0"/>
-        <w:autoSpaceDN w:val="0"/>
-        <w:adjustRightInd w:val="0"/>
-        <w:spacing w:after="0" w:line="240" w:lineRule="auto"/>
-        <w:rPr>
-          <w:rFonts w:ascii="Arial" w:hAnsi="Arial" w:cs="Arial"/>
-          <w:sz w:val="20"/>
-          <w:szCs w:val="20"/>
-        </w:rPr>
-      </w:pPr>
-      <w:r>
-        <w:rPr>
-          <w:rFonts w:ascii="Arial" w:hAnsi="Arial" w:cs="Arial"/>
-          <w:iCs/>
-        </w:rPr>
-        <w:t>[</w:t>
-      </w:r>
-      <w:r>
-        <w:rPr>
-          <w:rFonts w:ascii="Arial" w:hAnsi="Arial" w:cs="Arial"/>
-          <w:i/>
-          <w:iCs/>
-        </w:rPr>
-        <w:t xml:space="preserve">Specify those requirements that are concerned with possible loss, damage, or harm that could result from the use of the product. Define any safeguards or actions that </w:t>
-      </w:r>
-      <w:proofErr w:type="gramStart"/>
-      <w:r>
-        <w:rPr>
-          <w:rFonts w:ascii="Arial" w:hAnsi="Arial" w:cs="Arial"/>
-          <w:i/>
-          <w:iCs/>
-        </w:rPr>
-        <w:t>must be taken</w:t>
-      </w:r>
-      <w:proofErr w:type="gramEnd"/>
-      <w:r>
-        <w:rPr>
-          <w:rFonts w:ascii="Arial" w:hAnsi="Arial" w:cs="Arial"/>
-          <w:i/>
-          <w:iCs/>
-        </w:rPr>
-        <w:t>, as well as actions that must be prevented. Refer to any external policies or regulations that state safety issues that affect the product’s design or use. Define any safety certifications that must be satisfied</w:t>
-      </w:r>
-      <w:r>
-        <w:rPr>
-          <w:rFonts w:ascii="Arial" w:hAnsi="Arial" w:cs="Arial"/>
-          <w:sz w:val="20"/>
-          <w:szCs w:val="20"/>
-        </w:rPr>
-        <w:t>]</w:t>
-      </w:r>
-    </w:p>
-    <w:p>
-      <w:pPr>
-        <w:pStyle w:val="Heading2"/>
-        <w:rPr>
-          <w:sz w:val="20"/>
-          <w:szCs w:val="20"/>
-        </w:rPr>
-      </w:pPr>
-      <w:bookmarkStart w:id="26" w:name="_Toc300928294"/>
-      <w:r>
-        <w:t xml:space="preserve">4.3 </w:t>
-      </w:r>
-      <w:r>
-        <w:t>Security Requirements</w:t>
-      </w:r>
-      <w:bookmarkEnd w:id="26"/>
+        <w:t>4.5</w:t>
+      </w:r>
+      <w:r>
+        <w:t xml:space="preserve"> </w:t>
+      </w:r>
+      <w:r>
+        <w:t>Appendix A: Glossary</w:t>
+      </w:r>
+      <w:bookmarkEnd w:id="31"/>
     </w:p>
     <w:p>
       <w:pPr>
@@ -8545,68 +9440,63 @@
         <w:jc w:val="both"/>
         <w:rPr>
           <w:rFonts w:ascii="Arial" w:hAnsi="Arial" w:cs="Arial"/>
+          <w:i/>
+          <w:iCs/>
+        </w:rPr>
+      </w:pPr>
+      <w:r>
+        <w:t>[</w:t>
+      </w:r>
+      <w:r>
+        <w:rPr>
+          <w:rFonts w:ascii="Arial" w:hAnsi="Arial" w:cs="Arial"/>
+          <w:i/>
+          <w:iCs/>
+        </w:rPr>
+        <w:t xml:space="preserve">Define all the terms necessary </w:t>
+      </w:r>
+      <w:proofErr w:type="gramStart"/>
+      <w:r>
+        <w:rPr>
+          <w:rFonts w:ascii="Arial" w:hAnsi="Arial" w:cs="Arial"/>
+          <w:i/>
+          <w:iCs/>
+        </w:rPr>
+        <w:t>to properly interpret</w:t>
+      </w:r>
+      <w:proofErr w:type="gramEnd"/>
+      <w:r>
+        <w:rPr>
+          <w:rFonts w:ascii="Arial" w:hAnsi="Arial" w:cs="Arial"/>
+          <w:i/>
+          <w:iCs/>
+        </w:rPr>
+        <w:t xml:space="preserve"> the SRS, including acronyms and abbreviations. You may wish to build a separate glossary that spans multiple projects or the entire organization, and just include terms specific to a single project in each SRS.</w:t>
+      </w:r>
+      <w:r>
+        <w:rPr>
+          <w:rFonts w:ascii="Arial" w:hAnsi="Arial" w:cs="Arial"/>
           <w:sz w:val="20"/>
           <w:szCs w:val="20"/>
         </w:rPr>
-      </w:pPr>
-      <w:r>
-        <w:rPr>
-          <w:rFonts w:ascii="Arial" w:hAnsi="Arial" w:cs="Arial"/>
-          <w:iCs/>
-        </w:rPr>
-        <w:t>[</w:t>
-      </w:r>
-      <w:r>
-        <w:rPr>
-          <w:rFonts w:ascii="Arial" w:hAnsi="Arial" w:cs="Arial"/>
-          <w:i/>
-          <w:iCs/>
-        </w:rPr>
-        <w:t xml:space="preserve">Specify any requirements regarding security or privacy issues surrounding use of the product or protection of the data used or created by the product. Define any </w:t>
-      </w:r>
-      <w:proofErr w:type="gramStart"/>
-      <w:r>
-        <w:rPr>
-          <w:rFonts w:ascii="Arial" w:hAnsi="Arial" w:cs="Arial"/>
-          <w:i/>
-          <w:iCs/>
-        </w:rPr>
-        <w:t>user identity authentication requirements</w:t>
-      </w:r>
-      <w:proofErr w:type="gramEnd"/>
-      <w:r>
-        <w:rPr>
-          <w:rFonts w:ascii="Arial" w:hAnsi="Arial" w:cs="Arial"/>
-          <w:i/>
-          <w:iCs/>
-        </w:rPr>
-        <w:t>. Refer to any external policies or regulations containing security issues that affect the product. Define any security or privacy certifications that must be satisfied</w:t>
-      </w:r>
-      <w:r>
-        <w:rPr>
-          <w:rFonts w:ascii="Arial" w:hAnsi="Arial" w:cs="Arial"/>
-          <w:sz w:val="20"/>
-          <w:szCs w:val="20"/>
-        </w:rPr>
-        <w:t>.]</w:t>
-      </w:r>
-    </w:p>
-    <w:p>
-      <w:pPr>
-        <w:pStyle w:val="Heading2"/>
-        <w:rPr>
-          <w:sz w:val="20"/>
-          <w:szCs w:val="20"/>
-        </w:rPr>
-      </w:pPr>
-      <w:bookmarkStart w:id="27" w:name="_Toc300928295"/>
-      <w:r>
-        <w:t xml:space="preserve">4.5 </w:t>
-      </w:r>
-      <w:r>
-        <w:t>Software Quality Attributes</w:t>
-      </w:r>
-      <w:bookmarkEnd w:id="27"/>
+        <w:t>]</w:t>
+      </w:r>
+    </w:p>
+    <w:p>
+      <w:pPr>
+        <w:pStyle w:val="Heading1"/>
+      </w:pPr>
+      <w:bookmarkStart w:id="32" w:name="_Toc300928298"/>
+      <w:r>
+        <w:t>4.6</w:t>
+      </w:r>
+      <w:r>
+        <w:t xml:space="preserve"> </w:t>
+      </w:r>
+      <w:r>
+        <w:t>Appendix B: Analysis Models</w:t>
+      </w:r>
+      <w:bookmarkEnd w:id="32"/>
     </w:p>
     <w:p>
       <w:pPr>
@@ -8617,237 +9507,53 @@
         <w:jc w:val="both"/>
         <w:rPr>
           <w:rFonts w:ascii="Arial" w:hAnsi="Arial" w:cs="Arial"/>
+          <w:i/>
+          <w:iCs/>
+        </w:rPr>
+      </w:pPr>
+      <w:r>
+        <w:rPr>
+          <w:rFonts w:ascii="Arial" w:hAnsi="Arial" w:cs="Arial"/>
+          <w:iCs/>
+        </w:rPr>
+        <w:t>[</w:t>
+      </w:r>
+      <w:r>
+        <w:rPr>
+          <w:rFonts w:ascii="Arial" w:hAnsi="Arial" w:cs="Arial"/>
+          <w:i/>
+          <w:iCs/>
+        </w:rPr>
+        <w:t>Optionally, include any pertinent analysis models, such as data flow diagrams, class diagrams, state-transition diagrams, or entity-relationship diagrams</w:t>
+      </w:r>
+      <w:r>
+        <w:rPr>
+          <w:rFonts w:ascii="Arial" w:hAnsi="Arial" w:cs="Arial"/>
           <w:sz w:val="20"/>
           <w:szCs w:val="20"/>
         </w:rPr>
-      </w:pPr>
-      <w:r>
-        <w:rPr>
-          <w:rFonts w:ascii="Arial" w:hAnsi="Arial" w:cs="Arial"/>
-          <w:iCs/>
-        </w:rPr>
-        <w:t>[</w:t>
-      </w:r>
-      <w:r>
-        <w:rPr>
-          <w:rFonts w:ascii="Arial" w:hAnsi="Arial" w:cs="Arial"/>
-          <w:i/>
-          <w:iCs/>
-        </w:rPr>
-        <w:t xml:space="preserve">Specify any additional quality characteristics for the product that will be important to either the customers or the developers. Some to consider </w:t>
-      </w:r>
-      <w:proofErr w:type="gramStart"/>
-      <w:r>
-        <w:rPr>
-          <w:rFonts w:ascii="Arial" w:hAnsi="Arial" w:cs="Arial"/>
-          <w:i/>
-          <w:iCs/>
-        </w:rPr>
-        <w:t>are:</w:t>
-      </w:r>
-      <w:proofErr w:type="gramEnd"/>
-      <w:r>
-        <w:rPr>
-          <w:rFonts w:ascii="Arial" w:hAnsi="Arial" w:cs="Arial"/>
-          <w:i/>
-          <w:iCs/>
-        </w:rPr>
-        <w:t xml:space="preserve"> adaptability, availability, correctness, flexibility, interoperability, maintainability, portability, reliability, reusability, robustness, testability, and usability. Write these to be specific, quantitative, and verifiable when possible. At the least, clarify the relative preferences for various attributes, such as ease of use over ease of learning.</w:t>
-      </w:r>
-      <w:r>
-        <w:rPr>
-          <w:rFonts w:ascii="Arial" w:hAnsi="Arial" w:cs="Arial"/>
+        <w:t>.]</w:t>
+      </w:r>
+    </w:p>
+    <w:p>
+      <w:pPr>
+        <w:pStyle w:val="Heading1"/>
+        <w:rPr>
           <w:sz w:val="20"/>
           <w:szCs w:val="20"/>
         </w:rPr>
-        <w:t>]</w:t>
-      </w:r>
-    </w:p>
-    <w:p>
-      <w:pPr>
-        <w:pStyle w:val="Heading1"/>
-        <w:rPr>
-          <w:sz w:val="20"/>
-          <w:szCs w:val="20"/>
-        </w:rPr>
-      </w:pPr>
-      <w:bookmarkStart w:id="28" w:name="_Toc300928296"/>
-      <w:r>
-        <w:t xml:space="preserve">4.6 </w:t>
-      </w:r>
-      <w:r>
-        <w:t>Other Requirements</w:t>
-      </w:r>
-      <w:bookmarkEnd w:id="28"/>
-    </w:p>
-    <w:p>
-      <w:pPr>
-        <w:autoSpaceDE w:val="0"/>
-        <w:autoSpaceDN w:val="0"/>
-        <w:adjustRightInd w:val="0"/>
-        <w:spacing w:after="0" w:line="240" w:lineRule="auto"/>
-        <w:jc w:val="both"/>
-        <w:rPr>
-          <w:rFonts w:ascii="Arial" w:hAnsi="Arial" w:cs="Arial"/>
-          <w:sz w:val="20"/>
-          <w:szCs w:val="20"/>
-        </w:rPr>
-      </w:pPr>
-      <w:r>
-        <w:rPr>
-          <w:rFonts w:ascii="Arial" w:hAnsi="Arial" w:cs="Arial"/>
-          <w:iCs/>
-          <w:sz w:val="20"/>
-        </w:rPr>
-        <w:t>[</w:t>
-      </w:r>
-      <w:r>
-        <w:rPr>
-          <w:rFonts w:ascii="Arial" w:hAnsi="Arial" w:cs="Arial"/>
-          <w:i/>
-          <w:iCs/>
-        </w:rPr>
-        <w:t>Define any other requirements not covered elsewhere in the SRS. This might include database requirements, internationalization requirements, legal requirements, reuse objectives for the project, and so on. Add any new sections that are pertinent to the project.</w:t>
-      </w:r>
-      <w:r>
-        <w:rPr>
-          <w:rFonts w:ascii="Arial" w:hAnsi="Arial" w:cs="Arial"/>
-          <w:sz w:val="20"/>
-          <w:szCs w:val="20"/>
-        </w:rPr>
-        <w:t>]</w:t>
-      </w:r>
-    </w:p>
-    <w:p>
-      <w:pPr>
-        <w:pStyle w:val="Heading1"/>
-      </w:pPr>
-      <w:bookmarkStart w:id="29" w:name="_Toc300928297"/>
-      <w:r>
-        <w:t xml:space="preserve">4.7 </w:t>
-      </w:r>
-      <w:r>
-        <w:t>Appendix A: Glossary</w:t>
-      </w:r>
-      <w:bookmarkEnd w:id="29"/>
-    </w:p>
-    <w:p>
-      <w:pPr>
-        <w:autoSpaceDE w:val="0"/>
-        <w:autoSpaceDN w:val="0"/>
-        <w:adjustRightInd w:val="0"/>
-        <w:spacing w:after="0" w:line="240" w:lineRule="auto"/>
-        <w:jc w:val="both"/>
-        <w:rPr>
-          <w:rFonts w:ascii="Arial" w:hAnsi="Arial" w:cs="Arial"/>
-          <w:i/>
-          <w:iCs/>
-        </w:rPr>
-      </w:pPr>
-      <w:r>
-        <w:t>[</w:t>
-      </w:r>
-      <w:r>
-        <w:rPr>
-          <w:rFonts w:ascii="Arial" w:hAnsi="Arial" w:cs="Arial"/>
-          <w:i/>
-          <w:iCs/>
-        </w:rPr>
-        <w:t xml:space="preserve">Define all the terms necessary </w:t>
-      </w:r>
-      <w:proofErr w:type="gramStart"/>
-      <w:r>
-        <w:rPr>
-          <w:rFonts w:ascii="Arial" w:hAnsi="Arial" w:cs="Arial"/>
-          <w:i/>
-          <w:iCs/>
-        </w:rPr>
-        <w:t>to properly interpret</w:t>
-      </w:r>
-      <w:proofErr w:type="gramEnd"/>
-      <w:r>
-        <w:rPr>
-          <w:rFonts w:ascii="Arial" w:hAnsi="Arial" w:cs="Arial"/>
-          <w:i/>
-          <w:iCs/>
-        </w:rPr>
-        <w:t xml:space="preserve"> the SRS, including acronyms and abbreviations. You may wish to build a separate glossary that spans multiple projects or the entire organization, and just include terms specific to a single project in each SRS.</w:t>
-      </w:r>
-      <w:r>
-        <w:rPr>
-          <w:rFonts w:ascii="Arial" w:hAnsi="Arial" w:cs="Arial"/>
-          <w:sz w:val="20"/>
-          <w:szCs w:val="20"/>
-        </w:rPr>
-        <w:t>]</w:t>
-      </w:r>
-    </w:p>
-    <w:p>
-      <w:pPr>
-        <w:pStyle w:val="Heading1"/>
-      </w:pPr>
-      <w:bookmarkStart w:id="30" w:name="_Toc300928298"/>
-      <w:r>
-        <w:t xml:space="preserve">4.8 </w:t>
-      </w:r>
-      <w:r>
-        <w:t>Appendix B: Analysis Models</w:t>
-      </w:r>
-      <w:bookmarkEnd w:id="30"/>
-    </w:p>
-    <w:p>
-      <w:pPr>
-        <w:autoSpaceDE w:val="0"/>
-        <w:autoSpaceDN w:val="0"/>
-        <w:adjustRightInd w:val="0"/>
-        <w:spacing w:after="0" w:line="240" w:lineRule="auto"/>
-        <w:jc w:val="both"/>
-        <w:rPr>
-          <w:rFonts w:ascii="Arial" w:hAnsi="Arial" w:cs="Arial"/>
-          <w:i/>
-          <w:iCs/>
-        </w:rPr>
-      </w:pPr>
-      <w:r>
-        <w:rPr>
-          <w:rFonts w:ascii="Arial" w:hAnsi="Arial" w:cs="Arial"/>
-          <w:iCs/>
-        </w:rPr>
-        <w:t>[</w:t>
-      </w:r>
-      <w:r>
-        <w:rPr>
-          <w:rFonts w:ascii="Arial" w:hAnsi="Arial" w:cs="Arial"/>
-          <w:i/>
-          <w:iCs/>
-        </w:rPr>
-        <w:t>Optionally, include any pertinent analysis models, such as data flow diagrams, class diagrams, state-transition diagrams, or entity-relationship diagrams</w:t>
-      </w:r>
-      <w:r>
-        <w:rPr>
-          <w:rFonts w:ascii="Arial" w:hAnsi="Arial" w:cs="Arial"/>
-          <w:sz w:val="20"/>
-          <w:szCs w:val="20"/>
-        </w:rPr>
-        <w:t>.]</w:t>
-      </w:r>
-    </w:p>
-    <w:p>
-      <w:pPr>
-        <w:pStyle w:val="Heading1"/>
-        <w:rPr>
-          <w:sz w:val="20"/>
-          <w:szCs w:val="20"/>
-        </w:rPr>
-      </w:pPr>
-      <w:bookmarkStart w:id="31" w:name="_Toc300928299"/>
-      <w:r>
-        <w:t xml:space="preserve">4.9 </w:t>
+      </w:pPr>
+      <w:bookmarkStart w:id="33" w:name="_Toc300928299"/>
+      <w:r>
+        <w:t>4.7</w:t>
+      </w:r>
+      <w:r>
+        <w:t xml:space="preserve"> </w:t>
       </w:r>
       <w:r>
         <w:t>Appendix C: Issues List</w:t>
       </w:r>
-      <w:bookmarkEnd w:id="31"/>
+      <w:bookmarkEnd w:id="33"/>
     </w:p>
     <w:p>
       <w:pPr>
@@ -8939,7 +9645,7 @@
         <v:path o:extrusionok="f" gradientshapeok="t" o:connecttype="rect"/>
         <o:lock v:ext="edit" aspectratio="t"/>
       </v:shapetype>
-      <v:shape id="_x0000_i1032" type="#_x0000_t75" style="width:11.25pt;height:11.25pt" o:bullet="t">
+      <v:shape id="_x0000_i1091" type="#_x0000_t75" style="width:11.25pt;height:11.25pt" o:bullet="t">
         <v:imagedata r:id="rId1" o:title="mso78CA"/>
       </v:shape>
     </w:pict>
@@ -9058,6 +9764,119 @@
     </w:lvl>
   </w:abstractNum>
   <w:abstractNum w:abstractNumId="1">
+    <w:nsid w:val="0AAB6CC7"/>
+    <w:multiLevelType w:val="hybridMultilevel"/>
+    <w:tmpl w:val="A09C1754"/>
+    <w:lvl w:ilvl="0" w:tplc="04090005">
+      <w:start w:val="1"/>
+      <w:numFmt w:val="bullet"/>
+      <w:lvlText w:val=""/>
+      <w:lvlJc w:val="left"/>
+      <w:pPr>
+        <w:ind w:left="1260" w:hanging="360"/>
+      </w:pPr>
+      <w:rPr>
+        <w:rFonts w:ascii="Wingdings" w:hAnsi="Wingdings" w:hint="default"/>
+      </w:rPr>
+    </w:lvl>
+    <w:lvl w:ilvl="1" w:tplc="04090003">
+      <w:start w:val="1"/>
+      <w:numFmt w:val="bullet"/>
+      <w:lvlText w:val="o"/>
+      <w:lvlJc w:val="left"/>
+      <w:pPr>
+        <w:ind w:left="1620" w:hanging="360"/>
+      </w:pPr>
+      <w:rPr>
+        <w:rFonts w:ascii="Courier New" w:hAnsi="Courier New" w:cs="Courier New" w:hint="default"/>
+      </w:rPr>
+    </w:lvl>
+    <w:lvl w:ilvl="2" w:tplc="04090005" w:tentative="1">
+      <w:start w:val="1"/>
+      <w:numFmt w:val="bullet"/>
+      <w:lvlText w:val=""/>
+      <w:lvlJc w:val="left"/>
+      <w:pPr>
+        <w:ind w:left="2700" w:hanging="360"/>
+      </w:pPr>
+      <w:rPr>
+        <w:rFonts w:ascii="Wingdings" w:hAnsi="Wingdings" w:hint="default"/>
+      </w:rPr>
+    </w:lvl>
+    <w:lvl w:ilvl="3" w:tplc="04090001" w:tentative="1">
+      <w:start w:val="1"/>
+      <w:numFmt w:val="bullet"/>
+      <w:lvlText w:val=""/>
+      <w:lvlJc w:val="left"/>
+      <w:pPr>
+        <w:ind w:left="3420" w:hanging="360"/>
+      </w:pPr>
+      <w:rPr>
+        <w:rFonts w:ascii="Symbol" w:hAnsi="Symbol" w:hint="default"/>
+      </w:rPr>
+    </w:lvl>
+    <w:lvl w:ilvl="4" w:tplc="04090003" w:tentative="1">
+      <w:start w:val="1"/>
+      <w:numFmt w:val="bullet"/>
+      <w:lvlText w:val="o"/>
+      <w:lvlJc w:val="left"/>
+      <w:pPr>
+        <w:ind w:left="4140" w:hanging="360"/>
+      </w:pPr>
+      <w:rPr>
+        <w:rFonts w:ascii="Courier New" w:hAnsi="Courier New" w:cs="Courier New" w:hint="default"/>
+      </w:rPr>
+    </w:lvl>
+    <w:lvl w:ilvl="5" w:tplc="04090005" w:tentative="1">
+      <w:start w:val="1"/>
+      <w:numFmt w:val="bullet"/>
+      <w:lvlText w:val=""/>
+      <w:lvlJc w:val="left"/>
+      <w:pPr>
+        <w:ind w:left="4860" w:hanging="360"/>
+      </w:pPr>
+      <w:rPr>
+        <w:rFonts w:ascii="Wingdings" w:hAnsi="Wingdings" w:hint="default"/>
+      </w:rPr>
+    </w:lvl>
+    <w:lvl w:ilvl="6" w:tplc="04090001" w:tentative="1">
+      <w:start w:val="1"/>
+      <w:numFmt w:val="bullet"/>
+      <w:lvlText w:val=""/>
+      <w:lvlJc w:val="left"/>
+      <w:pPr>
+        <w:ind w:left="5580" w:hanging="360"/>
+      </w:pPr>
+      <w:rPr>
+        <w:rFonts w:ascii="Symbol" w:hAnsi="Symbol" w:hint="default"/>
+      </w:rPr>
+    </w:lvl>
+    <w:lvl w:ilvl="7" w:tplc="04090003" w:tentative="1">
+      <w:start w:val="1"/>
+      <w:numFmt w:val="bullet"/>
+      <w:lvlText w:val="o"/>
+      <w:lvlJc w:val="left"/>
+      <w:pPr>
+        <w:ind w:left="6300" w:hanging="360"/>
+      </w:pPr>
+      <w:rPr>
+        <w:rFonts w:ascii="Courier New" w:hAnsi="Courier New" w:cs="Courier New" w:hint="default"/>
+      </w:rPr>
+    </w:lvl>
+    <w:lvl w:ilvl="8" w:tplc="04090005" w:tentative="1">
+      <w:start w:val="1"/>
+      <w:numFmt w:val="bullet"/>
+      <w:lvlText w:val=""/>
+      <w:lvlJc w:val="left"/>
+      <w:pPr>
+        <w:ind w:left="7020" w:hanging="360"/>
+      </w:pPr>
+      <w:rPr>
+        <w:rFonts w:ascii="Wingdings" w:hAnsi="Wingdings" w:hint="default"/>
+      </w:rPr>
+    </w:lvl>
+  </w:abstractNum>
+  <w:abstractNum w:abstractNumId="2">
     <w:nsid w:val="0D617596"/>
     <w:multiLevelType w:val="hybridMultilevel"/>
     <w:tmpl w:val="BC3AA28E"/>
@@ -9170,7 +9989,7 @@
       </w:rPr>
     </w:lvl>
   </w:abstractNum>
-  <w:abstractNum w:abstractNumId="2">
+  <w:abstractNum w:abstractNumId="3">
     <w:nsid w:val="11D95B36"/>
     <w:multiLevelType w:val="hybridMultilevel"/>
     <w:tmpl w:val="F1B0B710"/>
@@ -9284,7 +10103,7 @@
       </w:rPr>
     </w:lvl>
   </w:abstractNum>
-  <w:abstractNum w:abstractNumId="3">
+  <w:abstractNum w:abstractNumId="4">
     <w:nsid w:val="18D84AC8"/>
     <w:multiLevelType w:val="hybridMultilevel"/>
     <w:tmpl w:val="1CC646DC"/>
@@ -9397,7 +10216,7 @@
       </w:rPr>
     </w:lvl>
   </w:abstractNum>
-  <w:abstractNum w:abstractNumId="4">
+  <w:abstractNum w:abstractNumId="5">
     <w:nsid w:val="1B147E79"/>
     <w:multiLevelType w:val="hybridMultilevel"/>
     <w:tmpl w:val="50403C32"/>
@@ -9510,7 +10329,7 @@
       </w:rPr>
     </w:lvl>
   </w:abstractNum>
-  <w:abstractNum w:abstractNumId="5">
+  <w:abstractNum w:abstractNumId="6">
     <w:nsid w:val="202D0A77"/>
     <w:multiLevelType w:val="multilevel"/>
     <w:tmpl w:val="F1F6ED38"/>
@@ -9631,7 +10450,7 @@
       </w:rPr>
     </w:lvl>
   </w:abstractNum>
-  <w:abstractNum w:abstractNumId="6">
+  <w:abstractNum w:abstractNumId="7">
     <w:nsid w:val="21AF6B31"/>
     <w:multiLevelType w:val="hybridMultilevel"/>
     <w:tmpl w:val="DA5C7A30"/>
@@ -9744,7 +10563,7 @@
       </w:rPr>
     </w:lvl>
   </w:abstractNum>
-  <w:abstractNum w:abstractNumId="7">
+  <w:abstractNum w:abstractNumId="8">
     <w:nsid w:val="221668FF"/>
     <w:multiLevelType w:val="hybridMultilevel"/>
     <w:tmpl w:val="B4AE0B36"/>
@@ -9857,7 +10676,120 @@
       </w:rPr>
     </w:lvl>
   </w:abstractNum>
-  <w:abstractNum w:abstractNumId="8">
+  <w:abstractNum w:abstractNumId="9">
+    <w:nsid w:val="2527743D"/>
+    <w:multiLevelType w:val="hybridMultilevel"/>
+    <w:tmpl w:val="1DCA31CC"/>
+    <w:lvl w:ilvl="0" w:tplc="04090005">
+      <w:start w:val="1"/>
+      <w:numFmt w:val="bullet"/>
+      <w:lvlText w:val=""/>
+      <w:lvlJc w:val="left"/>
+      <w:pPr>
+        <w:ind w:left="1170" w:hanging="360"/>
+      </w:pPr>
+      <w:rPr>
+        <w:rFonts w:ascii="Wingdings" w:hAnsi="Wingdings" w:hint="default"/>
+      </w:rPr>
+    </w:lvl>
+    <w:lvl w:ilvl="1" w:tplc="04090003" w:tentative="1">
+      <w:start w:val="1"/>
+      <w:numFmt w:val="bullet"/>
+      <w:lvlText w:val="o"/>
+      <w:lvlJc w:val="left"/>
+      <w:pPr>
+        <w:ind w:left="1890" w:hanging="360"/>
+      </w:pPr>
+      <w:rPr>
+        <w:rFonts w:ascii="Courier New" w:hAnsi="Courier New" w:cs="Courier New" w:hint="default"/>
+      </w:rPr>
+    </w:lvl>
+    <w:lvl w:ilvl="2" w:tplc="04090005" w:tentative="1">
+      <w:start w:val="1"/>
+      <w:numFmt w:val="bullet"/>
+      <w:lvlText w:val=""/>
+      <w:lvlJc w:val="left"/>
+      <w:pPr>
+        <w:ind w:left="2610" w:hanging="360"/>
+      </w:pPr>
+      <w:rPr>
+        <w:rFonts w:ascii="Wingdings" w:hAnsi="Wingdings" w:hint="default"/>
+      </w:rPr>
+    </w:lvl>
+    <w:lvl w:ilvl="3" w:tplc="04090001" w:tentative="1">
+      <w:start w:val="1"/>
+      <w:numFmt w:val="bullet"/>
+      <w:lvlText w:val=""/>
+      <w:lvlJc w:val="left"/>
+      <w:pPr>
+        <w:ind w:left="3330" w:hanging="360"/>
+      </w:pPr>
+      <w:rPr>
+        <w:rFonts w:ascii="Symbol" w:hAnsi="Symbol" w:hint="default"/>
+      </w:rPr>
+    </w:lvl>
+    <w:lvl w:ilvl="4" w:tplc="04090003" w:tentative="1">
+      <w:start w:val="1"/>
+      <w:numFmt w:val="bullet"/>
+      <w:lvlText w:val="o"/>
+      <w:lvlJc w:val="left"/>
+      <w:pPr>
+        <w:ind w:left="4050" w:hanging="360"/>
+      </w:pPr>
+      <w:rPr>
+        <w:rFonts w:ascii="Courier New" w:hAnsi="Courier New" w:cs="Courier New" w:hint="default"/>
+      </w:rPr>
+    </w:lvl>
+    <w:lvl w:ilvl="5" w:tplc="04090005" w:tentative="1">
+      <w:start w:val="1"/>
+      <w:numFmt w:val="bullet"/>
+      <w:lvlText w:val=""/>
+      <w:lvlJc w:val="left"/>
+      <w:pPr>
+        <w:ind w:left="4770" w:hanging="360"/>
+      </w:pPr>
+      <w:rPr>
+        <w:rFonts w:ascii="Wingdings" w:hAnsi="Wingdings" w:hint="default"/>
+      </w:rPr>
+    </w:lvl>
+    <w:lvl w:ilvl="6" w:tplc="04090001" w:tentative="1">
+      <w:start w:val="1"/>
+      <w:numFmt w:val="bullet"/>
+      <w:lvlText w:val=""/>
+      <w:lvlJc w:val="left"/>
+      <w:pPr>
+        <w:ind w:left="5490" w:hanging="360"/>
+      </w:pPr>
+      <w:rPr>
+        <w:rFonts w:ascii="Symbol" w:hAnsi="Symbol" w:hint="default"/>
+      </w:rPr>
+    </w:lvl>
+    <w:lvl w:ilvl="7" w:tplc="04090003" w:tentative="1">
+      <w:start w:val="1"/>
+      <w:numFmt w:val="bullet"/>
+      <w:lvlText w:val="o"/>
+      <w:lvlJc w:val="left"/>
+      <w:pPr>
+        <w:ind w:left="6210" w:hanging="360"/>
+      </w:pPr>
+      <w:rPr>
+        <w:rFonts w:ascii="Courier New" w:hAnsi="Courier New" w:cs="Courier New" w:hint="default"/>
+      </w:rPr>
+    </w:lvl>
+    <w:lvl w:ilvl="8" w:tplc="04090005" w:tentative="1">
+      <w:start w:val="1"/>
+      <w:numFmt w:val="bullet"/>
+      <w:lvlText w:val=""/>
+      <w:lvlJc w:val="left"/>
+      <w:pPr>
+        <w:ind w:left="6930" w:hanging="360"/>
+      </w:pPr>
+      <w:rPr>
+        <w:rFonts w:ascii="Wingdings" w:hAnsi="Wingdings" w:hint="default"/>
+      </w:rPr>
+    </w:lvl>
+  </w:abstractNum>
+  <w:abstractNum w:abstractNumId="10">
     <w:nsid w:val="2752386B"/>
     <w:multiLevelType w:val="hybridMultilevel"/>
     <w:tmpl w:val="181E7A64"/>
@@ -9970,7 +10902,7 @@
       </w:rPr>
     </w:lvl>
   </w:abstractNum>
-  <w:abstractNum w:abstractNumId="9">
+  <w:abstractNum w:abstractNumId="11">
     <w:nsid w:val="2B3E1699"/>
     <w:multiLevelType w:val="hybridMultilevel"/>
     <w:tmpl w:val="4C166162"/>
@@ -10084,7 +11016,7 @@
       </w:rPr>
     </w:lvl>
   </w:abstractNum>
-  <w:abstractNum w:abstractNumId="10">
+  <w:abstractNum w:abstractNumId="12">
     <w:nsid w:val="2C1F6B74"/>
     <w:multiLevelType w:val="hybridMultilevel"/>
     <w:tmpl w:val="ACCCB9DE"/>
@@ -10173,7 +11105,7 @@
       </w:pPr>
     </w:lvl>
   </w:abstractNum>
-  <w:abstractNum w:abstractNumId="11">
+  <w:abstractNum w:abstractNumId="13">
     <w:nsid w:val="36650319"/>
     <w:multiLevelType w:val="hybridMultilevel"/>
     <w:tmpl w:val="72DE4B56"/>
@@ -10312,7 +11244,7 @@
       </w:rPr>
     </w:lvl>
   </w:abstractNum>
-  <w:abstractNum w:abstractNumId="12">
+  <w:abstractNum w:abstractNumId="14">
     <w:nsid w:val="37852ED2"/>
     <w:multiLevelType w:val="hybridMultilevel"/>
     <w:tmpl w:val="F8E40E40"/>
@@ -10426,7 +11358,7 @@
       </w:rPr>
     </w:lvl>
   </w:abstractNum>
-  <w:abstractNum w:abstractNumId="13">
+  <w:abstractNum w:abstractNumId="15">
     <w:nsid w:val="387D406D"/>
     <w:multiLevelType w:val="multilevel"/>
     <w:tmpl w:val="EFA2C2D2"/>
@@ -10525,7 +11457,7 @@
       </w:pPr>
     </w:lvl>
   </w:abstractNum>
-  <w:abstractNum w:abstractNumId="14">
+  <w:abstractNum w:abstractNumId="16">
     <w:nsid w:val="38956468"/>
     <w:multiLevelType w:val="hybridMultilevel"/>
     <w:tmpl w:val="690E9652"/>
@@ -10639,7 +11571,120 @@
       </w:rPr>
     </w:lvl>
   </w:abstractNum>
-  <w:abstractNum w:abstractNumId="15">
+  <w:abstractNum w:abstractNumId="17">
+    <w:nsid w:val="3F0C7431"/>
+    <w:multiLevelType w:val="hybridMultilevel"/>
+    <w:tmpl w:val="823C9B2E"/>
+    <w:lvl w:ilvl="0" w:tplc="04090005">
+      <w:start w:val="1"/>
+      <w:numFmt w:val="bullet"/>
+      <w:lvlText w:val=""/>
+      <w:lvlJc w:val="left"/>
+      <w:pPr>
+        <w:ind w:left="1260" w:hanging="360"/>
+      </w:pPr>
+      <w:rPr>
+        <w:rFonts w:ascii="Wingdings" w:hAnsi="Wingdings" w:hint="default"/>
+      </w:rPr>
+    </w:lvl>
+    <w:lvl w:ilvl="1" w:tplc="04090003" w:tentative="1">
+      <w:start w:val="1"/>
+      <w:numFmt w:val="bullet"/>
+      <w:lvlText w:val="o"/>
+      <w:lvlJc w:val="left"/>
+      <w:pPr>
+        <w:ind w:left="1980" w:hanging="360"/>
+      </w:pPr>
+      <w:rPr>
+        <w:rFonts w:ascii="Courier New" w:hAnsi="Courier New" w:cs="Courier New" w:hint="default"/>
+      </w:rPr>
+    </w:lvl>
+    <w:lvl w:ilvl="2" w:tplc="04090005" w:tentative="1">
+      <w:start w:val="1"/>
+      <w:numFmt w:val="bullet"/>
+      <w:lvlText w:val=""/>
+      <w:lvlJc w:val="left"/>
+      <w:pPr>
+        <w:ind w:left="2700" w:hanging="360"/>
+      </w:pPr>
+      <w:rPr>
+        <w:rFonts w:ascii="Wingdings" w:hAnsi="Wingdings" w:hint="default"/>
+      </w:rPr>
+    </w:lvl>
+    <w:lvl w:ilvl="3" w:tplc="04090001" w:tentative="1">
+      <w:start w:val="1"/>
+      <w:numFmt w:val="bullet"/>
+      <w:lvlText w:val=""/>
+      <w:lvlJc w:val="left"/>
+      <w:pPr>
+        <w:ind w:left="3420" w:hanging="360"/>
+      </w:pPr>
+      <w:rPr>
+        <w:rFonts w:ascii="Symbol" w:hAnsi="Symbol" w:hint="default"/>
+      </w:rPr>
+    </w:lvl>
+    <w:lvl w:ilvl="4" w:tplc="04090003" w:tentative="1">
+      <w:start w:val="1"/>
+      <w:numFmt w:val="bullet"/>
+      <w:lvlText w:val="o"/>
+      <w:lvlJc w:val="left"/>
+      <w:pPr>
+        <w:ind w:left="4140" w:hanging="360"/>
+      </w:pPr>
+      <w:rPr>
+        <w:rFonts w:ascii="Courier New" w:hAnsi="Courier New" w:cs="Courier New" w:hint="default"/>
+      </w:rPr>
+    </w:lvl>
+    <w:lvl w:ilvl="5" w:tplc="04090005" w:tentative="1">
+      <w:start w:val="1"/>
+      <w:numFmt w:val="bullet"/>
+      <w:lvlText w:val=""/>
+      <w:lvlJc w:val="left"/>
+      <w:pPr>
+        <w:ind w:left="4860" w:hanging="360"/>
+      </w:pPr>
+      <w:rPr>
+        <w:rFonts w:ascii="Wingdings" w:hAnsi="Wingdings" w:hint="default"/>
+      </w:rPr>
+    </w:lvl>
+    <w:lvl w:ilvl="6" w:tplc="04090001" w:tentative="1">
+      <w:start w:val="1"/>
+      <w:numFmt w:val="bullet"/>
+      <w:lvlText w:val=""/>
+      <w:lvlJc w:val="left"/>
+      <w:pPr>
+        <w:ind w:left="5580" w:hanging="360"/>
+      </w:pPr>
+      <w:rPr>
+        <w:rFonts w:ascii="Symbol" w:hAnsi="Symbol" w:hint="default"/>
+      </w:rPr>
+    </w:lvl>
+    <w:lvl w:ilvl="7" w:tplc="04090003" w:tentative="1">
+      <w:start w:val="1"/>
+      <w:numFmt w:val="bullet"/>
+      <w:lvlText w:val="o"/>
+      <w:lvlJc w:val="left"/>
+      <w:pPr>
+        <w:ind w:left="6300" w:hanging="360"/>
+      </w:pPr>
+      <w:rPr>
+        <w:rFonts w:ascii="Courier New" w:hAnsi="Courier New" w:cs="Courier New" w:hint="default"/>
+      </w:rPr>
+    </w:lvl>
+    <w:lvl w:ilvl="8" w:tplc="04090005" w:tentative="1">
+      <w:start w:val="1"/>
+      <w:numFmt w:val="bullet"/>
+      <w:lvlText w:val=""/>
+      <w:lvlJc w:val="left"/>
+      <w:pPr>
+        <w:ind w:left="7020" w:hanging="360"/>
+      </w:pPr>
+      <w:rPr>
+        <w:rFonts w:ascii="Wingdings" w:hAnsi="Wingdings" w:hint="default"/>
+      </w:rPr>
+    </w:lvl>
+  </w:abstractNum>
+  <w:abstractNum w:abstractNumId="18">
     <w:nsid w:val="3FB67244"/>
     <w:multiLevelType w:val="multilevel"/>
     <w:tmpl w:val="0409001D"/>
@@ -10725,7 +11770,7 @@
       </w:pPr>
     </w:lvl>
   </w:abstractNum>
-  <w:abstractNum w:abstractNumId="16">
+  <w:abstractNum w:abstractNumId="19">
     <w:nsid w:val="404300E2"/>
     <w:multiLevelType w:val="multilevel"/>
     <w:tmpl w:val="0409001D"/>
@@ -10811,7 +11856,7 @@
       </w:pPr>
     </w:lvl>
   </w:abstractNum>
-  <w:abstractNum w:abstractNumId="17">
+  <w:abstractNum w:abstractNumId="20">
     <w:nsid w:val="4796199E"/>
     <w:multiLevelType w:val="hybridMultilevel"/>
     <w:tmpl w:val="DFB24700"/>
@@ -10924,7 +11969,7 @@
       </w:rPr>
     </w:lvl>
   </w:abstractNum>
-  <w:abstractNum w:abstractNumId="18">
+  <w:abstractNum w:abstractNumId="21">
     <w:nsid w:val="47BA66F3"/>
     <w:multiLevelType w:val="hybridMultilevel"/>
     <w:tmpl w:val="8D4AC81C"/>
@@ -11037,7 +12082,7 @@
       </w:rPr>
     </w:lvl>
   </w:abstractNum>
-  <w:abstractNum w:abstractNumId="19">
+  <w:abstractNum w:abstractNumId="22">
     <w:nsid w:val="5077301B"/>
     <w:multiLevelType w:val="hybridMultilevel"/>
     <w:tmpl w:val="60E23580"/>
@@ -11150,7 +12195,7 @@
       </w:rPr>
     </w:lvl>
   </w:abstractNum>
-  <w:abstractNum w:abstractNumId="20">
+  <w:abstractNum w:abstractNumId="23">
     <w:nsid w:val="56183007"/>
     <w:multiLevelType w:val="hybridMultilevel"/>
     <w:tmpl w:val="68FE535A"/>
@@ -11264,7 +12309,7 @@
       </w:rPr>
     </w:lvl>
   </w:abstractNum>
-  <w:abstractNum w:abstractNumId="21">
+  <w:abstractNum w:abstractNumId="24">
     <w:nsid w:val="5AA36B00"/>
     <w:multiLevelType w:val="hybridMultilevel"/>
     <w:tmpl w:val="EDBE3D24"/>
@@ -11353,7 +12398,7 @@
       </w:pPr>
     </w:lvl>
   </w:abstractNum>
-  <w:abstractNum w:abstractNumId="22">
+  <w:abstractNum w:abstractNumId="25">
     <w:nsid w:val="69035686"/>
     <w:multiLevelType w:val="multilevel"/>
     <w:tmpl w:val="040E0390"/>
@@ -11474,7 +12519,7 @@
       </w:rPr>
     </w:lvl>
   </w:abstractNum>
-  <w:abstractNum w:abstractNumId="23">
+  <w:abstractNum w:abstractNumId="26">
     <w:nsid w:val="6AAA4592"/>
     <w:multiLevelType w:val="multilevel"/>
     <w:tmpl w:val="8C04FCB4"/>
@@ -11591,7 +12636,7 @@
       </w:rPr>
     </w:lvl>
   </w:abstractNum>
-  <w:abstractNum w:abstractNumId="24">
+  <w:abstractNum w:abstractNumId="27">
     <w:nsid w:val="6FC77BB5"/>
     <w:multiLevelType w:val="hybridMultilevel"/>
     <w:tmpl w:val="241EF71E"/>
@@ -11704,7 +12749,7 @@
       </w:rPr>
     </w:lvl>
   </w:abstractNum>
-  <w:abstractNum w:abstractNumId="25">
+  <w:abstractNum w:abstractNumId="28">
     <w:nsid w:val="6FCE784B"/>
     <w:multiLevelType w:val="multilevel"/>
     <w:tmpl w:val="4B4046A8"/>
@@ -11817,17 +12862,17 @@
       </w:rPr>
     </w:lvl>
   </w:abstractNum>
-  <w:abstractNum w:abstractNumId="26">
+  <w:abstractNum w:abstractNumId="29">
     <w:nsid w:val="6FE628DB"/>
     <w:multiLevelType w:val="multilevel"/>
     <w:tmpl w:val="EFA2C2D2"/>
     <w:numStyleLink w:val="Style1"/>
   </w:abstractNum>
-  <w:abstractNum w:abstractNumId="27">
+  <w:abstractNum w:abstractNumId="30">
     <w:nsid w:val="75F349D3"/>
-    <w:multiLevelType w:val="hybridMultilevel"/>
-    <w:tmpl w:val="ABEAA5B0"/>
-    <w:lvl w:ilvl="0" w:tplc="F02A43A0">
+    <w:multiLevelType w:val="multilevel"/>
+    <w:tmpl w:val="7D3289AE"/>
+    <w:lvl w:ilvl="0">
       <w:start w:val="3"/>
       <w:numFmt w:val="decimal"/>
       <w:lvlText w:val="%1."/>
@@ -11840,80 +12885,117 @@
         <w:sz w:val="28"/>
       </w:rPr>
     </w:lvl>
-    <w:lvl w:ilvl="1" w:tplc="04090019" w:tentative="1">
-      <w:start w:val="1"/>
-      <w:numFmt w:val="lowerLetter"/>
-      <w:lvlText w:val="%2."/>
-      <w:lvlJc w:val="left"/>
-      <w:pPr>
-        <w:ind w:left="1440" w:hanging="360"/>
-      </w:pPr>
-    </w:lvl>
-    <w:lvl w:ilvl="2" w:tplc="0409001B" w:tentative="1">
-      <w:start w:val="1"/>
-      <w:numFmt w:val="lowerRoman"/>
-      <w:lvlText w:val="%3."/>
-      <w:lvlJc w:val="right"/>
-      <w:pPr>
-        <w:ind w:left="2160" w:hanging="180"/>
-      </w:pPr>
-    </w:lvl>
-    <w:lvl w:ilvl="3" w:tplc="0409000F" w:tentative="1">
-      <w:start w:val="1"/>
+    <w:lvl w:ilvl="1">
+      <w:start w:val="3"/>
       <w:numFmt w:val="decimal"/>
-      <w:lvlText w:val="%4."/>
-      <w:lvlJc w:val="left"/>
-      <w:pPr>
-        <w:ind w:left="2880" w:hanging="360"/>
-      </w:pPr>
-    </w:lvl>
-    <w:lvl w:ilvl="4" w:tplc="04090019" w:tentative="1">
-      <w:start w:val="1"/>
-      <w:numFmt w:val="lowerLetter"/>
-      <w:lvlText w:val="%5."/>
-      <w:lvlJc w:val="left"/>
-      <w:pPr>
-        <w:ind w:left="3600" w:hanging="360"/>
-      </w:pPr>
-    </w:lvl>
-    <w:lvl w:ilvl="5" w:tplc="0409001B" w:tentative="1">
-      <w:start w:val="1"/>
-      <w:numFmt w:val="lowerRoman"/>
-      <w:lvlText w:val="%6."/>
-      <w:lvlJc w:val="right"/>
-      <w:pPr>
-        <w:ind w:left="4320" w:hanging="180"/>
-      </w:pPr>
-    </w:lvl>
-    <w:lvl w:ilvl="6" w:tplc="0409000F" w:tentative="1">
+      <w:isLgl/>
+      <w:lvlText w:val="%1.%2"/>
+      <w:lvlJc w:val="left"/>
+      <w:pPr>
+        <w:ind w:left="420" w:hanging="420"/>
+      </w:pPr>
+      <w:rPr>
+        <w:rFonts w:asciiTheme="majorHAnsi" w:hAnsiTheme="majorHAnsi" w:hint="default"/>
+        <w:b/>
+        <w:sz w:val="26"/>
+        <w:szCs w:val="26"/>
+      </w:rPr>
+    </w:lvl>
+    <w:lvl w:ilvl="2">
       <w:start w:val="1"/>
       <w:numFmt w:val="decimal"/>
-      <w:lvlText w:val="%7."/>
-      <w:lvlJc w:val="left"/>
-      <w:pPr>
-        <w:ind w:left="5040" w:hanging="360"/>
-      </w:pPr>
-    </w:lvl>
-    <w:lvl w:ilvl="7" w:tplc="04090019" w:tentative="1">
-      <w:start w:val="1"/>
-      <w:numFmt w:val="lowerLetter"/>
-      <w:lvlText w:val="%8."/>
-      <w:lvlJc w:val="left"/>
-      <w:pPr>
-        <w:ind w:left="5760" w:hanging="360"/>
-      </w:pPr>
-    </w:lvl>
-    <w:lvl w:ilvl="8" w:tplc="0409001B" w:tentative="1">
-      <w:start w:val="1"/>
-      <w:numFmt w:val="lowerRoman"/>
-      <w:lvlText w:val="%9."/>
-      <w:lvlJc w:val="right"/>
-      <w:pPr>
-        <w:ind w:left="6480" w:hanging="180"/>
-      </w:pPr>
+      <w:isLgl/>
+      <w:lvlText w:val="%1.%2.%3"/>
+      <w:lvlJc w:val="left"/>
+      <w:pPr>
+        <w:ind w:left="1080" w:hanging="720"/>
+      </w:pPr>
+      <w:rPr>
+        <w:rFonts w:asciiTheme="majorHAnsi" w:hAnsiTheme="majorHAnsi" w:hint="default"/>
+        <w:sz w:val="26"/>
+        <w:szCs w:val="26"/>
+      </w:rPr>
+    </w:lvl>
+    <w:lvl w:ilvl="3">
+      <w:start w:val="1"/>
+      <w:numFmt w:val="decimal"/>
+      <w:isLgl/>
+      <w:lvlText w:val="%1.%2.%3.%4"/>
+      <w:lvlJc w:val="left"/>
+      <w:pPr>
+        <w:ind w:left="1080" w:hanging="720"/>
+      </w:pPr>
+      <w:rPr>
+        <w:rFonts w:hint="default"/>
+      </w:rPr>
+    </w:lvl>
+    <w:lvl w:ilvl="4">
+      <w:start w:val="1"/>
+      <w:numFmt w:val="decimal"/>
+      <w:isLgl/>
+      <w:lvlText w:val="%1.%2.%3.%4.%5"/>
+      <w:lvlJc w:val="left"/>
+      <w:pPr>
+        <w:ind w:left="1440" w:hanging="1080"/>
+      </w:pPr>
+      <w:rPr>
+        <w:rFonts w:hint="default"/>
+      </w:rPr>
+    </w:lvl>
+    <w:lvl w:ilvl="5">
+      <w:start w:val="1"/>
+      <w:numFmt w:val="decimal"/>
+      <w:isLgl/>
+      <w:lvlText w:val="%1.%2.%3.%4.%5.%6"/>
+      <w:lvlJc w:val="left"/>
+      <w:pPr>
+        <w:ind w:left="1440" w:hanging="1080"/>
+      </w:pPr>
+      <w:rPr>
+        <w:rFonts w:hint="default"/>
+      </w:rPr>
+    </w:lvl>
+    <w:lvl w:ilvl="6">
+      <w:start w:val="1"/>
+      <w:numFmt w:val="decimal"/>
+      <w:isLgl/>
+      <w:lvlText w:val="%1.%2.%3.%4.%5.%6.%7"/>
+      <w:lvlJc w:val="left"/>
+      <w:pPr>
+        <w:ind w:left="1800" w:hanging="1440"/>
+      </w:pPr>
+      <w:rPr>
+        <w:rFonts w:hint="default"/>
+      </w:rPr>
+    </w:lvl>
+    <w:lvl w:ilvl="7">
+      <w:start w:val="1"/>
+      <w:numFmt w:val="decimal"/>
+      <w:isLgl/>
+      <w:lvlText w:val="%1.%2.%3.%4.%5.%6.%7.%8"/>
+      <w:lvlJc w:val="left"/>
+      <w:pPr>
+        <w:ind w:left="1800" w:hanging="1440"/>
+      </w:pPr>
+      <w:rPr>
+        <w:rFonts w:hint="default"/>
+      </w:rPr>
+    </w:lvl>
+    <w:lvl w:ilvl="8">
+      <w:start w:val="1"/>
+      <w:numFmt w:val="decimal"/>
+      <w:isLgl/>
+      <w:lvlText w:val="%1.%2.%3.%4.%5.%6.%7.%8.%9"/>
+      <w:lvlJc w:val="left"/>
+      <w:pPr>
+        <w:ind w:left="1800" w:hanging="1440"/>
+      </w:pPr>
+      <w:rPr>
+        <w:rFonts w:hint="default"/>
+      </w:rPr>
     </w:lvl>
   </w:abstractNum>
-  <w:abstractNum w:abstractNumId="28">
+  <w:abstractNum w:abstractNumId="31">
     <w:nsid w:val="792C6B34"/>
     <w:multiLevelType w:val="hybridMultilevel"/>
     <w:tmpl w:val="134E1CA0"/>
@@ -12028,91 +13110,100 @@
     </w:lvl>
   </w:abstractNum>
   <w:num w:numId="1">
+    <w:abstractNumId w:val="29"/>
+  </w:num>
+  <w:num w:numId="2">
+    <w:abstractNumId w:val="15"/>
+  </w:num>
+  <w:num w:numId="3">
+    <w:abstractNumId w:val="19"/>
+  </w:num>
+  <w:num w:numId="4">
     <w:abstractNumId w:val="26"/>
   </w:num>
-  <w:num w:numId="2">
-    <w:abstractNumId w:val="13"/>
-  </w:num>
-  <w:num w:numId="3">
-    <w:abstractNumId w:val="16"/>
-  </w:num>
-  <w:num w:numId="4">
-    <w:abstractNumId w:val="23"/>
-  </w:num>
   <w:num w:numId="5">
-    <w:abstractNumId w:val="15"/>
+    <w:abstractNumId w:val="18"/>
   </w:num>
   <w:num w:numId="6">
-    <w:abstractNumId w:val="22"/>
+    <w:abstractNumId w:val="25"/>
   </w:num>
   <w:num w:numId="7">
+    <w:abstractNumId w:val="24"/>
+  </w:num>
+  <w:num w:numId="8">
+    <w:abstractNumId w:val="6"/>
+  </w:num>
+  <w:num w:numId="9">
+    <w:abstractNumId w:val="12"/>
+  </w:num>
+  <w:num w:numId="10">
+    <w:abstractNumId w:val="28"/>
+  </w:num>
+  <w:num w:numId="11">
+    <w:abstractNumId w:val="30"/>
+  </w:num>
+  <w:num w:numId="12">
     <w:abstractNumId w:val="21"/>
   </w:num>
-  <w:num w:numId="8">
-    <w:abstractNumId w:val="5"/>
-  </w:num>
-  <w:num w:numId="9">
-    <w:abstractNumId w:val="10"/>
-  </w:num>
-  <w:num w:numId="10">
-    <w:abstractNumId w:val="25"/>
-  </w:num>
-  <w:num w:numId="11">
-    <w:abstractNumId w:val="27"/>
-  </w:num>
-  <w:num w:numId="12">
-    <w:abstractNumId w:val="18"/>
-  </w:num>
   <w:num w:numId="13">
-    <w:abstractNumId w:val="3"/>
+    <w:abstractNumId w:val="4"/>
   </w:num>
   <w:num w:numId="14">
-    <w:abstractNumId w:val="20"/>
+    <w:abstractNumId w:val="23"/>
   </w:num>
   <w:num w:numId="15">
     <w:abstractNumId w:val="0"/>
   </w:num>
   <w:num w:numId="16">
-    <w:abstractNumId w:val="28"/>
+    <w:abstractNumId w:val="31"/>
   </w:num>
   <w:num w:numId="17">
+    <w:abstractNumId w:val="3"/>
+  </w:num>
+  <w:num w:numId="18">
+    <w:abstractNumId w:val="14"/>
+  </w:num>
+  <w:num w:numId="19">
+    <w:abstractNumId w:val="11"/>
+  </w:num>
+  <w:num w:numId="20">
+    <w:abstractNumId w:val="16"/>
+  </w:num>
+  <w:num w:numId="21">
     <w:abstractNumId w:val="2"/>
   </w:num>
-  <w:num w:numId="18">
-    <w:abstractNumId w:val="12"/>
+  <w:num w:numId="22">
+    <w:abstractNumId w:val="8"/>
   </w:num>
-  <w:num w:numId="19">
+  <w:num w:numId="23">
+    <w:abstractNumId w:val="13"/>
+  </w:num>
+  <w:num w:numId="24">
+    <w:abstractNumId w:val="10"/>
+  </w:num>
+  <w:num w:numId="25">
+    <w:abstractNumId w:val="20"/>
+  </w:num>
+  <w:num w:numId="26">
+    <w:abstractNumId w:val="7"/>
+  </w:num>
+  <w:num w:numId="27">
+    <w:abstractNumId w:val="5"/>
+  </w:num>
+  <w:num w:numId="28">
+    <w:abstractNumId w:val="27"/>
+  </w:num>
+  <w:num w:numId="29">
+    <w:abstractNumId w:val="22"/>
+  </w:num>
+  <w:num w:numId="30">
     <w:abstractNumId w:val="9"/>
   </w:num>
-  <w:num w:numId="20">
-    <w:abstractNumId w:val="14"/>
-  </w:num>
-  <w:num w:numId="21">
+  <w:num w:numId="31">
     <w:abstractNumId w:val="1"/>
   </w:num>
-  <w:num w:numId="22">
-    <w:abstractNumId w:val="7"/>
-  </w:num>
-  <w:num w:numId="23">
-    <w:abstractNumId w:val="11"/>
-  </w:num>
-  <w:num w:numId="24">
-    <w:abstractNumId w:val="8"/>
-  </w:num>
-  <w:num w:numId="25">
+  <w:num w:numId="32">
     <w:abstractNumId w:val="17"/>
-  </w:num>
-  <w:num w:numId="26">
-    <w:abstractNumId w:val="6"/>
-  </w:num>
-  <w:num w:numId="27">
-    <w:abstractNumId w:val="4"/>
-  </w:num>
-  <w:num w:numId="28">
-    <w:abstractNumId w:val="24"/>
-  </w:num>
-  <w:num w:numId="29">
-    <w:abstractNumId w:val="19"/>
   </w:num>
 </w:numbering>
 </file>
@@ -13813,7 +14904,7 @@
 </file>
 
 <file path=customXml/itemProps1.xml><?xml version="1.0" encoding="utf-8"?>
-<ds:datastoreItem xmlns:ds="http://schemas.openxmlformats.org/officeDocument/2006/customXml" ds:itemID="{75195C80-B35B-4F5C-9A1F-0A0E4449A47F}">
+<ds:datastoreItem xmlns:ds="http://schemas.openxmlformats.org/officeDocument/2006/customXml" ds:itemID="{469F4384-AB53-4479-87C7-FCAE6CC6E803}">
   <ds:schemaRefs>
     <ds:schemaRef ds:uri="http://schemas.openxmlformats.org/officeDocument/2006/bibliography"/>
   </ds:schemaRefs>

</xml_diff>

<commit_message>
Update mục 2.1, 2.2, 2.4, 3.2, 3.3
</commit_message>
<xml_diff>
--- a/Requirement Management/Software Requirement Specification/[HRM]RE_SRS.docx
+++ b/Requirement Management/Software Requirement Specification/[HRM]RE_SRS.docx
@@ -3068,25 +3068,7 @@
           <w:i/>
           <w:iCs/>
         </w:rPr>
-        <w:t xml:space="preserve">Describe any standards or typographical conventions that were followed when writing this SRS, such as fonts or highlighting that have special significance. For example, state whether priorities for higher-level requirements </w:t>
-      </w:r>
-      <w:proofErr w:type="gramStart"/>
-      <w:r>
-        <w:rPr>
-          <w:rFonts w:ascii="Arial" w:hAnsi="Arial" w:cs="Arial"/>
-          <w:i/>
-          <w:iCs/>
-        </w:rPr>
-        <w:t>are assumed to be inherited</w:t>
-      </w:r>
-      <w:proofErr w:type="gramEnd"/>
-      <w:r>
-        <w:rPr>
-          <w:rFonts w:ascii="Arial" w:hAnsi="Arial" w:cs="Arial"/>
-          <w:i/>
-          <w:iCs/>
-        </w:rPr>
-        <w:t xml:space="preserve"> by detailed requirements, or whether every requirement statement is to have its own priority</w:t>
+        <w:t>Describe any standards or typographical conventions that were followed when writing this SRS, such as fonts or highlighting that have special significance. For example, state whether priorities for higher-level requirements are assumed to be inherited by detailed requirements, or whether every requirement statement is to have its own priority</w:t>
       </w:r>
       <w:r>
         <w:rPr>
@@ -3365,57 +3347,30 @@
         <w:jc w:val="both"/>
         <w:rPr>
           <w:rFonts w:ascii="Arial" w:hAnsi="Arial" w:cs="Arial"/>
+        </w:rPr>
+      </w:pPr>
+      <w:r>
+        <w:rPr>
+          <w:rFonts w:ascii="Arial" w:hAnsi="Arial" w:cs="Arial"/>
+        </w:rPr>
+        <w:t xml:space="preserve">Human Resource System is a new system that replaces the current Human Resource System at Van Lang University operate dependent on manual process on excel. The context diagram illustrates the external entities and system interfaces for release. The system is expected to evolve over several releases for human resource management department at Van Lang University. Helping Resource Department is easy information management of staff and teacher such as training management, Function, Employee History, Position Management, Reward or Penalty, Family Relationship, Support People. This system must operate on distance between </w:t>
+      </w:r>
+      <w:r>
+        <w:rPr>
+          <w:rFonts w:ascii="Arial" w:hAnsi="Arial" w:cs="Arial"/>
+        </w:rPr>
+        <w:lastRenderedPageBreak/>
+        <w:t>two local, the object manage staffs/teachers. Saving Personal Information Management of staff is working or retirement. In additional, the system will update auto large number staff/teachers information every year. Total and reporting result department at Van Lang University.</w:t>
+      </w:r>
+    </w:p>
+    <w:p>
+      <w:pPr>
+        <w:pStyle w:val="Heading2"/>
+        <w:rPr>
           <w:sz w:val="20"/>
           <w:szCs w:val="20"/>
         </w:rPr>
       </w:pPr>
-      <w:r>
-        <w:t>[</w:t>
-      </w:r>
-      <w:r>
-        <w:rPr>
-          <w:rFonts w:ascii="Arial" w:hAnsi="Arial" w:cs="Arial"/>
-          <w:i/>
-          <w:iCs/>
-        </w:rPr>
-        <w:t>Describe the context and origin of the product being specified in this SRS. For example, state whether this product is a follow-on member of a product family, a replacement for certain existing systems, or a new, self-contained product. If the SRS defines a component of a larger system, relate the requirements of the larger system to the functionality of this software and identify interfaces between the two. A simple diagram that shows the major components of the overall system, subsystem interconnections, and external interfaces can be helpful.</w:t>
-      </w:r>
-      <w:r>
-        <w:rPr>
-          <w:rFonts w:ascii="Arial" w:hAnsi="Arial" w:cs="Arial"/>
-          <w:sz w:val="20"/>
-          <w:szCs w:val="20"/>
-        </w:rPr>
-        <w:t>]</w:t>
-      </w:r>
-    </w:p>
-    <w:p>
-      <w:pPr>
-        <w:autoSpaceDE w:val="0"/>
-        <w:autoSpaceDN w:val="0"/>
-        <w:adjustRightInd w:val="0"/>
-        <w:spacing w:after="0" w:line="240" w:lineRule="auto"/>
-        <w:jc w:val="both"/>
-        <w:rPr>
-          <w:rFonts w:ascii="Arial" w:hAnsi="Arial" w:cs="Arial"/>
-        </w:rPr>
-      </w:pPr>
-      <w:r>
-        <w:rPr>
-          <w:rFonts w:ascii="Arial" w:hAnsi="Arial" w:cs="Arial"/>
-        </w:rPr>
-        <w:lastRenderedPageBreak/>
-        <w:t>Human Resource System is a new system that replaces the current Human Resource System at Van Lang University operate dependent on manual process on excel. The context diagram illustrates the external entities and system interfaces for release. The system is expected to evolve over several releases for human resource management department at Van Lang University. Helping Resource Department is easy information management of staff and teacher such as training management, Function, Employee History, Position Management, Reward or Penalty, Family Relationship, Support People. This system must operate on distance between two local, the object manage staffs/teachers. Saving Personal Information Management of staff is working or retirement. In additional, the system will update auto large number staff/teachers information every year. Total and reporting result department at Van Lang University.</w:t>
-      </w:r>
-    </w:p>
-    <w:p>
-      <w:pPr>
-        <w:pStyle w:val="Heading2"/>
-        <w:rPr>
-          <w:sz w:val="20"/>
-          <w:szCs w:val="20"/>
-        </w:rPr>
-      </w:pPr>
       <w:bookmarkStart w:id="9" w:name="_Toc300928277"/>
       <w:r>
         <w:t xml:space="preserve">2.2 </w:t>
@@ -3424,103 +3379,6 @@
         <w:t>Product Features</w:t>
       </w:r>
       <w:bookmarkEnd w:id="9"/>
-    </w:p>
-    <w:p>
-      <w:pPr>
-        <w:autoSpaceDE w:val="0"/>
-        <w:autoSpaceDN w:val="0"/>
-        <w:adjustRightInd w:val="0"/>
-        <w:spacing w:after="0" w:line="240" w:lineRule="auto"/>
-        <w:jc w:val="both"/>
-        <w:rPr>
-          <w:rFonts w:ascii="Arial" w:hAnsi="Arial" w:cs="Arial"/>
-          <w:i/>
-          <w:iCs/>
-        </w:rPr>
-      </w:pPr>
-      <w:r>
-        <w:rPr>
-          <w:rFonts w:ascii="Arial" w:hAnsi="Arial" w:cs="Arial"/>
-          <w:iCs/>
-        </w:rPr>
-        <w:t>[</w:t>
-      </w:r>
-      <w:r>
-        <w:rPr>
-          <w:rFonts w:ascii="Arial" w:hAnsi="Arial" w:cs="Arial"/>
-          <w:i/>
-          <w:iCs/>
-        </w:rPr>
-        <w:t>Summarize the major features the product contains or the significant functions that it performs or lets the user perform. Details will be provided in Section 3, so only a high level summary is needed here. Organize the functions to make them understandable to any reader of the SRS. A</w:t>
-      </w:r>
-    </w:p>
-    <w:p>
-      <w:pPr>
-        <w:autoSpaceDE w:val="0"/>
-        <w:autoSpaceDN w:val="0"/>
-        <w:adjustRightInd w:val="0"/>
-        <w:spacing w:after="0" w:line="240" w:lineRule="auto"/>
-        <w:rPr>
-          <w:rFonts w:ascii="Arial" w:hAnsi="Arial" w:cs="Arial"/>
-          <w:i/>
-          <w:iCs/>
-        </w:rPr>
-      </w:pPr>
-      <w:proofErr w:type="gramStart"/>
-      <w:r>
-        <w:rPr>
-          <w:rFonts w:ascii="Arial" w:hAnsi="Arial" w:cs="Arial"/>
-          <w:i/>
-          <w:iCs/>
-        </w:rPr>
-        <w:t>picture</w:t>
-      </w:r>
-      <w:proofErr w:type="gramEnd"/>
-      <w:r>
-        <w:rPr>
-          <w:rFonts w:ascii="Arial" w:hAnsi="Arial" w:cs="Arial"/>
-          <w:i/>
-          <w:iCs/>
-        </w:rPr>
-        <w:t xml:space="preserve"> of the major groups of related requirements and how they relate, such as a top level data</w:t>
-      </w:r>
-    </w:p>
-    <w:p>
-      <w:pPr>
-        <w:autoSpaceDE w:val="0"/>
-        <w:autoSpaceDN w:val="0"/>
-        <w:adjustRightInd w:val="0"/>
-        <w:spacing w:after="0" w:line="240" w:lineRule="auto"/>
-        <w:rPr>
-          <w:rFonts w:ascii="Arial" w:hAnsi="Arial" w:cs="Arial"/>
-          <w:iCs/>
-        </w:rPr>
-      </w:pPr>
-      <w:proofErr w:type="gramStart"/>
-      <w:r>
-        <w:rPr>
-          <w:rFonts w:ascii="Arial" w:hAnsi="Arial" w:cs="Arial"/>
-          <w:i/>
-          <w:iCs/>
-        </w:rPr>
-        <w:t>flow</w:t>
-      </w:r>
-      <w:proofErr w:type="gramEnd"/>
-      <w:r>
-        <w:rPr>
-          <w:rFonts w:ascii="Arial" w:hAnsi="Arial" w:cs="Arial"/>
-          <w:i/>
-          <w:iCs/>
-        </w:rPr>
-        <w:t xml:space="preserve"> diagram or a class diagram, is often effective.</w:t>
-      </w:r>
-      <w:r>
-        <w:rPr>
-          <w:rFonts w:ascii="Arial" w:hAnsi="Arial" w:cs="Arial"/>
-          <w:iCs/>
-        </w:rPr>
-        <w:t>]</w:t>
-      </w:r>
     </w:p>
     <w:p>
       <w:pPr>
@@ -4162,7 +4020,6 @@
           <w:sz w:val="22"/>
           <w:szCs w:val="22"/>
         </w:rPr>
-        <w:lastRenderedPageBreak/>
         <w:t>Recruitment &amp; training processing:</w:t>
       </w:r>
     </w:p>
@@ -4359,7 +4216,17 @@
           <w:sz w:val="22"/>
           <w:szCs w:val="22"/>
         </w:rPr>
-        <w:t>The input figures for the salaries such as the minimum wage, payment for further study, long - term training, payment for working overtime, the figures of salary adjustments based on the results and how to emulate the monthly salary as required. Modules also provide the output:</w:t>
+        <w:t xml:space="preserve">The input figures for the salaries such as the minimum wage, payment for further study, long - term training, payment for working overtime, the figures of salary adjustments </w:t>
+      </w:r>
+      <w:r>
+        <w:rPr>
+          <w:rFonts w:ascii="Arial" w:hAnsi="Arial" w:cs="Arial"/>
+          <w:color w:val="auto"/>
+          <w:sz w:val="22"/>
+          <w:szCs w:val="22"/>
+        </w:rPr>
+        <w:lastRenderedPageBreak/>
+        <w:t>based on the results and how to emulate the monthly salary as required. Modules also provide the output:</w:t>
       </w:r>
     </w:p>
     <w:p>
@@ -4727,6 +4594,7 @@
           <w:szCs w:val="22"/>
         </w:rPr>
       </w:pPr>
+      <w:bookmarkStart w:id="10" w:name="_Toc300928278"/>
       <w:r>
         <w:rPr>
           <w:rFonts w:ascii="Arial" w:hAnsi="Arial" w:cs="Arial"/>
@@ -4736,14 +4604,150 @@
         </w:rPr>
         <w:t>Insurance management</w:t>
       </w:r>
-      <w:r>
+    </w:p>
+    <w:p>
+      <w:pPr>
+        <w:pStyle w:val="Default"/>
+        <w:ind w:left="360" w:firstLine="360"/>
         <w:rPr>
           <w:rFonts w:ascii="Arial" w:hAnsi="Arial" w:cs="Arial"/>
           <w:color w:val="auto"/>
           <w:sz w:val="22"/>
           <w:szCs w:val="22"/>
         </w:rPr>
-        <w:t>:</w:t>
+      </w:pPr>
+      <w:proofErr w:type="gramStart"/>
+      <w:r>
+        <w:rPr>
+          <w:rFonts w:ascii="Arial" w:hAnsi="Arial" w:cs="Arial"/>
+          <w:color w:val="auto"/>
+          <w:sz w:val="22"/>
+          <w:szCs w:val="22"/>
+        </w:rPr>
+        <w:t>Application provider system in the management of social insurance.</w:t>
+      </w:r>
+      <w:proofErr w:type="gramEnd"/>
+      <w:r>
+        <w:rPr>
+          <w:rFonts w:ascii="Arial" w:hAnsi="Arial" w:cs="Arial"/>
+          <w:color w:val="auto"/>
+          <w:sz w:val="22"/>
+          <w:szCs w:val="22"/>
+        </w:rPr>
+        <w:t xml:space="preserve"> </w:t>
+      </w:r>
+      <w:proofErr w:type="gramStart"/>
+      <w:r>
+        <w:rPr>
+          <w:rFonts w:ascii="Arial" w:hAnsi="Arial" w:cs="Arial"/>
+          <w:color w:val="auto"/>
+          <w:sz w:val="22"/>
+          <w:szCs w:val="22"/>
+        </w:rPr>
+        <w:t>provide</w:t>
+      </w:r>
+      <w:proofErr w:type="gramEnd"/>
+      <w:r>
+        <w:rPr>
+          <w:rFonts w:ascii="Arial" w:hAnsi="Arial" w:cs="Arial"/>
+          <w:color w:val="auto"/>
+          <w:sz w:val="22"/>
+          <w:szCs w:val="22"/>
+        </w:rPr>
+        <w:t xml:space="preserve"> social insurance and health insurance card.</w:t>
+      </w:r>
+    </w:p>
+    <w:p>
+      <w:pPr>
+        <w:pStyle w:val="Default"/>
+        <w:numPr>
+          <w:ilvl w:val="0"/>
+          <w:numId w:val="20"/>
+        </w:numPr>
+        <w:ind w:left="1080"/>
+        <w:rPr>
+          <w:rFonts w:ascii="Arial" w:hAnsi="Arial" w:cs="Arial"/>
+          <w:color w:val="auto"/>
+          <w:sz w:val="22"/>
+          <w:szCs w:val="22"/>
+        </w:rPr>
+      </w:pPr>
+      <w:r>
+        <w:rPr>
+          <w:rFonts w:ascii="Arial" w:hAnsi="Arial" w:cs="Arial"/>
+          <w:color w:val="auto"/>
+          <w:sz w:val="22"/>
+          <w:szCs w:val="22"/>
+        </w:rPr>
+        <w:t>Strict management processes collecting social insurance un</w:t>
+      </w:r>
+      <w:r>
+        <w:rPr>
+          <w:rFonts w:ascii="Arial" w:hAnsi="Arial" w:cs="Arial"/>
+          <w:color w:val="auto"/>
+          <w:sz w:val="22"/>
+          <w:szCs w:val="22"/>
+        </w:rPr>
+        <w:t>ification in the entire system.</w:t>
+      </w:r>
+    </w:p>
+    <w:p>
+      <w:pPr>
+        <w:pStyle w:val="Default"/>
+        <w:numPr>
+          <w:ilvl w:val="0"/>
+          <w:numId w:val="20"/>
+        </w:numPr>
+        <w:ind w:left="1080"/>
+        <w:rPr>
+          <w:rFonts w:ascii="Arial" w:hAnsi="Arial" w:cs="Arial"/>
+          <w:color w:val="auto"/>
+          <w:sz w:val="22"/>
+          <w:szCs w:val="22"/>
+        </w:rPr>
+      </w:pPr>
+      <w:r>
+        <w:rPr>
+          <w:rFonts w:ascii="Arial" w:hAnsi="Arial" w:cs="Arial"/>
+          <w:color w:val="auto"/>
+          <w:sz w:val="22"/>
+          <w:szCs w:val="22"/>
+        </w:rPr>
+        <w:t>Strict control procedures for comparison and settlement of revenues for units par</w:t>
+      </w:r>
+      <w:r>
+        <w:rPr>
+          <w:rFonts w:ascii="Arial" w:hAnsi="Arial" w:cs="Arial"/>
+          <w:color w:val="auto"/>
+          <w:sz w:val="22"/>
+          <w:szCs w:val="22"/>
+        </w:rPr>
+        <w:t>ticipating in social insurance.</w:t>
+      </w:r>
+    </w:p>
+    <w:p>
+      <w:pPr>
+        <w:pStyle w:val="Default"/>
+        <w:numPr>
+          <w:ilvl w:val="0"/>
+          <w:numId w:val="20"/>
+        </w:numPr>
+        <w:ind w:left="1080"/>
+        <w:rPr>
+          <w:rFonts w:ascii="Arial" w:hAnsi="Arial" w:cs="Arial"/>
+          <w:color w:val="auto"/>
+          <w:sz w:val="22"/>
+          <w:szCs w:val="22"/>
+        </w:rPr>
+      </w:pPr>
+      <w:r>
+        <w:rPr>
+          <w:rFonts w:ascii="Arial" w:hAnsi="Arial" w:cs="Arial"/>
+          <w:color w:val="auto"/>
+          <w:sz w:val="22"/>
+          <w:szCs w:val="22"/>
+        </w:rPr>
+        <w:t>Building a database system of centralization and uniformity throughout the system. Sharing information to the department concerned departments through</w:t>
       </w:r>
     </w:p>
     <w:p>
@@ -4783,11 +4787,52 @@
     <w:p>
       <w:pPr>
         <w:pStyle w:val="Default"/>
+        <w:ind w:left="360" w:firstLine="360"/>
+        <w:rPr>
+          <w:rFonts w:ascii="Arial" w:hAnsi="Arial" w:cs="Arial"/>
+          <w:color w:val="auto"/>
+          <w:sz w:val="22"/>
+          <w:szCs w:val="22"/>
+        </w:rPr>
+      </w:pPr>
+      <w:proofErr w:type="gramStart"/>
+      <w:r>
+        <w:rPr>
+          <w:rFonts w:ascii="Arial" w:hAnsi="Arial" w:cs="Arial"/>
+          <w:color w:val="auto"/>
+          <w:sz w:val="22"/>
+          <w:szCs w:val="22"/>
+        </w:rPr>
+        <w:t>management</w:t>
+      </w:r>
+      <w:proofErr w:type="gramEnd"/>
+      <w:r>
+        <w:rPr>
+          <w:rFonts w:ascii="Arial" w:hAnsi="Arial" w:cs="Arial"/>
+          <w:color w:val="auto"/>
+          <w:sz w:val="22"/>
+          <w:szCs w:val="22"/>
+        </w:rPr>
+        <w:t xml:space="preserve"> assessment used to evaluate capability personnel in phase, towards the goals of the regime approved for employees such as: salary, bonuses, adjusted the working positions</w:t>
+      </w:r>
+      <w:r>
+        <w:rPr>
+          <w:rFonts w:ascii="Arial" w:hAnsi="Arial" w:cs="Arial"/>
+          <w:color w:val="auto"/>
+          <w:sz w:val="22"/>
+          <w:szCs w:val="22"/>
+        </w:rPr>
+        <w:t>.</w:t>
+      </w:r>
+    </w:p>
+    <w:p>
+      <w:pPr>
+        <w:pStyle w:val="Default"/>
         <w:numPr>
           <w:ilvl w:val="0"/>
-          <w:numId w:val="13"/>
+          <w:numId w:val="33"/>
         </w:numPr>
-        <w:ind w:left="360" w:firstLine="0"/>
+        <w:ind w:left="1080"/>
         <w:rPr>
           <w:rFonts w:ascii="Arial" w:hAnsi="Arial" w:cs="Arial"/>
           <w:color w:val="auto"/>
@@ -4802,16 +4847,57 @@
           <w:sz w:val="22"/>
           <w:szCs w:val="22"/>
         </w:rPr>
-        <w:t>Income management</w:t>
-      </w:r>
-      <w:r>
+        <w:t>Flexibility in setting assessments: The monthly, quarterly, years</w:t>
+      </w:r>
+    </w:p>
+    <w:p>
+      <w:pPr>
+        <w:pStyle w:val="Default"/>
+        <w:numPr>
+          <w:ilvl w:val="0"/>
+          <w:numId w:val="33"/>
+        </w:numPr>
+        <w:ind w:left="1080"/>
         <w:rPr>
           <w:rFonts w:ascii="Arial" w:hAnsi="Arial" w:cs="Arial"/>
           <w:color w:val="auto"/>
           <w:sz w:val="22"/>
           <w:szCs w:val="22"/>
         </w:rPr>
-        <w:t>:</w:t>
+      </w:pPr>
+      <w:r>
+        <w:rPr>
+          <w:rFonts w:ascii="Arial" w:hAnsi="Arial" w:cs="Arial"/>
+          <w:color w:val="auto"/>
+          <w:sz w:val="22"/>
+          <w:szCs w:val="22"/>
+        </w:rPr>
+        <w:t>Flexibility set of evaluation purposes: increase salary, bonus</w:t>
+      </w:r>
+    </w:p>
+    <w:p>
+      <w:pPr>
+        <w:pStyle w:val="Default"/>
+        <w:numPr>
+          <w:ilvl w:val="0"/>
+          <w:numId w:val="33"/>
+        </w:numPr>
+        <w:ind w:left="1080"/>
+        <w:rPr>
+          <w:rFonts w:ascii="Arial" w:hAnsi="Arial" w:cs="Arial"/>
+          <w:color w:val="auto"/>
+          <w:sz w:val="22"/>
+          <w:szCs w:val="22"/>
+        </w:rPr>
+      </w:pPr>
+      <w:r>
+        <w:rPr>
+          <w:rFonts w:ascii="Arial" w:hAnsi="Arial" w:cs="Arial"/>
+          <w:color w:val="auto"/>
+          <w:sz w:val="22"/>
+          <w:szCs w:val="22"/>
+        </w:rPr>
+        <w:t>General report, analyzing the results of periodic reviews</w:t>
       </w:r>
     </w:p>
     <w:p>
@@ -4836,7 +4922,83 @@
           <w:sz w:val="22"/>
           <w:szCs w:val="22"/>
         </w:rPr>
+        <w:t>Income management</w:t>
+      </w:r>
+      <w:r>
+        <w:rPr>
+          <w:rFonts w:ascii="Arial" w:hAnsi="Arial" w:cs="Arial"/>
+          <w:color w:val="auto"/>
+          <w:sz w:val="22"/>
+          <w:szCs w:val="22"/>
+        </w:rPr>
+        <w:t>:</w:t>
+      </w:r>
+    </w:p>
+    <w:p>
+      <w:pPr>
+        <w:pStyle w:val="Default"/>
+        <w:ind w:left="360" w:firstLine="360"/>
+        <w:rPr>
+          <w:rFonts w:ascii="Arial" w:hAnsi="Arial" w:cs="Arial"/>
+          <w:color w:val="auto"/>
+          <w:sz w:val="22"/>
+          <w:szCs w:val="22"/>
+        </w:rPr>
+      </w:pPr>
+      <w:r>
+        <w:rPr>
+          <w:rFonts w:ascii="Arial" w:hAnsi="Arial" w:cs="Arial"/>
+          <w:color w:val="auto"/>
+          <w:sz w:val="22"/>
+          <w:szCs w:val="22"/>
+        </w:rPr>
+        <w:t>Income Management System order to meet the income distribution to staff correctly and quickly, reduce errors in the income distribution without affecting the rights and responsibilities of each staff</w:t>
+      </w:r>
+    </w:p>
+    <w:p>
+      <w:pPr>
+        <w:pStyle w:val="Default"/>
+        <w:numPr>
+          <w:ilvl w:val="0"/>
+          <w:numId w:val="13"/>
+        </w:numPr>
+        <w:ind w:left="360" w:firstLine="0"/>
+        <w:rPr>
+          <w:rFonts w:ascii="Arial" w:hAnsi="Arial" w:cs="Arial"/>
+          <w:color w:val="auto"/>
+          <w:sz w:val="22"/>
+          <w:szCs w:val="22"/>
+        </w:rPr>
+      </w:pPr>
+      <w:r>
+        <w:rPr>
+          <w:rFonts w:ascii="Arial" w:hAnsi="Arial" w:cs="Arial"/>
+          <w:color w:val="auto"/>
+          <w:sz w:val="22"/>
+          <w:szCs w:val="22"/>
+        </w:rPr>
         <w:t>Report management:</w:t>
+      </w:r>
+    </w:p>
+    <w:p>
+      <w:pPr>
+        <w:pStyle w:val="Default"/>
+        <w:ind w:left="360" w:firstLine="360"/>
+        <w:rPr>
+          <w:rFonts w:ascii="Arial" w:hAnsi="Arial" w:cs="Arial"/>
+          <w:color w:val="auto"/>
+          <w:sz w:val="22"/>
+          <w:szCs w:val="22"/>
+        </w:rPr>
+      </w:pPr>
+      <w:r>
+        <w:rPr>
+          <w:rFonts w:ascii="Arial" w:hAnsi="Arial" w:cs="Arial"/>
+          <w:color w:val="auto"/>
+          <w:sz w:val="22"/>
+          <w:szCs w:val="22"/>
+        </w:rPr>
+        <w:t>Management system overall written documents to and from the organization, capable of managing and tracking the movement of each import text from a text to the browser through the steps, processes and are finished</w:t>
       </w:r>
     </w:p>
     <w:p>
@@ -4847,7 +5009,6 @@
           <w:szCs w:val="20"/>
         </w:rPr>
       </w:pPr>
-      <w:bookmarkStart w:id="10" w:name="_Toc300928278"/>
       <w:r>
         <w:t xml:space="preserve">2.3 </w:t>
       </w:r>
@@ -5125,20 +5286,19 @@
           <w:iCs/>
         </w:rPr>
       </w:pPr>
-      <w:bookmarkStart w:id="11" w:name="_GoBack"/>
       <w:r>
         <w:rPr>
           <w:noProof/>
         </w:rPr>
+        <w:lastRenderedPageBreak/>
         <w:pict>
           <v:shape id="_x0000_s1029" type="#_x0000_t75" style="position:absolute;left:0;text-align:left;margin-left:-20.05pt;margin-top:7.6pt;width:480.25pt;height:481.6pt;z-index:251659264;mso-position-horizontal-relative:text;mso-position-vertical-relative:text">
             <v:imagedata r:id="rId7" o:title=""/>
             <w10:wrap type="square"/>
           </v:shape>
-          <o:OLEObject Type="Embed" ProgID="Visio.Drawing.11" ShapeID="_x0000_s1029" DrawAspect="Content" ObjectID="_1383134346" r:id="rId8"/>
+          <o:OLEObject Type="Embed" ProgID="Visio.Drawing.11" ShapeID="_x0000_s1029" DrawAspect="Content" ObjectID="_1383156187" r:id="rId8"/>
         </w:pict>
       </w:r>
-      <w:bookmarkEnd w:id="11"/>
     </w:p>
     <w:p>
       <w:pPr>
@@ -6132,12 +6292,325 @@
           <w:szCs w:val="20"/>
         </w:rPr>
       </w:pPr>
-      <w:bookmarkStart w:id="12" w:name="_Toc300928279"/>
+      <w:bookmarkStart w:id="11" w:name="_Toc300928279"/>
       <w:r>
         <w:t xml:space="preserve">2.4 </w:t>
       </w:r>
       <w:r>
         <w:t>Operating Environment</w:t>
+      </w:r>
+      <w:bookmarkEnd w:id="11"/>
+    </w:p>
+    <w:p>
+      <w:pPr>
+        <w:pStyle w:val="Gachchan"/>
+        <w:numPr>
+          <w:ilvl w:val="0"/>
+          <w:numId w:val="13"/>
+        </w:numPr>
+        <w:rPr>
+          <w:rFonts w:cs="Arial"/>
+          <w:sz w:val="22"/>
+        </w:rPr>
+      </w:pPr>
+      <w:bookmarkStart w:id="12" w:name="_Toc300928280"/>
+      <w:bookmarkStart w:id="13" w:name="_Toc175985329"/>
+      <w:bookmarkStart w:id="14" w:name="_Toc194736496"/>
+      <w:r>
+        <w:rPr>
+          <w:rFonts w:cs="Arial"/>
+          <w:sz w:val="22"/>
+        </w:rPr>
+        <w:t>CPU: more than 2 CPU</w:t>
+      </w:r>
+      <w:bookmarkEnd w:id="13"/>
+      <w:bookmarkEnd w:id="14"/>
+      <w:r>
+        <w:rPr>
+          <w:rFonts w:cs="Arial"/>
+          <w:sz w:val="22"/>
+        </w:rPr>
+        <w:t xml:space="preserve"> 3.0 GHz</w:t>
+      </w:r>
+    </w:p>
+    <w:p>
+      <w:pPr>
+        <w:pStyle w:val="Heading2"/>
+        <w:numPr>
+          <w:ilvl w:val="0"/>
+          <w:numId w:val="13"/>
+        </w:numPr>
+        <w:spacing w:before="0"/>
+        <w:rPr>
+          <w:rFonts w:ascii="Arial" w:hAnsi="Arial" w:cs="Arial"/>
+          <w:b w:val="0"/>
+          <w:color w:val="auto"/>
+          <w:sz w:val="22"/>
+          <w:szCs w:val="22"/>
+        </w:rPr>
+      </w:pPr>
+      <w:r>
+        <w:rPr>
+          <w:rFonts w:ascii="Arial" w:eastAsiaTheme="minorEastAsia" w:hAnsi="Arial" w:cs="Arial"/>
+          <w:b w:val="0"/>
+          <w:bCs w:val="0"/>
+          <w:color w:val="auto"/>
+          <w:sz w:val="22"/>
+          <w:szCs w:val="22"/>
+          <w:lang w:eastAsia="en-US"/>
+        </w:rPr>
+        <w:t>Display: Resolution 1024x768 or better.</w:t>
+      </w:r>
+    </w:p>
+    <w:p>
+      <w:pPr>
+        <w:pStyle w:val="Heading2"/>
+        <w:numPr>
+          <w:ilvl w:val="0"/>
+          <w:numId w:val="13"/>
+        </w:numPr>
+        <w:spacing w:before="0"/>
+        <w:rPr>
+          <w:rFonts w:ascii="Arial" w:hAnsi="Arial" w:cs="Arial"/>
+          <w:b w:val="0"/>
+          <w:color w:val="auto"/>
+          <w:sz w:val="22"/>
+          <w:szCs w:val="22"/>
+        </w:rPr>
+      </w:pPr>
+      <w:r>
+        <w:rPr>
+          <w:rFonts w:ascii="Arial" w:eastAsiaTheme="minorEastAsia" w:hAnsi="Arial" w:cs="Arial"/>
+          <w:b w:val="0"/>
+          <w:bCs w:val="0"/>
+          <w:color w:val="auto"/>
+          <w:sz w:val="22"/>
+          <w:szCs w:val="22"/>
+          <w:lang w:eastAsia="en-US"/>
+        </w:rPr>
+        <w:t xml:space="preserve">Operating system: Windows XP/Vista/7, </w:t>
+      </w:r>
+      <w:bookmarkStart w:id="15" w:name="_Toc175985320"/>
+      <w:bookmarkStart w:id="16" w:name="_Toc194736489"/>
+      <w:r>
+        <w:rPr>
+          <w:rFonts w:ascii="Arial" w:hAnsi="Arial" w:cs="Arial"/>
+          <w:b w:val="0"/>
+          <w:color w:val="auto"/>
+          <w:sz w:val="22"/>
+          <w:szCs w:val="22"/>
+        </w:rPr>
+        <w:t>Windows server 2003</w:t>
+      </w:r>
+      <w:bookmarkEnd w:id="15"/>
+      <w:r>
+        <w:rPr>
+          <w:rFonts w:ascii="Arial" w:hAnsi="Arial" w:cs="Arial"/>
+          <w:b w:val="0"/>
+          <w:color w:val="auto"/>
+          <w:sz w:val="22"/>
+          <w:szCs w:val="22"/>
+        </w:rPr>
+        <w:t xml:space="preserve"> or Windows server 2008</w:t>
+      </w:r>
+      <w:bookmarkEnd w:id="16"/>
+    </w:p>
+    <w:p>
+      <w:pPr>
+        <w:pStyle w:val="Heading2"/>
+        <w:numPr>
+          <w:ilvl w:val="0"/>
+          <w:numId w:val="13"/>
+        </w:numPr>
+        <w:spacing w:before="0"/>
+        <w:rPr>
+          <w:rFonts w:ascii="Arial" w:hAnsi="Arial" w:cs="Arial"/>
+          <w:b w:val="0"/>
+          <w:color w:val="auto"/>
+          <w:sz w:val="22"/>
+          <w:szCs w:val="22"/>
+        </w:rPr>
+      </w:pPr>
+      <w:r>
+        <w:rPr>
+          <w:rFonts w:ascii="Arial" w:eastAsiaTheme="minorEastAsia" w:hAnsi="Arial" w:cs="Arial"/>
+          <w:b w:val="0"/>
+          <w:bCs w:val="0"/>
+          <w:color w:val="auto"/>
+          <w:sz w:val="22"/>
+          <w:szCs w:val="22"/>
+          <w:lang w:eastAsia="en-US"/>
+        </w:rPr>
+        <w:t>Vietnamese keyboard: Unicode.</w:t>
+      </w:r>
+    </w:p>
+    <w:p>
+      <w:pPr>
+        <w:pStyle w:val="Heading2"/>
+        <w:numPr>
+          <w:ilvl w:val="0"/>
+          <w:numId w:val="13"/>
+        </w:numPr>
+        <w:spacing w:before="0"/>
+        <w:rPr>
+          <w:rFonts w:ascii="Arial" w:eastAsiaTheme="minorEastAsia" w:hAnsi="Arial" w:cs="Arial"/>
+          <w:b w:val="0"/>
+          <w:bCs w:val="0"/>
+          <w:color w:val="auto"/>
+          <w:sz w:val="22"/>
+          <w:szCs w:val="22"/>
+          <w:lang w:eastAsia="en-US"/>
+        </w:rPr>
+      </w:pPr>
+      <w:proofErr w:type="gramStart"/>
+      <w:r>
+        <w:rPr>
+          <w:rFonts w:ascii="Arial" w:eastAsiaTheme="minorEastAsia" w:hAnsi="Arial" w:cs="Arial"/>
+          <w:b w:val="0"/>
+          <w:bCs w:val="0"/>
+          <w:color w:val="auto"/>
+          <w:sz w:val="22"/>
+          <w:szCs w:val="22"/>
+          <w:lang w:eastAsia="en-US"/>
+        </w:rPr>
+        <w:t>Server-based activities.</w:t>
+      </w:r>
+      <w:proofErr w:type="gramEnd"/>
+      <w:r>
+        <w:rPr>
+          <w:rFonts w:ascii="Arial" w:eastAsiaTheme="minorEastAsia" w:hAnsi="Arial" w:cs="Arial"/>
+          <w:b w:val="0"/>
+          <w:bCs w:val="0"/>
+          <w:color w:val="auto"/>
+          <w:sz w:val="22"/>
+          <w:szCs w:val="22"/>
+          <w:lang w:eastAsia="en-US"/>
+        </w:rPr>
+        <w:t xml:space="preserve"> Net.</w:t>
+      </w:r>
+      <w:r>
+        <w:rPr>
+          <w:rFonts w:ascii="Arial" w:hAnsi="Arial" w:cs="Arial"/>
+          <w:b w:val="0"/>
+          <w:color w:val="auto"/>
+          <w:sz w:val="22"/>
+          <w:szCs w:val="22"/>
+        </w:rPr>
+        <w:t xml:space="preserve"> Of Microsoft</w:t>
+      </w:r>
+    </w:p>
+    <w:p>
+      <w:pPr>
+        <w:pStyle w:val="Gachchan"/>
+        <w:numPr>
+          <w:ilvl w:val="0"/>
+          <w:numId w:val="13"/>
+        </w:numPr>
+        <w:rPr>
+          <w:rFonts w:cs="Arial"/>
+          <w:sz w:val="22"/>
+        </w:rPr>
+      </w:pPr>
+      <w:bookmarkStart w:id="17" w:name="_Toc175985327"/>
+      <w:bookmarkStart w:id="18" w:name="_Toc194736494"/>
+      <w:r>
+        <w:rPr>
+          <w:rFonts w:cs="Arial"/>
+          <w:sz w:val="22"/>
+        </w:rPr>
+        <w:t>Hard disk space: 250 GB</w:t>
+      </w:r>
+      <w:bookmarkEnd w:id="17"/>
+      <w:bookmarkEnd w:id="18"/>
+      <w:r>
+        <w:rPr>
+          <w:rFonts w:cs="Arial"/>
+          <w:sz w:val="22"/>
+        </w:rPr>
+        <w:t xml:space="preserve"> </w:t>
+      </w:r>
+    </w:p>
+    <w:p>
+      <w:pPr>
+        <w:pStyle w:val="Gachchan"/>
+        <w:numPr>
+          <w:ilvl w:val="0"/>
+          <w:numId w:val="13"/>
+        </w:numPr>
+        <w:rPr>
+          <w:rFonts w:cs="Arial"/>
+          <w:sz w:val="22"/>
+        </w:rPr>
+      </w:pPr>
+      <w:bookmarkStart w:id="19" w:name="_Toc175985328"/>
+      <w:bookmarkStart w:id="20" w:name="_Toc194736495"/>
+      <w:r>
+        <w:rPr>
+          <w:rFonts w:cs="Arial"/>
+          <w:sz w:val="22"/>
+        </w:rPr>
+        <w:t>Memory: Min 4.000 MB free memory</w:t>
+      </w:r>
+      <w:bookmarkEnd w:id="19"/>
+      <w:bookmarkEnd w:id="20"/>
+    </w:p>
+    <w:p>
+      <w:pPr>
+        <w:pStyle w:val="Gachchan"/>
+        <w:numPr>
+          <w:ilvl w:val="0"/>
+          <w:numId w:val="13"/>
+        </w:numPr>
+        <w:rPr>
+          <w:rFonts w:cs="Arial"/>
+          <w:sz w:val="22"/>
+        </w:rPr>
+      </w:pPr>
+      <w:bookmarkStart w:id="21" w:name="_Toc175985330"/>
+      <w:bookmarkStart w:id="22" w:name="_Toc194736497"/>
+      <w:r>
+        <w:rPr>
+          <w:rFonts w:cs="Arial"/>
+          <w:sz w:val="22"/>
+        </w:rPr>
+        <w:t xml:space="preserve">Network: WinSockets-compatible TCP/IP (if you are using the tcp protocol with the BFO Server) NetBIOS-compatible LAN (if you are using the netb protocol with the BFO Server) </w:t>
+      </w:r>
+      <w:proofErr w:type="gramStart"/>
+      <w:r>
+        <w:rPr>
+          <w:rFonts w:cs="Arial"/>
+          <w:sz w:val="22"/>
+        </w:rPr>
+        <w:t>Lan</w:t>
+      </w:r>
+      <w:proofErr w:type="gramEnd"/>
+      <w:r>
+        <w:rPr>
+          <w:rFonts w:cs="Arial"/>
+          <w:sz w:val="22"/>
+        </w:rPr>
+        <w:t xml:space="preserve"> network connection should be 100 mbit/sec or better</w:t>
+      </w:r>
+      <w:bookmarkEnd w:id="21"/>
+      <w:bookmarkEnd w:id="22"/>
+      <w:r>
+        <w:rPr>
+          <w:rFonts w:cs="Arial"/>
+          <w:sz w:val="22"/>
+        </w:rPr>
+        <w:t>.</w:t>
+      </w:r>
+    </w:p>
+    <w:p>
+      <w:pPr>
+        <w:pStyle w:val="Heading2"/>
+      </w:pPr>
+      <w:r>
+        <w:lastRenderedPageBreak/>
+        <w:t xml:space="preserve">2.5 </w:t>
+      </w:r>
+      <w:r>
+        <w:t>Design and Implementation Constraints</w:t>
       </w:r>
       <w:bookmarkEnd w:id="12"/>
     </w:p>
@@ -6157,837 +6630,76 @@
       <w:r>
         <w:rPr>
           <w:rFonts w:ascii="Arial" w:hAnsi="Arial" w:cs="Arial"/>
+          <w:iCs/>
+        </w:rPr>
+        <w:t>[</w:t>
+      </w:r>
+      <w:r>
+        <w:rPr>
+          <w:rFonts w:ascii="Arial" w:hAnsi="Arial" w:cs="Arial"/>
+          <w:i/>
+          <w:iCs/>
+        </w:rPr>
+        <w:t>Describe any items or issues that will limit the options available to the developers. These might include: corporate or regulatory policies; hardware limitations (timing requirements, memory requirements); interfaces to other applications; specific technologies, tools, and databases to be used; parallel operations; language requirements; communications protocols; security considerations; design conventions or programming standards (for example, if the customer’s organization will be responsible for maintaining the delivered software).</w:t>
+      </w:r>
+      <w:r>
+        <w:rPr>
+          <w:rFonts w:ascii="Arial" w:hAnsi="Arial" w:cs="Arial"/>
           <w:sz w:val="20"/>
           <w:szCs w:val="20"/>
         </w:rPr>
-        <w:t>[</w:t>
-      </w:r>
-      <w:r>
-        <w:rPr>
-          <w:rFonts w:ascii="Arial" w:hAnsi="Arial" w:cs="Arial"/>
-          <w:i/>
-          <w:iCs/>
-        </w:rPr>
-        <w:t>Describe the environment in which the software will operate, including the hardware platform, operating system and versions, and any other software components or applications with which it must peacefully coexist.</w:t>
-      </w:r>
-      <w:r>
-        <w:rPr>
-          <w:rFonts w:ascii="Arial" w:hAnsi="Arial" w:cs="Arial"/>
+        <w:t>]</w:t>
+      </w:r>
+    </w:p>
+    <w:p>
+      <w:pPr>
+        <w:spacing w:after="0" w:line="240" w:lineRule="auto"/>
+      </w:pPr>
+      <w:r>
+        <w:t>- The system will use database of SQL server.</w:t>
+      </w:r>
+    </w:p>
+    <w:p>
+      <w:pPr>
+        <w:spacing w:after="0" w:line="240" w:lineRule="auto"/>
+      </w:pPr>
+      <w:r>
+        <w:t>- Implement</w:t>
+      </w:r>
+      <w:r>
+        <w:t xml:space="preserve"> base on silver light and telerik, WCF (</w:t>
+      </w:r>
+      <w:r>
+        <w:t>Window Communication Foundation</w:t>
+      </w:r>
+      <w:r>
+        <w:t>).</w:t>
+      </w:r>
+    </w:p>
+    <w:p>
+      <w:pPr>
+        <w:spacing w:after="0" w:line="240" w:lineRule="auto"/>
+      </w:pPr>
+      <w:r>
+        <w:t>- Program and fix code on XML file or properties of XML file.</w:t>
+      </w:r>
+    </w:p>
+    <w:p>
+      <w:pPr>
+        <w:pStyle w:val="Heading2"/>
+        <w:rPr>
           <w:sz w:val="20"/>
           <w:szCs w:val="20"/>
         </w:rPr>
-        <w:t>]</w:t>
-      </w:r>
-    </w:p>
-    <w:p>
-      <w:pPr>
-        <w:pStyle w:val="NoSpacing"/>
-        <w:numPr>
-          <w:ilvl w:val="0"/>
-          <w:numId w:val="27"/>
-        </w:numPr>
-        <w:ind w:left="1800"/>
-        <w:rPr>
-          <w:rFonts w:ascii="Arial" w:hAnsi="Arial" w:cs="Arial"/>
-          <w:szCs w:val="24"/>
-        </w:rPr>
-      </w:pPr>
-      <w:proofErr w:type="spellStart"/>
-      <w:r>
-        <w:rPr>
-          <w:rFonts w:ascii="Arial" w:hAnsi="Arial" w:cs="Arial"/>
-          <w:szCs w:val="24"/>
-        </w:rPr>
-        <w:lastRenderedPageBreak/>
-        <w:t>Máy</w:t>
-      </w:r>
-      <w:proofErr w:type="spellEnd"/>
-      <w:r>
-        <w:rPr>
-          <w:rFonts w:ascii="Arial" w:hAnsi="Arial" w:cs="Arial"/>
-          <w:szCs w:val="24"/>
-        </w:rPr>
-        <w:t xml:space="preserve"> </w:t>
-      </w:r>
-      <w:proofErr w:type="spellStart"/>
-      <w:r>
-        <w:rPr>
-          <w:rFonts w:ascii="Arial" w:hAnsi="Arial" w:cs="Arial"/>
-          <w:szCs w:val="24"/>
-        </w:rPr>
-        <w:t>tính</w:t>
-      </w:r>
-      <w:proofErr w:type="spellEnd"/>
-      <w:r>
-        <w:rPr>
-          <w:rFonts w:ascii="Arial" w:hAnsi="Arial" w:cs="Arial"/>
-          <w:szCs w:val="24"/>
-        </w:rPr>
-        <w:t xml:space="preserve">: </w:t>
-      </w:r>
-      <w:proofErr w:type="spellStart"/>
-      <w:r>
-        <w:rPr>
-          <w:rFonts w:ascii="Arial" w:hAnsi="Arial" w:cs="Arial"/>
-          <w:szCs w:val="24"/>
-        </w:rPr>
-        <w:t>Bộ</w:t>
-      </w:r>
-      <w:proofErr w:type="spellEnd"/>
-      <w:r>
-        <w:rPr>
-          <w:rFonts w:ascii="Arial" w:hAnsi="Arial" w:cs="Arial"/>
-          <w:szCs w:val="24"/>
-        </w:rPr>
-        <w:t xml:space="preserve"> </w:t>
-      </w:r>
-      <w:proofErr w:type="gramStart"/>
-      <w:r>
-        <w:rPr>
-          <w:rFonts w:ascii="Arial" w:hAnsi="Arial" w:cs="Arial"/>
-          <w:szCs w:val="24"/>
-        </w:rPr>
-        <w:t>vi</w:t>
-      </w:r>
-      <w:proofErr w:type="gramEnd"/>
-      <w:r>
-        <w:rPr>
-          <w:rFonts w:ascii="Arial" w:hAnsi="Arial" w:cs="Arial"/>
-          <w:szCs w:val="24"/>
-        </w:rPr>
-        <w:t xml:space="preserve"> </w:t>
-      </w:r>
-      <w:proofErr w:type="spellStart"/>
-      <w:r>
-        <w:rPr>
-          <w:rFonts w:ascii="Arial" w:hAnsi="Arial" w:cs="Arial"/>
-          <w:szCs w:val="24"/>
-        </w:rPr>
-        <w:t>xử</w:t>
-      </w:r>
-      <w:proofErr w:type="spellEnd"/>
-      <w:r>
-        <w:rPr>
-          <w:rFonts w:ascii="Arial" w:hAnsi="Arial" w:cs="Arial"/>
-          <w:szCs w:val="24"/>
-        </w:rPr>
-        <w:t xml:space="preserve"> </w:t>
-      </w:r>
-      <w:proofErr w:type="spellStart"/>
-      <w:r>
-        <w:rPr>
-          <w:rFonts w:ascii="Arial" w:hAnsi="Arial" w:cs="Arial"/>
-          <w:szCs w:val="24"/>
-        </w:rPr>
-        <w:t>lý</w:t>
-      </w:r>
-      <w:proofErr w:type="spellEnd"/>
-      <w:r>
-        <w:rPr>
-          <w:rFonts w:ascii="Arial" w:hAnsi="Arial" w:cs="Arial"/>
-          <w:szCs w:val="24"/>
-        </w:rPr>
-        <w:t xml:space="preserve"> Intel Dual Core </w:t>
-      </w:r>
-      <w:proofErr w:type="spellStart"/>
-      <w:r>
-        <w:rPr>
-          <w:rFonts w:ascii="Arial" w:hAnsi="Arial" w:cs="Arial"/>
-          <w:szCs w:val="24"/>
-        </w:rPr>
-        <w:t>hoặc</w:t>
-      </w:r>
-      <w:proofErr w:type="spellEnd"/>
-      <w:r>
-        <w:rPr>
-          <w:rFonts w:ascii="Arial" w:hAnsi="Arial" w:cs="Arial"/>
-          <w:szCs w:val="24"/>
-        </w:rPr>
-        <w:t xml:space="preserve"> </w:t>
-      </w:r>
-      <w:proofErr w:type="spellStart"/>
-      <w:r>
-        <w:rPr>
-          <w:rFonts w:ascii="Arial" w:hAnsi="Arial" w:cs="Arial"/>
-          <w:szCs w:val="24"/>
-        </w:rPr>
-        <w:t>cao</w:t>
-      </w:r>
-      <w:proofErr w:type="spellEnd"/>
-      <w:r>
-        <w:rPr>
-          <w:rFonts w:ascii="Arial" w:hAnsi="Arial" w:cs="Arial"/>
-          <w:szCs w:val="24"/>
-        </w:rPr>
-        <w:t xml:space="preserve"> </w:t>
-      </w:r>
-      <w:proofErr w:type="spellStart"/>
-      <w:r>
-        <w:rPr>
-          <w:rFonts w:ascii="Arial" w:hAnsi="Arial" w:cs="Arial"/>
-          <w:szCs w:val="24"/>
-        </w:rPr>
-        <w:t>hơn</w:t>
-      </w:r>
-      <w:proofErr w:type="spellEnd"/>
-      <w:r>
-        <w:rPr>
-          <w:rFonts w:ascii="Arial" w:hAnsi="Arial" w:cs="Arial"/>
-          <w:szCs w:val="24"/>
-        </w:rPr>
-        <w:t>.</w:t>
-      </w:r>
-    </w:p>
-    <w:p>
-      <w:pPr>
-        <w:pStyle w:val="NoSpacing"/>
-        <w:numPr>
-          <w:ilvl w:val="0"/>
-          <w:numId w:val="27"/>
-        </w:numPr>
-        <w:ind w:left="1800"/>
-        <w:rPr>
-          <w:rFonts w:ascii="Arial" w:hAnsi="Arial" w:cs="Arial"/>
-          <w:szCs w:val="24"/>
-        </w:rPr>
-      </w:pPr>
-      <w:proofErr w:type="spellStart"/>
-      <w:r>
-        <w:rPr>
-          <w:rFonts w:ascii="Arial" w:hAnsi="Arial" w:cs="Arial"/>
-          <w:szCs w:val="24"/>
-        </w:rPr>
-        <w:t>Bộ</w:t>
-      </w:r>
-      <w:proofErr w:type="spellEnd"/>
-      <w:r>
-        <w:rPr>
-          <w:rFonts w:ascii="Arial" w:hAnsi="Arial" w:cs="Arial"/>
-          <w:szCs w:val="24"/>
-        </w:rPr>
-        <w:t xml:space="preserve"> </w:t>
-      </w:r>
-      <w:proofErr w:type="spellStart"/>
-      <w:r>
-        <w:rPr>
-          <w:rFonts w:ascii="Arial" w:hAnsi="Arial" w:cs="Arial"/>
-          <w:szCs w:val="24"/>
-        </w:rPr>
-        <w:t>nhớ</w:t>
-      </w:r>
-      <w:proofErr w:type="spellEnd"/>
-      <w:r>
-        <w:rPr>
-          <w:rFonts w:ascii="Arial" w:hAnsi="Arial" w:cs="Arial"/>
-          <w:szCs w:val="24"/>
-        </w:rPr>
-        <w:t xml:space="preserve"> </w:t>
-      </w:r>
-      <w:proofErr w:type="spellStart"/>
-      <w:r>
-        <w:rPr>
-          <w:rFonts w:ascii="Arial" w:hAnsi="Arial" w:cs="Arial"/>
-          <w:szCs w:val="24"/>
-        </w:rPr>
-        <w:t>trong</w:t>
-      </w:r>
-      <w:proofErr w:type="spellEnd"/>
-      <w:r>
-        <w:rPr>
-          <w:rFonts w:ascii="Arial" w:hAnsi="Arial" w:cs="Arial"/>
-          <w:szCs w:val="24"/>
-        </w:rPr>
-        <w:t xml:space="preserve"> (RAM): 1GB </w:t>
-      </w:r>
-      <w:proofErr w:type="spellStart"/>
-      <w:r>
-        <w:rPr>
-          <w:rFonts w:ascii="Arial" w:hAnsi="Arial" w:cs="Arial"/>
-          <w:szCs w:val="24"/>
-        </w:rPr>
-        <w:t>trở</w:t>
-      </w:r>
-      <w:proofErr w:type="spellEnd"/>
-      <w:r>
-        <w:rPr>
-          <w:rFonts w:ascii="Arial" w:hAnsi="Arial" w:cs="Arial"/>
-          <w:szCs w:val="24"/>
-        </w:rPr>
-        <w:t xml:space="preserve"> </w:t>
-      </w:r>
-      <w:proofErr w:type="spellStart"/>
-      <w:r>
-        <w:rPr>
-          <w:rFonts w:ascii="Arial" w:hAnsi="Arial" w:cs="Arial"/>
-          <w:szCs w:val="24"/>
-        </w:rPr>
-        <w:t>lên</w:t>
-      </w:r>
-      <w:proofErr w:type="spellEnd"/>
-      <w:r>
-        <w:rPr>
-          <w:rFonts w:ascii="Arial" w:hAnsi="Arial" w:cs="Arial"/>
-          <w:szCs w:val="24"/>
-        </w:rPr>
-        <w:t>.</w:t>
-      </w:r>
-    </w:p>
-    <w:p>
-      <w:pPr>
-        <w:pStyle w:val="NoSpacing"/>
-        <w:numPr>
-          <w:ilvl w:val="0"/>
-          <w:numId w:val="27"/>
-        </w:numPr>
-        <w:ind w:left="1800"/>
-        <w:rPr>
-          <w:rFonts w:ascii="Arial" w:hAnsi="Arial" w:cs="Arial"/>
-          <w:szCs w:val="24"/>
-        </w:rPr>
-      </w:pPr>
-      <w:r>
-        <w:rPr>
-          <w:rFonts w:ascii="Arial" w:hAnsi="Arial" w:cs="Arial"/>
-          <w:szCs w:val="24"/>
-        </w:rPr>
-        <w:t xml:space="preserve">Ổ </w:t>
-      </w:r>
-      <w:proofErr w:type="spellStart"/>
-      <w:r>
-        <w:rPr>
-          <w:rFonts w:ascii="Arial" w:hAnsi="Arial" w:cs="Arial"/>
-          <w:szCs w:val="24"/>
-        </w:rPr>
-        <w:t>cứng</w:t>
-      </w:r>
-      <w:proofErr w:type="spellEnd"/>
-      <w:r>
-        <w:rPr>
-          <w:rFonts w:ascii="Arial" w:hAnsi="Arial" w:cs="Arial"/>
-          <w:szCs w:val="24"/>
-        </w:rPr>
-        <w:t xml:space="preserve">: 1GB </w:t>
-      </w:r>
-      <w:proofErr w:type="spellStart"/>
-      <w:r>
-        <w:rPr>
-          <w:rFonts w:ascii="Arial" w:hAnsi="Arial" w:cs="Arial"/>
-          <w:szCs w:val="24"/>
-        </w:rPr>
-        <w:t>trống</w:t>
-      </w:r>
-      <w:proofErr w:type="spellEnd"/>
-      <w:r>
-        <w:rPr>
-          <w:rFonts w:ascii="Arial" w:hAnsi="Arial" w:cs="Arial"/>
-          <w:szCs w:val="24"/>
-        </w:rPr>
-        <w:t xml:space="preserve"> </w:t>
-      </w:r>
-      <w:proofErr w:type="spellStart"/>
-      <w:r>
-        <w:rPr>
-          <w:rFonts w:ascii="Arial" w:hAnsi="Arial" w:cs="Arial"/>
-          <w:szCs w:val="24"/>
-        </w:rPr>
-        <w:t>hoặc</w:t>
-      </w:r>
-      <w:proofErr w:type="spellEnd"/>
-      <w:r>
-        <w:rPr>
-          <w:rFonts w:ascii="Arial" w:hAnsi="Arial" w:cs="Arial"/>
-          <w:szCs w:val="24"/>
-        </w:rPr>
-        <w:t xml:space="preserve"> </w:t>
-      </w:r>
-      <w:proofErr w:type="spellStart"/>
-      <w:r>
-        <w:rPr>
-          <w:rFonts w:ascii="Arial" w:hAnsi="Arial" w:cs="Arial"/>
-          <w:szCs w:val="24"/>
-        </w:rPr>
-        <w:t>nhiều</w:t>
-      </w:r>
-      <w:proofErr w:type="spellEnd"/>
-      <w:r>
-        <w:rPr>
-          <w:rFonts w:ascii="Arial" w:hAnsi="Arial" w:cs="Arial"/>
-          <w:szCs w:val="24"/>
-        </w:rPr>
-        <w:t xml:space="preserve"> </w:t>
-      </w:r>
-      <w:proofErr w:type="spellStart"/>
-      <w:r>
-        <w:rPr>
-          <w:rFonts w:ascii="Arial" w:hAnsi="Arial" w:cs="Arial"/>
-          <w:szCs w:val="24"/>
-        </w:rPr>
-        <w:t>hơn</w:t>
-      </w:r>
-      <w:proofErr w:type="spellEnd"/>
-      <w:r>
-        <w:rPr>
-          <w:rFonts w:ascii="Arial" w:hAnsi="Arial" w:cs="Arial"/>
-          <w:szCs w:val="24"/>
-        </w:rPr>
-        <w:t>.</w:t>
-      </w:r>
-    </w:p>
-    <w:p>
-      <w:pPr>
-        <w:pStyle w:val="NoSpacing"/>
-        <w:numPr>
-          <w:ilvl w:val="0"/>
-          <w:numId w:val="27"/>
-        </w:numPr>
-        <w:ind w:left="1800"/>
-        <w:rPr>
-          <w:rFonts w:ascii="Arial" w:hAnsi="Arial" w:cs="Arial"/>
-          <w:szCs w:val="24"/>
-        </w:rPr>
-      </w:pPr>
-      <w:proofErr w:type="spellStart"/>
-      <w:r>
-        <w:rPr>
-          <w:rFonts w:ascii="Arial" w:hAnsi="Arial" w:cs="Arial"/>
-          <w:szCs w:val="24"/>
-        </w:rPr>
-        <w:t>Màn</w:t>
-      </w:r>
-      <w:proofErr w:type="spellEnd"/>
-      <w:r>
-        <w:rPr>
-          <w:rFonts w:ascii="Arial" w:hAnsi="Arial" w:cs="Arial"/>
-          <w:szCs w:val="24"/>
-        </w:rPr>
-        <w:t xml:space="preserve"> </w:t>
-      </w:r>
-      <w:proofErr w:type="spellStart"/>
-      <w:r>
-        <w:rPr>
-          <w:rFonts w:ascii="Arial" w:hAnsi="Arial" w:cs="Arial"/>
-          <w:szCs w:val="24"/>
-        </w:rPr>
-        <w:t>hình</w:t>
-      </w:r>
-      <w:proofErr w:type="spellEnd"/>
-      <w:r>
-        <w:rPr>
-          <w:rFonts w:ascii="Arial" w:hAnsi="Arial" w:cs="Arial"/>
-          <w:szCs w:val="24"/>
-        </w:rPr>
-        <w:t xml:space="preserve">: </w:t>
-      </w:r>
-      <w:proofErr w:type="spellStart"/>
-      <w:r>
-        <w:rPr>
-          <w:rFonts w:ascii="Arial" w:hAnsi="Arial" w:cs="Arial"/>
-          <w:szCs w:val="24"/>
-        </w:rPr>
-        <w:t>Độ</w:t>
-      </w:r>
-      <w:proofErr w:type="spellEnd"/>
-      <w:r>
-        <w:rPr>
-          <w:rFonts w:ascii="Arial" w:hAnsi="Arial" w:cs="Arial"/>
-          <w:szCs w:val="24"/>
-        </w:rPr>
-        <w:t xml:space="preserve"> </w:t>
-      </w:r>
-      <w:proofErr w:type="spellStart"/>
-      <w:r>
-        <w:rPr>
-          <w:rFonts w:ascii="Arial" w:hAnsi="Arial" w:cs="Arial"/>
-          <w:szCs w:val="24"/>
-        </w:rPr>
-        <w:t>phân</w:t>
-      </w:r>
-      <w:proofErr w:type="spellEnd"/>
-      <w:r>
-        <w:rPr>
-          <w:rFonts w:ascii="Arial" w:hAnsi="Arial" w:cs="Arial"/>
-          <w:szCs w:val="24"/>
-        </w:rPr>
-        <w:t xml:space="preserve"> </w:t>
-      </w:r>
-      <w:proofErr w:type="spellStart"/>
-      <w:r>
-        <w:rPr>
-          <w:rFonts w:ascii="Arial" w:hAnsi="Arial" w:cs="Arial"/>
-          <w:szCs w:val="24"/>
-        </w:rPr>
-        <w:t>giải</w:t>
-      </w:r>
-      <w:proofErr w:type="spellEnd"/>
-      <w:r>
-        <w:rPr>
-          <w:rFonts w:ascii="Arial" w:hAnsi="Arial" w:cs="Arial"/>
-          <w:szCs w:val="24"/>
-        </w:rPr>
-        <w:t xml:space="preserve"> 1024x768 </w:t>
-      </w:r>
-      <w:proofErr w:type="spellStart"/>
-      <w:r>
-        <w:rPr>
-          <w:rFonts w:ascii="Arial" w:hAnsi="Arial" w:cs="Arial"/>
-          <w:szCs w:val="24"/>
-        </w:rPr>
-        <w:t>hoặc</w:t>
-      </w:r>
-      <w:proofErr w:type="spellEnd"/>
-      <w:r>
-        <w:rPr>
-          <w:rFonts w:ascii="Arial" w:hAnsi="Arial" w:cs="Arial"/>
-          <w:szCs w:val="24"/>
-        </w:rPr>
-        <w:t xml:space="preserve"> </w:t>
-      </w:r>
-      <w:proofErr w:type="spellStart"/>
-      <w:r>
-        <w:rPr>
-          <w:rFonts w:ascii="Arial" w:hAnsi="Arial" w:cs="Arial"/>
-          <w:szCs w:val="24"/>
-        </w:rPr>
-        <w:t>tốt</w:t>
-      </w:r>
-      <w:proofErr w:type="spellEnd"/>
-      <w:r>
-        <w:rPr>
-          <w:rFonts w:ascii="Arial" w:hAnsi="Arial" w:cs="Arial"/>
-          <w:szCs w:val="24"/>
-        </w:rPr>
-        <w:t xml:space="preserve"> </w:t>
-      </w:r>
-      <w:proofErr w:type="spellStart"/>
-      <w:r>
-        <w:rPr>
-          <w:rFonts w:ascii="Arial" w:hAnsi="Arial" w:cs="Arial"/>
-          <w:szCs w:val="24"/>
-        </w:rPr>
-        <w:t>hơn</w:t>
-      </w:r>
-      <w:proofErr w:type="spellEnd"/>
-      <w:r>
-        <w:rPr>
-          <w:rFonts w:ascii="Arial" w:hAnsi="Arial" w:cs="Arial"/>
-          <w:szCs w:val="24"/>
-        </w:rPr>
-        <w:t>.</w:t>
-      </w:r>
-    </w:p>
-    <w:p>
-      <w:pPr>
-        <w:pStyle w:val="NoSpacing"/>
-        <w:numPr>
-          <w:ilvl w:val="0"/>
-          <w:numId w:val="27"/>
-        </w:numPr>
-        <w:ind w:left="1800"/>
-        <w:rPr>
-          <w:rFonts w:ascii="Arial" w:hAnsi="Arial" w:cs="Arial"/>
-          <w:szCs w:val="24"/>
-        </w:rPr>
-      </w:pPr>
-      <w:r>
-        <w:rPr>
-          <w:rFonts w:ascii="Arial" w:hAnsi="Arial" w:cs="Arial"/>
-          <w:szCs w:val="24"/>
-        </w:rPr>
-        <w:t xml:space="preserve">Ổ </w:t>
-      </w:r>
-      <w:proofErr w:type="spellStart"/>
-      <w:r>
-        <w:rPr>
-          <w:rFonts w:ascii="Arial" w:hAnsi="Arial" w:cs="Arial"/>
-          <w:szCs w:val="24"/>
-        </w:rPr>
-        <w:t>đọc</w:t>
-      </w:r>
-      <w:proofErr w:type="spellEnd"/>
-      <w:r>
-        <w:rPr>
-          <w:rFonts w:ascii="Arial" w:hAnsi="Arial" w:cs="Arial"/>
-          <w:szCs w:val="24"/>
-        </w:rPr>
-        <w:t xml:space="preserve"> </w:t>
-      </w:r>
-      <w:proofErr w:type="spellStart"/>
-      <w:r>
-        <w:rPr>
-          <w:rFonts w:ascii="Arial" w:hAnsi="Arial" w:cs="Arial"/>
-          <w:szCs w:val="24"/>
-        </w:rPr>
-        <w:t>đĩa</w:t>
-      </w:r>
-      <w:proofErr w:type="spellEnd"/>
-      <w:r>
-        <w:rPr>
-          <w:rFonts w:ascii="Arial" w:hAnsi="Arial" w:cs="Arial"/>
-          <w:szCs w:val="24"/>
-        </w:rPr>
-        <w:t xml:space="preserve"> DVD.</w:t>
-      </w:r>
-    </w:p>
-    <w:p>
-      <w:pPr>
-        <w:pStyle w:val="NoSpacing"/>
-        <w:numPr>
-          <w:ilvl w:val="0"/>
-          <w:numId w:val="26"/>
-        </w:numPr>
-        <w:ind w:left="1800"/>
-        <w:rPr>
-          <w:rFonts w:ascii="Arial" w:hAnsi="Arial" w:cs="Arial"/>
-          <w:szCs w:val="24"/>
-        </w:rPr>
-      </w:pPr>
-      <w:proofErr w:type="spellStart"/>
-      <w:r>
-        <w:rPr>
-          <w:rFonts w:ascii="Arial" w:hAnsi="Arial" w:cs="Arial"/>
-          <w:szCs w:val="24"/>
-        </w:rPr>
-        <w:t>Hệ</w:t>
-      </w:r>
-      <w:proofErr w:type="spellEnd"/>
-      <w:r>
-        <w:rPr>
-          <w:rFonts w:ascii="Arial" w:hAnsi="Arial" w:cs="Arial"/>
-          <w:szCs w:val="24"/>
-        </w:rPr>
-        <w:t xml:space="preserve"> </w:t>
-      </w:r>
-      <w:proofErr w:type="spellStart"/>
-      <w:r>
-        <w:rPr>
-          <w:rFonts w:ascii="Arial" w:hAnsi="Arial" w:cs="Arial"/>
-          <w:szCs w:val="24"/>
-        </w:rPr>
-        <w:t>điề</w:t>
-      </w:r>
-      <w:r>
-        <w:rPr>
-          <w:rFonts w:ascii="Arial" w:hAnsi="Arial" w:cs="Arial"/>
-          <w:szCs w:val="24"/>
-        </w:rPr>
-        <w:t>u</w:t>
-      </w:r>
-      <w:proofErr w:type="spellEnd"/>
-      <w:r>
-        <w:rPr>
-          <w:rFonts w:ascii="Arial" w:hAnsi="Arial" w:cs="Arial"/>
-          <w:szCs w:val="24"/>
-        </w:rPr>
-        <w:t xml:space="preserve"> </w:t>
-      </w:r>
-      <w:proofErr w:type="spellStart"/>
-      <w:r>
-        <w:rPr>
-          <w:rFonts w:ascii="Arial" w:hAnsi="Arial" w:cs="Arial"/>
-          <w:szCs w:val="24"/>
-        </w:rPr>
-        <w:t>hành</w:t>
-      </w:r>
-      <w:proofErr w:type="spellEnd"/>
-      <w:r>
-        <w:rPr>
-          <w:rFonts w:ascii="Arial" w:hAnsi="Arial" w:cs="Arial"/>
-          <w:szCs w:val="24"/>
-        </w:rPr>
-        <w:t>: Windows XP/Vista/7</w:t>
-      </w:r>
-    </w:p>
-    <w:p>
-      <w:pPr>
-        <w:pStyle w:val="NoSpacing"/>
-        <w:numPr>
-          <w:ilvl w:val="0"/>
-          <w:numId w:val="26"/>
-        </w:numPr>
-        <w:ind w:left="1800"/>
-        <w:rPr>
-          <w:rFonts w:ascii="Arial" w:hAnsi="Arial" w:cs="Arial"/>
-          <w:szCs w:val="24"/>
-        </w:rPr>
-      </w:pPr>
-      <w:proofErr w:type="spellStart"/>
-      <w:r>
-        <w:rPr>
-          <w:rFonts w:ascii="Arial" w:hAnsi="Arial" w:cs="Arial"/>
-          <w:szCs w:val="24"/>
-        </w:rPr>
-        <w:t>Bộ</w:t>
-      </w:r>
-      <w:proofErr w:type="spellEnd"/>
-      <w:r>
-        <w:rPr>
-          <w:rFonts w:ascii="Arial" w:hAnsi="Arial" w:cs="Arial"/>
-          <w:szCs w:val="24"/>
-        </w:rPr>
-        <w:t xml:space="preserve"> </w:t>
-      </w:r>
-      <w:proofErr w:type="spellStart"/>
-      <w:r>
-        <w:rPr>
-          <w:rFonts w:ascii="Arial" w:hAnsi="Arial" w:cs="Arial"/>
-          <w:szCs w:val="24"/>
-        </w:rPr>
-        <w:t>gõ</w:t>
-      </w:r>
-      <w:proofErr w:type="spellEnd"/>
-      <w:r>
-        <w:rPr>
-          <w:rFonts w:ascii="Arial" w:hAnsi="Arial" w:cs="Arial"/>
-          <w:szCs w:val="24"/>
-        </w:rPr>
-        <w:t xml:space="preserve"> </w:t>
-      </w:r>
-      <w:proofErr w:type="spellStart"/>
-      <w:r>
-        <w:rPr>
-          <w:rFonts w:ascii="Arial" w:hAnsi="Arial" w:cs="Arial"/>
-          <w:szCs w:val="24"/>
-        </w:rPr>
-        <w:t>tiếng</w:t>
-      </w:r>
-      <w:proofErr w:type="spellEnd"/>
-      <w:r>
-        <w:rPr>
-          <w:rFonts w:ascii="Arial" w:hAnsi="Arial" w:cs="Arial"/>
-          <w:szCs w:val="24"/>
-        </w:rPr>
-        <w:t xml:space="preserve"> </w:t>
-      </w:r>
-      <w:proofErr w:type="spellStart"/>
-      <w:r>
-        <w:rPr>
-          <w:rFonts w:ascii="Arial" w:hAnsi="Arial" w:cs="Arial"/>
-          <w:szCs w:val="24"/>
-        </w:rPr>
-        <w:t>Việt</w:t>
-      </w:r>
-      <w:proofErr w:type="spellEnd"/>
-      <w:r>
-        <w:rPr>
-          <w:rFonts w:ascii="Arial" w:hAnsi="Arial" w:cs="Arial"/>
-          <w:szCs w:val="24"/>
-        </w:rPr>
-        <w:t>: Unicode.</w:t>
-      </w:r>
-    </w:p>
-    <w:p>
-      <w:pPr>
-        <w:pStyle w:val="NoSpacing"/>
-        <w:numPr>
-          <w:ilvl w:val="0"/>
-          <w:numId w:val="26"/>
-        </w:numPr>
-        <w:ind w:left="1800"/>
-        <w:rPr>
-          <w:rFonts w:ascii="Arial" w:hAnsi="Arial" w:cs="Arial"/>
-          <w:szCs w:val="24"/>
-        </w:rPr>
-      </w:pPr>
-      <w:r>
-        <w:rPr>
-          <w:rFonts w:ascii="Arial" w:hAnsi="Arial" w:cs="Arial"/>
-          <w:szCs w:val="24"/>
-        </w:rPr>
-        <w:t xml:space="preserve">Server </w:t>
-      </w:r>
-      <w:proofErr w:type="spellStart"/>
-      <w:r>
-        <w:rPr>
-          <w:rFonts w:ascii="Arial" w:hAnsi="Arial" w:cs="Arial"/>
-          <w:szCs w:val="24"/>
-        </w:rPr>
-        <w:t>hoạt</w:t>
-      </w:r>
-      <w:proofErr w:type="spellEnd"/>
-      <w:r>
-        <w:rPr>
-          <w:rFonts w:ascii="Arial" w:hAnsi="Arial" w:cs="Arial"/>
-          <w:szCs w:val="24"/>
-        </w:rPr>
-        <w:t xml:space="preserve"> </w:t>
-      </w:r>
-      <w:proofErr w:type="spellStart"/>
-      <w:r>
-        <w:rPr>
-          <w:rFonts w:ascii="Arial" w:hAnsi="Arial" w:cs="Arial"/>
-          <w:szCs w:val="24"/>
-        </w:rPr>
-        <w:t>động</w:t>
-      </w:r>
-      <w:proofErr w:type="spellEnd"/>
-      <w:r>
-        <w:rPr>
-          <w:rFonts w:ascii="Arial" w:hAnsi="Arial" w:cs="Arial"/>
-          <w:szCs w:val="24"/>
-        </w:rPr>
-        <w:t xml:space="preserve"> </w:t>
-      </w:r>
-      <w:proofErr w:type="spellStart"/>
-      <w:r>
-        <w:rPr>
-          <w:rFonts w:ascii="Arial" w:hAnsi="Arial" w:cs="Arial"/>
-          <w:szCs w:val="24"/>
-        </w:rPr>
-        <w:t>trên</w:t>
-      </w:r>
-      <w:proofErr w:type="spellEnd"/>
-      <w:r>
-        <w:rPr>
-          <w:rFonts w:ascii="Arial" w:hAnsi="Arial" w:cs="Arial"/>
-          <w:szCs w:val="24"/>
-        </w:rPr>
-        <w:t xml:space="preserve"> </w:t>
-      </w:r>
-      <w:proofErr w:type="spellStart"/>
-      <w:r>
-        <w:rPr>
-          <w:rFonts w:ascii="Arial" w:hAnsi="Arial" w:cs="Arial"/>
-          <w:szCs w:val="24"/>
-        </w:rPr>
-        <w:t>nền</w:t>
-      </w:r>
-      <w:proofErr w:type="spellEnd"/>
-      <w:r>
-        <w:rPr>
-          <w:rFonts w:ascii="Arial" w:hAnsi="Arial" w:cs="Arial"/>
-          <w:szCs w:val="24"/>
-        </w:rPr>
-        <w:t xml:space="preserve"> </w:t>
-      </w:r>
-      <w:proofErr w:type="spellStart"/>
-      <w:r>
-        <w:rPr>
-          <w:rFonts w:ascii="Arial" w:hAnsi="Arial" w:cs="Arial"/>
-          <w:szCs w:val="24"/>
-        </w:rPr>
-        <w:t>tảng</w:t>
-      </w:r>
-      <w:proofErr w:type="spellEnd"/>
-      <w:r>
-        <w:rPr>
-          <w:rFonts w:ascii="Arial" w:hAnsi="Arial" w:cs="Arial"/>
-          <w:szCs w:val="24"/>
-        </w:rPr>
-        <w:t xml:space="preserve"> .Net.</w:t>
-      </w:r>
-    </w:p>
-    <w:p>
-      <w:pPr>
-        <w:pStyle w:val="Heading2"/>
-      </w:pPr>
-      <w:bookmarkStart w:id="13" w:name="_Toc300928280"/>
-      <w:r>
-        <w:t xml:space="preserve">2.5 </w:t>
-      </w:r>
-      <w:r>
-        <w:t>Design and Implementation Constraints</w:t>
-      </w:r>
-      <w:bookmarkEnd w:id="13"/>
+      </w:pPr>
+      <w:bookmarkStart w:id="23" w:name="_Toc300928281"/>
+      <w:r>
+        <w:t xml:space="preserve">2.6 </w:t>
+      </w:r>
+      <w:r>
+        <w:t>User Documentation</w:t>
+      </w:r>
+      <w:bookmarkEnd w:id="23"/>
     </w:p>
     <w:p>
       <w:pPr>
@@ -7015,7 +6727,7 @@
           <w:i/>
           <w:iCs/>
         </w:rPr>
-        <w:t>Describe any items or issues that will limit the options available to the developers. These might include: corporate or regulatory policies; hardware limitations (timing requirements, memory requirements); interfaces to other applications; specific technologies, tools, and databases to be used; parallel operations; language requirements; communications protocols; security considerations; design conventions or programming standards (for example, if the customer’s organization will be responsible for maintaining the delivered software).</w:t>
+        <w:t>List the user documentation components (such as user manuals, on-line help, and tutorials) that will be delivered along with the software. Identify any known user documentation delivery formats or standards.</w:t>
       </w:r>
       <w:r>
         <w:rPr>
@@ -7028,61 +6740,26 @@
     </w:p>
     <w:p>
       <w:pPr>
-        <w:spacing w:after="0" w:line="240" w:lineRule="auto"/>
-      </w:pPr>
-      <w:r>
-        <w:t>- The system will use database of SQL server.</w:t>
-      </w:r>
-    </w:p>
-    <w:p>
-      <w:pPr>
-        <w:spacing w:after="0" w:line="240" w:lineRule="auto"/>
-      </w:pPr>
-      <w:r>
-        <w:t>- Implement</w:t>
-      </w:r>
-      <w:r>
-        <w:t xml:space="preserve"> base on silver light and </w:t>
-      </w:r>
-      <w:proofErr w:type="spellStart"/>
-      <w:r>
-        <w:t>telerik</w:t>
-      </w:r>
-      <w:proofErr w:type="spellEnd"/>
-      <w:r>
-        <w:t>, WCF (</w:t>
-      </w:r>
-      <w:r>
-        <w:t>Window Communication Foundation</w:t>
-      </w:r>
-      <w:r>
-        <w:t>).</w:t>
-      </w:r>
-    </w:p>
-    <w:p>
-      <w:pPr>
-        <w:spacing w:after="0" w:line="240" w:lineRule="auto"/>
-      </w:pPr>
-      <w:r>
-        <w:t>- Program and fix code on XML file or properties of XML file.</w:t>
-      </w:r>
-    </w:p>
-    <w:p>
-      <w:pPr>
-        <w:pStyle w:val="Heading2"/>
-        <w:rPr>
-          <w:sz w:val="20"/>
-          <w:szCs w:val="20"/>
-        </w:rPr>
-      </w:pPr>
-      <w:bookmarkStart w:id="14" w:name="_Toc300928281"/>
-      <w:r>
-        <w:t xml:space="preserve">2.6 </w:t>
-      </w:r>
-      <w:r>
-        <w:t>User Documentation</w:t>
-      </w:r>
-      <w:bookmarkEnd w:id="14"/>
+        <w:rPr>
+          <w:rFonts w:cs="Times New Roman"/>
+        </w:rPr>
+      </w:pPr>
+      <w:r>
+        <w:t xml:space="preserve">- The system will provide description file about system and user-guide in text file. </w:t>
+      </w:r>
+    </w:p>
+    <w:p>
+      <w:pPr>
+        <w:pStyle w:val="Heading1"/>
+      </w:pPr>
+      <w:bookmarkStart w:id="24" w:name="_Toc300928283"/>
+      <w:r>
+        <w:t xml:space="preserve">2.8 </w:t>
+      </w:r>
+      <w:r>
+        <w:t>System Features</w:t>
+      </w:r>
+      <w:bookmarkEnd w:id="24"/>
     </w:p>
     <w:p>
       <w:pPr>
@@ -7093,15 +6770,16 @@
         <w:jc w:val="both"/>
         <w:rPr>
           <w:rFonts w:ascii="Arial" w:hAnsi="Arial" w:cs="Arial"/>
+          <w:i/>
+          <w:iCs/>
+        </w:rPr>
+      </w:pPr>
+      <w:r>
+        <w:rPr>
+          <w:rFonts w:ascii="Arial" w:hAnsi="Arial" w:cs="Arial"/>
           <w:sz w:val="20"/>
           <w:szCs w:val="20"/>
         </w:rPr>
-      </w:pPr>
-      <w:r>
-        <w:rPr>
-          <w:rFonts w:ascii="Arial" w:hAnsi="Arial" w:cs="Arial"/>
-          <w:iCs/>
-        </w:rPr>
         <w:t>[</w:t>
       </w:r>
       <w:r>
@@ -7110,7 +6788,7 @@
           <w:i/>
           <w:iCs/>
         </w:rPr>
-        <w:t>List the user documentation components (such as user manuals, on-line help, and tutorials) that will be delivered along with the software. Identify any known user documentation delivery formats or standards.</w:t>
+        <w:t>This template illustrates organizing the functional requirements for the product by system features, the major services provided by the product. You may prefer to organize this section by use case, mode of operation, user class, object class, functional hierarchy, or combinations of these, whatever makes the most logical sense for your product.</w:t>
       </w:r>
       <w:r>
         <w:rPr>
@@ -7123,78 +6801,17 @@
     </w:p>
     <w:p>
       <w:pPr>
-        <w:rPr>
-          <w:rFonts w:cs="Times New Roman"/>
-        </w:rPr>
-      </w:pPr>
-      <w:r>
-        <w:t xml:space="preserve">- The system will provide description file about system and user-guide in text file. </w:t>
-      </w:r>
-    </w:p>
-    <w:p>
-      <w:pPr>
-        <w:pStyle w:val="Heading1"/>
-      </w:pPr>
-      <w:bookmarkStart w:id="15" w:name="_Toc300928283"/>
-      <w:r>
-        <w:t xml:space="preserve">2.8 </w:t>
-      </w:r>
-      <w:r>
-        <w:t>System Features</w:t>
-      </w:r>
-      <w:bookmarkEnd w:id="15"/>
-    </w:p>
-    <w:p>
-      <w:pPr>
-        <w:autoSpaceDE w:val="0"/>
-        <w:autoSpaceDN w:val="0"/>
-        <w:adjustRightInd w:val="0"/>
-        <w:spacing w:after="0" w:line="240" w:lineRule="auto"/>
-        <w:jc w:val="both"/>
-        <w:rPr>
-          <w:rFonts w:ascii="Arial" w:hAnsi="Arial" w:cs="Arial"/>
-          <w:i/>
-          <w:iCs/>
-        </w:rPr>
-      </w:pPr>
-      <w:r>
-        <w:rPr>
-          <w:rFonts w:ascii="Arial" w:hAnsi="Arial" w:cs="Arial"/>
+        <w:pStyle w:val="Heading2"/>
+        <w:rPr>
           <w:sz w:val="20"/>
           <w:szCs w:val="20"/>
         </w:rPr>
-        <w:t>[</w:t>
-      </w:r>
-      <w:r>
-        <w:rPr>
-          <w:rFonts w:ascii="Arial" w:hAnsi="Arial" w:cs="Arial"/>
-          <w:i/>
-          <w:iCs/>
-        </w:rPr>
-        <w:t>This template illustrates organizing the functional requirements for the product by system features, the major services provided by the product. You may prefer to organize this section by use case, mode of operation, user class, object class, functional hierarchy, or combinations of these, whatever makes the most logical sense for your product.</w:t>
-      </w:r>
-      <w:r>
-        <w:rPr>
-          <w:rFonts w:ascii="Arial" w:hAnsi="Arial" w:cs="Arial"/>
-          <w:sz w:val="20"/>
-          <w:szCs w:val="20"/>
-        </w:rPr>
-        <w:t>]</w:t>
-      </w:r>
-    </w:p>
-    <w:p>
-      <w:pPr>
-        <w:pStyle w:val="Heading2"/>
-        <w:rPr>
-          <w:sz w:val="20"/>
-          <w:szCs w:val="20"/>
-        </w:rPr>
-      </w:pPr>
-      <w:bookmarkStart w:id="16" w:name="_Toc300928284"/>
+      </w:pPr>
+      <w:bookmarkStart w:id="25" w:name="_Toc300928284"/>
       <w:r>
         <w:t>System Feature 1</w:t>
       </w:r>
-      <w:bookmarkEnd w:id="16"/>
+      <w:bookmarkEnd w:id="25"/>
     </w:p>
     <w:p>
       <w:pPr>
@@ -7515,37 +7132,7 @@
           <w:iCs/>
           <w:sz w:val="20"/>
         </w:rPr>
-        <w:t xml:space="preserve">Requirements should be concise, complete, unambiguous, verifiable, </w:t>
-      </w:r>
-      <w:r>
-        <w:rPr>
-          <w:rFonts w:ascii="Arial" w:hAnsi="Arial" w:cs="Arial"/>
-          <w:i/>
-          <w:iCs/>
-          <w:sz w:val="20"/>
-        </w:rPr>
-        <w:lastRenderedPageBreak/>
-        <w:t xml:space="preserve">and </w:t>
-      </w:r>
-      <w:proofErr w:type="spellStart"/>
-      <w:r>
-        <w:rPr>
-          <w:rFonts w:ascii="Arial" w:hAnsi="Arial" w:cs="Arial"/>
-          <w:i/>
-          <w:iCs/>
-          <w:sz w:val="20"/>
-        </w:rPr>
-        <w:t>necessary.Use</w:t>
-      </w:r>
-      <w:proofErr w:type="spellEnd"/>
-      <w:r>
-        <w:rPr>
-          <w:rFonts w:ascii="Arial" w:hAnsi="Arial" w:cs="Arial"/>
-          <w:i/>
-          <w:iCs/>
-          <w:sz w:val="20"/>
-        </w:rPr>
-        <w:t xml:space="preserve"> “TBD” as a placeholder to indicate when necessary information is not yet</w:t>
+        <w:t>Requirements should be concise, complete, unambiguous, verifiable, and necessary.Use “TBD” as a placeholder to indicate when necessary information is not yet</w:t>
       </w:r>
       <w:r>
         <w:rPr>
@@ -7690,11 +7277,12 @@
       <w:pPr>
         <w:pStyle w:val="Heading2"/>
       </w:pPr>
-      <w:bookmarkStart w:id="17" w:name="_Toc300928285"/>
-      <w:r>
+      <w:bookmarkStart w:id="26" w:name="_Toc300928285"/>
+      <w:r>
+        <w:lastRenderedPageBreak/>
         <w:t>System Feature 2 (and so on)</w:t>
       </w:r>
-      <w:bookmarkEnd w:id="17"/>
+      <w:bookmarkEnd w:id="26"/>
     </w:p>
     <w:p>
       <w:pPr>
@@ -7708,7 +7296,7 @@
           <w:szCs w:val="44"/>
         </w:rPr>
       </w:pPr>
-      <w:bookmarkStart w:id="18" w:name="_Toc300928286"/>
+      <w:bookmarkStart w:id="27" w:name="_Toc300928286"/>
       <w:r>
         <w:rPr>
           <w:sz w:val="44"/>
@@ -7716,20 +7304,249 @@
         </w:rPr>
         <w:t>External Interface Requirements</w:t>
       </w:r>
-      <w:bookmarkEnd w:id="18"/>
+      <w:bookmarkEnd w:id="27"/>
     </w:p>
     <w:p>
       <w:pPr>
         <w:pStyle w:val="Heading2"/>
       </w:pPr>
-      <w:bookmarkStart w:id="19" w:name="_Toc300928287"/>
+      <w:bookmarkStart w:id="28" w:name="_Toc300928287"/>
       <w:r>
         <w:t xml:space="preserve">3.1 </w:t>
       </w:r>
       <w:r>
         <w:t>User Interfaces</w:t>
       </w:r>
-      <w:bookmarkEnd w:id="19"/>
+      <w:bookmarkEnd w:id="28"/>
+    </w:p>
+    <w:p>
+      <w:pPr>
+        <w:spacing w:after="0"/>
+        <w:rPr>
+          <w:rFonts w:ascii="Arial" w:hAnsi="Arial" w:cs="Arial"/>
+        </w:rPr>
+      </w:pPr>
+      <w:r>
+        <w:rPr>
+          <w:rFonts w:ascii="Arial" w:hAnsi="Arial" w:cs="Arial"/>
+        </w:rPr>
+        <w:t>HRM systems be installed directly on the computer/laptop</w:t>
+      </w:r>
+    </w:p>
+    <w:p>
+      <w:pPr>
+        <w:pStyle w:val="Heading2"/>
+      </w:pPr>
+      <w:bookmarkStart w:id="29" w:name="_Toc300928288"/>
+      <w:r>
+        <w:t xml:space="preserve">3.2 </w:t>
+      </w:r>
+      <w:r>
+        <w:t>Hardware Interfaces</w:t>
+      </w:r>
+      <w:bookmarkEnd w:id="29"/>
+    </w:p>
+    <w:p>
+      <w:pPr>
+        <w:pStyle w:val="ListParagraph"/>
+        <w:numPr>
+          <w:ilvl w:val="0"/>
+          <w:numId w:val="35"/>
+        </w:numPr>
+        <w:rPr>
+          <w:rFonts w:ascii="Arial" w:hAnsi="Arial" w:cs="Arial"/>
+        </w:rPr>
+      </w:pPr>
+      <w:r>
+        <w:rPr>
+          <w:rFonts w:ascii="Arial" w:hAnsi="Arial" w:cs="Arial"/>
+        </w:rPr>
+        <w:t xml:space="preserve">HRM runs on Microsoft SQL Server, Mysql, </w:t>
+      </w:r>
+      <w:proofErr w:type="gramStart"/>
+      <w:r>
+        <w:rPr>
+          <w:rFonts w:ascii="Arial" w:hAnsi="Arial" w:cs="Arial"/>
+        </w:rPr>
+        <w:t>Oracle</w:t>
+      </w:r>
+      <w:proofErr w:type="gramEnd"/>
+      <w:r>
+        <w:rPr>
+          <w:rFonts w:ascii="Arial" w:hAnsi="Arial" w:cs="Arial"/>
+        </w:rPr>
+        <w:t>.</w:t>
+      </w:r>
+    </w:p>
+    <w:p>
+      <w:pPr>
+        <w:pStyle w:val="ListParagraph"/>
+        <w:numPr>
+          <w:ilvl w:val="0"/>
+          <w:numId w:val="35"/>
+        </w:numPr>
+        <w:rPr>
+          <w:rFonts w:ascii="Arial" w:hAnsi="Arial" w:cs="Arial"/>
+        </w:rPr>
+      </w:pPr>
+      <w:r>
+        <w:rPr>
+          <w:rFonts w:ascii="Arial" w:hAnsi="Arial" w:cs="Arial"/>
+        </w:rPr>
+        <w:t>Operating systems:</w:t>
+      </w:r>
+    </w:p>
+    <w:p>
+      <w:pPr>
+        <w:pStyle w:val="ListParagraph"/>
+        <w:numPr>
+          <w:ilvl w:val="0"/>
+          <w:numId w:val="36"/>
+        </w:numPr>
+        <w:rPr>
+          <w:rFonts w:ascii="Arial" w:hAnsi="Arial" w:cs="Arial"/>
+        </w:rPr>
+      </w:pPr>
+      <w:r>
+        <w:rPr>
+          <w:rFonts w:ascii="Arial" w:hAnsi="Arial" w:cs="Arial"/>
+        </w:rPr>
+        <w:t>Windows server 2003</w:t>
+      </w:r>
+    </w:p>
+    <w:p>
+      <w:pPr>
+        <w:pStyle w:val="ListParagraph"/>
+        <w:numPr>
+          <w:ilvl w:val="0"/>
+          <w:numId w:val="36"/>
+        </w:numPr>
+        <w:spacing w:after="0"/>
+        <w:rPr>
+          <w:rFonts w:ascii="Arial" w:hAnsi="Arial" w:cs="Arial"/>
+        </w:rPr>
+      </w:pPr>
+      <w:r>
+        <w:rPr>
+          <w:rFonts w:ascii="Arial" w:hAnsi="Arial" w:cs="Arial"/>
+        </w:rPr>
+        <w:t>Windows server 2008</w:t>
+      </w:r>
+    </w:p>
+    <w:p>
+      <w:pPr>
+        <w:pStyle w:val="Gachchan"/>
+        <w:numPr>
+          <w:ilvl w:val="0"/>
+          <w:numId w:val="36"/>
+        </w:numPr>
+        <w:rPr>
+          <w:rFonts w:cs="Arial"/>
+          <w:sz w:val="22"/>
+        </w:rPr>
+      </w:pPr>
+      <w:bookmarkStart w:id="30" w:name="_Toc175985312"/>
+      <w:bookmarkStart w:id="31" w:name="_Toc194736481"/>
+      <w:r>
+        <w:rPr>
+          <w:rFonts w:cs="Arial"/>
+          <w:sz w:val="22"/>
+        </w:rPr>
+        <w:t>Windows XP</w:t>
+      </w:r>
+      <w:bookmarkEnd w:id="30"/>
+      <w:r>
+        <w:rPr>
+          <w:rFonts w:cs="Arial"/>
+          <w:sz w:val="22"/>
+        </w:rPr>
+        <w:t xml:space="preserve"> SP2 </w:t>
+      </w:r>
+      <w:bookmarkEnd w:id="31"/>
+    </w:p>
+    <w:p>
+      <w:pPr>
+        <w:pStyle w:val="Gachchan"/>
+        <w:numPr>
+          <w:ilvl w:val="0"/>
+          <w:numId w:val="36"/>
+        </w:numPr>
+        <w:rPr>
+          <w:rFonts w:cs="Arial"/>
+          <w:sz w:val="22"/>
+        </w:rPr>
+      </w:pPr>
+      <w:r>
+        <w:rPr>
+          <w:rFonts w:cs="Arial"/>
+          <w:sz w:val="22"/>
+        </w:rPr>
+        <w:t>Windows Vista</w:t>
+      </w:r>
+    </w:p>
+    <w:p>
+      <w:pPr>
+        <w:pStyle w:val="ListParagraph"/>
+        <w:numPr>
+          <w:ilvl w:val="0"/>
+          <w:numId w:val="36"/>
+        </w:numPr>
+        <w:spacing w:after="0"/>
+        <w:rPr>
+          <w:rFonts w:ascii="Arial" w:hAnsi="Arial" w:cs="Arial"/>
+        </w:rPr>
+      </w:pPr>
+      <w:r>
+        <w:rPr>
+          <w:rFonts w:ascii="Arial" w:hAnsi="Arial" w:cs="Arial"/>
+        </w:rPr>
+        <w:t>Windows 7</w:t>
+      </w:r>
+    </w:p>
+    <w:p>
+      <w:pPr>
+        <w:pStyle w:val="ListParagraph"/>
+        <w:numPr>
+          <w:ilvl w:val="0"/>
+          <w:numId w:val="37"/>
+        </w:numPr>
+        <w:spacing w:after="0"/>
+        <w:ind w:left="1170"/>
+        <w:rPr>
+          <w:rFonts w:ascii="Arial" w:hAnsi="Arial" w:cs="Arial"/>
+        </w:rPr>
+      </w:pPr>
+      <w:r>
+        <w:rPr>
+          <w:rFonts w:ascii="Arial" w:hAnsi="Arial" w:cs="Arial"/>
+        </w:rPr>
+        <w:t>Integrate</w:t>
+      </w:r>
+      <w:r>
+        <w:rPr>
+          <w:rFonts w:ascii="Arial" w:hAnsi="Arial" w:cs="Arial"/>
+        </w:rPr>
+        <w:t xml:space="preserve"> to Microsoft Office 2003/2007</w:t>
+      </w:r>
+      <w:bookmarkStart w:id="32" w:name="_GoBack"/>
+      <w:bookmarkEnd w:id="32"/>
+    </w:p>
+    <w:p>
+      <w:pPr>
+        <w:pStyle w:val="Heading2"/>
+        <w:rPr>
+          <w:sz w:val="20"/>
+          <w:szCs w:val="20"/>
+        </w:rPr>
+      </w:pPr>
+      <w:bookmarkStart w:id="33" w:name="_Toc300928289"/>
+      <w:r>
+        <w:t xml:space="preserve">3.3 </w:t>
+      </w:r>
+      <w:r>
+        <w:t>Software Interfaces</w:t>
+      </w:r>
+      <w:bookmarkEnd w:id="33"/>
     </w:p>
     <w:p>
       <w:pPr>
@@ -7740,46 +7557,44 @@
         <w:jc w:val="both"/>
         <w:rPr>
           <w:rFonts w:ascii="Arial" w:hAnsi="Arial" w:cs="Arial"/>
+          <w:iCs/>
+        </w:rPr>
+      </w:pPr>
+      <w:r>
+        <w:t>[</w:t>
+      </w:r>
+      <w:r>
+        <w:rPr>
+          <w:rFonts w:ascii="Arial" w:hAnsi="Arial" w:cs="Arial"/>
+          <w:i/>
+          <w:iCs/>
+        </w:rPr>
+        <w:t>Describe the connections between this product and other specific software components (name and version), including databases, operating systems, tools, libraries, and integrated commercial components. Identify the data items or messages coming into the system and going out and describe the purpose of each. Describe the services needed and the nature of communications. Refer to documents that describe detailed application programming interface protocols. Identify data that will be shared across software components. If the data sharing mechanism must be implemented in a specific way (for example, use of a global data area in a multitasking operating system), specify this as an implementation constraint.</w:t>
+      </w:r>
+      <w:r>
+        <w:rPr>
+          <w:rFonts w:ascii="Arial" w:hAnsi="Arial" w:cs="Arial"/>
+          <w:iCs/>
+        </w:rPr>
+        <w:t>]</w:t>
+      </w:r>
+    </w:p>
+    <w:p>
+      <w:pPr>
+        <w:pStyle w:val="Heading2"/>
+        <w:rPr>
           <w:sz w:val="20"/>
           <w:szCs w:val="20"/>
         </w:rPr>
       </w:pPr>
-      <w:r>
-        <w:t>[</w:t>
-      </w:r>
-      <w:r>
-        <w:rPr>
-          <w:rFonts w:ascii="Arial" w:hAnsi="Arial" w:cs="Arial"/>
-          <w:i/>
-          <w:iCs/>
-        </w:rPr>
-        <w:t>Describe the logical characteristics of each interface between the software product and the users. This may include sample screen images, any GUI standards or product family style guides that are to be followed, screen layout constraints, standard buttons and functions (e.g., help) that will appear on every screen, keyboard shortcuts, error message display standards, and so on. Define the software components for which a user interface is needed. Details of the user interface design should be documented in a separate user interface specification.</w:t>
-      </w:r>
-      <w:r>
-        <w:rPr>
-          <w:rFonts w:ascii="Arial" w:hAnsi="Arial" w:cs="Arial"/>
-          <w:sz w:val="20"/>
-          <w:szCs w:val="20"/>
-        </w:rPr>
-        <w:t>]</w:t>
-      </w:r>
-    </w:p>
-    <w:p>
-      <w:pPr>
-        <w:pStyle w:val="Heading2"/>
-        <w:rPr>
-          <w:sz w:val="20"/>
-          <w:szCs w:val="20"/>
-        </w:rPr>
-      </w:pPr>
-      <w:bookmarkStart w:id="20" w:name="_Toc300928288"/>
-      <w:r>
-        <w:t xml:space="preserve">3.2 </w:t>
-      </w:r>
-      <w:r>
-        <w:t>Hardware Interfaces</w:t>
-      </w:r>
-      <w:bookmarkEnd w:id="20"/>
+      <w:bookmarkStart w:id="34" w:name="_Toc300928290"/>
+      <w:r>
+        <w:t xml:space="preserve">3.4 </w:t>
+      </w:r>
+      <w:r>
+        <w:t>Communications Interfaces</w:t>
+      </w:r>
+      <w:bookmarkEnd w:id="34"/>
     </w:p>
     <w:p>
       <w:pPr>
@@ -7795,104 +7610,6 @@
         </w:rPr>
       </w:pPr>
       <w:r>
-        <w:t>[</w:t>
-      </w:r>
-      <w:r>
-        <w:rPr>
-          <w:rFonts w:ascii="Arial" w:hAnsi="Arial" w:cs="Arial"/>
-          <w:i/>
-          <w:iCs/>
-        </w:rPr>
-        <w:t>Describe the logical and physical characteristics of each interface between the software product and the hardware components of the system. This may include the supported device types, the nature of the data and control interactions between the software and the hardware, and communication protocols to be used</w:t>
-      </w:r>
-      <w:r>
-        <w:rPr>
-          <w:rFonts w:ascii="Arial" w:hAnsi="Arial" w:cs="Arial"/>
-          <w:sz w:val="20"/>
-          <w:szCs w:val="20"/>
-        </w:rPr>
-        <w:t>]</w:t>
-      </w:r>
-    </w:p>
-    <w:p>
-      <w:pPr>
-        <w:pStyle w:val="Heading2"/>
-        <w:rPr>
-          <w:sz w:val="20"/>
-          <w:szCs w:val="20"/>
-        </w:rPr>
-      </w:pPr>
-      <w:bookmarkStart w:id="21" w:name="_Toc300928289"/>
-      <w:r>
-        <w:t xml:space="preserve">3.3 </w:t>
-      </w:r>
-      <w:r>
-        <w:t>Software Interfaces</w:t>
-      </w:r>
-      <w:bookmarkEnd w:id="21"/>
-    </w:p>
-    <w:p>
-      <w:pPr>
-        <w:autoSpaceDE w:val="0"/>
-        <w:autoSpaceDN w:val="0"/>
-        <w:adjustRightInd w:val="0"/>
-        <w:spacing w:after="0" w:line="240" w:lineRule="auto"/>
-        <w:jc w:val="both"/>
-        <w:rPr>
-          <w:rFonts w:ascii="Arial" w:hAnsi="Arial" w:cs="Arial"/>
-          <w:iCs/>
-        </w:rPr>
-      </w:pPr>
-      <w:r>
-        <w:t>[</w:t>
-      </w:r>
-      <w:r>
-        <w:rPr>
-          <w:rFonts w:ascii="Arial" w:hAnsi="Arial" w:cs="Arial"/>
-          <w:i/>
-          <w:iCs/>
-        </w:rPr>
-        <w:t>Describe the connections between this product and other specific software components (name and version), including databases, operating systems, tools, libraries, and integrated commercial components. Identify the data items or messages coming into the system and going out and describe the purpose of each. Describe the services needed and the nature of communications. Refer to documents that describe detailed application programming interface protocols. Identify data that will be shared across software components. If the data sharing mechanism must be implemented in a specific way (for example, use of a global data area in a multitasking operating system), specify this as an implementation constraint.</w:t>
-      </w:r>
-      <w:r>
-        <w:rPr>
-          <w:rFonts w:ascii="Arial" w:hAnsi="Arial" w:cs="Arial"/>
-          <w:iCs/>
-        </w:rPr>
-        <w:t>]</w:t>
-      </w:r>
-    </w:p>
-    <w:p>
-      <w:pPr>
-        <w:pStyle w:val="Heading2"/>
-        <w:rPr>
-          <w:sz w:val="20"/>
-          <w:szCs w:val="20"/>
-        </w:rPr>
-      </w:pPr>
-      <w:bookmarkStart w:id="22" w:name="_Toc300928290"/>
-      <w:r>
-        <w:t xml:space="preserve">3.4 </w:t>
-      </w:r>
-      <w:r>
-        <w:t>Communications Interfaces</w:t>
-      </w:r>
-      <w:bookmarkEnd w:id="22"/>
-    </w:p>
-    <w:p>
-      <w:pPr>
-        <w:autoSpaceDE w:val="0"/>
-        <w:autoSpaceDN w:val="0"/>
-        <w:adjustRightInd w:val="0"/>
-        <w:spacing w:after="0" w:line="240" w:lineRule="auto"/>
-        <w:jc w:val="both"/>
-        <w:rPr>
-          <w:rFonts w:ascii="Arial" w:hAnsi="Arial" w:cs="Arial"/>
-          <w:sz w:val="20"/>
-          <w:szCs w:val="20"/>
-        </w:rPr>
-      </w:pPr>
-      <w:r>
         <w:rPr>
           <w:rFonts w:ascii="Arial" w:hAnsi="Arial" w:cs="Arial"/>
           <w:sz w:val="20"/>
@@ -7929,16 +7646,15 @@
           <w:szCs w:val="44"/>
         </w:rPr>
       </w:pPr>
-      <w:bookmarkStart w:id="23" w:name="_Toc300928291"/>
+      <w:bookmarkStart w:id="35" w:name="_Toc300928291"/>
       <w:r>
         <w:rPr>
           <w:sz w:val="44"/>
           <w:szCs w:val="44"/>
         </w:rPr>
-        <w:lastRenderedPageBreak/>
         <w:t>Other Nonfunctional Requirements</w:t>
       </w:r>
-      <w:bookmarkEnd w:id="23"/>
+      <w:bookmarkEnd w:id="35"/>
     </w:p>
     <w:p>
       <w:pPr>
@@ -7948,14 +7664,14 @@
           <w:szCs w:val="20"/>
         </w:rPr>
       </w:pPr>
-      <w:bookmarkStart w:id="24" w:name="_Toc300928292"/>
+      <w:bookmarkStart w:id="36" w:name="_Toc300928292"/>
       <w:r>
         <w:t xml:space="preserve">4.1 </w:t>
       </w:r>
       <w:r>
         <w:t>Performance Requirements</w:t>
       </w:r>
-      <w:bookmarkEnd w:id="24"/>
+      <w:bookmarkEnd w:id="36"/>
     </w:p>
     <w:p>
       <w:pPr>
@@ -8006,8 +7722,9 @@
       <w:pPr>
         <w:pStyle w:val="Heading2"/>
       </w:pPr>
-      <w:bookmarkStart w:id="25" w:name="_Toc300928293"/>
-      <w:r>
+      <w:bookmarkStart w:id="37" w:name="_Toc300928293"/>
+      <w:r>
+        <w:lastRenderedPageBreak/>
         <w:t xml:space="preserve">4.2 </w:t>
       </w:r>
       <w:r>
@@ -8019,7 +7736,7 @@
       <w:r>
         <w:t xml:space="preserve"> Requirements</w:t>
       </w:r>
-      <w:bookmarkEnd w:id="25"/>
+      <w:bookmarkEnd w:id="37"/>
     </w:p>
     <w:p>
       <w:pPr>
@@ -8094,7 +7811,7 @@
         </w:rPr>
         <w:t xml:space="preserve">Using newest information encode </w:t>
       </w:r>
-      <w:bookmarkStart w:id="26" w:name="_Hlk308702112"/>
+      <w:bookmarkStart w:id="38" w:name="_Hlk308702112"/>
       <w:r>
         <w:rPr>
           <w:rFonts w:ascii="Times New Roman" w:eastAsia="Times New Roman" w:hAnsi="Times New Roman" w:cs="Times New Roman"/>
@@ -8105,7 +7822,7 @@
         </w:rPr>
         <w:t>t</w:t>
       </w:r>
-      <w:bookmarkEnd w:id="26"/>
+      <w:bookmarkEnd w:id="38"/>
       <w:r>
         <w:rPr>
           <w:rFonts w:ascii="Times New Roman" w:eastAsia="Times New Roman" w:hAnsi="Times New Roman" w:cs="Times New Roman"/>
@@ -8153,11 +7870,11 @@
           <w:numId w:val="11"/>
         </w:numPr>
       </w:pPr>
-      <w:bookmarkStart w:id="27" w:name="_Toc300928295"/>
+      <w:bookmarkStart w:id="39" w:name="_Toc300928295"/>
       <w:r>
         <w:t>Software Quality Attributes</w:t>
       </w:r>
-      <w:bookmarkEnd w:id="27"/>
+      <w:bookmarkEnd w:id="39"/>
     </w:p>
     <w:p>
       <w:pPr>
@@ -8197,7 +7914,7 @@
           <w:szCs w:val="26"/>
         </w:rPr>
       </w:pPr>
-      <w:bookmarkStart w:id="28" w:name="_Hlk308893888"/>
+      <w:bookmarkStart w:id="40" w:name="_Hlk308893888"/>
       <w:r>
         <w:rPr>
           <w:rFonts w:ascii="Times New Roman" w:eastAsia="Times New Roman" w:hAnsi="Times New Roman" w:cs="Times New Roman"/>
@@ -8237,6 +7954,7 @@
           <w:szCs w:val="26"/>
         </w:rPr>
       </w:pPr>
+      <w:proofErr w:type="gramStart"/>
       <w:r>
         <w:rPr>
           <w:rFonts w:ascii="Times New Roman" w:eastAsia="Times New Roman" w:hAnsi="Times New Roman" w:cs="Times New Roman"/>
@@ -8244,28 +7962,9 @@
           <w:sz w:val="26"/>
           <w:szCs w:val="26"/>
         </w:rPr>
-        <w:t xml:space="preserve">That all </w:t>
-      </w:r>
-      <w:proofErr w:type="gramStart"/>
-      <w:r>
-        <w:rPr>
-          <w:rFonts w:ascii="Times New Roman" w:eastAsia="Times New Roman" w:hAnsi="Times New Roman" w:cs="Times New Roman"/>
-          <w:color w:val="1F497D" w:themeColor="text2"/>
-          <w:sz w:val="26"/>
-          <w:szCs w:val="26"/>
-        </w:rPr>
-        <w:t>is showed</w:t>
+        <w:t>That all is showed in the product.</w:t>
       </w:r>
       <w:proofErr w:type="gramEnd"/>
-      <w:r>
-        <w:rPr>
-          <w:rFonts w:ascii="Times New Roman" w:eastAsia="Times New Roman" w:hAnsi="Times New Roman" w:cs="Times New Roman"/>
-          <w:color w:val="1F497D" w:themeColor="text2"/>
-          <w:sz w:val="26"/>
-          <w:szCs w:val="26"/>
-        </w:rPr>
-        <w:t xml:space="preserve"> in the product.</w:t>
-      </w:r>
     </w:p>
     <w:p>
       <w:pPr>
@@ -8366,7 +8065,7 @@
         </w:rPr>
         <w:t>The Menu and Button are placed suitable for user’ habit too easy to execute</w:t>
       </w:r>
-      <w:bookmarkEnd w:id="28"/>
+      <w:bookmarkEnd w:id="40"/>
     </w:p>
     <w:p>
       <w:pPr>
@@ -8703,7 +8402,7 @@
         </w:rPr>
         <w:t xml:space="preserve">The </w:t>
       </w:r>
-      <w:bookmarkStart w:id="29" w:name="_Hlk308703659"/>
+      <w:bookmarkStart w:id="41" w:name="_Hlk308703659"/>
       <w:r>
         <w:rPr>
           <w:rFonts w:ascii="Times New Roman" w:eastAsia="Calibri" w:hAnsi="Times New Roman" w:cs="Times New Roman"/>
@@ -8714,7 +8413,7 @@
         </w:rPr>
         <w:t xml:space="preserve">system </w:t>
       </w:r>
-      <w:bookmarkEnd w:id="29"/>
+      <w:bookmarkEnd w:id="41"/>
       <w:r>
         <w:rPr>
           <w:rFonts w:ascii="Times New Roman" w:eastAsia="Calibri" w:hAnsi="Times New Roman" w:cs="Times New Roman"/>
@@ -8824,9 +8523,8 @@
           <w:szCs w:val="20"/>
         </w:rPr>
       </w:pPr>
-      <w:bookmarkStart w:id="30" w:name="_Toc300928296"/>
-      <w:r>
-        <w:lastRenderedPageBreak/>
+      <w:bookmarkStart w:id="42" w:name="_Toc300928296"/>
+      <w:r>
         <w:t>4.4</w:t>
       </w:r>
       <w:r>
@@ -8835,7 +8533,7 @@
       <w:r>
         <w:t>Other Requirements</w:t>
       </w:r>
-      <w:bookmarkEnd w:id="30"/>
+      <w:bookmarkEnd w:id="42"/>
     </w:p>
     <w:p>
       <w:pPr>
@@ -8879,8 +8577,9 @@
       <w:pPr>
         <w:pStyle w:val="Heading1"/>
       </w:pPr>
-      <w:bookmarkStart w:id="31" w:name="_Toc300928297"/>
-      <w:r>
+      <w:bookmarkStart w:id="43" w:name="_Toc300928297"/>
+      <w:r>
+        <w:lastRenderedPageBreak/>
         <w:t>4.5</w:t>
       </w:r>
       <w:r>
@@ -8889,7 +8588,7 @@
       <w:r>
         <w:t>Appendix A: Glossary</w:t>
       </w:r>
-      <w:bookmarkEnd w:id="31"/>
+      <w:bookmarkEnd w:id="43"/>
     </w:p>
     <w:p>
       <w:pPr>
@@ -8928,7 +8627,7 @@
       <w:pPr>
         <w:pStyle w:val="Heading1"/>
       </w:pPr>
-      <w:bookmarkStart w:id="32" w:name="_Toc300928298"/>
+      <w:bookmarkStart w:id="44" w:name="_Toc300928298"/>
       <w:r>
         <w:t>4.6</w:t>
       </w:r>
@@ -8938,7 +8637,7 @@
       <w:r>
         <w:t>Appendix B: Analysis Models</w:t>
       </w:r>
-      <w:bookmarkEnd w:id="32"/>
+      <w:bookmarkEnd w:id="44"/>
     </w:p>
     <w:p>
       <w:pPr>
@@ -8985,7 +8684,7 @@
           <w:szCs w:val="20"/>
         </w:rPr>
       </w:pPr>
-      <w:bookmarkStart w:id="33" w:name="_Toc300928299"/>
+      <w:bookmarkStart w:id="45" w:name="_Toc300928299"/>
       <w:r>
         <w:t>4.7</w:t>
       </w:r>
@@ -8995,7 +8694,7 @@
       <w:r>
         <w:t>Appendix C: Issues List</w:t>
       </w:r>
-      <w:bookmarkEnd w:id="33"/>
+      <w:bookmarkEnd w:id="45"/>
     </w:p>
     <w:p>
       <w:pPr>
@@ -9069,7 +8768,7 @@
         <v:path o:extrusionok="f" gradientshapeok="t" o:connecttype="rect"/>
         <o:lock v:ext="edit" aspectratio="t"/>
       </v:shapetype>
-      <v:shape id="_x0000_i1031" type="#_x0000_t75" style="width:11.25pt;height:11.25pt" o:bullet="t">
+      <v:shape id="_x0000_i1028" type="#_x0000_t75" style="width:11.25pt;height:11.25pt" o:bullet="t">
         <v:imagedata r:id="rId1" o:title="mso78CA"/>
       </v:shape>
     </w:pict>
@@ -9528,6 +9227,120 @@
     </w:lvl>
   </w:abstractNum>
   <w:abstractNum w:abstractNumId="4">
+    <w:nsid w:val="138F0BE6"/>
+    <w:multiLevelType w:val="hybridMultilevel"/>
+    <w:tmpl w:val="3CC26950"/>
+    <w:lvl w:ilvl="0" w:tplc="04090007">
+      <w:start w:val="1"/>
+      <w:numFmt w:val="bullet"/>
+      <w:lvlText w:val=""/>
+      <w:lvlPicBulletId w:val="0"/>
+      <w:lvlJc w:val="left"/>
+      <w:pPr>
+        <w:ind w:left="1860" w:hanging="360"/>
+      </w:pPr>
+      <w:rPr>
+        <w:rFonts w:ascii="Symbol" w:hAnsi="Symbol" w:hint="default"/>
+      </w:rPr>
+    </w:lvl>
+    <w:lvl w:ilvl="1" w:tplc="04090003" w:tentative="1">
+      <w:start w:val="1"/>
+      <w:numFmt w:val="bullet"/>
+      <w:lvlText w:val="o"/>
+      <w:lvlJc w:val="left"/>
+      <w:pPr>
+        <w:ind w:left="2580" w:hanging="360"/>
+      </w:pPr>
+      <w:rPr>
+        <w:rFonts w:ascii="Courier New" w:hAnsi="Courier New" w:cs="Courier New" w:hint="default"/>
+      </w:rPr>
+    </w:lvl>
+    <w:lvl w:ilvl="2" w:tplc="04090005" w:tentative="1">
+      <w:start w:val="1"/>
+      <w:numFmt w:val="bullet"/>
+      <w:lvlText w:val=""/>
+      <w:lvlJc w:val="left"/>
+      <w:pPr>
+        <w:ind w:left="3300" w:hanging="360"/>
+      </w:pPr>
+      <w:rPr>
+        <w:rFonts w:ascii="Wingdings" w:hAnsi="Wingdings" w:hint="default"/>
+      </w:rPr>
+    </w:lvl>
+    <w:lvl w:ilvl="3" w:tplc="04090001" w:tentative="1">
+      <w:start w:val="1"/>
+      <w:numFmt w:val="bullet"/>
+      <w:lvlText w:val=""/>
+      <w:lvlJc w:val="left"/>
+      <w:pPr>
+        <w:ind w:left="4020" w:hanging="360"/>
+      </w:pPr>
+      <w:rPr>
+        <w:rFonts w:ascii="Symbol" w:hAnsi="Symbol" w:hint="default"/>
+      </w:rPr>
+    </w:lvl>
+    <w:lvl w:ilvl="4" w:tplc="04090003" w:tentative="1">
+      <w:start w:val="1"/>
+      <w:numFmt w:val="bullet"/>
+      <w:lvlText w:val="o"/>
+      <w:lvlJc w:val="left"/>
+      <w:pPr>
+        <w:ind w:left="4740" w:hanging="360"/>
+      </w:pPr>
+      <w:rPr>
+        <w:rFonts w:ascii="Courier New" w:hAnsi="Courier New" w:cs="Courier New" w:hint="default"/>
+      </w:rPr>
+    </w:lvl>
+    <w:lvl w:ilvl="5" w:tplc="04090005" w:tentative="1">
+      <w:start w:val="1"/>
+      <w:numFmt w:val="bullet"/>
+      <w:lvlText w:val=""/>
+      <w:lvlJc w:val="left"/>
+      <w:pPr>
+        <w:ind w:left="5460" w:hanging="360"/>
+      </w:pPr>
+      <w:rPr>
+        <w:rFonts w:ascii="Wingdings" w:hAnsi="Wingdings" w:hint="default"/>
+      </w:rPr>
+    </w:lvl>
+    <w:lvl w:ilvl="6" w:tplc="04090001" w:tentative="1">
+      <w:start w:val="1"/>
+      <w:numFmt w:val="bullet"/>
+      <w:lvlText w:val=""/>
+      <w:lvlJc w:val="left"/>
+      <w:pPr>
+        <w:ind w:left="6180" w:hanging="360"/>
+      </w:pPr>
+      <w:rPr>
+        <w:rFonts w:ascii="Symbol" w:hAnsi="Symbol" w:hint="default"/>
+      </w:rPr>
+    </w:lvl>
+    <w:lvl w:ilvl="7" w:tplc="04090003" w:tentative="1">
+      <w:start w:val="1"/>
+      <w:numFmt w:val="bullet"/>
+      <w:lvlText w:val="o"/>
+      <w:lvlJc w:val="left"/>
+      <w:pPr>
+        <w:ind w:left="6900" w:hanging="360"/>
+      </w:pPr>
+      <w:rPr>
+        <w:rFonts w:ascii="Courier New" w:hAnsi="Courier New" w:cs="Courier New" w:hint="default"/>
+      </w:rPr>
+    </w:lvl>
+    <w:lvl w:ilvl="8" w:tplc="04090005" w:tentative="1">
+      <w:start w:val="1"/>
+      <w:numFmt w:val="bullet"/>
+      <w:lvlText w:val=""/>
+      <w:lvlJc w:val="left"/>
+      <w:pPr>
+        <w:ind w:left="7620" w:hanging="360"/>
+      </w:pPr>
+      <w:rPr>
+        <w:rFonts w:ascii="Wingdings" w:hAnsi="Wingdings" w:hint="default"/>
+      </w:rPr>
+    </w:lvl>
+  </w:abstractNum>
+  <w:abstractNum w:abstractNumId="5">
     <w:nsid w:val="18D84AC8"/>
     <w:multiLevelType w:val="hybridMultilevel"/>
     <w:tmpl w:val="1CC646DC"/>
@@ -9640,7 +9453,7 @@
       </w:rPr>
     </w:lvl>
   </w:abstractNum>
-  <w:abstractNum w:abstractNumId="5">
+  <w:abstractNum w:abstractNumId="6">
     <w:nsid w:val="1B147E79"/>
     <w:multiLevelType w:val="hybridMultilevel"/>
     <w:tmpl w:val="50403C32"/>
@@ -9753,7 +9566,7 @@
       </w:rPr>
     </w:lvl>
   </w:abstractNum>
-  <w:abstractNum w:abstractNumId="6">
+  <w:abstractNum w:abstractNumId="7">
     <w:nsid w:val="202D0A77"/>
     <w:multiLevelType w:val="multilevel"/>
     <w:tmpl w:val="F1F6ED38"/>
@@ -9874,7 +9687,7 @@
       </w:rPr>
     </w:lvl>
   </w:abstractNum>
-  <w:abstractNum w:abstractNumId="7">
+  <w:abstractNum w:abstractNumId="8">
     <w:nsid w:val="21AF6B31"/>
     <w:multiLevelType w:val="hybridMultilevel"/>
     <w:tmpl w:val="DA5C7A30"/>
@@ -9987,7 +9800,7 @@
       </w:rPr>
     </w:lvl>
   </w:abstractNum>
-  <w:abstractNum w:abstractNumId="8">
+  <w:abstractNum w:abstractNumId="9">
     <w:nsid w:val="221668FF"/>
     <w:multiLevelType w:val="hybridMultilevel"/>
     <w:tmpl w:val="B4AE0B36"/>
@@ -10100,7 +9913,7 @@
       </w:rPr>
     </w:lvl>
   </w:abstractNum>
-  <w:abstractNum w:abstractNumId="9">
+  <w:abstractNum w:abstractNumId="10">
     <w:nsid w:val="2527743D"/>
     <w:multiLevelType w:val="hybridMultilevel"/>
     <w:tmpl w:val="1DCA31CC"/>
@@ -10213,7 +10026,7 @@
       </w:rPr>
     </w:lvl>
   </w:abstractNum>
-  <w:abstractNum w:abstractNumId="10">
+  <w:abstractNum w:abstractNumId="11">
     <w:nsid w:val="2752386B"/>
     <w:multiLevelType w:val="hybridMultilevel"/>
     <w:tmpl w:val="181E7A64"/>
@@ -10326,7 +10139,7 @@
       </w:rPr>
     </w:lvl>
   </w:abstractNum>
-  <w:abstractNum w:abstractNumId="11">
+  <w:abstractNum w:abstractNumId="12">
     <w:nsid w:val="2B3E1699"/>
     <w:multiLevelType w:val="hybridMultilevel"/>
     <w:tmpl w:val="4C166162"/>
@@ -10440,7 +10253,7 @@
       </w:rPr>
     </w:lvl>
   </w:abstractNum>
-  <w:abstractNum w:abstractNumId="12">
+  <w:abstractNum w:abstractNumId="13">
     <w:nsid w:val="2C1F6B74"/>
     <w:multiLevelType w:val="hybridMultilevel"/>
     <w:tmpl w:val="ACCCB9DE"/>
@@ -10529,7 +10342,7 @@
       </w:pPr>
     </w:lvl>
   </w:abstractNum>
-  <w:abstractNum w:abstractNumId="13">
+  <w:abstractNum w:abstractNumId="14">
     <w:nsid w:val="36650319"/>
     <w:multiLevelType w:val="hybridMultilevel"/>
     <w:tmpl w:val="72DE4B56"/>
@@ -10668,7 +10481,7 @@
       </w:rPr>
     </w:lvl>
   </w:abstractNum>
-  <w:abstractNum w:abstractNumId="14">
+  <w:abstractNum w:abstractNumId="15">
     <w:nsid w:val="37852ED2"/>
     <w:multiLevelType w:val="hybridMultilevel"/>
     <w:tmpl w:val="F8E40E40"/>
@@ -10782,7 +10595,7 @@
       </w:rPr>
     </w:lvl>
   </w:abstractNum>
-  <w:abstractNum w:abstractNumId="15">
+  <w:abstractNum w:abstractNumId="16">
     <w:nsid w:val="387D406D"/>
     <w:multiLevelType w:val="multilevel"/>
     <w:tmpl w:val="EFA2C2D2"/>
@@ -10881,7 +10694,7 @@
       </w:pPr>
     </w:lvl>
   </w:abstractNum>
-  <w:abstractNum w:abstractNumId="16">
+  <w:abstractNum w:abstractNumId="17">
     <w:nsid w:val="38956468"/>
     <w:multiLevelType w:val="hybridMultilevel"/>
     <w:tmpl w:val="690E9652"/>
@@ -10995,7 +10808,7 @@
       </w:rPr>
     </w:lvl>
   </w:abstractNum>
-  <w:abstractNum w:abstractNumId="17">
+  <w:abstractNum w:abstractNumId="18">
     <w:nsid w:val="3F0C7431"/>
     <w:multiLevelType w:val="hybridMultilevel"/>
     <w:tmpl w:val="823C9B2E"/>
@@ -11108,7 +10921,7 @@
       </w:rPr>
     </w:lvl>
   </w:abstractNum>
-  <w:abstractNum w:abstractNumId="18">
+  <w:abstractNum w:abstractNumId="19">
     <w:nsid w:val="3FB67244"/>
     <w:multiLevelType w:val="multilevel"/>
     <w:tmpl w:val="0409001D"/>
@@ -11194,7 +11007,7 @@
       </w:pPr>
     </w:lvl>
   </w:abstractNum>
-  <w:abstractNum w:abstractNumId="19">
+  <w:abstractNum w:abstractNumId="20">
     <w:nsid w:val="404300E2"/>
     <w:multiLevelType w:val="multilevel"/>
     <w:tmpl w:val="0409001D"/>
@@ -11280,7 +11093,7 @@
       </w:pPr>
     </w:lvl>
   </w:abstractNum>
-  <w:abstractNum w:abstractNumId="20">
+  <w:abstractNum w:abstractNumId="21">
     <w:nsid w:val="4796199E"/>
     <w:multiLevelType w:val="hybridMultilevel"/>
     <w:tmpl w:val="DFB24700"/>
@@ -11393,7 +11206,7 @@
       </w:rPr>
     </w:lvl>
   </w:abstractNum>
-  <w:abstractNum w:abstractNumId="21">
+  <w:abstractNum w:abstractNumId="22">
     <w:nsid w:val="47BA66F3"/>
     <w:multiLevelType w:val="hybridMultilevel"/>
     <w:tmpl w:val="8D4AC81C"/>
@@ -11506,7 +11319,7 @@
       </w:rPr>
     </w:lvl>
   </w:abstractNum>
-  <w:abstractNum w:abstractNumId="22">
+  <w:abstractNum w:abstractNumId="23">
     <w:nsid w:val="5077301B"/>
     <w:multiLevelType w:val="hybridMultilevel"/>
     <w:tmpl w:val="60E23580"/>
@@ -11619,7 +11432,7 @@
       </w:rPr>
     </w:lvl>
   </w:abstractNum>
-  <w:abstractNum w:abstractNumId="23">
+  <w:abstractNum w:abstractNumId="24">
     <w:nsid w:val="56183007"/>
     <w:multiLevelType w:val="hybridMultilevel"/>
     <w:tmpl w:val="68FE535A"/>
@@ -11733,7 +11546,7 @@
       </w:rPr>
     </w:lvl>
   </w:abstractNum>
-  <w:abstractNum w:abstractNumId="24">
+  <w:abstractNum w:abstractNumId="25">
     <w:nsid w:val="5AA36B00"/>
     <w:multiLevelType w:val="hybridMultilevel"/>
     <w:tmpl w:val="EDBE3D24"/>
@@ -11822,7 +11635,120 @@
       </w:pPr>
     </w:lvl>
   </w:abstractNum>
-  <w:abstractNum w:abstractNumId="25">
+  <w:abstractNum w:abstractNumId="26">
+    <w:nsid w:val="685377E5"/>
+    <w:multiLevelType w:val="hybridMultilevel"/>
+    <w:tmpl w:val="BCE8C17E"/>
+    <w:lvl w:ilvl="0" w:tplc="04090001">
+      <w:start w:val="1"/>
+      <w:numFmt w:val="bullet"/>
+      <w:lvlText w:val=""/>
+      <w:lvlJc w:val="left"/>
+      <w:pPr>
+        <w:ind w:left="1140" w:hanging="360"/>
+      </w:pPr>
+      <w:rPr>
+        <w:rFonts w:ascii="Symbol" w:hAnsi="Symbol" w:hint="default"/>
+      </w:rPr>
+    </w:lvl>
+    <w:lvl w:ilvl="1" w:tplc="04090003" w:tentative="1">
+      <w:start w:val="1"/>
+      <w:numFmt w:val="bullet"/>
+      <w:lvlText w:val="o"/>
+      <w:lvlJc w:val="left"/>
+      <w:pPr>
+        <w:ind w:left="1860" w:hanging="360"/>
+      </w:pPr>
+      <w:rPr>
+        <w:rFonts w:ascii="Courier New" w:hAnsi="Courier New" w:cs="Courier New" w:hint="default"/>
+      </w:rPr>
+    </w:lvl>
+    <w:lvl w:ilvl="2" w:tplc="04090005" w:tentative="1">
+      <w:start w:val="1"/>
+      <w:numFmt w:val="bullet"/>
+      <w:lvlText w:val=""/>
+      <w:lvlJc w:val="left"/>
+      <w:pPr>
+        <w:ind w:left="2580" w:hanging="360"/>
+      </w:pPr>
+      <w:rPr>
+        <w:rFonts w:ascii="Wingdings" w:hAnsi="Wingdings" w:hint="default"/>
+      </w:rPr>
+    </w:lvl>
+    <w:lvl w:ilvl="3" w:tplc="04090001" w:tentative="1">
+      <w:start w:val="1"/>
+      <w:numFmt w:val="bullet"/>
+      <w:lvlText w:val=""/>
+      <w:lvlJc w:val="left"/>
+      <w:pPr>
+        <w:ind w:left="3300" w:hanging="360"/>
+      </w:pPr>
+      <w:rPr>
+        <w:rFonts w:ascii="Symbol" w:hAnsi="Symbol" w:hint="default"/>
+      </w:rPr>
+    </w:lvl>
+    <w:lvl w:ilvl="4" w:tplc="04090003" w:tentative="1">
+      <w:start w:val="1"/>
+      <w:numFmt w:val="bullet"/>
+      <w:lvlText w:val="o"/>
+      <w:lvlJc w:val="left"/>
+      <w:pPr>
+        <w:ind w:left="4020" w:hanging="360"/>
+      </w:pPr>
+      <w:rPr>
+        <w:rFonts w:ascii="Courier New" w:hAnsi="Courier New" w:cs="Courier New" w:hint="default"/>
+      </w:rPr>
+    </w:lvl>
+    <w:lvl w:ilvl="5" w:tplc="04090005" w:tentative="1">
+      <w:start w:val="1"/>
+      <w:numFmt w:val="bullet"/>
+      <w:lvlText w:val=""/>
+      <w:lvlJc w:val="left"/>
+      <w:pPr>
+        <w:ind w:left="4740" w:hanging="360"/>
+      </w:pPr>
+      <w:rPr>
+        <w:rFonts w:ascii="Wingdings" w:hAnsi="Wingdings" w:hint="default"/>
+      </w:rPr>
+    </w:lvl>
+    <w:lvl w:ilvl="6" w:tplc="04090001" w:tentative="1">
+      <w:start w:val="1"/>
+      <w:numFmt w:val="bullet"/>
+      <w:lvlText w:val=""/>
+      <w:lvlJc w:val="left"/>
+      <w:pPr>
+        <w:ind w:left="5460" w:hanging="360"/>
+      </w:pPr>
+      <w:rPr>
+        <w:rFonts w:ascii="Symbol" w:hAnsi="Symbol" w:hint="default"/>
+      </w:rPr>
+    </w:lvl>
+    <w:lvl w:ilvl="7" w:tplc="04090003" w:tentative="1">
+      <w:start w:val="1"/>
+      <w:numFmt w:val="bullet"/>
+      <w:lvlText w:val="o"/>
+      <w:lvlJc w:val="left"/>
+      <w:pPr>
+        <w:ind w:left="6180" w:hanging="360"/>
+      </w:pPr>
+      <w:rPr>
+        <w:rFonts w:ascii="Courier New" w:hAnsi="Courier New" w:cs="Courier New" w:hint="default"/>
+      </w:rPr>
+    </w:lvl>
+    <w:lvl w:ilvl="8" w:tplc="04090005" w:tentative="1">
+      <w:start w:val="1"/>
+      <w:numFmt w:val="bullet"/>
+      <w:lvlText w:val=""/>
+      <w:lvlJc w:val="left"/>
+      <w:pPr>
+        <w:ind w:left="6900" w:hanging="360"/>
+      </w:pPr>
+      <w:rPr>
+        <w:rFonts w:ascii="Wingdings" w:hAnsi="Wingdings" w:hint="default"/>
+      </w:rPr>
+    </w:lvl>
+  </w:abstractNum>
+  <w:abstractNum w:abstractNumId="27">
     <w:nsid w:val="69035686"/>
     <w:multiLevelType w:val="multilevel"/>
     <w:tmpl w:val="040E0390"/>
@@ -11943,7 +11869,7 @@
       </w:rPr>
     </w:lvl>
   </w:abstractNum>
-  <w:abstractNum w:abstractNumId="26">
+  <w:abstractNum w:abstractNumId="28">
     <w:nsid w:val="6AAA4592"/>
     <w:multiLevelType w:val="multilevel"/>
     <w:tmpl w:val="8C04FCB4"/>
@@ -12060,7 +11986,120 @@
       </w:rPr>
     </w:lvl>
   </w:abstractNum>
-  <w:abstractNum w:abstractNumId="27">
+  <w:abstractNum w:abstractNumId="29">
+    <w:nsid w:val="6EAE6335"/>
+    <w:multiLevelType w:val="hybridMultilevel"/>
+    <w:tmpl w:val="F790F640"/>
+    <w:lvl w:ilvl="0" w:tplc="830E4CF8">
+      <w:numFmt w:val="bullet"/>
+      <w:pStyle w:val="Gachchan"/>
+      <w:lvlText w:val="-"/>
+      <w:lvlJc w:val="left"/>
+      <w:pPr>
+        <w:ind w:left="1080" w:hanging="360"/>
+      </w:pPr>
+      <w:rPr>
+        <w:rFonts w:ascii="Arial" w:eastAsia="Times New Roman" w:hAnsi="Arial" w:cs="Arial" w:hint="default"/>
+      </w:rPr>
+    </w:lvl>
+    <w:lvl w:ilvl="1" w:tplc="04090003" w:tentative="1">
+      <w:start w:val="1"/>
+      <w:numFmt w:val="bullet"/>
+      <w:lvlText w:val="o"/>
+      <w:lvlJc w:val="left"/>
+      <w:pPr>
+        <w:ind w:left="1800" w:hanging="360"/>
+      </w:pPr>
+      <w:rPr>
+        <w:rFonts w:ascii="Courier New" w:hAnsi="Courier New" w:cs="Courier New" w:hint="default"/>
+      </w:rPr>
+    </w:lvl>
+    <w:lvl w:ilvl="2" w:tplc="04090005" w:tentative="1">
+      <w:start w:val="1"/>
+      <w:numFmt w:val="bullet"/>
+      <w:lvlText w:val=""/>
+      <w:lvlJc w:val="left"/>
+      <w:pPr>
+        <w:ind w:left="2520" w:hanging="360"/>
+      </w:pPr>
+      <w:rPr>
+        <w:rFonts w:ascii="Wingdings" w:hAnsi="Wingdings" w:hint="default"/>
+      </w:rPr>
+    </w:lvl>
+    <w:lvl w:ilvl="3" w:tplc="04090001" w:tentative="1">
+      <w:start w:val="1"/>
+      <w:numFmt w:val="bullet"/>
+      <w:lvlText w:val=""/>
+      <w:lvlJc w:val="left"/>
+      <w:pPr>
+        <w:ind w:left="3240" w:hanging="360"/>
+      </w:pPr>
+      <w:rPr>
+        <w:rFonts w:ascii="Symbol" w:hAnsi="Symbol" w:hint="default"/>
+      </w:rPr>
+    </w:lvl>
+    <w:lvl w:ilvl="4" w:tplc="04090003" w:tentative="1">
+      <w:start w:val="1"/>
+      <w:numFmt w:val="bullet"/>
+      <w:lvlText w:val="o"/>
+      <w:lvlJc w:val="left"/>
+      <w:pPr>
+        <w:ind w:left="3960" w:hanging="360"/>
+      </w:pPr>
+      <w:rPr>
+        <w:rFonts w:ascii="Courier New" w:hAnsi="Courier New" w:cs="Courier New" w:hint="default"/>
+      </w:rPr>
+    </w:lvl>
+    <w:lvl w:ilvl="5" w:tplc="04090005" w:tentative="1">
+      <w:start w:val="1"/>
+      <w:numFmt w:val="bullet"/>
+      <w:lvlText w:val=""/>
+      <w:lvlJc w:val="left"/>
+      <w:pPr>
+        <w:ind w:left="4680" w:hanging="360"/>
+      </w:pPr>
+      <w:rPr>
+        <w:rFonts w:ascii="Wingdings" w:hAnsi="Wingdings" w:hint="default"/>
+      </w:rPr>
+    </w:lvl>
+    <w:lvl w:ilvl="6" w:tplc="04090001" w:tentative="1">
+      <w:start w:val="1"/>
+      <w:numFmt w:val="bullet"/>
+      <w:lvlText w:val=""/>
+      <w:lvlJc w:val="left"/>
+      <w:pPr>
+        <w:ind w:left="5400" w:hanging="360"/>
+      </w:pPr>
+      <w:rPr>
+        <w:rFonts w:ascii="Symbol" w:hAnsi="Symbol" w:hint="default"/>
+      </w:rPr>
+    </w:lvl>
+    <w:lvl w:ilvl="7" w:tplc="04090003" w:tentative="1">
+      <w:start w:val="1"/>
+      <w:numFmt w:val="bullet"/>
+      <w:lvlText w:val="o"/>
+      <w:lvlJc w:val="left"/>
+      <w:pPr>
+        <w:ind w:left="6120" w:hanging="360"/>
+      </w:pPr>
+      <w:rPr>
+        <w:rFonts w:ascii="Courier New" w:hAnsi="Courier New" w:cs="Courier New" w:hint="default"/>
+      </w:rPr>
+    </w:lvl>
+    <w:lvl w:ilvl="8" w:tplc="04090005" w:tentative="1">
+      <w:start w:val="1"/>
+      <w:numFmt w:val="bullet"/>
+      <w:lvlText w:val=""/>
+      <w:lvlJc w:val="left"/>
+      <w:pPr>
+        <w:ind w:left="6840" w:hanging="360"/>
+      </w:pPr>
+      <w:rPr>
+        <w:rFonts w:ascii="Wingdings" w:hAnsi="Wingdings" w:hint="default"/>
+      </w:rPr>
+    </w:lvl>
+  </w:abstractNum>
+  <w:abstractNum w:abstractNumId="30">
     <w:nsid w:val="6FC77BB5"/>
     <w:multiLevelType w:val="hybridMultilevel"/>
     <w:tmpl w:val="241EF71E"/>
@@ -12173,7 +12212,7 @@
       </w:rPr>
     </w:lvl>
   </w:abstractNum>
-  <w:abstractNum w:abstractNumId="28">
+  <w:abstractNum w:abstractNumId="31">
     <w:nsid w:val="6FCE784B"/>
     <w:multiLevelType w:val="multilevel"/>
     <w:tmpl w:val="4B4046A8"/>
@@ -12286,13 +12325,240 @@
       </w:rPr>
     </w:lvl>
   </w:abstractNum>
-  <w:abstractNum w:abstractNumId="29">
+  <w:abstractNum w:abstractNumId="32">
     <w:nsid w:val="6FE628DB"/>
     <w:multiLevelType w:val="multilevel"/>
     <w:tmpl w:val="EFA2C2D2"/>
     <w:numStyleLink w:val="Style1"/>
   </w:abstractNum>
-  <w:abstractNum w:abstractNumId="30">
+  <w:abstractNum w:abstractNumId="33">
+    <w:nsid w:val="701E7F8B"/>
+    <w:multiLevelType w:val="hybridMultilevel"/>
+    <w:tmpl w:val="B136120A"/>
+    <w:lvl w:ilvl="0" w:tplc="04090001">
+      <w:start w:val="1"/>
+      <w:numFmt w:val="bullet"/>
+      <w:lvlText w:val=""/>
+      <w:lvlJc w:val="left"/>
+      <w:pPr>
+        <w:ind w:left="720" w:hanging="360"/>
+      </w:pPr>
+      <w:rPr>
+        <w:rFonts w:ascii="Symbol" w:hAnsi="Symbol" w:hint="default"/>
+      </w:rPr>
+    </w:lvl>
+    <w:lvl w:ilvl="1" w:tplc="04090003" w:tentative="1">
+      <w:start w:val="1"/>
+      <w:numFmt w:val="bullet"/>
+      <w:lvlText w:val="o"/>
+      <w:lvlJc w:val="left"/>
+      <w:pPr>
+        <w:ind w:left="1440" w:hanging="360"/>
+      </w:pPr>
+      <w:rPr>
+        <w:rFonts w:ascii="Courier New" w:hAnsi="Courier New" w:cs="Courier New" w:hint="default"/>
+      </w:rPr>
+    </w:lvl>
+    <w:lvl w:ilvl="2" w:tplc="04090005" w:tentative="1">
+      <w:start w:val="1"/>
+      <w:numFmt w:val="bullet"/>
+      <w:lvlText w:val=""/>
+      <w:lvlJc w:val="left"/>
+      <w:pPr>
+        <w:ind w:left="2160" w:hanging="360"/>
+      </w:pPr>
+      <w:rPr>
+        <w:rFonts w:ascii="Wingdings" w:hAnsi="Wingdings" w:hint="default"/>
+      </w:rPr>
+    </w:lvl>
+    <w:lvl w:ilvl="3" w:tplc="04090001" w:tentative="1">
+      <w:start w:val="1"/>
+      <w:numFmt w:val="bullet"/>
+      <w:lvlText w:val=""/>
+      <w:lvlJc w:val="left"/>
+      <w:pPr>
+        <w:ind w:left="2880" w:hanging="360"/>
+      </w:pPr>
+      <w:rPr>
+        <w:rFonts w:ascii="Symbol" w:hAnsi="Symbol" w:hint="default"/>
+      </w:rPr>
+    </w:lvl>
+    <w:lvl w:ilvl="4" w:tplc="04090003" w:tentative="1">
+      <w:start w:val="1"/>
+      <w:numFmt w:val="bullet"/>
+      <w:lvlText w:val="o"/>
+      <w:lvlJc w:val="left"/>
+      <w:pPr>
+        <w:ind w:left="3600" w:hanging="360"/>
+      </w:pPr>
+      <w:rPr>
+        <w:rFonts w:ascii="Courier New" w:hAnsi="Courier New" w:cs="Courier New" w:hint="default"/>
+      </w:rPr>
+    </w:lvl>
+    <w:lvl w:ilvl="5" w:tplc="04090005" w:tentative="1">
+      <w:start w:val="1"/>
+      <w:numFmt w:val="bullet"/>
+      <w:lvlText w:val=""/>
+      <w:lvlJc w:val="left"/>
+      <w:pPr>
+        <w:ind w:left="4320" w:hanging="360"/>
+      </w:pPr>
+      <w:rPr>
+        <w:rFonts w:ascii="Wingdings" w:hAnsi="Wingdings" w:hint="default"/>
+      </w:rPr>
+    </w:lvl>
+    <w:lvl w:ilvl="6" w:tplc="04090001" w:tentative="1">
+      <w:start w:val="1"/>
+      <w:numFmt w:val="bullet"/>
+      <w:lvlText w:val=""/>
+      <w:lvlJc w:val="left"/>
+      <w:pPr>
+        <w:ind w:left="5040" w:hanging="360"/>
+      </w:pPr>
+      <w:rPr>
+        <w:rFonts w:ascii="Symbol" w:hAnsi="Symbol" w:hint="default"/>
+      </w:rPr>
+    </w:lvl>
+    <w:lvl w:ilvl="7" w:tplc="04090003" w:tentative="1">
+      <w:start w:val="1"/>
+      <w:numFmt w:val="bullet"/>
+      <w:lvlText w:val="o"/>
+      <w:lvlJc w:val="left"/>
+      <w:pPr>
+        <w:ind w:left="5760" w:hanging="360"/>
+      </w:pPr>
+      <w:rPr>
+        <w:rFonts w:ascii="Courier New" w:hAnsi="Courier New" w:cs="Courier New" w:hint="default"/>
+      </w:rPr>
+    </w:lvl>
+    <w:lvl w:ilvl="8" w:tplc="04090005" w:tentative="1">
+      <w:start w:val="1"/>
+      <w:numFmt w:val="bullet"/>
+      <w:lvlText w:val=""/>
+      <w:lvlJc w:val="left"/>
+      <w:pPr>
+        <w:ind w:left="6480" w:hanging="360"/>
+      </w:pPr>
+      <w:rPr>
+        <w:rFonts w:ascii="Wingdings" w:hAnsi="Wingdings" w:hint="default"/>
+      </w:rPr>
+    </w:lvl>
+  </w:abstractNum>
+  <w:abstractNum w:abstractNumId="34">
+    <w:nsid w:val="75174535"/>
+    <w:multiLevelType w:val="hybridMultilevel"/>
+    <w:tmpl w:val="9FE4780A"/>
+    <w:lvl w:ilvl="0" w:tplc="04090007">
+      <w:start w:val="1"/>
+      <w:numFmt w:val="bullet"/>
+      <w:lvlText w:val=""/>
+      <w:lvlPicBulletId w:val="0"/>
+      <w:lvlJc w:val="left"/>
+      <w:pPr>
+        <w:ind w:left="1440" w:hanging="360"/>
+      </w:pPr>
+      <w:rPr>
+        <w:rFonts w:ascii="Symbol" w:hAnsi="Symbol" w:hint="default"/>
+      </w:rPr>
+    </w:lvl>
+    <w:lvl w:ilvl="1" w:tplc="04090003">
+      <w:start w:val="1"/>
+      <w:numFmt w:val="bullet"/>
+      <w:lvlText w:val="o"/>
+      <w:lvlJc w:val="left"/>
+      <w:pPr>
+        <w:ind w:left="2160" w:hanging="360"/>
+      </w:pPr>
+      <w:rPr>
+        <w:rFonts w:ascii="Courier New" w:hAnsi="Courier New" w:cs="Courier New" w:hint="default"/>
+      </w:rPr>
+    </w:lvl>
+    <w:lvl w:ilvl="2" w:tplc="04090005" w:tentative="1">
+      <w:start w:val="1"/>
+      <w:numFmt w:val="bullet"/>
+      <w:lvlText w:val=""/>
+      <w:lvlJc w:val="left"/>
+      <w:pPr>
+        <w:ind w:left="2880" w:hanging="360"/>
+      </w:pPr>
+      <w:rPr>
+        <w:rFonts w:ascii="Wingdings" w:hAnsi="Wingdings" w:hint="default"/>
+      </w:rPr>
+    </w:lvl>
+    <w:lvl w:ilvl="3" w:tplc="04090001" w:tentative="1">
+      <w:start w:val="1"/>
+      <w:numFmt w:val="bullet"/>
+      <w:lvlText w:val=""/>
+      <w:lvlJc w:val="left"/>
+      <w:pPr>
+        <w:ind w:left="3600" w:hanging="360"/>
+      </w:pPr>
+      <w:rPr>
+        <w:rFonts w:ascii="Symbol" w:hAnsi="Symbol" w:hint="default"/>
+      </w:rPr>
+    </w:lvl>
+    <w:lvl w:ilvl="4" w:tplc="04090003" w:tentative="1">
+      <w:start w:val="1"/>
+      <w:numFmt w:val="bullet"/>
+      <w:lvlText w:val="o"/>
+      <w:lvlJc w:val="left"/>
+      <w:pPr>
+        <w:ind w:left="4320" w:hanging="360"/>
+      </w:pPr>
+      <w:rPr>
+        <w:rFonts w:ascii="Courier New" w:hAnsi="Courier New" w:cs="Courier New" w:hint="default"/>
+      </w:rPr>
+    </w:lvl>
+    <w:lvl w:ilvl="5" w:tplc="04090005" w:tentative="1">
+      <w:start w:val="1"/>
+      <w:numFmt w:val="bullet"/>
+      <w:lvlText w:val=""/>
+      <w:lvlJc w:val="left"/>
+      <w:pPr>
+        <w:ind w:left="5040" w:hanging="360"/>
+      </w:pPr>
+      <w:rPr>
+        <w:rFonts w:ascii="Wingdings" w:hAnsi="Wingdings" w:hint="default"/>
+      </w:rPr>
+    </w:lvl>
+    <w:lvl w:ilvl="6" w:tplc="04090001" w:tentative="1">
+      <w:start w:val="1"/>
+      <w:numFmt w:val="bullet"/>
+      <w:lvlText w:val=""/>
+      <w:lvlJc w:val="left"/>
+      <w:pPr>
+        <w:ind w:left="5760" w:hanging="360"/>
+      </w:pPr>
+      <w:rPr>
+        <w:rFonts w:ascii="Symbol" w:hAnsi="Symbol" w:hint="default"/>
+      </w:rPr>
+    </w:lvl>
+    <w:lvl w:ilvl="7" w:tplc="04090003" w:tentative="1">
+      <w:start w:val="1"/>
+      <w:numFmt w:val="bullet"/>
+      <w:lvlText w:val="o"/>
+      <w:lvlJc w:val="left"/>
+      <w:pPr>
+        <w:ind w:left="6480" w:hanging="360"/>
+      </w:pPr>
+      <w:rPr>
+        <w:rFonts w:ascii="Courier New" w:hAnsi="Courier New" w:cs="Courier New" w:hint="default"/>
+      </w:rPr>
+    </w:lvl>
+    <w:lvl w:ilvl="8" w:tplc="04090005" w:tentative="1">
+      <w:start w:val="1"/>
+      <w:numFmt w:val="bullet"/>
+      <w:lvlText w:val=""/>
+      <w:lvlJc w:val="left"/>
+      <w:pPr>
+        <w:ind w:left="7200" w:hanging="360"/>
+      </w:pPr>
+      <w:rPr>
+        <w:rFonts w:ascii="Wingdings" w:hAnsi="Wingdings" w:hint="default"/>
+      </w:rPr>
+    </w:lvl>
+  </w:abstractNum>
+  <w:abstractNum w:abstractNumId="35">
     <w:nsid w:val="75F349D3"/>
     <w:multiLevelType w:val="multilevel"/>
     <w:tmpl w:val="7D3289AE"/>
@@ -12419,7 +12685,7 @@
       </w:rPr>
     </w:lvl>
   </w:abstractNum>
-  <w:abstractNum w:abstractNumId="31">
+  <w:abstractNum w:abstractNumId="36">
     <w:nsid w:val="792C6B34"/>
     <w:multiLevelType w:val="hybridMultilevel"/>
     <w:tmpl w:val="134E1CA0"/>
@@ -12534,100 +12800,115 @@
     </w:lvl>
   </w:abstractNum>
   <w:num w:numId="1">
-    <w:abstractNumId w:val="29"/>
+    <w:abstractNumId w:val="32"/>
   </w:num>
   <w:num w:numId="2">
-    <w:abstractNumId w:val="15"/>
+    <w:abstractNumId w:val="16"/>
   </w:num>
   <w:num w:numId="3">
+    <w:abstractNumId w:val="20"/>
+  </w:num>
+  <w:num w:numId="4">
+    <w:abstractNumId w:val="28"/>
+  </w:num>
+  <w:num w:numId="5">
     <w:abstractNumId w:val="19"/>
   </w:num>
-  <w:num w:numId="4">
-    <w:abstractNumId w:val="26"/>
+  <w:num w:numId="6">
+    <w:abstractNumId w:val="27"/>
   </w:num>
-  <w:num w:numId="5">
-    <w:abstractNumId w:val="18"/>
-  </w:num>
-  <w:num w:numId="6">
+  <w:num w:numId="7">
     <w:abstractNumId w:val="25"/>
   </w:num>
-  <w:num w:numId="7">
-    <w:abstractNumId w:val="24"/>
-  </w:num>
   <w:num w:numId="8">
-    <w:abstractNumId w:val="6"/>
+    <w:abstractNumId w:val="7"/>
   </w:num>
   <w:num w:numId="9">
-    <w:abstractNumId w:val="12"/>
+    <w:abstractNumId w:val="13"/>
   </w:num>
   <w:num w:numId="10">
-    <w:abstractNumId w:val="28"/>
+    <w:abstractNumId w:val="31"/>
   </w:num>
   <w:num w:numId="11">
-    <w:abstractNumId w:val="30"/>
+    <w:abstractNumId w:val="35"/>
   </w:num>
   <w:num w:numId="12">
-    <w:abstractNumId w:val="21"/>
+    <w:abstractNumId w:val="22"/>
   </w:num>
   <w:num w:numId="13">
-    <w:abstractNumId w:val="4"/>
+    <w:abstractNumId w:val="5"/>
   </w:num>
   <w:num w:numId="14">
-    <w:abstractNumId w:val="23"/>
+    <w:abstractNumId w:val="24"/>
   </w:num>
   <w:num w:numId="15">
     <w:abstractNumId w:val="0"/>
   </w:num>
   <w:num w:numId="16">
-    <w:abstractNumId w:val="31"/>
+    <w:abstractNumId w:val="36"/>
   </w:num>
   <w:num w:numId="17">
     <w:abstractNumId w:val="3"/>
   </w:num>
   <w:num w:numId="18">
-    <w:abstractNumId w:val="14"/>
+    <w:abstractNumId w:val="15"/>
   </w:num>
   <w:num w:numId="19">
-    <w:abstractNumId w:val="11"/>
+    <w:abstractNumId w:val="12"/>
   </w:num>
   <w:num w:numId="20">
-    <w:abstractNumId w:val="16"/>
+    <w:abstractNumId w:val="17"/>
   </w:num>
   <w:num w:numId="21">
     <w:abstractNumId w:val="2"/>
   </w:num>
   <w:num w:numId="22">
+    <w:abstractNumId w:val="9"/>
+  </w:num>
+  <w:num w:numId="23">
+    <w:abstractNumId w:val="14"/>
+  </w:num>
+  <w:num w:numId="24">
+    <w:abstractNumId w:val="11"/>
+  </w:num>
+  <w:num w:numId="25">
+    <w:abstractNumId w:val="21"/>
+  </w:num>
+  <w:num w:numId="26">
     <w:abstractNumId w:val="8"/>
   </w:num>
-  <w:num w:numId="23">
-    <w:abstractNumId w:val="13"/>
-  </w:num>
-  <w:num w:numId="24">
-    <w:abstractNumId w:val="10"/>
-  </w:num>
-  <w:num w:numId="25">
-    <w:abstractNumId w:val="20"/>
-  </w:num>
-  <w:num w:numId="26">
-    <w:abstractNumId w:val="7"/>
-  </w:num>
   <w:num w:numId="27">
-    <w:abstractNumId w:val="5"/>
+    <w:abstractNumId w:val="6"/>
   </w:num>
   <w:num w:numId="28">
-    <w:abstractNumId w:val="27"/>
+    <w:abstractNumId w:val="30"/>
   </w:num>
   <w:num w:numId="29">
-    <w:abstractNumId w:val="22"/>
+    <w:abstractNumId w:val="23"/>
   </w:num>
   <w:num w:numId="30">
-    <w:abstractNumId w:val="9"/>
+    <w:abstractNumId w:val="10"/>
   </w:num>
   <w:num w:numId="31">
     <w:abstractNumId w:val="1"/>
   </w:num>
   <w:num w:numId="32">
-    <w:abstractNumId w:val="17"/>
+    <w:abstractNumId w:val="18"/>
+  </w:num>
+  <w:num w:numId="33">
+    <w:abstractNumId w:val="34"/>
+  </w:num>
+  <w:num w:numId="34">
+    <w:abstractNumId w:val="29"/>
+  </w:num>
+  <w:num w:numId="35">
+    <w:abstractNumId w:val="26"/>
+  </w:num>
+  <w:num w:numId="36">
+    <w:abstractNumId w:val="4"/>
+  </w:num>
+  <w:num w:numId="37">
+    <w:abstractNumId w:val="33"/>
   </w:num>
 </w:numbering>
 </file>
@@ -13333,6 +13614,26 @@
       <w:lang w:eastAsia="en-US"/>
     </w:rPr>
   </w:style>
+  <w:style w:type="paragraph" w:customStyle="1" w:styleId="Gachchan">
+    <w:name w:val="Gachchan"/>
+    <w:basedOn w:val="Normal"/>
+    <w:autoRedefine/>
+    <w:rsid w:val="00C623B3"/>
+    <w:pPr>
+      <w:numPr>
+        <w:numId w:val="34"/>
+      </w:numPr>
+      <w:tabs>
+        <w:tab w:val="left" w:pos="1100"/>
+      </w:tabs>
+      <w:spacing w:after="0" w:line="240" w:lineRule="auto"/>
+    </w:pPr>
+    <w:rPr>
+      <w:rFonts w:ascii="Arial" w:eastAsia="Times New Roman" w:hAnsi="Arial" w:cs="Times New Roman"/>
+      <w:sz w:val="24"/>
+      <w:lang w:eastAsia="en-US"/>
+    </w:rPr>
+  </w:style>
 </w:styles>
 </file>
 
@@ -14037,6 +14338,26 @@
       <w:lang w:eastAsia="en-US"/>
     </w:rPr>
   </w:style>
+  <w:style w:type="paragraph" w:customStyle="1" w:styleId="Gachchan">
+    <w:name w:val="Gachchan"/>
+    <w:basedOn w:val="Normal"/>
+    <w:autoRedefine/>
+    <w:rsid w:val="00C623B3"/>
+    <w:pPr>
+      <w:numPr>
+        <w:numId w:val="34"/>
+      </w:numPr>
+      <w:tabs>
+        <w:tab w:val="left" w:pos="1100"/>
+      </w:tabs>
+      <w:spacing w:after="0" w:line="240" w:lineRule="auto"/>
+    </w:pPr>
+    <w:rPr>
+      <w:rFonts w:ascii="Arial" w:eastAsia="Times New Roman" w:hAnsi="Arial" w:cs="Times New Roman"/>
+      <w:sz w:val="24"/>
+      <w:lang w:eastAsia="en-US"/>
+    </w:rPr>
+  </w:style>
 </w:styles>
 </file>
 
@@ -14328,7 +14649,7 @@
 </file>
 
 <file path=customXml/itemProps1.xml><?xml version="1.0" encoding="utf-8"?>
-<ds:datastoreItem xmlns:ds="http://schemas.openxmlformats.org/officeDocument/2006/customXml" ds:itemID="{14194F8E-36E2-4061-A963-5242A8F87173}">
+<ds:datastoreItem xmlns:ds="http://schemas.openxmlformats.org/officeDocument/2006/customXml" ds:itemID="{F369729F-CE46-4E36-9F15-3146D9B79FF7}">
   <ds:schemaRefs>
     <ds:schemaRef ds:uri="http://schemas.openxmlformats.org/officeDocument/2006/bibliography"/>
   </ds:schemaRefs>

</xml_diff>

<commit_message>
Comment trên diện rộng của tài liệu (mục nào cũng có)
</commit_message>
<xml_diff>
--- a/Requirement Management/Software Requirement Specification/[HRM]RE_SRS.docx
+++ b/Requirement Management/Software Requirement Specification/[HRM]RE_SRS.docx
@@ -2547,16 +2547,10 @@
             <w:cnfStyle w:val="001000000000" w:firstRow="0" w:lastRow="0" w:firstColumn="1" w:lastColumn="0" w:oddVBand="0" w:evenVBand="0" w:oddHBand="0" w:evenHBand="0" w:firstRowFirstColumn="0" w:firstRowLastColumn="0" w:lastRowFirstColumn="0" w:lastRowLastColumn="0"/>
             <w:tcW w:w="2394" w:type="dxa"/>
           </w:tcPr>
-          <w:p/>
-        </w:tc>
-        <w:tc>
-          <w:tcPr>
-            <w:tcW w:w="2394" w:type="dxa"/>
-          </w:tcPr>
           <w:p>
-            <w:pPr>
-              <w:cnfStyle w:val="000000100000" w:firstRow="0" w:lastRow="0" w:firstColumn="0" w:lastColumn="0" w:oddVBand="0" w:evenVBand="0" w:oddHBand="1" w:evenHBand="0" w:firstRowFirstColumn="0" w:firstRowLastColumn="0" w:lastRowFirstColumn="0" w:lastRowLastColumn="0"/>
-            </w:pPr>
+            <w:r>
+              <w:t>Team</w:t>
+            </w:r>
           </w:p>
         </w:tc>
         <w:tc>
@@ -2567,6 +2561,9 @@
             <w:pPr>
               <w:cnfStyle w:val="000000100000" w:firstRow="0" w:lastRow="0" w:firstColumn="0" w:lastColumn="0" w:oddVBand="0" w:evenVBand="0" w:oddHBand="1" w:evenHBand="0" w:firstRowFirstColumn="0" w:firstRowLastColumn="0" w:lastRowFirstColumn="0" w:lastRowLastColumn="0"/>
             </w:pPr>
+            <w:r>
+              <w:t>20/11/2011</w:t>
+            </w:r>
           </w:p>
         </w:tc>
         <w:tc>
@@ -2577,6 +2574,22 @@
             <w:pPr>
               <w:cnfStyle w:val="000000100000" w:firstRow="0" w:lastRow="0" w:firstColumn="0" w:lastColumn="0" w:oddVBand="0" w:evenVBand="0" w:oddHBand="1" w:evenHBand="0" w:firstRowFirstColumn="0" w:firstRowLastColumn="0" w:lastRowFirstColumn="0" w:lastRowLastColumn="0"/>
             </w:pPr>
+            <w:r>
+              <w:t>initial version</w:t>
+            </w:r>
+          </w:p>
+        </w:tc>
+        <w:tc>
+          <w:tcPr>
+            <w:tcW w:w="2394" w:type="dxa"/>
+          </w:tcPr>
+          <w:p>
+            <w:pPr>
+              <w:cnfStyle w:val="000000100000" w:firstRow="0" w:lastRow="0" w:firstColumn="0" w:lastColumn="0" w:oddVBand="0" w:evenVBand="0" w:oddHBand="1" w:evenHBand="0" w:firstRowFirstColumn="0" w:firstRowLastColumn="0" w:lastRowFirstColumn="0" w:lastRowLastColumn="0"/>
+            </w:pPr>
+            <w:r>
+              <w:t>1.0</w:t>
+            </w:r>
           </w:p>
         </w:tc>
       </w:tr>
@@ -2589,16 +2602,15 @@
             <w:cnfStyle w:val="001000000000" w:firstRow="0" w:lastRow="0" w:firstColumn="1" w:lastColumn="0" w:oddVBand="0" w:evenVBand="0" w:oddHBand="0" w:evenHBand="0" w:firstRowFirstColumn="0" w:firstRowLastColumn="0" w:lastRowFirstColumn="0" w:lastRowLastColumn="0"/>
             <w:tcW w:w="2394" w:type="dxa"/>
           </w:tcPr>
-          <w:p/>
-        </w:tc>
-        <w:tc>
-          <w:tcPr>
-            <w:tcW w:w="2394" w:type="dxa"/>
-          </w:tcPr>
           <w:p>
-            <w:pPr>
-              <w:cnfStyle w:val="000000010000" w:firstRow="0" w:lastRow="0" w:firstColumn="0" w:lastColumn="0" w:oddVBand="0" w:evenVBand="0" w:oddHBand="0" w:evenHBand="1" w:firstRowFirstColumn="0" w:firstRowLastColumn="0" w:lastRowFirstColumn="0" w:lastRowLastColumn="0"/>
-            </w:pPr>
+            <w:r>
+              <w:t xml:space="preserve">Nguyen </w:t>
+            </w:r>
+            <w:proofErr w:type="spellStart"/>
+            <w:r>
+              <w:t>Dinh</w:t>
+            </w:r>
+            <w:proofErr w:type="spellEnd"/>
           </w:p>
         </w:tc>
         <w:tc>
@@ -2609,6 +2621,9 @@
             <w:pPr>
               <w:cnfStyle w:val="000000010000" w:firstRow="0" w:lastRow="0" w:firstColumn="0" w:lastColumn="0" w:oddVBand="0" w:evenVBand="0" w:oddHBand="0" w:evenHBand="1" w:firstRowFirstColumn="0" w:firstRowLastColumn="0" w:lastRowFirstColumn="0" w:lastRowLastColumn="0"/>
             </w:pPr>
+            <w:r>
+              <w:t>29/11/2011</w:t>
+            </w:r>
           </w:p>
         </w:tc>
         <w:tc>
@@ -2619,6 +2634,22 @@
             <w:pPr>
               <w:cnfStyle w:val="000000010000" w:firstRow="0" w:lastRow="0" w:firstColumn="0" w:lastColumn="0" w:oddVBand="0" w:evenVBand="0" w:oddHBand="0" w:evenHBand="1" w:firstRowFirstColumn="0" w:firstRowLastColumn="0" w:lastRowFirstColumn="0" w:lastRowLastColumn="0"/>
             </w:pPr>
+            <w:r>
+              <w:t>Review for initial version</w:t>
+            </w:r>
+          </w:p>
+        </w:tc>
+        <w:tc>
+          <w:tcPr>
+            <w:tcW w:w="2394" w:type="dxa"/>
+          </w:tcPr>
+          <w:p>
+            <w:pPr>
+              <w:cnfStyle w:val="000000010000" w:firstRow="0" w:lastRow="0" w:firstColumn="0" w:lastColumn="0" w:oddVBand="0" w:evenVBand="0" w:oddHBand="0" w:evenHBand="1" w:firstRowFirstColumn="0" w:firstRowLastColumn="0" w:lastRowFirstColumn="0" w:lastRowLastColumn="0"/>
+            </w:pPr>
+            <w:r>
+              <w:t>1.0.1</w:t>
+            </w:r>
           </w:p>
         </w:tc>
       </w:tr>
@@ -2990,6 +3021,7 @@
         </w:rPr>
       </w:pPr>
       <w:bookmarkStart w:id="1" w:name="_Toc300928269"/>
+      <w:commentRangeStart w:id="2"/>
       <w:r>
         <w:rPr>
           <w:sz w:val="44"/>
@@ -2999,6 +3031,17 @@
         <w:t>Introduction</w:t>
       </w:r>
       <w:bookmarkEnd w:id="1"/>
+      <w:commentRangeEnd w:id="2"/>
+      <w:r>
+        <w:rPr>
+          <w:rStyle w:val="CommentReference"/>
+          <w:rFonts w:asciiTheme="minorHAnsi" w:eastAsiaTheme="minorEastAsia" w:hAnsiTheme="minorHAnsi" w:cstheme="minorBidi"/>
+          <w:b w:val="0"/>
+          <w:bCs w:val="0"/>
+          <w:color w:val="auto"/>
+        </w:rPr>
+        <w:commentReference w:id="2"/>
+      </w:r>
     </w:p>
     <w:p>
       <w:pPr>
@@ -3007,11 +3050,11 @@
       <w:r>
         <w:t xml:space="preserve">1.1 </w:t>
       </w:r>
-      <w:bookmarkStart w:id="2" w:name="_Toc300928270"/>
+      <w:bookmarkStart w:id="3" w:name="_Toc300928270"/>
       <w:r>
         <w:t>Purpose</w:t>
       </w:r>
-      <w:bookmarkEnd w:id="2"/>
+      <w:bookmarkEnd w:id="3"/>
     </w:p>
     <w:p>
       <w:pPr>
@@ -3041,11 +3084,11 @@
           <w:numId w:val="10"/>
         </w:numPr>
       </w:pPr>
-      <w:bookmarkStart w:id="3" w:name="_Toc300928271"/>
+      <w:bookmarkStart w:id="4" w:name="_Toc300928271"/>
       <w:r>
         <w:t>Document Conventions</w:t>
       </w:r>
-      <w:bookmarkEnd w:id="3"/>
+      <w:bookmarkEnd w:id="4"/>
     </w:p>
     <w:p>
       <w:pPr>
@@ -3090,11 +3133,11 @@
       <w:r>
         <w:t xml:space="preserve">1.3 </w:t>
       </w:r>
-      <w:bookmarkStart w:id="4" w:name="_Toc300928272"/>
+      <w:bookmarkStart w:id="5" w:name="_Toc300928272"/>
       <w:r>
         <w:t>Intended Audience and Reading Suggestions</w:t>
       </w:r>
-      <w:bookmarkEnd w:id="4"/>
+      <w:bookmarkEnd w:id="5"/>
     </w:p>
     <w:p>
       <w:pPr>
@@ -3106,7 +3149,7 @@
           <w:rFonts w:ascii="Arial" w:hAnsi="Arial" w:cs="Arial"/>
         </w:rPr>
       </w:pPr>
-      <w:bookmarkStart w:id="5" w:name="_Toc300928273"/>
+      <w:bookmarkStart w:id="6" w:name="_Toc300928273"/>
       <w:r>
         <w:rPr>
           <w:rFonts w:ascii="Arial" w:hAnsi="Arial" w:cs="Arial"/>
@@ -3128,7 +3171,7 @@
       <w:r>
         <w:t>Project Scope</w:t>
       </w:r>
-      <w:bookmarkEnd w:id="5"/>
+      <w:bookmarkEnd w:id="6"/>
     </w:p>
     <w:p>
       <w:pPr>
@@ -3140,7 +3183,7 @@
           <w:rFonts w:ascii="Arial" w:hAnsi="Arial" w:cs="Arial"/>
         </w:rPr>
       </w:pPr>
-      <w:bookmarkStart w:id="6" w:name="_Toc300928274"/>
+      <w:bookmarkStart w:id="7" w:name="_Toc300928274"/>
       <w:r>
         <w:rPr>
           <w:rFonts w:ascii="Arial" w:hAnsi="Arial" w:cs="Arial"/>
@@ -3179,7 +3222,7 @@
       <w:r>
         <w:t>References</w:t>
       </w:r>
-      <w:bookmarkEnd w:id="6"/>
+      <w:bookmarkEnd w:id="7"/>
     </w:p>
     <w:p>
       <w:pPr>
@@ -3208,7 +3251,79 @@
           <w:i/>
           <w:iCs/>
         </w:rPr>
-        <w:t>List any other documents or Web addresses to which this SRS refers. These may include userinterface style guides, contracts, standards, system requirements specifications, use casedocuments, or a vision and scope document. Provide enough information so that the reader couldaccess a copy of each reference, including title, author, version number, date, and source orlocation.</w:t>
+        <w:t xml:space="preserve">List any other documents or Web addresses to which this SRS refers. These may include </w:t>
+      </w:r>
+      <w:proofErr w:type="spellStart"/>
+      <w:r>
+        <w:rPr>
+          <w:rFonts w:ascii="Arial" w:hAnsi="Arial" w:cs="Arial"/>
+          <w:i/>
+          <w:iCs/>
+        </w:rPr>
+        <w:t>userinterface</w:t>
+      </w:r>
+      <w:proofErr w:type="spellEnd"/>
+      <w:r>
+        <w:rPr>
+          <w:rFonts w:ascii="Arial" w:hAnsi="Arial" w:cs="Arial"/>
+          <w:i/>
+          <w:iCs/>
+        </w:rPr>
+        <w:t xml:space="preserve"> style guides, contracts, standards, system requirements specifications, use </w:t>
+      </w:r>
+      <w:proofErr w:type="spellStart"/>
+      <w:r>
+        <w:rPr>
+          <w:rFonts w:ascii="Arial" w:hAnsi="Arial" w:cs="Arial"/>
+          <w:i/>
+          <w:iCs/>
+        </w:rPr>
+        <w:t>casedocuments</w:t>
+      </w:r>
+      <w:proofErr w:type="spellEnd"/>
+      <w:r>
+        <w:rPr>
+          <w:rFonts w:ascii="Arial" w:hAnsi="Arial" w:cs="Arial"/>
+          <w:i/>
+          <w:iCs/>
+        </w:rPr>
+        <w:t xml:space="preserve">, or a vision and scope document. Provide enough information so that the reader </w:t>
+      </w:r>
+      <w:proofErr w:type="spellStart"/>
+      <w:r>
+        <w:rPr>
+          <w:rFonts w:ascii="Arial" w:hAnsi="Arial" w:cs="Arial"/>
+          <w:i/>
+          <w:iCs/>
+        </w:rPr>
+        <w:t>couldaccess</w:t>
+      </w:r>
+      <w:proofErr w:type="spellEnd"/>
+      <w:r>
+        <w:rPr>
+          <w:rFonts w:ascii="Arial" w:hAnsi="Arial" w:cs="Arial"/>
+          <w:i/>
+          <w:iCs/>
+        </w:rPr>
+        <w:t xml:space="preserve"> a copy of each reference, including title, author, version number, date, and source </w:t>
+      </w:r>
+      <w:proofErr w:type="spellStart"/>
+      <w:r>
+        <w:rPr>
+          <w:rFonts w:ascii="Arial" w:hAnsi="Arial" w:cs="Arial"/>
+          <w:i/>
+          <w:iCs/>
+        </w:rPr>
+        <w:t>orlocation</w:t>
+      </w:r>
+      <w:proofErr w:type="spellEnd"/>
+      <w:r>
+        <w:rPr>
+          <w:rFonts w:ascii="Arial" w:hAnsi="Arial" w:cs="Arial"/>
+          <w:i/>
+          <w:iCs/>
+        </w:rPr>
+        <w:t>.</w:t>
       </w:r>
       <w:r>
         <w:rPr>
@@ -3230,7 +3345,7 @@
           <w:szCs w:val="44"/>
         </w:rPr>
       </w:pPr>
-      <w:bookmarkStart w:id="7" w:name="_Toc300928275"/>
+      <w:bookmarkStart w:id="8" w:name="_Toc300928275"/>
       <w:r>
         <w:rPr>
           <w:sz w:val="44"/>
@@ -3238,20 +3353,20 @@
         </w:rPr>
         <w:t>Overall Description</w:t>
       </w:r>
-      <w:bookmarkEnd w:id="7"/>
+      <w:bookmarkEnd w:id="8"/>
     </w:p>
     <w:p>
       <w:pPr>
         <w:pStyle w:val="Heading2"/>
       </w:pPr>
-      <w:bookmarkStart w:id="8" w:name="_Toc300928276"/>
+      <w:bookmarkStart w:id="9" w:name="_Toc300928276"/>
       <w:r>
         <w:t xml:space="preserve">2.1 </w:t>
       </w:r>
       <w:r>
         <w:t>Product Perspective</w:t>
       </w:r>
-      <w:bookmarkEnd w:id="8"/>
+      <w:bookmarkEnd w:id="9"/>
     </w:p>
     <w:p>
       <w:pPr>
@@ -3264,7 +3379,7 @@
           <w:rFonts w:ascii="Arial" w:hAnsi="Arial" w:cs="Arial"/>
         </w:rPr>
       </w:pPr>
-      <w:bookmarkStart w:id="9" w:name="_Toc300928277"/>
+      <w:bookmarkStart w:id="10" w:name="_Toc300928277"/>
       <w:r>
         <w:rPr>
           <w:rFonts w:ascii="Arial" w:hAnsi="Arial" w:cs="Arial"/>
@@ -3290,10 +3405,22 @@
       <w:r>
         <w:t xml:space="preserve">2.2 </w:t>
       </w:r>
+      <w:commentRangeStart w:id="11"/>
       <w:r>
         <w:t>Product Features</w:t>
       </w:r>
-      <w:bookmarkEnd w:id="9"/>
+      <w:bookmarkEnd w:id="10"/>
+      <w:commentRangeEnd w:id="11"/>
+      <w:r>
+        <w:rPr>
+          <w:rStyle w:val="CommentReference"/>
+          <w:rFonts w:asciiTheme="minorHAnsi" w:eastAsiaTheme="minorEastAsia" w:hAnsiTheme="minorHAnsi" w:cstheme="minorBidi"/>
+          <w:b w:val="0"/>
+          <w:bCs w:val="0"/>
+          <w:color w:val="auto"/>
+        </w:rPr>
+        <w:commentReference w:id="11"/>
+      </w:r>
     </w:p>
     <w:p>
       <w:pPr>
@@ -3308,8 +3435,6 @@
           <w:szCs w:val="22"/>
         </w:rPr>
       </w:pPr>
-      <w:bookmarkStart w:id="10" w:name="_GoBack"/>
-      <w:bookmarkEnd w:id="10"/>
       <w:r>
         <w:rPr>
           <w:rFonts w:ascii="Arial" w:eastAsiaTheme="minorEastAsia" w:hAnsi="Arial" w:cs="Arial"/>
@@ -4236,6 +4361,7 @@
           <w:szCs w:val="22"/>
         </w:rPr>
       </w:pPr>
+      <w:commentRangeStart w:id="12"/>
       <w:r>
         <w:rPr>
           <w:rFonts w:ascii="Arial" w:hAnsi="Arial" w:cs="Arial"/>
@@ -4244,6 +4370,16 @@
           <w:szCs w:val="22"/>
         </w:rPr>
         <w:t>Administration panel – Utilities:</w:t>
+      </w:r>
+      <w:commentRangeEnd w:id="12"/>
+      <w:r>
+        <w:rPr>
+          <w:rStyle w:val="CommentReference"/>
+          <w:rFonts w:asciiTheme="minorHAnsi" w:eastAsiaTheme="minorEastAsia" w:hAnsiTheme="minorHAnsi" w:cstheme="minorBidi"/>
+          <w:color w:val="auto"/>
+          <w:lang w:eastAsia="ja-JP"/>
+        </w:rPr>
+        <w:commentReference w:id="12"/>
       </w:r>
     </w:p>
     <w:p>
@@ -4511,7 +4647,7 @@
           <w:szCs w:val="22"/>
         </w:rPr>
       </w:pPr>
-      <w:bookmarkStart w:id="11" w:name="_Toc300928278"/>
+      <w:bookmarkStart w:id="13" w:name="_Toc300928278"/>
       <w:r>
         <w:rPr>
           <w:rFonts w:ascii="Arial" w:hAnsi="Arial" w:cs="Arial"/>
@@ -4932,7 +5068,7 @@
       <w:r>
         <w:t>User Classes and Characteristics</w:t>
       </w:r>
-      <w:bookmarkEnd w:id="11"/>
+      <w:bookmarkEnd w:id="13"/>
     </w:p>
     <w:p>
       <w:pPr>
@@ -5275,10 +5411,10 @@
         <w:lastRenderedPageBreak/>
         <w:pict>
           <v:shape id="_x0000_s1029" type="#_x0000_t75" style="position:absolute;left:0;text-align:left;margin-left:-9.55pt;margin-top:45.6pt;width:480.25pt;height:481.6pt;z-index:251659264">
-            <v:imagedata r:id="rId7" o:title=""/>
+            <v:imagedata r:id="rId8" o:title=""/>
             <w10:wrap type="square"/>
           </v:shape>
-          <o:OLEObject Type="Embed" ProgID="Visio.Drawing.11" ShapeID="_x0000_s1029" DrawAspect="Content" ObjectID="_1383192415" r:id="rId8"/>
+          <o:OLEObject Type="Embed" ProgID="Visio.Drawing.11" ShapeID="_x0000_s1029" DrawAspect="Content" ObjectID="_1384109910" r:id="rId9"/>
         </w:pict>
       </w:r>
     </w:p>
@@ -5523,6 +5659,7 @@
                 <w:szCs w:val="22"/>
               </w:rPr>
             </w:pPr>
+            <w:commentRangeStart w:id="14"/>
             <w:r>
               <w:rPr>
                 <w:rFonts w:ascii="Arial" w:hAnsi="Arial" w:cs="Arial"/>
@@ -5542,6 +5679,17 @@
                 <w:szCs w:val="22"/>
               </w:rPr>
               <w:t>, description</w:t>
+            </w:r>
+            <w:commentRangeEnd w:id="14"/>
+            <w:r>
+              <w:rPr>
+                <w:rStyle w:val="CommentReference"/>
+                <w:rFonts w:asciiTheme="minorHAnsi" w:eastAsiaTheme="minorEastAsia" w:hAnsiTheme="minorHAnsi" w:cstheme="minorBidi"/>
+                <w:b w:val="0"/>
+                <w:bCs w:val="0"/>
+                <w:color w:val="auto"/>
+              </w:rPr>
+              <w:commentReference w:id="14"/>
             </w:r>
           </w:p>
         </w:tc>
@@ -6209,14 +6357,14 @@
           <w:szCs w:val="20"/>
         </w:rPr>
       </w:pPr>
-      <w:bookmarkStart w:id="12" w:name="_Toc300928279"/>
+      <w:bookmarkStart w:id="15" w:name="_Toc300928279"/>
       <w:r>
         <w:t xml:space="preserve">2.4 </w:t>
       </w:r>
       <w:r>
         <w:t>Operating Environment</w:t>
       </w:r>
-      <w:bookmarkEnd w:id="12"/>
+      <w:bookmarkEnd w:id="15"/>
     </w:p>
     <w:p>
       <w:pPr>
@@ -6230,9 +6378,9 @@
           <w:sz w:val="22"/>
         </w:rPr>
       </w:pPr>
-      <w:bookmarkStart w:id="13" w:name="_Toc175985329"/>
-      <w:bookmarkStart w:id="14" w:name="_Toc194736496"/>
-      <w:bookmarkStart w:id="15" w:name="_Toc300928280"/>
+      <w:bookmarkStart w:id="16" w:name="_Toc175985329"/>
+      <w:bookmarkStart w:id="17" w:name="_Toc194736496"/>
+      <w:bookmarkStart w:id="18" w:name="_Toc300928280"/>
       <w:r>
         <w:rPr>
           <w:rFonts w:cs="Arial"/>
@@ -6240,8 +6388,8 @@
         </w:rPr>
         <w:t>CPU: more than 2 CPU</w:t>
       </w:r>
-      <w:bookmarkEnd w:id="13"/>
-      <w:bookmarkEnd w:id="14"/>
+      <w:bookmarkEnd w:id="16"/>
+      <w:bookmarkEnd w:id="17"/>
       <w:r>
         <w:rPr>
           <w:rFonts w:cs="Arial"/>
@@ -6307,8 +6455,8 @@
         </w:rPr>
         <w:t xml:space="preserve">Operating system: Windows XP/Vista/7, </w:t>
       </w:r>
-      <w:bookmarkStart w:id="16" w:name="_Toc175985320"/>
-      <w:bookmarkStart w:id="17" w:name="_Toc194736489"/>
+      <w:bookmarkStart w:id="19" w:name="_Toc175985320"/>
+      <w:bookmarkStart w:id="20" w:name="_Toc194736489"/>
       <w:r>
         <w:rPr>
           <w:rFonts w:ascii="Arial" w:hAnsi="Arial" w:cs="Arial"/>
@@ -6319,7 +6467,7 @@
         </w:rPr>
         <w:t>Windows server 2003</w:t>
       </w:r>
-      <w:bookmarkEnd w:id="16"/>
+      <w:bookmarkEnd w:id="19"/>
       <w:r>
         <w:rPr>
           <w:rFonts w:ascii="Arial" w:hAnsi="Arial" w:cs="Arial"/>
@@ -6330,7 +6478,7 @@
         </w:rPr>
         <w:t xml:space="preserve"> or Windows server 2008</w:t>
       </w:r>
-      <w:bookmarkEnd w:id="17"/>
+      <w:bookmarkEnd w:id="20"/>
     </w:p>
     <w:p>
       <w:pPr>
@@ -6428,8 +6576,8 @@
           <w:sz w:val="22"/>
         </w:rPr>
       </w:pPr>
-      <w:bookmarkStart w:id="18" w:name="_Toc175985327"/>
-      <w:bookmarkStart w:id="19" w:name="_Toc194736494"/>
+      <w:bookmarkStart w:id="21" w:name="_Toc175985327"/>
+      <w:bookmarkStart w:id="22" w:name="_Toc194736494"/>
       <w:r>
         <w:rPr>
           <w:rFonts w:cs="Arial"/>
@@ -6437,8 +6585,8 @@
         </w:rPr>
         <w:t>Hard disk space: 250 GB</w:t>
       </w:r>
-      <w:bookmarkEnd w:id="18"/>
-      <w:bookmarkEnd w:id="19"/>
+      <w:bookmarkEnd w:id="21"/>
+      <w:bookmarkEnd w:id="22"/>
       <w:r>
         <w:rPr>
           <w:rFonts w:cs="Arial"/>
@@ -6459,8 +6607,9 @@
           <w:sz w:val="22"/>
         </w:rPr>
       </w:pPr>
-      <w:bookmarkStart w:id="20" w:name="_Toc175985328"/>
-      <w:bookmarkStart w:id="21" w:name="_Toc194736495"/>
+      <w:bookmarkStart w:id="23" w:name="_Toc175985328"/>
+      <w:bookmarkStart w:id="24" w:name="_Toc194736495"/>
+      <w:commentRangeStart w:id="25"/>
       <w:r>
         <w:rPr>
           <w:rFonts w:cs="Arial"/>
@@ -6468,8 +6617,17 @@
         </w:rPr>
         <w:t>Memory: Min 4.000 MB free memory</w:t>
       </w:r>
-      <w:bookmarkEnd w:id="20"/>
-      <w:bookmarkEnd w:id="21"/>
+      <w:bookmarkEnd w:id="23"/>
+      <w:bookmarkEnd w:id="24"/>
+      <w:commentRangeEnd w:id="25"/>
+      <w:r>
+        <w:rPr>
+          <w:rStyle w:val="CommentReference"/>
+          <w:rFonts w:asciiTheme="minorHAnsi" w:eastAsiaTheme="minorEastAsia" w:hAnsiTheme="minorHAnsi" w:cstheme="minorBidi"/>
+          <w:lang w:eastAsia="ja-JP"/>
+        </w:rPr>
+        <w:commentReference w:id="25"/>
+      </w:r>
     </w:p>
     <w:p>
       <w:pPr>
@@ -6483,38 +6641,104 @@
           <w:sz w:val="22"/>
         </w:rPr>
       </w:pPr>
-      <w:bookmarkStart w:id="22" w:name="_Toc175985330"/>
-      <w:bookmarkStart w:id="23" w:name="_Toc194736497"/>
+      <w:bookmarkStart w:id="26" w:name="_Toc175985330"/>
+      <w:bookmarkStart w:id="27" w:name="_Toc194736497"/>
       <w:r>
         <w:rPr>
           <w:rFonts w:cs="Arial"/>
           <w:sz w:val="22"/>
         </w:rPr>
-        <w:t xml:space="preserve">Network: WinSockets-compatible TCP/IP (if you are using the tcp protocol with the BFO Server) NetBIOS-compatible LAN (if you are using the netb protocol with the BFO Server) </w:t>
-      </w:r>
-      <w:proofErr w:type="gramStart"/>
+        <w:t xml:space="preserve">Network: </w:t>
+      </w:r>
+      <w:proofErr w:type="spellStart"/>
       <w:r>
         <w:rPr>
           <w:rFonts w:cs="Arial"/>
           <w:sz w:val="22"/>
         </w:rPr>
-        <w:t>Lan</w:t>
-      </w:r>
-      <w:proofErr w:type="gramEnd"/>
+        <w:t>WinSockets</w:t>
+      </w:r>
+      <w:proofErr w:type="spellEnd"/>
       <w:r>
         <w:rPr>
           <w:rFonts w:cs="Arial"/>
           <w:sz w:val="22"/>
         </w:rPr>
-        <w:t xml:space="preserve"> network connection should be 100 mbit/sec or better</w:t>
-      </w:r>
-      <w:bookmarkEnd w:id="22"/>
-      <w:bookmarkEnd w:id="23"/>
+        <w:t xml:space="preserve">-compatible TCP/IP (if you are using the </w:t>
+      </w:r>
+      <w:proofErr w:type="spellStart"/>
       <w:r>
         <w:rPr>
           <w:rFonts w:cs="Arial"/>
           <w:sz w:val="22"/>
         </w:rPr>
+        <w:t>tcp</w:t>
+      </w:r>
+      <w:proofErr w:type="spellEnd"/>
+      <w:r>
+        <w:rPr>
+          <w:rFonts w:cs="Arial"/>
+          <w:sz w:val="22"/>
+        </w:rPr>
+        <w:t xml:space="preserve"> protocol with the BFO Server) NetBIOS-compatible LAN (if you are using the </w:t>
+      </w:r>
+      <w:proofErr w:type="spellStart"/>
+      <w:r>
+        <w:rPr>
+          <w:rFonts w:cs="Arial"/>
+          <w:sz w:val="22"/>
+        </w:rPr>
+        <w:t>netb</w:t>
+      </w:r>
+      <w:proofErr w:type="spellEnd"/>
+      <w:r>
+        <w:rPr>
+          <w:rFonts w:cs="Arial"/>
+          <w:sz w:val="22"/>
+        </w:rPr>
+        <w:t xml:space="preserve"> protocol with the BFO Server) </w:t>
+      </w:r>
+      <w:proofErr w:type="spellStart"/>
+      <w:proofErr w:type="gramStart"/>
+      <w:r>
+        <w:rPr>
+          <w:rFonts w:cs="Arial"/>
+          <w:sz w:val="22"/>
+        </w:rPr>
+        <w:t>Lan</w:t>
+      </w:r>
+      <w:proofErr w:type="spellEnd"/>
+      <w:proofErr w:type="gramEnd"/>
+      <w:r>
+        <w:rPr>
+          <w:rFonts w:cs="Arial"/>
+          <w:sz w:val="22"/>
+        </w:rPr>
+        <w:t xml:space="preserve"> network connection should be 100 </w:t>
+      </w:r>
+      <w:proofErr w:type="spellStart"/>
+      <w:r>
+        <w:rPr>
+          <w:rFonts w:cs="Arial"/>
+          <w:sz w:val="22"/>
+        </w:rPr>
+        <w:t>mbit</w:t>
+      </w:r>
+      <w:proofErr w:type="spellEnd"/>
+      <w:r>
+        <w:rPr>
+          <w:rFonts w:cs="Arial"/>
+          <w:sz w:val="22"/>
+        </w:rPr>
+        <w:t>/sec or better</w:t>
+      </w:r>
+      <w:bookmarkEnd w:id="26"/>
+      <w:bookmarkEnd w:id="27"/>
+      <w:r>
+        <w:rPr>
+          <w:rFonts w:cs="Arial"/>
+          <w:sz w:val="22"/>
+        </w:rPr>
         <w:t>.</w:t>
       </w:r>
     </w:p>
@@ -6525,10 +6749,22 @@
       <w:r>
         <w:t xml:space="preserve">2.5 </w:t>
       </w:r>
+      <w:commentRangeStart w:id="28"/>
       <w:r>
         <w:t>Design and Implementation Constraints</w:t>
       </w:r>
-      <w:bookmarkEnd w:id="15"/>
+      <w:bookmarkEnd w:id="18"/>
+      <w:commentRangeEnd w:id="28"/>
+      <w:r>
+        <w:rPr>
+          <w:rStyle w:val="CommentReference"/>
+          <w:rFonts w:asciiTheme="minorHAnsi" w:eastAsiaTheme="minorEastAsia" w:hAnsiTheme="minorHAnsi" w:cstheme="minorBidi"/>
+          <w:b w:val="0"/>
+          <w:bCs w:val="0"/>
+          <w:color w:val="auto"/>
+        </w:rPr>
+        <w:commentReference w:id="28"/>
+      </w:r>
     </w:p>
     <w:p>
       <w:pPr>
@@ -6592,7 +6828,15 @@
         <w:t>- Implement</w:t>
       </w:r>
       <w:r>
-        <w:t xml:space="preserve"> base on silver light and telerik, WCF (</w:t>
+        <w:t xml:space="preserve"> base on silver light and </w:t>
+      </w:r>
+      <w:proofErr w:type="spellStart"/>
+      <w:r>
+        <w:t>telerik</w:t>
+      </w:r>
+      <w:proofErr w:type="spellEnd"/>
+      <w:r>
+        <w:t>, WCF (</w:t>
       </w:r>
       <w:r>
         <w:t>Window Communication Foundation</w:t>
@@ -6617,14 +6861,26 @@
           <w:szCs w:val="20"/>
         </w:rPr>
       </w:pPr>
-      <w:bookmarkStart w:id="24" w:name="_Toc300928281"/>
+      <w:bookmarkStart w:id="29" w:name="_Toc300928281"/>
       <w:r>
         <w:t xml:space="preserve">2.6 </w:t>
       </w:r>
+      <w:commentRangeStart w:id="30"/>
       <w:r>
         <w:t>User Documentation</w:t>
       </w:r>
-      <w:bookmarkEnd w:id="24"/>
+      <w:bookmarkEnd w:id="29"/>
+      <w:commentRangeEnd w:id="30"/>
+      <w:r>
+        <w:rPr>
+          <w:rStyle w:val="CommentReference"/>
+          <w:rFonts w:asciiTheme="minorHAnsi" w:eastAsiaTheme="minorEastAsia" w:hAnsiTheme="minorHAnsi" w:cstheme="minorBidi"/>
+          <w:b w:val="0"/>
+          <w:bCs w:val="0"/>
+          <w:color w:val="auto"/>
+        </w:rPr>
+        <w:commentReference w:id="30"/>
+      </w:r>
     </w:p>
     <w:p>
       <w:pPr>
@@ -6677,14 +6933,26 @@
       <w:pPr>
         <w:pStyle w:val="Heading1"/>
       </w:pPr>
-      <w:bookmarkStart w:id="25" w:name="_Toc300928283"/>
+      <w:bookmarkStart w:id="31" w:name="_Toc300928283"/>
       <w:r>
         <w:t xml:space="preserve">2.8 </w:t>
       </w:r>
+      <w:commentRangeStart w:id="32"/>
       <w:r>
         <w:t>System Features</w:t>
       </w:r>
-      <w:bookmarkEnd w:id="25"/>
+      <w:bookmarkEnd w:id="31"/>
+      <w:commentRangeEnd w:id="32"/>
+      <w:r>
+        <w:rPr>
+          <w:rStyle w:val="CommentReference"/>
+          <w:rFonts w:asciiTheme="minorHAnsi" w:eastAsiaTheme="minorEastAsia" w:hAnsiTheme="minorHAnsi" w:cstheme="minorBidi"/>
+          <w:b w:val="0"/>
+          <w:bCs w:val="0"/>
+          <w:color w:val="auto"/>
+        </w:rPr>
+        <w:commentReference w:id="32"/>
+      </w:r>
     </w:p>
     <w:p>
       <w:pPr>
@@ -6732,11 +7000,11 @@
           <w:szCs w:val="20"/>
         </w:rPr>
       </w:pPr>
-      <w:bookmarkStart w:id="26" w:name="_Toc300928284"/>
+      <w:bookmarkStart w:id="33" w:name="_Toc300928284"/>
       <w:r>
         <w:t>System Feature 1</w:t>
       </w:r>
-      <w:bookmarkEnd w:id="26"/>
+      <w:bookmarkEnd w:id="33"/>
     </w:p>
     <w:p>
       <w:pPr>
@@ -6864,6 +7132,7 @@
                 <w:szCs w:val="24"/>
               </w:rPr>
             </w:pPr>
+            <w:commentRangeStart w:id="34"/>
             <w:r>
               <w:rPr>
                 <w:rFonts w:ascii="Times New Roman" w:hAnsi="Times New Roman" w:cs="Times New Roman"/>
@@ -7995,6 +8264,13 @@
               </w:rPr>
               <w:t>High</w:t>
             </w:r>
+            <w:commentRangeEnd w:id="34"/>
+            <w:r>
+              <w:rPr>
+                <w:rStyle w:val="CommentReference"/>
+              </w:rPr>
+              <w:commentReference w:id="34"/>
+            </w:r>
           </w:p>
         </w:tc>
       </w:tr>
@@ -8063,7 +8339,47 @@
           <w:iCs/>
           <w:sz w:val="20"/>
         </w:rPr>
-        <w:t>List the sequences of user actions and system responses that stimulate thebehavior defined for this feature. These will correspond to the dialog elementsassociated with use cases</w:t>
+        <w:t xml:space="preserve">List the sequences of user actions and system responses that stimulate </w:t>
+      </w:r>
+      <w:proofErr w:type="spellStart"/>
+      <w:r>
+        <w:rPr>
+          <w:rFonts w:ascii="Arial" w:hAnsi="Arial" w:cs="Arial"/>
+          <w:i/>
+          <w:iCs/>
+          <w:sz w:val="20"/>
+        </w:rPr>
+        <w:t>thebehavior</w:t>
+      </w:r>
+      <w:proofErr w:type="spellEnd"/>
+      <w:r>
+        <w:rPr>
+          <w:rFonts w:ascii="Arial" w:hAnsi="Arial" w:cs="Arial"/>
+          <w:i/>
+          <w:iCs/>
+          <w:sz w:val="20"/>
+        </w:rPr>
+        <w:t xml:space="preserve"> defined for this feature. These will correspond to the dialog </w:t>
+      </w:r>
+      <w:proofErr w:type="spellStart"/>
+      <w:r>
+        <w:rPr>
+          <w:rFonts w:ascii="Arial" w:hAnsi="Arial" w:cs="Arial"/>
+          <w:i/>
+          <w:iCs/>
+          <w:sz w:val="20"/>
+        </w:rPr>
+        <w:t>elementsassociated</w:t>
+      </w:r>
+      <w:proofErr w:type="spellEnd"/>
+      <w:r>
+        <w:rPr>
+          <w:rFonts w:ascii="Arial" w:hAnsi="Arial" w:cs="Arial"/>
+          <w:i/>
+          <w:iCs/>
+          <w:sz w:val="20"/>
+        </w:rPr>
+        <w:t xml:space="preserve"> with use cases</w:t>
       </w:r>
       <w:r>
         <w:rPr>
@@ -8102,6 +8418,8 @@
         </w:rPr>
         <w:t>Functional Requirements</w:t>
       </w:r>
+      <w:bookmarkStart w:id="35" w:name="_GoBack"/>
+      <w:bookmarkEnd w:id="35"/>
     </w:p>
     <w:p>
       <w:pPr>
@@ -8132,8 +8450,119 @@
           <w:iCs/>
           <w:sz w:val="20"/>
         </w:rPr>
-        <w:t>Itemize the detailed functional requirements associated with this feature. These arethe software capabilities that must be present in order for the user to carry out theservices provided by the feature, or to execute the use case. Include how theproduct should respond to anticipated error conditions or invalid inputs.Requirements should be concise, complete, unambiguous, verifiable, and necessary.Use “TBD” as a placeholder to indicate when necessary information is not yetavailable</w:t>
-      </w:r>
+        <w:t xml:space="preserve">Itemize the detailed functional requirements associated with this feature. These </w:t>
+      </w:r>
+      <w:proofErr w:type="spellStart"/>
+      <w:r>
+        <w:rPr>
+          <w:rFonts w:ascii="Arial" w:hAnsi="Arial" w:cs="Arial"/>
+          <w:i/>
+          <w:iCs/>
+          <w:sz w:val="20"/>
+        </w:rPr>
+        <w:t>arethe</w:t>
+      </w:r>
+      <w:proofErr w:type="spellEnd"/>
+      <w:r>
+        <w:rPr>
+          <w:rFonts w:ascii="Arial" w:hAnsi="Arial" w:cs="Arial"/>
+          <w:i/>
+          <w:iCs/>
+          <w:sz w:val="20"/>
+        </w:rPr>
+        <w:t xml:space="preserve"> software capabilities that must be present in order for the user to carry out </w:t>
+      </w:r>
+      <w:proofErr w:type="spellStart"/>
+      <w:r>
+        <w:rPr>
+          <w:rFonts w:ascii="Arial" w:hAnsi="Arial" w:cs="Arial"/>
+          <w:i/>
+          <w:iCs/>
+          <w:sz w:val="20"/>
+        </w:rPr>
+        <w:t>theservices</w:t>
+      </w:r>
+      <w:proofErr w:type="spellEnd"/>
+      <w:r>
+        <w:rPr>
+          <w:rFonts w:ascii="Arial" w:hAnsi="Arial" w:cs="Arial"/>
+          <w:i/>
+          <w:iCs/>
+          <w:sz w:val="20"/>
+        </w:rPr>
+        <w:t xml:space="preserve"> provided by the feature, or to execute the use case. Include how </w:t>
+      </w:r>
+      <w:proofErr w:type="spellStart"/>
+      <w:r>
+        <w:rPr>
+          <w:rFonts w:ascii="Arial" w:hAnsi="Arial" w:cs="Arial"/>
+          <w:i/>
+          <w:iCs/>
+          <w:sz w:val="20"/>
+        </w:rPr>
+        <w:t>theproduct</w:t>
+      </w:r>
+      <w:proofErr w:type="spellEnd"/>
+      <w:r>
+        <w:rPr>
+          <w:rFonts w:ascii="Arial" w:hAnsi="Arial" w:cs="Arial"/>
+          <w:i/>
+          <w:iCs/>
+          <w:sz w:val="20"/>
+        </w:rPr>
+        <w:t xml:space="preserve"> should respond to anticipated error conditions or invalid </w:t>
+      </w:r>
+      <w:proofErr w:type="spellStart"/>
+      <w:r>
+        <w:rPr>
+          <w:rFonts w:ascii="Arial" w:hAnsi="Arial" w:cs="Arial"/>
+          <w:i/>
+          <w:iCs/>
+          <w:sz w:val="20"/>
+        </w:rPr>
+        <w:t>inputs.Requirements</w:t>
+      </w:r>
+      <w:proofErr w:type="spellEnd"/>
+      <w:r>
+        <w:rPr>
+          <w:rFonts w:ascii="Arial" w:hAnsi="Arial" w:cs="Arial"/>
+          <w:i/>
+          <w:iCs/>
+          <w:sz w:val="20"/>
+        </w:rPr>
+        <w:t xml:space="preserve"> should be concise, complete, unambiguous, verifiable, and </w:t>
+      </w:r>
+      <w:proofErr w:type="spellStart"/>
+      <w:r>
+        <w:rPr>
+          <w:rFonts w:ascii="Arial" w:hAnsi="Arial" w:cs="Arial"/>
+          <w:i/>
+          <w:iCs/>
+          <w:sz w:val="20"/>
+        </w:rPr>
+        <w:t>necessary.Use</w:t>
+      </w:r>
+      <w:proofErr w:type="spellEnd"/>
+      <w:r>
+        <w:rPr>
+          <w:rFonts w:ascii="Arial" w:hAnsi="Arial" w:cs="Arial"/>
+          <w:i/>
+          <w:iCs/>
+          <w:sz w:val="20"/>
+        </w:rPr>
+        <w:t xml:space="preserve"> “TBD” as a placeholder to indicate when necessary information is not </w:t>
+      </w:r>
+      <w:proofErr w:type="spellStart"/>
+      <w:r>
+        <w:rPr>
+          <w:rFonts w:ascii="Arial" w:hAnsi="Arial" w:cs="Arial"/>
+          <w:i/>
+          <w:iCs/>
+          <w:sz w:val="20"/>
+        </w:rPr>
+        <w:t>yetavailable</w:t>
+      </w:r>
+      <w:proofErr w:type="spellEnd"/>
       <w:r>
         <w:rPr>
           <w:rFonts w:ascii="Arial" w:hAnsi="Arial" w:cs="Arial"/>
@@ -8178,7 +8607,27 @@
           <w:iCs/>
           <w:sz w:val="20"/>
         </w:rPr>
-        <w:t>Each requirement should be uniquely identified with a sequence number or ameaningful tag of some kind</w:t>
+        <w:t xml:space="preserve">Each requirement should be uniquely identified with a sequence number or </w:t>
+      </w:r>
+      <w:proofErr w:type="spellStart"/>
+      <w:r>
+        <w:rPr>
+          <w:rFonts w:ascii="Arial" w:hAnsi="Arial" w:cs="Arial"/>
+          <w:i/>
+          <w:iCs/>
+          <w:sz w:val="20"/>
+        </w:rPr>
+        <w:t>ameaningful</w:t>
+      </w:r>
+      <w:proofErr w:type="spellEnd"/>
+      <w:r>
+        <w:rPr>
+          <w:rFonts w:ascii="Arial" w:hAnsi="Arial" w:cs="Arial"/>
+          <w:i/>
+          <w:iCs/>
+          <w:sz w:val="20"/>
+        </w:rPr>
+        <w:t xml:space="preserve"> tag of some kind</w:t>
       </w:r>
       <w:r>
         <w:rPr>
@@ -8241,11 +8690,11 @@
       <w:pPr>
         <w:pStyle w:val="Heading2"/>
       </w:pPr>
-      <w:bookmarkStart w:id="27" w:name="_Toc300928285"/>
+      <w:bookmarkStart w:id="36" w:name="_Toc300928285"/>
       <w:r>
         <w:t>System Feature 2 (and so on)</w:t>
       </w:r>
-      <w:bookmarkEnd w:id="27"/>
+      <w:bookmarkEnd w:id="36"/>
     </w:p>
     <w:p>
       <w:pPr>
@@ -8259,7 +8708,7 @@
           <w:szCs w:val="44"/>
         </w:rPr>
       </w:pPr>
-      <w:bookmarkStart w:id="28" w:name="_Toc300928286"/>
+      <w:bookmarkStart w:id="37" w:name="_Toc300928286"/>
       <w:r>
         <w:rPr>
           <w:sz w:val="44"/>
@@ -8267,20 +8716,20 @@
         </w:rPr>
         <w:t>External Interface Requirements</w:t>
       </w:r>
-      <w:bookmarkEnd w:id="28"/>
+      <w:bookmarkEnd w:id="37"/>
     </w:p>
     <w:p>
       <w:pPr>
         <w:pStyle w:val="Heading2"/>
       </w:pPr>
-      <w:bookmarkStart w:id="29" w:name="_Toc300928287"/>
+      <w:bookmarkStart w:id="38" w:name="_Toc300928287"/>
       <w:r>
         <w:t xml:space="preserve">3.1 </w:t>
       </w:r>
       <w:r>
         <w:t>User Interfaces</w:t>
       </w:r>
-      <w:bookmarkEnd w:id="29"/>
+      <w:bookmarkEnd w:id="38"/>
     </w:p>
     <w:p>
       <w:pPr>
@@ -8319,14 +8768,14 @@
       <w:pPr>
         <w:pStyle w:val="Heading2"/>
       </w:pPr>
-      <w:bookmarkStart w:id="30" w:name="_Toc300928288"/>
+      <w:bookmarkStart w:id="39" w:name="_Toc300928288"/>
       <w:r>
         <w:t xml:space="preserve">3.2 </w:t>
       </w:r>
       <w:r>
         <w:t>Hardware Interfaces</w:t>
       </w:r>
-      <w:bookmarkEnd w:id="30"/>
+      <w:bookmarkEnd w:id="39"/>
     </w:p>
     <w:p>
       <w:pPr>
@@ -8346,14 +8795,14 @@
       <w:pPr>
         <w:pStyle w:val="Heading2"/>
       </w:pPr>
-      <w:bookmarkStart w:id="31" w:name="_Toc300928289"/>
+      <w:bookmarkStart w:id="40" w:name="_Toc300928289"/>
       <w:r>
         <w:t xml:space="preserve">3.3 </w:t>
       </w:r>
       <w:r>
         <w:t>Software Interfaces</w:t>
       </w:r>
-      <w:bookmarkEnd w:id="31"/>
+      <w:bookmarkEnd w:id="40"/>
     </w:p>
     <w:p>
       <w:pPr>
@@ -8370,7 +8819,21 @@
         <w:rPr>
           <w:rFonts w:ascii="Arial" w:hAnsi="Arial" w:cs="Arial"/>
         </w:rPr>
-        <w:t xml:space="preserve">HRM runs on Microsoft SQL Server, Mysql, </w:t>
+        <w:t xml:space="preserve">HRM runs on Microsoft SQL Server, </w:t>
+      </w:r>
+      <w:proofErr w:type="spellStart"/>
+      <w:r>
+        <w:rPr>
+          <w:rFonts w:ascii="Arial" w:hAnsi="Arial" w:cs="Arial"/>
+        </w:rPr>
+        <w:t>Mysql</w:t>
+      </w:r>
+      <w:proofErr w:type="spellEnd"/>
+      <w:r>
+        <w:rPr>
+          <w:rFonts w:ascii="Arial" w:hAnsi="Arial" w:cs="Arial"/>
+        </w:rPr>
+        <w:t xml:space="preserve">, </w:t>
       </w:r>
       <w:proofErr w:type="gramStart"/>
       <w:r>
@@ -8455,8 +8918,8 @@
           <w:sz w:val="22"/>
         </w:rPr>
       </w:pPr>
-      <w:bookmarkStart w:id="32" w:name="_Toc175985312"/>
-      <w:bookmarkStart w:id="33" w:name="_Toc194736481"/>
+      <w:bookmarkStart w:id="41" w:name="_Toc175985312"/>
+      <w:bookmarkStart w:id="42" w:name="_Toc194736481"/>
       <w:r>
         <w:rPr>
           <w:rFonts w:cs="Arial"/>
@@ -8464,7 +8927,7 @@
         </w:rPr>
         <w:t>Windows XP</w:t>
       </w:r>
-      <w:bookmarkEnd w:id="32"/>
+      <w:bookmarkEnd w:id="41"/>
       <w:r>
         <w:rPr>
           <w:rFonts w:cs="Arial"/>
@@ -8472,7 +8935,7 @@
         </w:rPr>
         <w:t xml:space="preserve"> SP2 </w:t>
       </w:r>
-      <w:bookmarkEnd w:id="33"/>
+      <w:bookmarkEnd w:id="42"/>
     </w:p>
     <w:p>
       <w:pPr>
@@ -8554,14 +9017,26 @@
           <w:szCs w:val="20"/>
         </w:rPr>
       </w:pPr>
-      <w:bookmarkStart w:id="34" w:name="_Toc300928290"/>
+      <w:bookmarkStart w:id="43" w:name="_Toc300928290"/>
       <w:r>
         <w:t xml:space="preserve">3.4 </w:t>
       </w:r>
+      <w:commentRangeStart w:id="44"/>
       <w:r>
         <w:t>Communications Interfaces</w:t>
       </w:r>
-      <w:bookmarkEnd w:id="34"/>
+      <w:bookmarkEnd w:id="43"/>
+      <w:commentRangeEnd w:id="44"/>
+      <w:r>
+        <w:rPr>
+          <w:rStyle w:val="CommentReference"/>
+          <w:rFonts w:asciiTheme="minorHAnsi" w:eastAsiaTheme="minorEastAsia" w:hAnsiTheme="minorHAnsi" w:cstheme="minorBidi"/>
+          <w:b w:val="0"/>
+          <w:bCs w:val="0"/>
+          <w:color w:val="auto"/>
+        </w:rPr>
+        <w:commentReference w:id="44"/>
+      </w:r>
     </w:p>
     <w:p>
       <w:pPr>
@@ -8613,7 +9088,8 @@
           <w:szCs w:val="44"/>
         </w:rPr>
       </w:pPr>
-      <w:bookmarkStart w:id="35" w:name="_Toc300928291"/>
+      <w:bookmarkStart w:id="45" w:name="_Toc300928291"/>
+      <w:commentRangeStart w:id="46"/>
       <w:r>
         <w:rPr>
           <w:sz w:val="44"/>
@@ -8621,7 +9097,18 @@
         </w:rPr>
         <w:t>Other Nonfunctional Requirements</w:t>
       </w:r>
-      <w:bookmarkEnd w:id="35"/>
+      <w:bookmarkEnd w:id="45"/>
+      <w:commentRangeEnd w:id="46"/>
+      <w:r>
+        <w:rPr>
+          <w:rStyle w:val="CommentReference"/>
+          <w:rFonts w:asciiTheme="minorHAnsi" w:eastAsiaTheme="minorEastAsia" w:hAnsiTheme="minorHAnsi" w:cstheme="minorBidi"/>
+          <w:b w:val="0"/>
+          <w:bCs w:val="0"/>
+          <w:color w:val="auto"/>
+        </w:rPr>
+        <w:commentReference w:id="46"/>
+      </w:r>
     </w:p>
     <w:p>
       <w:pPr>
@@ -8631,14 +9118,14 @@
           <w:szCs w:val="20"/>
         </w:rPr>
       </w:pPr>
-      <w:bookmarkStart w:id="36" w:name="_Toc300928292"/>
+      <w:bookmarkStart w:id="47" w:name="_Toc300928292"/>
       <w:r>
         <w:t xml:space="preserve">4.1 </w:t>
       </w:r>
       <w:r>
         <w:t>Performance Requirements</w:t>
       </w:r>
-      <w:bookmarkEnd w:id="36"/>
+      <w:bookmarkEnd w:id="47"/>
     </w:p>
     <w:p>
       <w:pPr>
@@ -8689,7 +9176,7 @@
       <w:pPr>
         <w:pStyle w:val="Heading2"/>
       </w:pPr>
-      <w:bookmarkStart w:id="37" w:name="_Toc300928293"/>
+      <w:bookmarkStart w:id="48" w:name="_Toc300928293"/>
       <w:r>
         <w:t xml:space="preserve">4.2 </w:t>
       </w:r>
@@ -8702,7 +9189,7 @@
       <w:r>
         <w:t xml:space="preserve"> Requirements</w:t>
       </w:r>
-      <w:bookmarkEnd w:id="37"/>
+      <w:bookmarkEnd w:id="48"/>
     </w:p>
     <w:p>
       <w:pPr>
@@ -8777,7 +9264,7 @@
         </w:rPr>
         <w:t xml:space="preserve">Using newest information encode </w:t>
       </w:r>
-      <w:bookmarkStart w:id="38" w:name="_Hlk308702112"/>
+      <w:bookmarkStart w:id="49" w:name="_Hlk308702112"/>
       <w:r>
         <w:rPr>
           <w:rFonts w:ascii="Times New Roman" w:eastAsia="Times New Roman" w:hAnsi="Times New Roman" w:cs="Times New Roman"/>
@@ -8788,7 +9275,7 @@
         </w:rPr>
         <w:t>t</w:t>
       </w:r>
-      <w:bookmarkEnd w:id="38"/>
+      <w:bookmarkEnd w:id="49"/>
       <w:r>
         <w:rPr>
           <w:rFonts w:ascii="Times New Roman" w:eastAsia="Times New Roman" w:hAnsi="Times New Roman" w:cs="Times New Roman"/>
@@ -8836,11 +9323,11 @@
           <w:numId w:val="11"/>
         </w:numPr>
       </w:pPr>
-      <w:bookmarkStart w:id="39" w:name="_Toc300928295"/>
+      <w:bookmarkStart w:id="50" w:name="_Toc300928295"/>
       <w:r>
         <w:t>Software Quality Attributes</w:t>
       </w:r>
-      <w:bookmarkEnd w:id="39"/>
+      <w:bookmarkEnd w:id="50"/>
     </w:p>
     <w:p>
       <w:pPr>
@@ -8880,7 +9367,7 @@
           <w:szCs w:val="26"/>
         </w:rPr>
       </w:pPr>
-      <w:bookmarkStart w:id="40" w:name="_Hlk308893888"/>
+      <w:bookmarkStart w:id="51" w:name="_Hlk308893888"/>
       <w:r>
         <w:rPr>
           <w:rFonts w:ascii="Times New Roman" w:eastAsia="Times New Roman" w:hAnsi="Times New Roman" w:cs="Times New Roman"/>
@@ -8920,7 +9407,6 @@
           <w:szCs w:val="26"/>
         </w:rPr>
       </w:pPr>
-      <w:proofErr w:type="gramStart"/>
       <w:r>
         <w:rPr>
           <w:rFonts w:ascii="Times New Roman" w:eastAsia="Times New Roman" w:hAnsi="Times New Roman" w:cs="Times New Roman"/>
@@ -8928,9 +9414,28 @@
           <w:sz w:val="26"/>
           <w:szCs w:val="26"/>
         </w:rPr>
-        <w:t>That all is showed in the product.</w:t>
+        <w:t xml:space="preserve">That all </w:t>
+      </w:r>
+      <w:proofErr w:type="gramStart"/>
+      <w:r>
+        <w:rPr>
+          <w:rFonts w:ascii="Times New Roman" w:eastAsia="Times New Roman" w:hAnsi="Times New Roman" w:cs="Times New Roman"/>
+          <w:color w:val="1F497D" w:themeColor="text2"/>
+          <w:sz w:val="26"/>
+          <w:szCs w:val="26"/>
+        </w:rPr>
+        <w:t>is showed</w:t>
       </w:r>
       <w:proofErr w:type="gramEnd"/>
+      <w:r>
+        <w:rPr>
+          <w:rFonts w:ascii="Times New Roman" w:eastAsia="Times New Roman" w:hAnsi="Times New Roman" w:cs="Times New Roman"/>
+          <w:color w:val="1F497D" w:themeColor="text2"/>
+          <w:sz w:val="26"/>
+          <w:szCs w:val="26"/>
+        </w:rPr>
+        <w:t xml:space="preserve"> in the product.</w:t>
+      </w:r>
     </w:p>
     <w:p>
       <w:pPr>
@@ -9031,7 +9536,7 @@
         </w:rPr>
         <w:t>The Menu and Button are placed suitable for user’ habit too easy to execute</w:t>
       </w:r>
-      <w:bookmarkEnd w:id="40"/>
+      <w:bookmarkEnd w:id="51"/>
     </w:p>
     <w:p>
       <w:pPr>
@@ -9301,8 +9806,9 @@
           <w:szCs w:val="26"/>
           <w:lang w:eastAsia="en-US"/>
         </w:rPr>
-        <w:t>The system will be easy to</w:t>
-      </w:r>
+        <w:t xml:space="preserve">The system will be easy </w:t>
+      </w:r>
+      <w:proofErr w:type="spellStart"/>
       <w:r>
         <w:rPr>
           <w:rFonts w:ascii="Times New Roman" w:eastAsia="Calibri" w:hAnsi="Times New Roman" w:cs="Times New Roman"/>
@@ -9311,7 +9817,28 @@
           <w:szCs w:val="26"/>
           <w:lang w:eastAsia="en-US"/>
         </w:rPr>
-        <w:t>added, deleted and modified function.</w:t>
+        <w:t>to</w:t>
+      </w:r>
+      <w:r>
+        <w:rPr>
+          <w:rFonts w:ascii="Times New Roman" w:eastAsia="Calibri" w:hAnsi="Times New Roman" w:cs="Times New Roman"/>
+          <w:color w:val="1F497D"/>
+          <w:sz w:val="26"/>
+          <w:szCs w:val="26"/>
+          <w:lang w:eastAsia="en-US"/>
+        </w:rPr>
+        <w:t>added</w:t>
+      </w:r>
+      <w:proofErr w:type="spellEnd"/>
+      <w:r>
+        <w:rPr>
+          <w:rFonts w:ascii="Times New Roman" w:eastAsia="Calibri" w:hAnsi="Times New Roman" w:cs="Times New Roman"/>
+          <w:color w:val="1F497D"/>
+          <w:sz w:val="26"/>
+          <w:szCs w:val="26"/>
+          <w:lang w:eastAsia="en-US"/>
+        </w:rPr>
+        <w:t>, deleted and modified function.</w:t>
       </w:r>
     </w:p>
     <w:p>
@@ -9359,7 +9886,7 @@
         </w:rPr>
         <w:t xml:space="preserve">The </w:t>
       </w:r>
-      <w:bookmarkStart w:id="41" w:name="_Hlk308703659"/>
+      <w:bookmarkStart w:id="52" w:name="_Hlk308703659"/>
       <w:r>
         <w:rPr>
           <w:rFonts w:ascii="Times New Roman" w:eastAsia="Calibri" w:hAnsi="Times New Roman" w:cs="Times New Roman"/>
@@ -9370,7 +9897,7 @@
         </w:rPr>
         <w:t xml:space="preserve">system </w:t>
       </w:r>
-      <w:bookmarkEnd w:id="41"/>
+      <w:bookmarkEnd w:id="52"/>
       <w:r>
         <w:rPr>
           <w:rFonts w:ascii="Times New Roman" w:eastAsia="Calibri" w:hAnsi="Times New Roman" w:cs="Times New Roman"/>
@@ -9389,8 +9916,9 @@
           <w:szCs w:val="24"/>
           <w:lang w:eastAsia="en-US"/>
         </w:rPr>
-        <w:t xml:space="preserve"> to ensure data for workingif it is impacted from internal or external as c</w:t>
-      </w:r>
+        <w:t xml:space="preserve"> to ensure data for </w:t>
+      </w:r>
+      <w:proofErr w:type="spellStart"/>
       <w:r>
         <w:rPr>
           <w:rFonts w:ascii="Times New Roman" w:eastAsia="Calibri" w:hAnsi="Times New Roman" w:cs="Times New Roman"/>
@@ -9399,8 +9927,9 @@
           <w:szCs w:val="24"/>
           <w:lang w:eastAsia="en-US"/>
         </w:rPr>
-        <w:t>rash</w:t>
-      </w:r>
+        <w:t>workingif</w:t>
+      </w:r>
+      <w:proofErr w:type="spellEnd"/>
       <w:r>
         <w:rPr>
           <w:rFonts w:ascii="Times New Roman" w:eastAsia="Calibri" w:hAnsi="Times New Roman" w:cs="Times New Roman"/>
@@ -9409,7 +9938,7 @@
           <w:szCs w:val="24"/>
           <w:lang w:eastAsia="en-US"/>
         </w:rPr>
-        <w:t>ed</w:t>
+        <w:t xml:space="preserve"> it is impacted from internal or external as c</w:t>
       </w:r>
       <w:r>
         <w:rPr>
@@ -9419,7 +9948,7 @@
           <w:szCs w:val="24"/>
           <w:lang w:eastAsia="en-US"/>
         </w:rPr>
-        <w:t>, omission, timing, no response, incorrect response</w:t>
+        <w:t>rash</w:t>
       </w:r>
       <w:r>
         <w:rPr>
@@ -9429,6 +9958,26 @@
           <w:szCs w:val="24"/>
           <w:lang w:eastAsia="en-US"/>
         </w:rPr>
+        <w:t>ed</w:t>
+      </w:r>
+      <w:r>
+        <w:rPr>
+          <w:rFonts w:ascii="Times New Roman" w:eastAsia="Calibri" w:hAnsi="Times New Roman" w:cs="Times New Roman"/>
+          <w:color w:val="1F497D"/>
+          <w:sz w:val="24"/>
+          <w:szCs w:val="24"/>
+          <w:lang w:eastAsia="en-US"/>
+        </w:rPr>
+        <w:t>, omission, timing, no response, incorrect response</w:t>
+      </w:r>
+      <w:r>
+        <w:rPr>
+          <w:rFonts w:ascii="Times New Roman" w:eastAsia="Calibri" w:hAnsi="Times New Roman" w:cs="Times New Roman"/>
+          <w:color w:val="1F497D"/>
+          <w:sz w:val="24"/>
+          <w:szCs w:val="24"/>
+          <w:lang w:eastAsia="en-US"/>
+        </w:rPr>
         <w:t>.</w:t>
       </w:r>
     </w:p>
@@ -9440,14 +9989,14 @@
           <w:szCs w:val="20"/>
         </w:rPr>
       </w:pPr>
-      <w:bookmarkStart w:id="42" w:name="_Toc300928296"/>
+      <w:bookmarkStart w:id="53" w:name="_Toc300928296"/>
       <w:r>
         <w:t>4.4</w:t>
       </w:r>
       <w:r>
         <w:t>Other Requirements</w:t>
       </w:r>
-      <w:bookmarkEnd w:id="42"/>
+      <w:bookmarkEnd w:id="53"/>
     </w:p>
     <w:p>
       <w:pPr>
@@ -9491,14 +10040,14 @@
       <w:pPr>
         <w:pStyle w:val="Heading1"/>
       </w:pPr>
-      <w:bookmarkStart w:id="43" w:name="_Toc300928297"/>
+      <w:bookmarkStart w:id="54" w:name="_Toc300928297"/>
       <w:r>
         <w:t>4.5</w:t>
       </w:r>
       <w:r>
         <w:t>Appendix A: Glossary</w:t>
       </w:r>
-      <w:bookmarkEnd w:id="43"/>
+      <w:bookmarkEnd w:id="54"/>
     </w:p>
     <w:p>
       <w:pPr>
@@ -9537,14 +10086,14 @@
       <w:pPr>
         <w:pStyle w:val="Heading1"/>
       </w:pPr>
-      <w:bookmarkStart w:id="44" w:name="_Toc300928298"/>
+      <w:bookmarkStart w:id="55" w:name="_Toc300928298"/>
       <w:r>
         <w:t>4.6</w:t>
       </w:r>
       <w:r>
         <w:t>Appendix B: Analysis Models</w:t>
       </w:r>
-      <w:bookmarkEnd w:id="44"/>
+      <w:bookmarkEnd w:id="55"/>
     </w:p>
     <w:p>
       <w:pPr>
@@ -9591,14 +10140,14 @@
           <w:szCs w:val="20"/>
         </w:rPr>
       </w:pPr>
-      <w:bookmarkStart w:id="45" w:name="_Toc300928299"/>
+      <w:bookmarkStart w:id="56" w:name="_Toc300928299"/>
       <w:r>
         <w:t>4.7</w:t>
       </w:r>
       <w:r>
         <w:t>Appendix C: Issues List</w:t>
       </w:r>
-      <w:bookmarkEnd w:id="45"/>
+      <w:bookmarkEnd w:id="56"/>
     </w:p>
     <w:p>
       <w:pPr>
@@ -9647,6 +10196,1946 @@
     </w:sectPr>
   </w:body>
 </w:document>
+</file>
+
+<file path=word/comments.xml><?xml version="1.0" encoding="utf-8"?>
+<w:comments xmlns:wpc="http://schemas.microsoft.com/office/word/2010/wordprocessingCanvas" xmlns:mc="http://schemas.openxmlformats.org/markup-compatibility/2006" xmlns:o="urn:schemas-microsoft-com:office:office" xmlns:r="http://schemas.openxmlformats.org/officeDocument/2006/relationships" xmlns:m="http://schemas.openxmlformats.org/officeDocument/2006/math" xmlns:v="urn:schemas-microsoft-com:vml" xmlns:wp14="http://schemas.microsoft.com/office/word/2010/wordprocessingDrawing" xmlns:wp="http://schemas.openxmlformats.org/drawingml/2006/wordprocessingDrawing" xmlns:w10="urn:schemas-microsoft-com:office:word" xmlns:w="http://schemas.openxmlformats.org/wordprocessingml/2006/main" xmlns:w14="http://schemas.microsoft.com/office/word/2010/wordml" xmlns:wpg="http://schemas.microsoft.com/office/word/2010/wordprocessingGroup" xmlns:wpi="http://schemas.microsoft.com/office/word/2010/wordprocessingInk" xmlns:wne="http://schemas.microsoft.com/office/word/2006/wordml" xmlns:wps="http://schemas.microsoft.com/office/word/2010/wordprocessingShape" mc:Ignorable="w14 wp14">
+  <w:comment w:id="2" w:author="Nguyen Dinh" w:date="2011-11-29T22:00:00Z" w:initials="N">
+    <w:p>
+      <w:pPr>
+        <w:pStyle w:val="CommentText"/>
+      </w:pPr>
+      <w:r>
+        <w:rPr>
+          <w:rStyle w:val="CommentReference"/>
+        </w:rPr>
+        <w:annotationRef/>
+      </w:r>
+      <w:proofErr w:type="spellStart"/>
+      <w:r>
+        <w:rPr>
+          <w:rStyle w:val="CommentReference"/>
+        </w:rPr>
+        <w:t>Sai</w:t>
+      </w:r>
+      <w:proofErr w:type="spellEnd"/>
+      <w:r>
+        <w:rPr>
+          <w:rStyle w:val="CommentReference"/>
+        </w:rPr>
+        <w:t xml:space="preserve"> </w:t>
+      </w:r>
+      <w:proofErr w:type="spellStart"/>
+      <w:r>
+        <w:rPr>
+          <w:rStyle w:val="CommentReference"/>
+        </w:rPr>
+        <w:t>quá</w:t>
+      </w:r>
+      <w:proofErr w:type="spellEnd"/>
+      <w:r>
+        <w:rPr>
+          <w:rStyle w:val="CommentReference"/>
+        </w:rPr>
+        <w:t xml:space="preserve"> </w:t>
+      </w:r>
+      <w:proofErr w:type="spellStart"/>
+      <w:r>
+        <w:rPr>
+          <w:rStyle w:val="CommentReference"/>
+        </w:rPr>
+        <w:t>nhiều</w:t>
+      </w:r>
+      <w:proofErr w:type="spellEnd"/>
+      <w:r>
+        <w:rPr>
+          <w:rStyle w:val="CommentReference"/>
+        </w:rPr>
+        <w:t xml:space="preserve"> </w:t>
+      </w:r>
+      <w:proofErr w:type="spellStart"/>
+      <w:r>
+        <w:rPr>
+          <w:rStyle w:val="CommentReference"/>
+        </w:rPr>
+        <w:t>lỗi</w:t>
+      </w:r>
+      <w:proofErr w:type="spellEnd"/>
+      <w:r>
+        <w:rPr>
+          <w:rStyle w:val="CommentReference"/>
+        </w:rPr>
+        <w:t xml:space="preserve"> </w:t>
+      </w:r>
+      <w:proofErr w:type="spellStart"/>
+      <w:r>
+        <w:rPr>
+          <w:rStyle w:val="CommentReference"/>
+        </w:rPr>
+        <w:t>chính</w:t>
+      </w:r>
+      <w:proofErr w:type="spellEnd"/>
+      <w:r>
+        <w:rPr>
+          <w:rStyle w:val="CommentReference"/>
+        </w:rPr>
+        <w:t xml:space="preserve"> </w:t>
+      </w:r>
+      <w:proofErr w:type="spellStart"/>
+      <w:r>
+        <w:rPr>
+          <w:rStyle w:val="CommentReference"/>
+        </w:rPr>
+        <w:t>tả</w:t>
+      </w:r>
+      <w:proofErr w:type="spellEnd"/>
+      <w:r>
+        <w:rPr>
+          <w:rStyle w:val="CommentReference"/>
+        </w:rPr>
+        <w:t xml:space="preserve"> + </w:t>
+      </w:r>
+      <w:proofErr w:type="spellStart"/>
+      <w:r>
+        <w:rPr>
+          <w:rStyle w:val="CommentReference"/>
+        </w:rPr>
+        <w:t>ngữ</w:t>
+      </w:r>
+      <w:proofErr w:type="spellEnd"/>
+      <w:r>
+        <w:rPr>
+          <w:rStyle w:val="CommentReference"/>
+        </w:rPr>
+        <w:t xml:space="preserve"> </w:t>
+      </w:r>
+      <w:proofErr w:type="spellStart"/>
+      <w:r>
+        <w:rPr>
+          <w:rStyle w:val="CommentReference"/>
+        </w:rPr>
+        <w:t>pháp</w:t>
+      </w:r>
+      <w:proofErr w:type="spellEnd"/>
+      <w:r>
+        <w:rPr>
+          <w:rStyle w:val="CommentReference"/>
+        </w:rPr>
+        <w:t xml:space="preserve">… </w:t>
+      </w:r>
+      <w:proofErr w:type="spellStart"/>
+      <w:r>
+        <w:rPr>
+          <w:rStyle w:val="CommentReference"/>
+        </w:rPr>
+        <w:t>Đọc</w:t>
+      </w:r>
+      <w:proofErr w:type="spellEnd"/>
+      <w:r>
+        <w:rPr>
+          <w:rStyle w:val="CommentReference"/>
+        </w:rPr>
+        <w:t xml:space="preserve"> </w:t>
+      </w:r>
+      <w:proofErr w:type="spellStart"/>
+      <w:r>
+        <w:rPr>
+          <w:rStyle w:val="CommentReference"/>
+        </w:rPr>
+        <w:t>ko</w:t>
+      </w:r>
+      <w:proofErr w:type="spellEnd"/>
+      <w:r>
+        <w:rPr>
+          <w:rStyle w:val="CommentReference"/>
+        </w:rPr>
+        <w:t xml:space="preserve"> </w:t>
+      </w:r>
+      <w:proofErr w:type="spellStart"/>
+      <w:r>
+        <w:rPr>
+          <w:rStyle w:val="CommentReference"/>
+        </w:rPr>
+        <w:t>hiểu</w:t>
+      </w:r>
+      <w:proofErr w:type="spellEnd"/>
+      <w:r>
+        <w:rPr>
+          <w:rStyle w:val="CommentReference"/>
+        </w:rPr>
+        <w:t xml:space="preserve"> </w:t>
+      </w:r>
+      <w:proofErr w:type="spellStart"/>
+      <w:r>
+        <w:rPr>
+          <w:rStyle w:val="CommentReference"/>
+        </w:rPr>
+        <w:t>gì</w:t>
+      </w:r>
+      <w:proofErr w:type="spellEnd"/>
+      <w:r>
+        <w:rPr>
+          <w:rStyle w:val="CommentReference"/>
+        </w:rPr>
+        <w:t xml:space="preserve"> </w:t>
+      </w:r>
+      <w:proofErr w:type="spellStart"/>
+      <w:r>
+        <w:rPr>
+          <w:rStyle w:val="CommentReference"/>
+        </w:rPr>
+        <w:t>hết</w:t>
+      </w:r>
+      <w:proofErr w:type="spellEnd"/>
+      <w:r>
+        <w:rPr>
+          <w:rStyle w:val="CommentReference"/>
+        </w:rPr>
+        <w:t xml:space="preserve"> </w:t>
+      </w:r>
+      <w:proofErr w:type="spellStart"/>
+      <w:r>
+        <w:rPr>
+          <w:rStyle w:val="CommentReference"/>
+        </w:rPr>
+        <w:t>trơn</w:t>
+      </w:r>
+      <w:proofErr w:type="spellEnd"/>
+    </w:p>
+  </w:comment>
+  <w:comment w:id="11" w:author="Nguyen Dinh" w:date="2011-11-29T22:02:00Z" w:initials="N">
+    <w:p>
+      <w:pPr>
+        <w:pStyle w:val="CommentText"/>
+      </w:pPr>
+      <w:r>
+        <w:rPr>
+          <w:rStyle w:val="CommentReference"/>
+        </w:rPr>
+        <w:annotationRef/>
+      </w:r>
+      <w:proofErr w:type="spellStart"/>
+      <w:r>
+        <w:t>Sai</w:t>
+      </w:r>
+      <w:proofErr w:type="spellEnd"/>
+      <w:r>
+        <w:t xml:space="preserve"> </w:t>
+      </w:r>
+      <w:proofErr w:type="spellStart"/>
+      <w:r>
+        <w:t>tương</w:t>
+      </w:r>
+      <w:proofErr w:type="spellEnd"/>
+      <w:r>
+        <w:t xml:space="preserve"> </w:t>
+      </w:r>
+      <w:proofErr w:type="spellStart"/>
+      <w:r>
+        <w:t>đối</w:t>
+      </w:r>
+      <w:proofErr w:type="spellEnd"/>
+      <w:r>
+        <w:t xml:space="preserve">, </w:t>
+      </w:r>
+      <w:proofErr w:type="spellStart"/>
+      <w:r>
+        <w:t>xem</w:t>
+      </w:r>
+      <w:proofErr w:type="spellEnd"/>
+      <w:r>
+        <w:t xml:space="preserve"> </w:t>
+      </w:r>
+      <w:proofErr w:type="spellStart"/>
+      <w:r>
+        <w:t>lại</w:t>
+      </w:r>
+      <w:proofErr w:type="spellEnd"/>
+      <w:r>
+        <w:t xml:space="preserve"> sheet 3 </w:t>
+      </w:r>
+      <w:proofErr w:type="spellStart"/>
+      <w:r>
+        <w:t>của</w:t>
+      </w:r>
+      <w:proofErr w:type="spellEnd"/>
+      <w:r>
+        <w:t xml:space="preserve"> file </w:t>
+      </w:r>
+      <w:proofErr w:type="spellStart"/>
+      <w:r>
+        <w:t>danh</w:t>
+      </w:r>
+      <w:proofErr w:type="spellEnd"/>
+      <w:r>
+        <w:t xml:space="preserve"> </w:t>
+      </w:r>
+      <w:proofErr w:type="spellStart"/>
+      <w:r>
+        <w:t>sách</w:t>
+      </w:r>
+      <w:proofErr w:type="spellEnd"/>
+      <w:r>
+        <w:t xml:space="preserve"> </w:t>
+      </w:r>
+      <w:proofErr w:type="spellStart"/>
+      <w:r>
+        <w:t>các</w:t>
+      </w:r>
+      <w:proofErr w:type="spellEnd"/>
+      <w:r>
+        <w:t xml:space="preserve"> </w:t>
+      </w:r>
+      <w:proofErr w:type="spellStart"/>
+      <w:r>
+        <w:t>func</w:t>
+      </w:r>
+      <w:proofErr w:type="spellEnd"/>
+      <w:r>
+        <w:t xml:space="preserve"> </w:t>
+      </w:r>
+      <w:proofErr w:type="spellStart"/>
+      <w:r>
+        <w:t>reqs</w:t>
+      </w:r>
+      <w:proofErr w:type="spellEnd"/>
+      <w:r>
+        <w:t xml:space="preserve"> </w:t>
+      </w:r>
+      <w:proofErr w:type="spellStart"/>
+      <w:r>
+        <w:t>để</w:t>
+      </w:r>
+      <w:proofErr w:type="spellEnd"/>
+      <w:r>
+        <w:t xml:space="preserve"> </w:t>
+      </w:r>
+      <w:proofErr w:type="spellStart"/>
+      <w:r>
+        <w:t>biết</w:t>
+      </w:r>
+      <w:proofErr w:type="spellEnd"/>
+      <w:r>
+        <w:t xml:space="preserve"> </w:t>
+      </w:r>
+      <w:proofErr w:type="spellStart"/>
+      <w:r>
+        <w:t>thêm</w:t>
+      </w:r>
+      <w:proofErr w:type="spellEnd"/>
+      <w:r>
+        <w:t xml:space="preserve"> </w:t>
+      </w:r>
+      <w:proofErr w:type="spellStart"/>
+      <w:r>
+        <w:t>thông</w:t>
+      </w:r>
+      <w:proofErr w:type="spellEnd"/>
+      <w:r>
+        <w:t xml:space="preserve"> tin, </w:t>
+      </w:r>
+      <w:proofErr w:type="spellStart"/>
+      <w:r>
+        <w:t>đặt</w:t>
+      </w:r>
+      <w:proofErr w:type="spellEnd"/>
+      <w:r>
+        <w:t xml:space="preserve"> </w:t>
+      </w:r>
+      <w:proofErr w:type="spellStart"/>
+      <w:r>
+        <w:t>tên</w:t>
+      </w:r>
+      <w:proofErr w:type="spellEnd"/>
+      <w:r>
+        <w:t xml:space="preserve"> </w:t>
+      </w:r>
+      <w:proofErr w:type="spellStart"/>
+      <w:r>
+        <w:t>lại</w:t>
+      </w:r>
+      <w:proofErr w:type="spellEnd"/>
+      <w:r>
+        <w:t xml:space="preserve"> </w:t>
+      </w:r>
+      <w:proofErr w:type="spellStart"/>
+      <w:r>
+        <w:t>các</w:t>
+      </w:r>
+      <w:proofErr w:type="spellEnd"/>
+      <w:r>
+        <w:t xml:space="preserve"> feature </w:t>
+      </w:r>
+      <w:proofErr w:type="spellStart"/>
+      <w:r>
+        <w:t>cho</w:t>
+      </w:r>
+      <w:proofErr w:type="spellEnd"/>
+      <w:r>
+        <w:t xml:space="preserve"> </w:t>
+      </w:r>
+      <w:proofErr w:type="spellStart"/>
+      <w:r>
+        <w:t>đúng</w:t>
+      </w:r>
+      <w:proofErr w:type="spellEnd"/>
+    </w:p>
+  </w:comment>
+  <w:comment w:id="12" w:author="Nguyen Dinh" w:date="2011-11-29T22:01:00Z" w:initials="N">
+    <w:p>
+      <w:pPr>
+        <w:pStyle w:val="CommentText"/>
+      </w:pPr>
+      <w:r>
+        <w:rPr>
+          <w:rStyle w:val="CommentReference"/>
+        </w:rPr>
+        <w:annotationRef/>
+      </w:r>
+      <w:proofErr w:type="spellStart"/>
+      <w:r>
+        <w:t>Hình</w:t>
+      </w:r>
+      <w:proofErr w:type="spellEnd"/>
+      <w:r>
+        <w:t xml:space="preserve"> </w:t>
+      </w:r>
+      <w:proofErr w:type="spellStart"/>
+      <w:r>
+        <w:t>như</w:t>
+      </w:r>
+      <w:proofErr w:type="spellEnd"/>
+      <w:r>
+        <w:t xml:space="preserve"> </w:t>
+      </w:r>
+      <w:proofErr w:type="spellStart"/>
+      <w:r>
+        <w:t>ko</w:t>
+      </w:r>
+      <w:proofErr w:type="spellEnd"/>
+      <w:r>
+        <w:t xml:space="preserve"> </w:t>
+      </w:r>
+      <w:proofErr w:type="spellStart"/>
+      <w:r>
+        <w:t>có</w:t>
+      </w:r>
+      <w:proofErr w:type="spellEnd"/>
+      <w:r>
+        <w:t xml:space="preserve"> module </w:t>
+      </w:r>
+      <w:proofErr w:type="spellStart"/>
+      <w:r>
+        <w:t>này</w:t>
+      </w:r>
+      <w:proofErr w:type="spellEnd"/>
+    </w:p>
+  </w:comment>
+  <w:comment w:id="14" w:author="Nguyen Dinh" w:date="2011-11-29T22:03:00Z" w:initials="N">
+    <w:p>
+      <w:pPr>
+        <w:pStyle w:val="CommentText"/>
+      </w:pPr>
+      <w:r>
+        <w:rPr>
+          <w:rStyle w:val="CommentReference"/>
+        </w:rPr>
+        <w:annotationRef/>
+      </w:r>
+      <w:proofErr w:type="spellStart"/>
+      <w:r>
+        <w:t>Tên</w:t>
+      </w:r>
+      <w:proofErr w:type="spellEnd"/>
+      <w:r>
+        <w:t xml:space="preserve"> </w:t>
+      </w:r>
+      <w:proofErr w:type="spellStart"/>
+      <w:r>
+        <w:t>dài</w:t>
+      </w:r>
+      <w:proofErr w:type="spellEnd"/>
+      <w:r>
+        <w:t xml:space="preserve"> </w:t>
+      </w:r>
+      <w:proofErr w:type="spellStart"/>
+      <w:r>
+        <w:t>dòng</w:t>
+      </w:r>
+      <w:proofErr w:type="spellEnd"/>
+      <w:r>
+        <w:t xml:space="preserve"> </w:t>
+      </w:r>
+      <w:proofErr w:type="spellStart"/>
+      <w:r>
+        <w:t>quá</w:t>
+      </w:r>
+      <w:proofErr w:type="spellEnd"/>
+      <w:r>
+        <w:t xml:space="preserve">, </w:t>
+      </w:r>
+      <w:proofErr w:type="spellStart"/>
+      <w:r>
+        <w:t>có</w:t>
+      </w:r>
+      <w:proofErr w:type="spellEnd"/>
+      <w:r>
+        <w:t xml:space="preserve"> </w:t>
+      </w:r>
+      <w:proofErr w:type="spellStart"/>
+      <w:r>
+        <w:t>nên</w:t>
+      </w:r>
+      <w:proofErr w:type="spellEnd"/>
+      <w:r>
+        <w:t xml:space="preserve"> </w:t>
+      </w:r>
+      <w:proofErr w:type="spellStart"/>
+      <w:r>
+        <w:t>sửa</w:t>
+      </w:r>
+      <w:proofErr w:type="spellEnd"/>
+      <w:r>
+        <w:t xml:space="preserve"> </w:t>
+      </w:r>
+      <w:proofErr w:type="spellStart"/>
+      <w:r>
+        <w:t>lại</w:t>
+      </w:r>
+      <w:proofErr w:type="spellEnd"/>
+      <w:r>
+        <w:t xml:space="preserve"> </w:t>
+      </w:r>
+      <w:proofErr w:type="spellStart"/>
+      <w:r>
+        <w:t>thành</w:t>
+      </w:r>
+      <w:proofErr w:type="spellEnd"/>
+      <w:r>
+        <w:t xml:space="preserve"> Description </w:t>
+      </w:r>
+      <w:proofErr w:type="gramStart"/>
+      <w:r>
+        <w:t xml:space="preserve">hay  </w:t>
+      </w:r>
+      <w:proofErr w:type="spellStart"/>
+      <w:r>
+        <w:t>không</w:t>
+      </w:r>
+      <w:proofErr w:type="spellEnd"/>
+      <w:proofErr w:type="gramEnd"/>
+      <w:r>
+        <w:t xml:space="preserve"> ? </w:t>
+      </w:r>
+      <w:proofErr w:type="spellStart"/>
+      <w:r>
+        <w:t>Vì</w:t>
+      </w:r>
+      <w:proofErr w:type="spellEnd"/>
+      <w:r>
+        <w:t xml:space="preserve"> roles </w:t>
+      </w:r>
+      <w:proofErr w:type="spellStart"/>
+      <w:r>
+        <w:t>và</w:t>
+      </w:r>
+      <w:proofErr w:type="spellEnd"/>
+      <w:r>
+        <w:t xml:space="preserve"> responsibility </w:t>
+      </w:r>
+      <w:proofErr w:type="spellStart"/>
+      <w:r>
+        <w:t>thực</w:t>
+      </w:r>
+      <w:proofErr w:type="spellEnd"/>
+      <w:r>
+        <w:t xml:space="preserve"> </w:t>
+      </w:r>
+      <w:proofErr w:type="spellStart"/>
+      <w:r>
+        <w:t>chất</w:t>
+      </w:r>
+      <w:proofErr w:type="spellEnd"/>
+      <w:r>
+        <w:t xml:space="preserve"> </w:t>
+      </w:r>
+      <w:proofErr w:type="spellStart"/>
+      <w:r>
+        <w:t>cũng</w:t>
+      </w:r>
+      <w:proofErr w:type="spellEnd"/>
+      <w:r>
+        <w:t xml:space="preserve"> </w:t>
+      </w:r>
+      <w:proofErr w:type="spellStart"/>
+      <w:r>
+        <w:t>là</w:t>
+      </w:r>
+      <w:proofErr w:type="spellEnd"/>
+      <w:r>
+        <w:t xml:space="preserve"> </w:t>
+      </w:r>
+      <w:proofErr w:type="spellStart"/>
+      <w:r>
+        <w:t>mô</w:t>
+      </w:r>
+      <w:proofErr w:type="spellEnd"/>
+      <w:r>
+        <w:t xml:space="preserve"> </w:t>
+      </w:r>
+      <w:proofErr w:type="spellStart"/>
+      <w:r>
+        <w:t>tả</w:t>
+      </w:r>
+      <w:proofErr w:type="spellEnd"/>
+      <w:r>
+        <w:t xml:space="preserve"> </w:t>
+      </w:r>
+      <w:proofErr w:type="spellStart"/>
+      <w:r>
+        <w:t>cho</w:t>
+      </w:r>
+      <w:proofErr w:type="spellEnd"/>
+      <w:r>
+        <w:t xml:space="preserve"> Actor </w:t>
+      </w:r>
+      <w:proofErr w:type="spellStart"/>
+      <w:r>
+        <w:t>đó</w:t>
+      </w:r>
+      <w:proofErr w:type="spellEnd"/>
+      <w:r>
+        <w:t xml:space="preserve"> </w:t>
+      </w:r>
+      <w:proofErr w:type="spellStart"/>
+      <w:r>
+        <w:t>mà</w:t>
+      </w:r>
+      <w:proofErr w:type="spellEnd"/>
+      <w:r>
+        <w:t xml:space="preserve"> </w:t>
+      </w:r>
+      <w:proofErr w:type="spellStart"/>
+      <w:r>
+        <w:t>thôi</w:t>
+      </w:r>
+      <w:proofErr w:type="spellEnd"/>
+    </w:p>
+  </w:comment>
+  <w:comment w:id="25" w:author="Nguyen Dinh" w:date="2011-11-29T22:04:00Z" w:initials="N">
+    <w:p>
+      <w:pPr>
+        <w:pStyle w:val="CommentText"/>
+      </w:pPr>
+      <w:r>
+        <w:rPr>
+          <w:rStyle w:val="CommentReference"/>
+        </w:rPr>
+        <w:annotationRef/>
+      </w:r>
+      <w:r>
+        <w:t xml:space="preserve">Memory ở </w:t>
+      </w:r>
+      <w:proofErr w:type="spellStart"/>
+      <w:r>
+        <w:t>đây</w:t>
+      </w:r>
+      <w:proofErr w:type="spellEnd"/>
+      <w:r>
+        <w:t xml:space="preserve"> </w:t>
+      </w:r>
+      <w:proofErr w:type="spellStart"/>
+      <w:r>
+        <w:t>là</w:t>
+      </w:r>
+      <w:proofErr w:type="spellEnd"/>
+      <w:r>
+        <w:t xml:space="preserve"> </w:t>
+      </w:r>
+      <w:proofErr w:type="spellStart"/>
+      <w:r>
+        <w:t>bộ</w:t>
+      </w:r>
+      <w:proofErr w:type="spellEnd"/>
+      <w:r>
+        <w:t xml:space="preserve"> </w:t>
+      </w:r>
+      <w:proofErr w:type="spellStart"/>
+      <w:r>
+        <w:t>nhớ</w:t>
+      </w:r>
+      <w:proofErr w:type="spellEnd"/>
+      <w:r>
+        <w:t xml:space="preserve"> </w:t>
+      </w:r>
+      <w:proofErr w:type="spellStart"/>
+      <w:r>
+        <w:t>trong</w:t>
+      </w:r>
+      <w:proofErr w:type="spellEnd"/>
+      <w:r>
+        <w:t xml:space="preserve"> </w:t>
+      </w:r>
+      <w:proofErr w:type="spellStart"/>
+      <w:r>
+        <w:t>đĩa</w:t>
+      </w:r>
+      <w:proofErr w:type="spellEnd"/>
+      <w:r>
+        <w:t xml:space="preserve"> </w:t>
+      </w:r>
+      <w:proofErr w:type="spellStart"/>
+      <w:r>
+        <w:t>cứng</w:t>
+      </w:r>
+      <w:proofErr w:type="spellEnd"/>
+      <w:r>
+        <w:t xml:space="preserve"> hay </w:t>
+      </w:r>
+      <w:proofErr w:type="gramStart"/>
+      <w:r>
+        <w:t>RAM ?</w:t>
+      </w:r>
+      <w:proofErr w:type="gramEnd"/>
+    </w:p>
+  </w:comment>
+  <w:comment w:id="28" w:author="Nguyen Dinh" w:date="2011-11-29T22:05:00Z" w:initials="N">
+    <w:p>
+      <w:pPr>
+        <w:pStyle w:val="CommentText"/>
+      </w:pPr>
+      <w:r>
+        <w:rPr>
+          <w:rStyle w:val="CommentReference"/>
+        </w:rPr>
+        <w:annotationRef/>
+      </w:r>
+      <w:proofErr w:type="spellStart"/>
+      <w:r>
+        <w:t>Còn</w:t>
+      </w:r>
+      <w:proofErr w:type="spellEnd"/>
+      <w:r>
+        <w:t xml:space="preserve"> </w:t>
+      </w:r>
+      <w:proofErr w:type="spellStart"/>
+      <w:r>
+        <w:t>thiếu</w:t>
+      </w:r>
+      <w:proofErr w:type="spellEnd"/>
+      <w:r>
+        <w:t xml:space="preserve"> </w:t>
+      </w:r>
+      <w:proofErr w:type="spellStart"/>
+      <w:r>
+        <w:t>khá</w:t>
+      </w:r>
+      <w:proofErr w:type="spellEnd"/>
+      <w:r>
+        <w:t xml:space="preserve"> </w:t>
+      </w:r>
+      <w:proofErr w:type="spellStart"/>
+      <w:r>
+        <w:t>nhiều</w:t>
+      </w:r>
+      <w:proofErr w:type="spellEnd"/>
+      <w:r>
+        <w:t xml:space="preserve">, </w:t>
+      </w:r>
+      <w:proofErr w:type="spellStart"/>
+      <w:r>
+        <w:t>nên</w:t>
+      </w:r>
+      <w:proofErr w:type="spellEnd"/>
+      <w:r>
+        <w:t xml:space="preserve"> chia </w:t>
+      </w:r>
+      <w:proofErr w:type="spellStart"/>
+      <w:r>
+        <w:t>ra</w:t>
+      </w:r>
+      <w:proofErr w:type="spellEnd"/>
+      <w:r>
+        <w:t xml:space="preserve"> constraint </w:t>
+      </w:r>
+      <w:proofErr w:type="spellStart"/>
+      <w:r>
+        <w:t>nào</w:t>
+      </w:r>
+      <w:proofErr w:type="spellEnd"/>
+      <w:r>
+        <w:t xml:space="preserve"> </w:t>
+      </w:r>
+      <w:proofErr w:type="spellStart"/>
+      <w:r>
+        <w:t>thuộc</w:t>
+      </w:r>
+      <w:proofErr w:type="spellEnd"/>
+      <w:r>
+        <w:t xml:space="preserve"> </w:t>
+      </w:r>
+      <w:proofErr w:type="spellStart"/>
+      <w:r>
+        <w:t>về</w:t>
+      </w:r>
+      <w:proofErr w:type="spellEnd"/>
+      <w:r>
+        <w:t xml:space="preserve"> design, constraints </w:t>
+      </w:r>
+      <w:proofErr w:type="spellStart"/>
+      <w:r>
+        <w:t>nào</w:t>
+      </w:r>
+      <w:proofErr w:type="spellEnd"/>
+      <w:r>
+        <w:t xml:space="preserve"> </w:t>
+      </w:r>
+      <w:proofErr w:type="spellStart"/>
+      <w:r>
+        <w:t>thuộc</w:t>
+      </w:r>
+      <w:proofErr w:type="spellEnd"/>
+      <w:r>
+        <w:t xml:space="preserve"> </w:t>
+      </w:r>
+      <w:proofErr w:type="spellStart"/>
+      <w:r>
+        <w:t>về</w:t>
+      </w:r>
+      <w:proofErr w:type="spellEnd"/>
+      <w:r>
+        <w:t xml:space="preserve"> implementation. </w:t>
+      </w:r>
+      <w:proofErr w:type="spellStart"/>
+      <w:r>
+        <w:t>Đề</w:t>
+      </w:r>
+      <w:proofErr w:type="spellEnd"/>
+      <w:r>
+        <w:t xml:space="preserve"> </w:t>
+      </w:r>
+      <w:proofErr w:type="spellStart"/>
+      <w:r>
+        <w:t>nghị</w:t>
+      </w:r>
+      <w:proofErr w:type="spellEnd"/>
+      <w:r>
+        <w:t xml:space="preserve"> </w:t>
+      </w:r>
+      <w:proofErr w:type="spellStart"/>
+      <w:r>
+        <w:t>để</w:t>
+      </w:r>
+      <w:proofErr w:type="spellEnd"/>
+      <w:r>
+        <w:t xml:space="preserve"> 1 </w:t>
+      </w:r>
+      <w:proofErr w:type="spellStart"/>
+      <w:r>
+        <w:t>cái</w:t>
+      </w:r>
+      <w:proofErr w:type="spellEnd"/>
+      <w:r>
+        <w:t xml:space="preserve"> </w:t>
+      </w:r>
+      <w:proofErr w:type="spellStart"/>
+      <w:r>
+        <w:t>bảng</w:t>
+      </w:r>
+      <w:proofErr w:type="spellEnd"/>
+      <w:r>
+        <w:t xml:space="preserve"> be </w:t>
+      </w:r>
+      <w:proofErr w:type="spellStart"/>
+      <w:r>
+        <w:t>bé</w:t>
+      </w:r>
+      <w:proofErr w:type="spellEnd"/>
+      <w:r>
+        <w:t xml:space="preserve"> </w:t>
+      </w:r>
+      <w:proofErr w:type="spellStart"/>
+      <w:r>
+        <w:t>xinh</w:t>
+      </w:r>
+      <w:proofErr w:type="spellEnd"/>
+      <w:r>
+        <w:t xml:space="preserve"> </w:t>
+      </w:r>
+      <w:proofErr w:type="spellStart"/>
+      <w:r>
+        <w:t>xinh</w:t>
+      </w:r>
+      <w:proofErr w:type="spellEnd"/>
+      <w:r>
+        <w:t xml:space="preserve"> ở </w:t>
+      </w:r>
+      <w:proofErr w:type="spellStart"/>
+      <w:r>
+        <w:t>đây</w:t>
+      </w:r>
+      <w:proofErr w:type="spellEnd"/>
+      <w:r>
+        <w:t xml:space="preserve"> </w:t>
+      </w:r>
+      <w:proofErr w:type="spellStart"/>
+      <w:r>
+        <w:t>cho</w:t>
+      </w:r>
+      <w:proofErr w:type="spellEnd"/>
+      <w:r>
+        <w:t xml:space="preserve"> </w:t>
+      </w:r>
+      <w:proofErr w:type="spellStart"/>
+      <w:r>
+        <w:t>bắt</w:t>
+      </w:r>
+      <w:proofErr w:type="spellEnd"/>
+      <w:r>
+        <w:t xml:space="preserve"> </w:t>
+      </w:r>
+      <w:proofErr w:type="spellStart"/>
+      <w:r>
+        <w:t>mắt</w:t>
+      </w:r>
+      <w:proofErr w:type="spellEnd"/>
+      <w:r>
+        <w:t xml:space="preserve">. </w:t>
+      </w:r>
+    </w:p>
+  </w:comment>
+  <w:comment w:id="30" w:author="Nguyen Dinh" w:date="2011-11-29T22:06:00Z" w:initials="N">
+    <w:p>
+      <w:pPr>
+        <w:pStyle w:val="CommentText"/>
+      </w:pPr>
+      <w:r>
+        <w:rPr>
+          <w:rStyle w:val="CommentReference"/>
+        </w:rPr>
+        <w:annotationRef/>
+      </w:r>
+      <w:proofErr w:type="spellStart"/>
+      <w:r>
+        <w:t>Còn</w:t>
+      </w:r>
+      <w:proofErr w:type="spellEnd"/>
+      <w:r>
+        <w:t xml:space="preserve"> </w:t>
+      </w:r>
+      <w:proofErr w:type="spellStart"/>
+      <w:r>
+        <w:t>thiếu</w:t>
+      </w:r>
+      <w:proofErr w:type="spellEnd"/>
+      <w:r>
+        <w:t xml:space="preserve"> format </w:t>
+      </w:r>
+      <w:proofErr w:type="spellStart"/>
+      <w:r>
+        <w:t>và</w:t>
+      </w:r>
+      <w:proofErr w:type="spellEnd"/>
+      <w:r>
+        <w:t xml:space="preserve"> standard </w:t>
+      </w:r>
+      <w:proofErr w:type="spellStart"/>
+      <w:r>
+        <w:t>của</w:t>
+      </w:r>
+      <w:proofErr w:type="spellEnd"/>
+      <w:r>
+        <w:t xml:space="preserve"> </w:t>
+      </w:r>
+      <w:proofErr w:type="spellStart"/>
+      <w:r>
+        <w:t>các</w:t>
+      </w:r>
+      <w:proofErr w:type="spellEnd"/>
+      <w:r>
+        <w:t xml:space="preserve"> file </w:t>
+      </w:r>
+      <w:proofErr w:type="spellStart"/>
+      <w:r>
+        <w:t>đó</w:t>
+      </w:r>
+      <w:proofErr w:type="spellEnd"/>
+      <w:r>
+        <w:t xml:space="preserve">, </w:t>
+      </w:r>
+      <w:proofErr w:type="spellStart"/>
+      <w:r>
+        <w:t>ví</w:t>
+      </w:r>
+      <w:proofErr w:type="spellEnd"/>
+      <w:r>
+        <w:t xml:space="preserve"> </w:t>
+      </w:r>
+      <w:proofErr w:type="spellStart"/>
+      <w:r>
+        <w:t>dụ</w:t>
+      </w:r>
+      <w:proofErr w:type="spellEnd"/>
+      <w:r>
+        <w:t xml:space="preserve"> </w:t>
+      </w:r>
+      <w:proofErr w:type="spellStart"/>
+      <w:r>
+        <w:t>nó</w:t>
+      </w:r>
+      <w:proofErr w:type="spellEnd"/>
+      <w:r>
+        <w:t xml:space="preserve"> </w:t>
+      </w:r>
+      <w:proofErr w:type="spellStart"/>
+      <w:r>
+        <w:t>là</w:t>
+      </w:r>
+      <w:proofErr w:type="spellEnd"/>
+      <w:r>
+        <w:t xml:space="preserve"> file doc, excel, hay </w:t>
+      </w:r>
+      <w:proofErr w:type="spellStart"/>
+      <w:r>
+        <w:t>ppt</w:t>
+      </w:r>
+      <w:proofErr w:type="spellEnd"/>
+      <w:r>
+        <w:t xml:space="preserve"> </w:t>
+      </w:r>
+      <w:proofErr w:type="spellStart"/>
+      <w:r>
+        <w:t>gì</w:t>
+      </w:r>
+      <w:proofErr w:type="spellEnd"/>
+      <w:r>
+        <w:t xml:space="preserve"> </w:t>
+      </w:r>
+      <w:proofErr w:type="spellStart"/>
+      <w:r>
+        <w:t>đấy</w:t>
+      </w:r>
+      <w:proofErr w:type="spellEnd"/>
+      <w:r>
+        <w:t xml:space="preserve">, </w:t>
+      </w:r>
+      <w:proofErr w:type="spellStart"/>
+      <w:r>
+        <w:t>và</w:t>
+      </w:r>
+      <w:proofErr w:type="spellEnd"/>
+      <w:r>
+        <w:t xml:space="preserve"> standard </w:t>
+      </w:r>
+      <w:proofErr w:type="spellStart"/>
+      <w:r>
+        <w:t>của</w:t>
+      </w:r>
+      <w:proofErr w:type="spellEnd"/>
+      <w:r>
+        <w:t xml:space="preserve"> </w:t>
+      </w:r>
+      <w:proofErr w:type="spellStart"/>
+      <w:r>
+        <w:t>nó</w:t>
+      </w:r>
+      <w:proofErr w:type="spellEnd"/>
+      <w:r>
+        <w:t xml:space="preserve"> </w:t>
+      </w:r>
+      <w:proofErr w:type="spellStart"/>
+      <w:r>
+        <w:t>ra</w:t>
+      </w:r>
+      <w:proofErr w:type="spellEnd"/>
+      <w:r>
+        <w:t xml:space="preserve"> </w:t>
+      </w:r>
+      <w:proofErr w:type="spellStart"/>
+      <w:r>
+        <w:t>sao</w:t>
+      </w:r>
+      <w:proofErr w:type="spellEnd"/>
+      <w:r>
+        <w:t>…</w:t>
+      </w:r>
+    </w:p>
+    <w:p>
+      <w:pPr>
+        <w:pStyle w:val="CommentText"/>
+      </w:pPr>
+    </w:p>
+  </w:comment>
+  <w:comment w:id="32" w:author="Nguyen Dinh" w:date="2011-11-29T22:07:00Z" w:initials="N">
+    <w:p>
+      <w:pPr>
+        <w:pStyle w:val="CommentText"/>
+      </w:pPr>
+      <w:r>
+        <w:rPr>
+          <w:rStyle w:val="CommentReference"/>
+        </w:rPr>
+        <w:annotationRef/>
+      </w:r>
+      <w:proofErr w:type="spellStart"/>
+      <w:r>
+        <w:t>Lộc</w:t>
+      </w:r>
+      <w:proofErr w:type="spellEnd"/>
+      <w:r>
+        <w:t xml:space="preserve"> </w:t>
+      </w:r>
+      <w:proofErr w:type="spellStart"/>
+      <w:r>
+        <w:t>làm</w:t>
+      </w:r>
+      <w:proofErr w:type="spellEnd"/>
+      <w:r>
+        <w:t xml:space="preserve"> </w:t>
+      </w:r>
+      <w:proofErr w:type="spellStart"/>
+      <w:r>
+        <w:t>kỹ</w:t>
+      </w:r>
+      <w:proofErr w:type="spellEnd"/>
+      <w:r>
+        <w:t xml:space="preserve"> </w:t>
+      </w:r>
+      <w:proofErr w:type="spellStart"/>
+      <w:r>
+        <w:t>lại</w:t>
+      </w:r>
+      <w:proofErr w:type="spellEnd"/>
+      <w:r>
+        <w:t xml:space="preserve"> </w:t>
+      </w:r>
+      <w:proofErr w:type="spellStart"/>
+      <w:r>
+        <w:t>phần</w:t>
+      </w:r>
+      <w:proofErr w:type="spellEnd"/>
+      <w:r>
+        <w:t xml:space="preserve"> </w:t>
+      </w:r>
+      <w:proofErr w:type="spellStart"/>
+      <w:r>
+        <w:t>này</w:t>
+      </w:r>
+      <w:proofErr w:type="spellEnd"/>
+      <w:r>
+        <w:t xml:space="preserve">, </w:t>
+      </w:r>
+      <w:proofErr w:type="spellStart"/>
+      <w:r>
+        <w:t>vẫn</w:t>
+      </w:r>
+      <w:proofErr w:type="spellEnd"/>
+      <w:r>
+        <w:t xml:space="preserve"> </w:t>
+      </w:r>
+      <w:proofErr w:type="spellStart"/>
+      <w:r>
+        <w:t>chưa</w:t>
+      </w:r>
+      <w:proofErr w:type="spellEnd"/>
+      <w:r>
+        <w:t xml:space="preserve"> </w:t>
+      </w:r>
+      <w:proofErr w:type="spellStart"/>
+      <w:r>
+        <w:t>có</w:t>
+      </w:r>
+      <w:proofErr w:type="spellEnd"/>
+      <w:r>
+        <w:t xml:space="preserve"> </w:t>
+      </w:r>
+      <w:proofErr w:type="spellStart"/>
+      <w:r>
+        <w:t>mô</w:t>
+      </w:r>
+      <w:proofErr w:type="spellEnd"/>
+      <w:r>
+        <w:t xml:space="preserve"> </w:t>
+      </w:r>
+      <w:proofErr w:type="spellStart"/>
+      <w:r>
+        <w:t>tả</w:t>
+      </w:r>
+      <w:proofErr w:type="spellEnd"/>
+      <w:r>
+        <w:t xml:space="preserve"> </w:t>
+      </w:r>
+      <w:proofErr w:type="spellStart"/>
+      <w:r>
+        <w:t>cho</w:t>
+      </w:r>
+      <w:proofErr w:type="spellEnd"/>
+      <w:r>
+        <w:t xml:space="preserve"> </w:t>
+      </w:r>
+      <w:proofErr w:type="spellStart"/>
+      <w:r>
+        <w:t>tất</w:t>
+      </w:r>
+      <w:proofErr w:type="spellEnd"/>
+      <w:r>
+        <w:t xml:space="preserve"> </w:t>
+      </w:r>
+      <w:proofErr w:type="spellStart"/>
+      <w:r>
+        <w:t>cả</w:t>
+      </w:r>
+      <w:proofErr w:type="spellEnd"/>
+      <w:r>
+        <w:t xml:space="preserve"> </w:t>
+      </w:r>
+      <w:proofErr w:type="spellStart"/>
+      <w:r>
+        <w:t>các</w:t>
+      </w:r>
+      <w:proofErr w:type="spellEnd"/>
+      <w:r>
+        <w:t xml:space="preserve"> features, tasks </w:t>
+      </w:r>
+      <w:proofErr w:type="spellStart"/>
+      <w:r>
+        <w:t>này</w:t>
+      </w:r>
+      <w:proofErr w:type="spellEnd"/>
+      <w:r>
+        <w:t xml:space="preserve"> </w:t>
+      </w:r>
+      <w:proofErr w:type="spellStart"/>
+      <w:r>
+        <w:t>đã</w:t>
+      </w:r>
+      <w:proofErr w:type="spellEnd"/>
+      <w:r>
+        <w:t xml:space="preserve"> </w:t>
+      </w:r>
+      <w:proofErr w:type="spellStart"/>
+      <w:r>
+        <w:t>đưa</w:t>
+      </w:r>
+      <w:proofErr w:type="spellEnd"/>
+      <w:r>
+        <w:t xml:space="preserve"> </w:t>
+      </w:r>
+      <w:proofErr w:type="spellStart"/>
+      <w:r>
+        <w:t>lâu</w:t>
+      </w:r>
+      <w:proofErr w:type="spellEnd"/>
+      <w:r>
+        <w:t xml:space="preserve"> r </w:t>
+      </w:r>
+      <w:proofErr w:type="spellStart"/>
+      <w:r>
+        <w:t>nhưng</w:t>
+      </w:r>
+      <w:proofErr w:type="spellEnd"/>
+      <w:r>
+        <w:t xml:space="preserve"> do t </w:t>
+      </w:r>
+      <w:proofErr w:type="spellStart"/>
+      <w:r>
+        <w:t>ko</w:t>
+      </w:r>
+      <w:proofErr w:type="spellEnd"/>
+      <w:r>
+        <w:t xml:space="preserve"> </w:t>
+      </w:r>
+      <w:proofErr w:type="spellStart"/>
+      <w:r>
+        <w:t>để</w:t>
+      </w:r>
+      <w:proofErr w:type="spellEnd"/>
+      <w:r>
+        <w:t xml:space="preserve"> ý review </w:t>
+      </w:r>
+      <w:proofErr w:type="spellStart"/>
+      <w:r>
+        <w:t>nên</w:t>
+      </w:r>
+      <w:proofErr w:type="spellEnd"/>
+      <w:r>
+        <w:t xml:space="preserve"> </w:t>
+      </w:r>
+      <w:proofErr w:type="spellStart"/>
+      <w:r>
+        <w:t>hơi</w:t>
+      </w:r>
+      <w:proofErr w:type="spellEnd"/>
+      <w:r>
+        <w:t xml:space="preserve"> </w:t>
+      </w:r>
+      <w:proofErr w:type="spellStart"/>
+      <w:r>
+        <w:t>trễ</w:t>
+      </w:r>
+      <w:proofErr w:type="spellEnd"/>
+      <w:r>
+        <w:t xml:space="preserve">… L </w:t>
+      </w:r>
+      <w:proofErr w:type="spellStart"/>
+      <w:r>
+        <w:t>xem</w:t>
+      </w:r>
+      <w:proofErr w:type="spellEnd"/>
+      <w:r>
+        <w:t xml:space="preserve"> </w:t>
+      </w:r>
+      <w:proofErr w:type="spellStart"/>
+      <w:r>
+        <w:t>lại</w:t>
+      </w:r>
+      <w:proofErr w:type="spellEnd"/>
+      <w:r>
+        <w:t xml:space="preserve"> </w:t>
+      </w:r>
+      <w:proofErr w:type="spellStart"/>
+      <w:r>
+        <w:t>dùm</w:t>
+      </w:r>
+      <w:proofErr w:type="spellEnd"/>
+    </w:p>
+  </w:comment>
+  <w:comment w:id="34" w:author="Nguyen Dinh" w:date="2011-11-29T22:12:00Z" w:initials="N">
+    <w:p>
+      <w:pPr>
+        <w:pStyle w:val="CommentText"/>
+      </w:pPr>
+      <w:r>
+        <w:rPr>
+          <w:rStyle w:val="CommentReference"/>
+        </w:rPr>
+        <w:annotationRef/>
+      </w:r>
+      <w:proofErr w:type="spellStart"/>
+      <w:r>
+        <w:t>Không</w:t>
+      </w:r>
+      <w:proofErr w:type="spellEnd"/>
+      <w:r>
+        <w:t xml:space="preserve"> </w:t>
+      </w:r>
+      <w:proofErr w:type="spellStart"/>
+      <w:r>
+        <w:t>nên</w:t>
+      </w:r>
+      <w:proofErr w:type="spellEnd"/>
+      <w:r>
+        <w:t xml:space="preserve"> </w:t>
+      </w:r>
+      <w:proofErr w:type="spellStart"/>
+      <w:r>
+        <w:t>đem</w:t>
+      </w:r>
+      <w:proofErr w:type="spellEnd"/>
+      <w:r>
+        <w:t xml:space="preserve"> </w:t>
+      </w:r>
+      <w:proofErr w:type="spellStart"/>
+      <w:r>
+        <w:t>bảng</w:t>
+      </w:r>
+      <w:proofErr w:type="spellEnd"/>
+      <w:r>
+        <w:t xml:space="preserve"> </w:t>
+      </w:r>
+      <w:proofErr w:type="spellStart"/>
+      <w:r>
+        <w:t>này</w:t>
+      </w:r>
+      <w:proofErr w:type="spellEnd"/>
+      <w:r>
+        <w:t xml:space="preserve"> </w:t>
+      </w:r>
+      <w:proofErr w:type="spellStart"/>
+      <w:r>
+        <w:t>vào</w:t>
+      </w:r>
+      <w:proofErr w:type="spellEnd"/>
+      <w:r>
+        <w:t xml:space="preserve"> </w:t>
+      </w:r>
+      <w:proofErr w:type="spellStart"/>
+      <w:r>
+        <w:t>đây</w:t>
+      </w:r>
+      <w:proofErr w:type="spellEnd"/>
+      <w:r>
+        <w:t xml:space="preserve">, </w:t>
+      </w:r>
+      <w:proofErr w:type="spellStart"/>
+      <w:r>
+        <w:t>nên</w:t>
+      </w:r>
+      <w:proofErr w:type="spellEnd"/>
+      <w:r>
+        <w:t xml:space="preserve"> </w:t>
+      </w:r>
+      <w:proofErr w:type="spellStart"/>
+      <w:r>
+        <w:t>để</w:t>
+      </w:r>
+      <w:proofErr w:type="spellEnd"/>
+      <w:r>
+        <w:t xml:space="preserve"> refer </w:t>
+      </w:r>
+      <w:proofErr w:type="spellStart"/>
+      <w:r>
+        <w:t>tới</w:t>
+      </w:r>
+      <w:proofErr w:type="spellEnd"/>
+      <w:r>
+        <w:t xml:space="preserve"> 1 </w:t>
+      </w:r>
+      <w:proofErr w:type="spellStart"/>
+      <w:r>
+        <w:t>tài</w:t>
+      </w:r>
+      <w:proofErr w:type="spellEnd"/>
+      <w:r>
+        <w:t xml:space="preserve"> </w:t>
+      </w:r>
+      <w:proofErr w:type="spellStart"/>
+      <w:r>
+        <w:t>liệu</w:t>
+      </w:r>
+      <w:proofErr w:type="spellEnd"/>
+      <w:r>
+        <w:t xml:space="preserve"> </w:t>
+      </w:r>
+      <w:proofErr w:type="spellStart"/>
+      <w:r>
+        <w:t>ngoài</w:t>
+      </w:r>
+      <w:proofErr w:type="spellEnd"/>
+      <w:r>
+        <w:t xml:space="preserve"> hay </w:t>
+      </w:r>
+      <w:proofErr w:type="spellStart"/>
+      <w:r>
+        <w:t>hơn</w:t>
+      </w:r>
+      <w:proofErr w:type="spellEnd"/>
+      <w:r>
+        <w:t xml:space="preserve"> (</w:t>
+      </w:r>
+      <w:proofErr w:type="spellStart"/>
+      <w:r>
+        <w:t>thật</w:t>
+      </w:r>
+      <w:proofErr w:type="spellEnd"/>
+      <w:r>
+        <w:t xml:space="preserve"> </w:t>
+      </w:r>
+      <w:proofErr w:type="spellStart"/>
+      <w:r>
+        <w:t>ra</w:t>
+      </w:r>
+      <w:proofErr w:type="spellEnd"/>
+      <w:r>
+        <w:t xml:space="preserve"> file excel </w:t>
+      </w:r>
+      <w:proofErr w:type="spellStart"/>
+      <w:r>
+        <w:t>chứa</w:t>
+      </w:r>
+      <w:proofErr w:type="spellEnd"/>
+      <w:r>
+        <w:t xml:space="preserve"> </w:t>
+      </w:r>
+      <w:proofErr w:type="spellStart"/>
+      <w:r>
+        <w:t>các</w:t>
+      </w:r>
+      <w:proofErr w:type="spellEnd"/>
+      <w:r>
+        <w:t xml:space="preserve"> </w:t>
+      </w:r>
+      <w:proofErr w:type="spellStart"/>
+      <w:r>
+        <w:t>func</w:t>
+      </w:r>
+      <w:proofErr w:type="spellEnd"/>
+      <w:r>
+        <w:t xml:space="preserve"> </w:t>
+      </w:r>
+      <w:proofErr w:type="spellStart"/>
+      <w:r>
+        <w:t>reqs</w:t>
+      </w:r>
+      <w:proofErr w:type="spellEnd"/>
+      <w:r>
+        <w:t xml:space="preserve"> </w:t>
+      </w:r>
+      <w:proofErr w:type="spellStart"/>
+      <w:r>
+        <w:t>là</w:t>
+      </w:r>
+      <w:proofErr w:type="spellEnd"/>
+      <w:r>
+        <w:t xml:space="preserve"> </w:t>
+      </w:r>
+      <w:proofErr w:type="spellStart"/>
+      <w:r>
+        <w:t>dùng</w:t>
+      </w:r>
+      <w:proofErr w:type="spellEnd"/>
+      <w:r>
+        <w:t xml:space="preserve"> </w:t>
+      </w:r>
+      <w:proofErr w:type="spellStart"/>
+      <w:r>
+        <w:t>để</w:t>
+      </w:r>
+      <w:proofErr w:type="spellEnd"/>
+      <w:r>
+        <w:t xml:space="preserve"> </w:t>
+      </w:r>
+      <w:proofErr w:type="spellStart"/>
+      <w:r>
+        <w:t>tài</w:t>
+      </w:r>
+      <w:proofErr w:type="spellEnd"/>
+      <w:r>
+        <w:t xml:space="preserve"> </w:t>
+      </w:r>
+      <w:proofErr w:type="spellStart"/>
+      <w:r>
+        <w:t>liệu</w:t>
+      </w:r>
+      <w:proofErr w:type="spellEnd"/>
+      <w:r>
+        <w:t xml:space="preserve"> </w:t>
+      </w:r>
+      <w:proofErr w:type="spellStart"/>
+      <w:r>
+        <w:t>này</w:t>
+      </w:r>
+      <w:proofErr w:type="spellEnd"/>
+      <w:r>
+        <w:t xml:space="preserve"> </w:t>
+      </w:r>
+      <w:proofErr w:type="spellStart"/>
+      <w:r>
+        <w:t>tham</w:t>
+      </w:r>
+      <w:proofErr w:type="spellEnd"/>
+      <w:r>
+        <w:t xml:space="preserve"> </w:t>
+      </w:r>
+      <w:proofErr w:type="spellStart"/>
+      <w:r>
+        <w:t>khảo</w:t>
+      </w:r>
+      <w:proofErr w:type="spellEnd"/>
+      <w:r>
+        <w:t xml:space="preserve"> </w:t>
+      </w:r>
+      <w:proofErr w:type="spellStart"/>
+      <w:r>
+        <w:t>mà</w:t>
+      </w:r>
+      <w:proofErr w:type="spellEnd"/>
+      <w:r>
+        <w:t xml:space="preserve">). </w:t>
+      </w:r>
+      <w:proofErr w:type="spellStart"/>
+      <w:r>
+        <w:t>Ngoài</w:t>
+      </w:r>
+      <w:proofErr w:type="spellEnd"/>
+      <w:r>
+        <w:t xml:space="preserve"> </w:t>
+      </w:r>
+      <w:proofErr w:type="spellStart"/>
+      <w:r>
+        <w:t>ra</w:t>
+      </w:r>
+      <w:proofErr w:type="spellEnd"/>
+      <w:r>
+        <w:t xml:space="preserve">, </w:t>
+      </w:r>
+      <w:proofErr w:type="spellStart"/>
+      <w:r>
+        <w:t>để</w:t>
+      </w:r>
+      <w:proofErr w:type="spellEnd"/>
+      <w:r>
+        <w:t xml:space="preserve"> </w:t>
+      </w:r>
+      <w:proofErr w:type="spellStart"/>
+      <w:r>
+        <w:t>sai</w:t>
+      </w:r>
+      <w:proofErr w:type="spellEnd"/>
+      <w:r>
+        <w:t xml:space="preserve"> </w:t>
+      </w:r>
+      <w:proofErr w:type="spellStart"/>
+      <w:r>
+        <w:t>và</w:t>
+      </w:r>
+      <w:proofErr w:type="spellEnd"/>
+      <w:r>
+        <w:t xml:space="preserve"> </w:t>
+      </w:r>
+      <w:proofErr w:type="spellStart"/>
+      <w:r>
+        <w:t>hiểu</w:t>
+      </w:r>
+      <w:proofErr w:type="spellEnd"/>
+      <w:r>
+        <w:t xml:space="preserve"> </w:t>
+      </w:r>
+      <w:proofErr w:type="spellStart"/>
+      <w:r>
+        <w:t>sai</w:t>
+      </w:r>
+      <w:proofErr w:type="spellEnd"/>
+      <w:r>
+        <w:t xml:space="preserve"> </w:t>
+      </w:r>
+      <w:proofErr w:type="spellStart"/>
+      <w:r>
+        <w:t>hướng</w:t>
+      </w:r>
+      <w:proofErr w:type="spellEnd"/>
+      <w:r>
+        <w:t xml:space="preserve"> </w:t>
+      </w:r>
+      <w:proofErr w:type="spellStart"/>
+      <w:r>
+        <w:t>dẫn</w:t>
+      </w:r>
+      <w:proofErr w:type="spellEnd"/>
+      <w:r>
+        <w:t xml:space="preserve"> </w:t>
+      </w:r>
+      <w:proofErr w:type="spellStart"/>
+      <w:r>
+        <w:t>làm</w:t>
+      </w:r>
+      <w:proofErr w:type="spellEnd"/>
+      <w:r>
+        <w:t xml:space="preserve"> </w:t>
+      </w:r>
+      <w:proofErr w:type="spellStart"/>
+      <w:r>
+        <w:t>của</w:t>
+      </w:r>
+      <w:proofErr w:type="spellEnd"/>
+      <w:r>
+        <w:t xml:space="preserve"> </w:t>
+      </w:r>
+      <w:proofErr w:type="spellStart"/>
+      <w:r>
+        <w:t>phần</w:t>
+      </w:r>
+      <w:proofErr w:type="spellEnd"/>
+      <w:r>
+        <w:t xml:space="preserve"> </w:t>
+      </w:r>
+      <w:proofErr w:type="spellStart"/>
+      <w:r>
+        <w:t>này</w:t>
+      </w:r>
+      <w:proofErr w:type="spellEnd"/>
+      <w:r>
+        <w:t xml:space="preserve"> </w:t>
+      </w:r>
+      <w:proofErr w:type="spellStart"/>
+      <w:proofErr w:type="gramStart"/>
+      <w:r>
+        <w:t>rồi</w:t>
+      </w:r>
+      <w:proofErr w:type="spellEnd"/>
+      <w:r>
+        <w:t xml:space="preserve"> !</w:t>
+      </w:r>
+      <w:proofErr w:type="gramEnd"/>
+      <w:r>
+        <w:t xml:space="preserve"> </w:t>
+      </w:r>
+      <w:proofErr w:type="spellStart"/>
+      <w:r>
+        <w:t>Phần</w:t>
+      </w:r>
+      <w:proofErr w:type="spellEnd"/>
+      <w:r>
+        <w:t xml:space="preserve"> </w:t>
+      </w:r>
+      <w:proofErr w:type="spellStart"/>
+      <w:r>
+        <w:t>này</w:t>
+      </w:r>
+      <w:proofErr w:type="spellEnd"/>
+      <w:r>
+        <w:t xml:space="preserve"> </w:t>
+      </w:r>
+      <w:proofErr w:type="spellStart"/>
+      <w:r>
+        <w:t>là</w:t>
+      </w:r>
+      <w:proofErr w:type="spellEnd"/>
+      <w:r>
+        <w:t xml:space="preserve"> priority </w:t>
+      </w:r>
+      <w:proofErr w:type="spellStart"/>
+      <w:r>
+        <w:t>của</w:t>
+      </w:r>
+      <w:proofErr w:type="spellEnd"/>
+      <w:r>
+        <w:t xml:space="preserve"> feature </w:t>
+      </w:r>
+      <w:proofErr w:type="spellStart"/>
+      <w:r>
+        <w:t>chứ</w:t>
+      </w:r>
+      <w:proofErr w:type="spellEnd"/>
+      <w:r>
+        <w:t xml:space="preserve"> </w:t>
+      </w:r>
+      <w:proofErr w:type="spellStart"/>
+      <w:r>
+        <w:t>ko</w:t>
+      </w:r>
+      <w:proofErr w:type="spellEnd"/>
+      <w:r>
+        <w:t xml:space="preserve"> </w:t>
+      </w:r>
+      <w:proofErr w:type="spellStart"/>
+      <w:r>
+        <w:t>phải</w:t>
+      </w:r>
+      <w:proofErr w:type="spellEnd"/>
+      <w:r>
+        <w:t xml:space="preserve"> </w:t>
+      </w:r>
+      <w:proofErr w:type="spellStart"/>
+      <w:r>
+        <w:t>của</w:t>
+      </w:r>
+      <w:proofErr w:type="spellEnd"/>
+      <w:r>
+        <w:t xml:space="preserve"> </w:t>
+      </w:r>
+      <w:proofErr w:type="spellStart"/>
+      <w:r>
+        <w:t>func</w:t>
+      </w:r>
+      <w:proofErr w:type="spellEnd"/>
+      <w:r>
+        <w:t xml:space="preserve"> </w:t>
+      </w:r>
+      <w:proofErr w:type="spellStart"/>
+      <w:r>
+        <w:t>reqs</w:t>
+      </w:r>
+      <w:proofErr w:type="spellEnd"/>
+      <w:r>
+        <w:t xml:space="preserve"> </w:t>
+      </w:r>
+      <w:proofErr w:type="spellStart"/>
+      <w:r>
+        <w:t>nhé</w:t>
+      </w:r>
+      <w:proofErr w:type="spellEnd"/>
+    </w:p>
+  </w:comment>
+  <w:comment w:id="44" w:author="Nguyen Dinh" w:date="2011-11-29T22:07:00Z" w:initials="N">
+    <w:p>
+      <w:pPr>
+        <w:pStyle w:val="CommentText"/>
+      </w:pPr>
+      <w:r>
+        <w:rPr>
+          <w:rStyle w:val="CommentReference"/>
+        </w:rPr>
+        <w:annotationRef/>
+      </w:r>
+      <w:r>
+        <w:t xml:space="preserve">Cho </w:t>
+      </w:r>
+      <w:proofErr w:type="spellStart"/>
+      <w:r>
+        <w:t>người</w:t>
+      </w:r>
+      <w:proofErr w:type="spellEnd"/>
+      <w:r>
+        <w:t xml:space="preserve"> </w:t>
+      </w:r>
+      <w:proofErr w:type="spellStart"/>
+      <w:r>
+        <w:t>làm</w:t>
+      </w:r>
+      <w:proofErr w:type="spellEnd"/>
+      <w:r>
+        <w:t xml:space="preserve"> </w:t>
+      </w:r>
+      <w:proofErr w:type="spellStart"/>
+      <w:r>
+        <w:t>phần</w:t>
+      </w:r>
+      <w:proofErr w:type="spellEnd"/>
+      <w:r>
+        <w:t xml:space="preserve"> </w:t>
+      </w:r>
+      <w:proofErr w:type="spellStart"/>
+      <w:r>
+        <w:t>này</w:t>
+      </w:r>
+      <w:proofErr w:type="spellEnd"/>
+      <w:r>
+        <w:t xml:space="preserve"> </w:t>
+      </w:r>
+      <w:proofErr w:type="spellStart"/>
+      <w:r>
+        <w:t>nhé</w:t>
+      </w:r>
+      <w:proofErr w:type="spellEnd"/>
+    </w:p>
+  </w:comment>
+  <w:comment w:id="46" w:author="Nguyen Dinh" w:date="2011-11-29T22:10:00Z" w:initials="N">
+    <w:p>
+      <w:pPr>
+        <w:pStyle w:val="CommentText"/>
+      </w:pPr>
+      <w:r>
+        <w:rPr>
+          <w:rStyle w:val="CommentReference"/>
+        </w:rPr>
+        <w:annotationRef/>
+      </w:r>
+      <w:proofErr w:type="spellStart"/>
+      <w:r>
+        <w:t>Xem</w:t>
+      </w:r>
+      <w:proofErr w:type="spellEnd"/>
+      <w:r>
+        <w:t xml:space="preserve"> </w:t>
+      </w:r>
+      <w:proofErr w:type="spellStart"/>
+      <w:r>
+        <w:t>lại</w:t>
+      </w:r>
+      <w:proofErr w:type="spellEnd"/>
+      <w:r>
+        <w:t xml:space="preserve"> Slide 09 </w:t>
+      </w:r>
+      <w:proofErr w:type="spellStart"/>
+      <w:r>
+        <w:t>trang</w:t>
+      </w:r>
+      <w:proofErr w:type="spellEnd"/>
+      <w:r>
+        <w:t xml:space="preserve"> 21 </w:t>
+      </w:r>
+      <w:proofErr w:type="spellStart"/>
+      <w:r>
+        <w:t>trong</w:t>
+      </w:r>
+      <w:proofErr w:type="spellEnd"/>
+      <w:r>
+        <w:t xml:space="preserve"> </w:t>
+      </w:r>
+      <w:proofErr w:type="spellStart"/>
+      <w:r>
+        <w:t>môn</w:t>
+      </w:r>
+      <w:proofErr w:type="spellEnd"/>
+      <w:r>
+        <w:t xml:space="preserve"> RE </w:t>
+      </w:r>
+      <w:proofErr w:type="spellStart"/>
+      <w:r>
+        <w:t>để</w:t>
+      </w:r>
+      <w:proofErr w:type="spellEnd"/>
+      <w:r>
+        <w:t xml:space="preserve"> </w:t>
+      </w:r>
+      <w:proofErr w:type="spellStart"/>
+      <w:r>
+        <w:t>làm</w:t>
+      </w:r>
+      <w:proofErr w:type="spellEnd"/>
+      <w:r>
+        <w:t xml:space="preserve"> </w:t>
+      </w:r>
+      <w:proofErr w:type="spellStart"/>
+      <w:r>
+        <w:t>lại</w:t>
+      </w:r>
+      <w:proofErr w:type="spellEnd"/>
+      <w:r>
+        <w:t xml:space="preserve"> </w:t>
+      </w:r>
+      <w:proofErr w:type="spellStart"/>
+      <w:r>
+        <w:t>mục</w:t>
+      </w:r>
+      <w:proofErr w:type="spellEnd"/>
+      <w:r>
+        <w:t xml:space="preserve"> </w:t>
+      </w:r>
+      <w:proofErr w:type="spellStart"/>
+      <w:r>
+        <w:t>này</w:t>
+      </w:r>
+      <w:proofErr w:type="spellEnd"/>
+      <w:proofErr w:type="gramStart"/>
+      <w:r>
+        <w:t xml:space="preserve">. </w:t>
+      </w:r>
+      <w:proofErr w:type="spellStart"/>
+      <w:proofErr w:type="gramEnd"/>
+      <w:r>
+        <w:t>Còn</w:t>
+      </w:r>
+      <w:proofErr w:type="spellEnd"/>
+      <w:r>
+        <w:t xml:space="preserve"> </w:t>
+      </w:r>
+      <w:proofErr w:type="spellStart"/>
+      <w:r>
+        <w:t>thiếu</w:t>
+      </w:r>
+      <w:proofErr w:type="spellEnd"/>
+      <w:r>
+        <w:t xml:space="preserve"> </w:t>
+      </w:r>
+      <w:proofErr w:type="spellStart"/>
+      <w:r>
+        <w:t>rất</w:t>
+      </w:r>
+      <w:proofErr w:type="spellEnd"/>
+      <w:r>
+        <w:t xml:space="preserve"> </w:t>
+      </w:r>
+      <w:proofErr w:type="spellStart"/>
+      <w:r>
+        <w:t>rất</w:t>
+      </w:r>
+      <w:proofErr w:type="spellEnd"/>
+      <w:r>
+        <w:t xml:space="preserve"> </w:t>
+      </w:r>
+      <w:proofErr w:type="spellStart"/>
+      <w:r>
+        <w:t>nhiều</w:t>
+      </w:r>
+      <w:proofErr w:type="spellEnd"/>
+      <w:r>
+        <w:t>.</w:t>
+      </w:r>
+    </w:p>
+  </w:comment>
+</w:comments>
 </file>
 
 <file path=word/numbering.xml><?xml version="1.0" encoding="utf-8"?>
@@ -9672,7 +12161,7 @@
         <v:path o:extrusionok="f" gradientshapeok="t" o:connecttype="rect"/>
         <o:lock v:ext="edit" aspectratio="t"/>
       </v:shapetype>
-      <v:shape id="_x0000_i1028" type="#_x0000_t75" style="width:11.25pt;height:11.25pt" o:bullet="t">
+      <v:shape id="_x0000_i1029" type="#_x0000_t75" style="width:11.25pt;height:11.25pt" o:bullet="t">
         <v:imagedata r:id="rId1" o:title="mso78CA"/>
       </v:shape>
     </w:pict>
@@ -14549,6 +17038,74 @@
       <w:lang w:eastAsia="en-US"/>
     </w:rPr>
   </w:style>
+  <w:style w:type="character" w:styleId="CommentReference">
+    <w:name w:val="annotation reference"/>
+    <w:basedOn w:val="DefaultParagraphFont"/>
+    <w:uiPriority w:val="99"/>
+    <w:semiHidden/>
+    <w:unhideWhenUsed/>
+    <w:rsid w:val="00361C43"/>
+    <w:rPr>
+      <w:sz w:val="16"/>
+      <w:szCs w:val="16"/>
+    </w:rPr>
+  </w:style>
+  <w:style w:type="paragraph" w:styleId="CommentText">
+    <w:name w:val="annotation text"/>
+    <w:basedOn w:val="Normal"/>
+    <w:link w:val="CommentTextChar"/>
+    <w:uiPriority w:val="99"/>
+    <w:semiHidden/>
+    <w:unhideWhenUsed/>
+    <w:rsid w:val="00361C43"/>
+    <w:pPr>
+      <w:spacing w:line="240" w:lineRule="auto"/>
+    </w:pPr>
+    <w:rPr>
+      <w:sz w:val="20"/>
+      <w:szCs w:val="20"/>
+    </w:rPr>
+  </w:style>
+  <w:style w:type="character" w:customStyle="1" w:styleId="CommentTextChar">
+    <w:name w:val="Comment Text Char"/>
+    <w:basedOn w:val="DefaultParagraphFont"/>
+    <w:link w:val="CommentText"/>
+    <w:uiPriority w:val="99"/>
+    <w:semiHidden/>
+    <w:rsid w:val="00361C43"/>
+    <w:rPr>
+      <w:sz w:val="20"/>
+      <w:szCs w:val="20"/>
+    </w:rPr>
+  </w:style>
+  <w:style w:type="paragraph" w:styleId="CommentSubject">
+    <w:name w:val="annotation subject"/>
+    <w:basedOn w:val="CommentText"/>
+    <w:next w:val="CommentText"/>
+    <w:link w:val="CommentSubjectChar"/>
+    <w:uiPriority w:val="99"/>
+    <w:semiHidden/>
+    <w:unhideWhenUsed/>
+    <w:rsid w:val="00361C43"/>
+    <w:rPr>
+      <w:b/>
+      <w:bCs/>
+    </w:rPr>
+  </w:style>
+  <w:style w:type="character" w:customStyle="1" w:styleId="CommentSubjectChar">
+    <w:name w:val="Comment Subject Char"/>
+    <w:basedOn w:val="CommentTextChar"/>
+    <w:link w:val="CommentSubject"/>
+    <w:uiPriority w:val="99"/>
+    <w:semiHidden/>
+    <w:rsid w:val="00361C43"/>
+    <w:rPr>
+      <w:b/>
+      <w:bCs/>
+      <w:sz w:val="20"/>
+      <w:szCs w:val="20"/>
+    </w:rPr>
+  </w:style>
 </w:styles>
 </file>
 
@@ -15544,7 +18101,7 @@
 </file>
 
 <file path=customXml/itemProps1.xml><?xml version="1.0" encoding="utf-8"?>
-<ds:datastoreItem xmlns:ds="http://schemas.openxmlformats.org/officeDocument/2006/customXml" ds:itemID="{4D658915-3D46-449D-9FDE-513AB2F2AD81}">
+<ds:datastoreItem xmlns:ds="http://schemas.openxmlformats.org/officeDocument/2006/customXml" ds:itemID="{38527B59-C127-40F3-9CE5-08ABD1377065}">
   <ds:schemaRefs>
     <ds:schemaRef ds:uri="http://schemas.openxmlformats.org/officeDocument/2006/bibliography"/>
   </ds:schemaRefs>

</xml_diff>